<commit_message>
Added to response and revised MS. Almost done.
</commit_message>
<xml_diff>
--- a/Manuscript/Revision/Revised Manuscript.docx
+++ b/Manuscript/Revision/Revised Manuscript.docx
@@ -2624,7 +2624,35 @@
           <w:sz w:val="22"/>
           <w:szCs w:val="22"/>
         </w:rPr>
-        <w:t xml:space="preserve">have profound effects on whole body metabolic health. The </w:t>
+        <w:t xml:space="preserve">have profound effects on </w:t>
+      </w:r>
+      <w:r>
+        <w:rPr>
+          <w:sz w:val="22"/>
+          <w:szCs w:val="22"/>
+        </w:rPr>
+        <w:t>energy expenditure and</w:t>
+      </w:r>
+      <w:r>
+        <w:rPr>
+          <w:sz w:val="22"/>
+          <w:szCs w:val="22"/>
+        </w:rPr>
+        <w:t>/or result in</w:t>
+      </w:r>
+      <w:r>
+        <w:rPr>
+          <w:sz w:val="22"/>
+          <w:szCs w:val="22"/>
+        </w:rPr>
+        <w:t xml:space="preserve"> other metabolic abnormalities</w:t>
+      </w:r>
+      <w:r>
+        <w:rPr>
+          <w:sz w:val="22"/>
+          <w:szCs w:val="22"/>
+        </w:rPr>
+        <w:t xml:space="preserve">. The </w:t>
       </w:r>
       <w:r>
         <w:rPr>
@@ -3178,7 +3206,15 @@
           <w:sz w:val="22"/>
           <w:szCs w:val="22"/>
         </w:rPr>
-        <w:t>containing amorphous silica particle control,</w:t>
+        <w:t xml:space="preserve">containing amorphous silica particle </w:t>
+      </w:r>
+      <w:r>
+        <w:rPr>
+          <w:sz w:val="22"/>
+          <w:szCs w:val="22"/>
+        </w:rPr>
+        <w:lastRenderedPageBreak/>
+        <w:t>control,</w:t>
       </w:r>
       <w:r>
         <w:rPr>
@@ -3199,15 +3235,7 @@
           <w:sz w:val="22"/>
           <w:szCs w:val="22"/>
         </w:rPr>
-        <w:t xml:space="preserve">were prepared in irrigation saline containing 0.02% tween 80 and the resulting particle </w:t>
-      </w:r>
-      <w:r>
-        <w:rPr>
-          <w:sz w:val="22"/>
-          <w:szCs w:val="22"/>
-        </w:rPr>
-        <w:lastRenderedPageBreak/>
-        <w:t xml:space="preserve">suspension was monodispersed by probe sonication. </w:t>
+        <w:t xml:space="preserve">were prepared in irrigation saline containing 0.02% tween 80 and the resulting particle suspension was monodispersed by probe sonication. </w:t>
       </w:r>
       <w:r>
         <w:rPr>
@@ -3958,6 +3986,7 @@
           <w:sz w:val="22"/>
           <w:szCs w:val="22"/>
         </w:rPr>
+        <w:lastRenderedPageBreak/>
         <w:t>VO</w:t>
       </w:r>
       <w:r>
@@ -4003,15 +4032,7 @@
           <w:sz w:val="22"/>
           <w:szCs w:val="22"/>
         </w:rPr>
-        <w:t xml:space="preserve"> activity and respiratory exchange ratios were determined in a home-cage style comprehensive laboratory animal monitoring system (Columbus Instruments).  Mice were </w:t>
-      </w:r>
-      <w:r>
-        <w:rPr>
-          <w:sz w:val="22"/>
-          <w:szCs w:val="22"/>
-        </w:rPr>
-        <w:lastRenderedPageBreak/>
-        <w:t>placed in the cages at approximately ZT10 and monitored for 3-4 days.  Data from the first 6</w:t>
+        <w:t xml:space="preserve"> activity and respiratory exchange ratios were determined in a home-cage style comprehensive laboratory animal monitoring system (Columbus Instruments).  Mice were placed in the cages at approximately ZT10 and monitored for 3-4 days.  Data from the first 6</w:t>
       </w:r>
       <w:r>
         <w:rPr>
@@ -9285,7 +9306,21 @@
           <w:sz w:val="22"/>
           <w:szCs w:val="22"/>
         </w:rPr>
-        <w:t xml:space="preserve"> 0.96 for Saline and MCP230, respectively; p&gt;0.05).</w:t>
+        <w:t xml:space="preserve"> 0.96 for Saline and MCP230, respectively; p&gt;0.05</w:t>
+      </w:r>
+      <w:r>
+        <w:rPr>
+          <w:sz w:val="22"/>
+          <w:szCs w:val="22"/>
+        </w:rPr>
+        <w:t>, Figure 3C</w:t>
+      </w:r>
+      <w:r>
+        <w:rPr>
+          <w:sz w:val="22"/>
+          <w:szCs w:val="22"/>
+        </w:rPr>
+        <w:t>).</w:t>
       </w:r>
       <w:r>
         <w:rPr>
@@ -9412,6 +9447,36 @@
           <w:sz w:val="22"/>
           <w:szCs w:val="22"/>
         </w:rPr>
+        <w:t xml:space="preserve">Consistent with this, we observed no changes in the levels of fasted </w:t>
+      </w:r>
+      <w:proofErr w:type="spellStart"/>
+      <w:r>
+        <w:rPr>
+          <w:sz w:val="22"/>
+          <w:szCs w:val="22"/>
+        </w:rPr>
+        <w:t>Akt</w:t>
+      </w:r>
+      <w:proofErr w:type="spellEnd"/>
+      <w:r>
+        <w:rPr>
+          <w:sz w:val="22"/>
+          <w:szCs w:val="22"/>
+        </w:rPr>
+        <w:t xml:space="preserve"> phosphorylation in</w:t>
+      </w:r>
+      <w:r>
+        <w:rPr>
+          <w:sz w:val="22"/>
+          <w:szCs w:val="22"/>
+        </w:rPr>
+        <w:t xml:space="preserve"> muscle tissue (data not shown). </w:t>
+      </w:r>
+      <w:r>
+        <w:rPr>
+          <w:sz w:val="22"/>
+          <w:szCs w:val="22"/>
+        </w:rPr>
         <w:t>A main effect of both feeding state (p=7.3 x 10</w:t>
       </w:r>
       <w:r>
@@ -9463,7 +9528,15 @@
           <w:sz w:val="22"/>
           <w:szCs w:val="22"/>
         </w:rPr>
-        <w:t>, with MCP230-exposed mice having elevated glucagon concentrations in the fasted and fed state, although fed state levels did not quite attain statistical significance (p=0.009 and p=0.</w:t>
+        <w:t xml:space="preserve">, with MCP230-exposed mice </w:t>
+      </w:r>
+      <w:r>
+        <w:rPr>
+          <w:sz w:val="22"/>
+          <w:szCs w:val="22"/>
+        </w:rPr>
+        <w:lastRenderedPageBreak/>
+        <w:t>having elevated glucagon concentrations in the fasted and fed state, although fed state levels did not quite attain statistical significance (p=0.009 and p=0.</w:t>
       </w:r>
       <w:r>
         <w:rPr>
@@ -9499,7 +9572,14 @@
           <w:sz w:val="22"/>
           <w:szCs w:val="22"/>
         </w:rPr>
-        <w:t>; Figure 3C</w:t>
+        <w:t>; Figure 3</w:t>
+      </w:r>
+      <w:r>
+        <w:rPr>
+          <w:sz w:val="22"/>
+          <w:szCs w:val="22"/>
+        </w:rPr>
+        <w:t>D</w:t>
       </w:r>
       <w:r>
         <w:rPr>
@@ -12353,16 +12433,7 @@
           <w:sz w:val="22"/>
           <w:szCs w:val="22"/>
         </w:rPr>
-        <w:t>, data</w:t>
-      </w:r>
-      <w:bookmarkStart w:id="0" w:name="_GoBack"/>
-      <w:bookmarkEnd w:id="0"/>
-      <w:r>
-        <w:rPr>
-          <w:sz w:val="22"/>
-          <w:szCs w:val="22"/>
-        </w:rPr>
-        <w:t xml:space="preserve"> not shown).</w:t>
+        <w:t>, data not shown).</w:t>
       </w:r>
     </w:p>
     <w:p>
@@ -12455,7 +12526,21 @@
           <w:sz w:val="22"/>
           <w:szCs w:val="22"/>
         </w:rPr>
-        <w:t xml:space="preserve"> the</w:t>
+        <w:t xml:space="preserve"> </w:t>
+      </w:r>
+      <w:r>
+        <w:rPr>
+          <w:sz w:val="22"/>
+          <w:szCs w:val="22"/>
+        </w:rPr>
+        <w:t xml:space="preserve">some of </w:t>
+      </w:r>
+      <w:r>
+        <w:rPr>
+          <w:sz w:val="22"/>
+          <w:szCs w:val="22"/>
+        </w:rPr>
+        <w:t>the</w:t>
       </w:r>
       <w:r>
         <w:rPr>
@@ -12539,7 +12624,137 @@
           <w:sz w:val="22"/>
           <w:szCs w:val="22"/>
         </w:rPr>
-        <w:t xml:space="preserve">.  We noted that </w:t>
+        <w:t xml:space="preserve">.  </w:t>
+      </w:r>
+      <w:r>
+        <w:rPr>
+          <w:sz w:val="22"/>
+          <w:szCs w:val="22"/>
+        </w:rPr>
+        <w:t xml:space="preserve">Each exposure of MCP230 </w:t>
+      </w:r>
+      <w:r>
+        <w:rPr>
+          <w:sz w:val="22"/>
+          <w:szCs w:val="22"/>
+        </w:rPr>
+        <w:t>that</w:t>
+      </w:r>
+      <w:r>
+        <w:rPr>
+          <w:sz w:val="22"/>
+          <w:szCs w:val="22"/>
+        </w:rPr>
+        <w:t xml:space="preserve"> the mother</w:t>
+      </w:r>
+      <w:r>
+        <w:rPr>
+          <w:sz w:val="22"/>
+          <w:szCs w:val="22"/>
+        </w:rPr>
+        <w:t>s received</w:t>
+      </w:r>
+      <w:r>
+        <w:rPr>
+          <w:sz w:val="22"/>
+          <w:szCs w:val="22"/>
+        </w:rPr>
+        <w:t xml:space="preserve"> was the equivalent to a human breathing 200</w:t>
+      </w:r>
+      <w:r>
+        <w:rPr>
+          <w:sz w:val="22"/>
+          <w:szCs w:val="22"/>
+        </w:rPr>
+        <w:t xml:space="preserve"> </w:t>
+      </w:r>
+      <w:r>
+        <w:rPr>
+          <w:sz w:val="22"/>
+          <w:szCs w:val="22"/>
+        </w:rPr>
+        <w:t>µ</w:t>
+      </w:r>
+      <w:r>
+        <w:rPr>
+          <w:sz w:val="22"/>
+          <w:szCs w:val="22"/>
+        </w:rPr>
+        <w:t>g/m</w:t>
+      </w:r>
+      <w:r>
+        <w:rPr>
+          <w:sz w:val="22"/>
+          <w:szCs w:val="22"/>
+          <w:vertAlign w:val="superscript"/>
+        </w:rPr>
+        <w:t>3</w:t>
+      </w:r>
+      <w:r>
+        <w:rPr>
+          <w:sz w:val="22"/>
+          <w:szCs w:val="22"/>
+        </w:rPr>
+        <w:t xml:space="preserve">, which is similar to what would </w:t>
+      </w:r>
+      <w:r>
+        <w:rPr>
+          <w:sz w:val="22"/>
+          <w:szCs w:val="22"/>
+        </w:rPr>
+        <w:t xml:space="preserve">be </w:t>
+      </w:r>
+      <w:r>
+        <w:rPr>
+          <w:sz w:val="22"/>
+          <w:szCs w:val="22"/>
+        </w:rPr>
+        <w:t>inhale</w:t>
+      </w:r>
+      <w:r>
+        <w:rPr>
+          <w:sz w:val="22"/>
+          <w:szCs w:val="22"/>
+        </w:rPr>
+        <w:t>d on a typical day in one of the major US cities</w:t>
+      </w:r>
+      <w:commentRangeStart w:id="0"/>
+      <w:r>
+        <w:rPr>
+          <w:sz w:val="22"/>
+          <w:szCs w:val="22"/>
+        </w:rPr>
+        <w:t xml:space="preserve"> </w:t>
+      </w:r>
+      <w:commentRangeEnd w:id="0"/>
+      <w:r>
+        <w:rPr>
+          <w:color w:val="FF0000"/>
+          <w:sz w:val="22"/>
+          <w:szCs w:val="22"/>
+        </w:rPr>
+        <w:t>REF</w:t>
+      </w:r>
+      <w:r>
+        <w:rPr>
+          <w:rStyle w:val="CommentReference"/>
+          <w:color w:val="FF0000"/>
+        </w:rPr>
+        <w:commentReference w:id="0"/>
+      </w:r>
+      <w:r>
+        <w:rPr>
+          <w:sz w:val="22"/>
+          <w:szCs w:val="22"/>
+        </w:rPr>
+        <w:t xml:space="preserve">. </w:t>
+      </w:r>
+      <w:r>
+        <w:rPr>
+          <w:sz w:val="22"/>
+          <w:szCs w:val="22"/>
+        </w:rPr>
+        <w:t xml:space="preserve">We noted that </w:t>
       </w:r>
       <w:r>
         <w:rPr>
@@ -13057,7 +13272,15 @@
           <w:sz w:val="22"/>
           <w:szCs w:val="22"/>
         </w:rPr>
-        <w:t>whether reduced mitochondrial function</w:t>
+        <w:t xml:space="preserve">whether </w:t>
+      </w:r>
+      <w:r>
+        <w:rPr>
+          <w:sz w:val="22"/>
+          <w:szCs w:val="22"/>
+        </w:rPr>
+        <w:lastRenderedPageBreak/>
+        <w:t>reduced mitochondrial function</w:t>
       </w:r>
       <w:r>
         <w:rPr>
@@ -13155,6 +13378,13 @@
           <w:sz w:val="22"/>
           <w:szCs w:val="22"/>
         </w:rPr>
+        <w:t xml:space="preserve"> or something else entirely</w:t>
+      </w:r>
+      <w:r>
+        <w:rPr>
+          <w:sz w:val="22"/>
+          <w:szCs w:val="22"/>
+        </w:rPr>
         <w:t>.</w:t>
       </w:r>
       <w:r>
@@ -13176,15 +13406,7 @@
           <w:sz w:val="22"/>
           <w:szCs w:val="22"/>
         </w:rPr>
-        <w:t xml:space="preserve"> </w:t>
-      </w:r>
-      <w:r>
-        <w:rPr>
-          <w:sz w:val="22"/>
-          <w:szCs w:val="22"/>
-        </w:rPr>
-        <w:lastRenderedPageBreak/>
-        <w:t xml:space="preserve">reductions in </w:t>
+        <w:t xml:space="preserve"> reductions in </w:t>
       </w:r>
       <w:proofErr w:type="spellStart"/>
       <w:r>
@@ -14123,7 +14345,43 @@
           <w:sz w:val="22"/>
           <w:szCs w:val="22"/>
         </w:rPr>
-        <w:t>Similar</w:t>
+        <w:t xml:space="preserve">Although we do not </w:t>
+      </w:r>
+      <w:r>
+        <w:rPr>
+          <w:sz w:val="22"/>
+          <w:szCs w:val="22"/>
+        </w:rPr>
+        <w:t>present</w:t>
+      </w:r>
+      <w:r>
+        <w:rPr>
+          <w:sz w:val="22"/>
+          <w:szCs w:val="22"/>
+        </w:rPr>
+        <w:t xml:space="preserve"> any </w:t>
+      </w:r>
+      <w:r>
+        <w:rPr>
+          <w:i/>
+          <w:sz w:val="22"/>
+          <w:szCs w:val="22"/>
+        </w:rPr>
+        <w:t>ex vivo</w:t>
+      </w:r>
+      <w:r>
+        <w:rPr>
+          <w:sz w:val="22"/>
+          <w:szCs w:val="22"/>
+        </w:rPr>
+        <w:t xml:space="preserve"> functional measurements to support our hypothesis, s</w:t>
+      </w:r>
+      <w:r>
+        <w:rPr>
+          <w:sz w:val="22"/>
+          <w:szCs w:val="22"/>
+        </w:rPr>
+        <w:t>imilar</w:t>
       </w:r>
       <w:r>
         <w:rPr>
@@ -14260,7 +14518,24 @@
           <w:sz w:val="22"/>
           <w:szCs w:val="22"/>
         </w:rPr>
-        <w:t>Although we have not directly measured ROS production or oxidative damage in the skeletal muscle of the MCP230-exposed mice, we did observe marked increases in the transcripts of key enzymes of the antioxidant defense system (</w:t>
+        <w:t>Although we have not directly measured ROS production or oxidative damage in the skeletal muscle of the MCP</w:t>
+      </w:r>
+      <w:bookmarkStart w:id="4" w:name="_GoBack"/>
+      <w:bookmarkEnd w:id="4"/>
+      <w:r>
+        <w:rPr>
+          <w:sz w:val="22"/>
+          <w:szCs w:val="22"/>
+        </w:rPr>
+        <w:t xml:space="preserve">230-exposed mice, we did observe marked increases in the transcripts of key enzymes of </w:t>
+      </w:r>
+      <w:r>
+        <w:rPr>
+          <w:sz w:val="22"/>
+          <w:szCs w:val="22"/>
+        </w:rPr>
+        <w:lastRenderedPageBreak/>
+        <w:t>the antioxidant defense system (</w:t>
       </w:r>
       <w:r>
         <w:rPr>
@@ -14337,7 +14612,7 @@
         </w:rPr>
         <w:t xml:space="preserve">, an uncoupling protein known to be up-regulated as a means to reduce endogenous ROS production (Figure 7; </w:t>
       </w:r>
-      <w:commentRangeStart w:id="4"/>
+      <w:commentRangeStart w:id="5"/>
       <w:r>
         <w:rPr>
           <w:color w:val="FF0000"/>
@@ -14346,12 +14621,12 @@
         </w:rPr>
         <w:t>REF</w:t>
       </w:r>
-      <w:commentRangeEnd w:id="4"/>
+      <w:commentRangeEnd w:id="5"/>
       <w:r>
         <w:rPr>
           <w:rStyle w:val="CommentReference"/>
         </w:rPr>
-        <w:commentReference w:id="4"/>
+        <w:commentReference w:id="5"/>
       </w:r>
       <w:r>
         <w:rPr>
@@ -14422,15 +14697,7 @@
           <w:sz w:val="22"/>
           <w:szCs w:val="22"/>
         </w:rPr>
-        <w:t xml:space="preserve">t is tempting to </w:t>
-      </w:r>
-      <w:r>
-        <w:rPr>
-          <w:sz w:val="22"/>
-          <w:szCs w:val="22"/>
-        </w:rPr>
-        <w:lastRenderedPageBreak/>
-        <w:t xml:space="preserve">speculate that </w:t>
+        <w:t xml:space="preserve">t is tempting to speculate that </w:t>
       </w:r>
       <w:r>
         <w:rPr>
@@ -14546,219 +14813,107 @@
           <w:sz w:val="22"/>
           <w:szCs w:val="22"/>
         </w:rPr>
-        <w:t>In contrast to previous studies that</w:t>
-      </w:r>
-      <w:r>
-        <w:rPr>
-          <w:sz w:val="22"/>
-          <w:szCs w:val="22"/>
-        </w:rPr>
-        <w:t xml:space="preserve"> us</w:t>
-      </w:r>
-      <w:r>
-        <w:rPr>
-          <w:sz w:val="22"/>
-          <w:szCs w:val="22"/>
-        </w:rPr>
-        <w:t>e</w:t>
-      </w:r>
-      <w:r>
-        <w:rPr>
-          <w:sz w:val="22"/>
-          <w:szCs w:val="22"/>
-        </w:rPr>
-        <w:t xml:space="preserve"> chronic pollution models </w:t>
-      </w:r>
-      <w:r>
-        <w:rPr>
-          <w:sz w:val="22"/>
-          <w:szCs w:val="22"/>
-        </w:rPr>
-        <w:fldChar w:fldCharType="begin" w:fldLock="1"/>
-      </w:r>
-      <w:r>
-        <w:rPr>
-          <w:sz w:val="22"/>
-          <w:szCs w:val="22"/>
-        </w:rPr>
-        <w:instrText>ADDIN CSL_CITATION { "citationItems" : [ { "id" : "ITEM-1", "itemData" : { "DOI" : "10.1161/CIRCULATIONAHA.108.799015", "ISSN" : "1524-4539", "PMID" : "19153269", "abstract" : "BACKGROUND: There is a strong link between urbanization and type 2 diabetes mellitus. Although a multitude of mechanisms have been proposed, there are no studies evaluating the impact of ambient air pollutants and the propensity to develop type 2 diabetes mellitus. We hypothesized that exposure to ambient fine particulate matter (&lt;2.5 mum; PM(2.5)) exaggerates diet-induced insulin resistance, adipose inflammation, and visceral adiposity.\n\nMETHODS AND RESULTS: Male C57BL/6 mice were fed high-fat chow for 10 weeks and randomly assigned to concentrated ambient PM(2.5) or filtered air (n=14 per group) for 24 weeks. PM(2.5)-exposed C57BL/6 mice exhibited marked whole-body insulin resistance, systemic inflammation, and an increase in visceral adiposity. PM(2.5) exposure induced signaling abnormalities characteristic of insulin resistance, including decreased Akt and endothelial nitric oxide synthase phosphorylation in the endothelium and increased protein kinase C expression. These abnormalilties were associated with abnormalities in vascular relaxation to insulin and acetylcholine. PM(2.5) increased adipose tissue macrophages (F4/80(+) cells) in visceral fat expressing higher levels of tumor necrosis factor-alpha/interleukin-6 and lower interleukin-10/N-acetyl-galactosamine specific lectin 1. To test the impact of PM(2.5) in eliciting direct monocyte infiltration into fat, we rendered FVBN mice expressing yellow fluorescent protein (YFP) under control of a monocyte-specific promoter (c-fms, c-fms(YFP)) diabetic over 10 weeks and then exposed these mice to PM(2.5) or saline intratracheally. PM(2.5) induced YFP cell accumulation in visceral fat and potentiated YFP cell adhesion in the microcirculation.\n\nCONCLUSIONS: PM(2.5) exposure exaggerates insulin resistance and visceral inflammation/adiposity. These findings provide a new link between air pollution and type 2 diabetes mellitus.", "author" : [ { "dropping-particle" : "", "family" : "Sun", "given" : "Qinghua", "non-dropping-particle" : "", "parse-names" : false, "suffix" : "" }, { "dropping-particle" : "", "family" : "Yue", "given" : "Peibin", "non-dropping-particle" : "", "parse-names" : false, "suffix" : "" }, { "dropping-particle" : "", "family" : "Deiuliis", "given" : "Jeffrey a", "non-dropping-particle" : "", "parse-names" : false, "suffix" : "" }, { "dropping-particle" : "", "family" : "Lumeng", "given" : "Carey N.", "non-dropping-particle" : "", "parse-names" : false, "suffix" : "" }, { "dropping-particle" : "", "family" : "Kampfrath", "given" : "Thomas", "non-dropping-particle" : "", "parse-names" : false, "suffix" : "" }, { "dropping-particle" : "", "family" : "Mikolaj", "given" : "Michael B", "non-dropping-particle" : "", "parse-names" : false, "suffix" : "" }, { "dropping-particle" : "", "family" : "Cai", "given" : "Ying", "non-dropping-particle" : "", "parse-names" : false, "suffix" : "" }, { "dropping-particle" : "", "family" : "Ostrowski", "given" : "Michael C", "non-dropping-particle" : "", "parse-names" : false, "suffix" : "" }, { "dropping-particle" : "", "family" : "Lu", "given" : "Bo", "non-dropping-particle" : "", "parse-names" : false, "suffix" : "" }, { "dropping-particle" : "", "family" : "Parthasarathy", "given" : "Sampath", "non-dropping-particle" : "", "parse-names" : false, "suffix" : "" }, { "dropping-particle" : "", "family" : "Brook", "given" : "Robert D", "non-dropping-particle" : "", "parse-names" : false, "suffix" : "" }, { "dropping-particle" : "", "family" : "Moffatt-Bruce", "given" : "Susan D", "non-dropping-particle" : "", "parse-names" : false, "suffix" : "" }, { "dropping-particle" : "", "family" : "Chen", "given" : "Lung Chi", "non-dropping-particle" : "", "parse-names" : false, "suffix" : "" }, { "dropping-particle" : "", "family" : "Rajagopalan", "given" : "Sanjay", "non-dropping-particle" : "", "parse-names" : false, "suffix" : "" } ], "container-title" : "Circulation", "id" : "ITEM-1", "issue" : "4", "issued" : { "date-parts" : [ [ "2009", "2", "3" ] ] }, "page" : "538-46", "title" : "Ambient air pollution exaggerates adipose inflammation and insulin resistance in a mouse model of diet-induced obesity.", "type" : "article-journal", "volume" : "119" }, "uris" : [ "http://www.mendeley.com/documents/?uuid=6b56c48e-b6d0-4cd9-b409-32d7dfb0ca62" ] }, { "id" : "ITEM-2", "itemData" : { "DOI" : "10.1289/ehp.10565", "ISSN" : "0091-6765", "PMID" : "18470293", "abstract" : "BACKGROUND: Human data linking inflammation with long-term particulate matter (PM) exposure are still lacking. Emerging evidence suggests that people with metabolic syndrome (MS) may be a more susceptible population.\n\nOBJECTIVES: Our goal was to examine potential inflammatory responses associated with long-term PM exposure and MS-dependent susceptibility.\n\nMETHODS: We conducted secondary analyses of white blood cell (WBC) count and MS data from The Third National Health and Nutrition Examination Survey and PM10 (PM with aerodynamic diameter &lt; 10 microm) data from the U.S. Environmental Protection Agency Aerometric Information Retrieval System. Estimated 1-year PM10 exposures were aggregated at the centroid of each residential census-block group, using distance-weighted averages from all monitors in the residing and adjoining counties. We restricted our analyses to adults (20-89 years of age) with normal WBC (4,000-11,000 x 10(6)/L), no existing cardiovascular disease, complete PM10 and MS data, and living in current residences &gt; 1 year (n = 2,978; age 48.5 +/- 17.8 years). Mixed-effects models were constructed to account for autocorrelation and potential confounders.\n\nRESULTS: After adjustment for demographics, socioeconomic factors, lifestyles, residential characteristics, and MS, we observed a statistically significant association between WBC count and estimated local PM10 levels (p = 0.035). Participants from the least polluted areas (1-year PM10 &lt; 1st quartile cutoff: 27.8 mug/m3) had lower WBC counts than the others (difference = 145 x 10(6)/L; 95% confidence interval, 10-281). We also noted a graded association between PM10 and WBC across subpopulations with increasing MS components, with 91 x 10(6)/L difference in WBC for those with no MS versus 214, 338, and 461 x 10(6)/L for those with 3, 4, and 5 metabolic abnormalities (trend-test p = 0.15).\n\nCONCLUSIONS: Our study revealed a positive association between long-term PM exposure and hematological markers of inflammation and supported the hypothesized MS-dependent susceptibility.", "author" : [ { "dropping-particle" : "", "family" : "Chen", "given" : "Jiu-Chiuan", "non-dropping-particle" : "", "parse-names" : false, "suffix" : "" }, { "dropping-particle" : "", "family" : "Schwartz", "given" : "Joel", "non-dropping-particle" : "", "parse-names" : false, "suffix" : "" } ], "container-title" : "Environmental health perspectives", "id" : "ITEM-2", "issue" : "5", "issued" : { "date-parts" : [ [ "2008", "5" ] ] }, "page" : "612-7", "title" : "Metabolic syndrome and inflammatory responses to long-term particulate air pollutants.", "type" : "article-journal", "volume" : "116" }, "uris" : [ "http://www.mendeley.com/documents/?uuid=24dac40c-f922-43b8-9966-817475993597" ] }, { "id" : "ITEM-3", "itemData" : { "DOI" : "10.1097/JOM.0b013e31815dba70", "ISSN" : "1076-2752", "PMID" : "18188079", "abstract" : "OBJECTIVE: Air pollution is associated with an increased risk for cardiovascular events. Many of the biological pathways involved could also promote diabetes mellitus (DM). We therefore investigated the association between DM prevalence and exposure to traffic-related air pollution (nitrogen dioxide [NO 2]). METHODS: Study participants were patients who attended two respiratory clinics in Hamilton (n = 5228) and Toronto (n = 2406). The diagnosis of DM was ascertained by linkage to administrative databases of the Ontario universal Health Insurance Plan for patients aged 40 years and above. Geographic Information systems methodology was used to assign individual estimates of NO2 based on a network of samplers in each city. Logistic regression was used to estimate the relations between NO2 exposures and the odds of DM diagnosis. RESULTS: After adjusting for age, body mass index, and neighborhood income there were positive effects in women on the odds ratio for DM for each 1 ppb NO2 exposure in Toronto (OR 1.055, 95% CI: 0.99 to 1.11) and Hamilton (OR 1.029, 95% CI: 0.98 to 1.08). In a meta-analytic model including both cities, there was a significant effect in women (OR = 1.04; 95% CI: 1.00 to 1.08). Across the inter-quartile range (approximately 4 ppb NO2) there was nearly a 17% increase in the odds of DM for women. There were no positive associations among men. CONCLUSIONS: Exposure to NO2, a marker of traffic-related air pollutants, was associated with DM prevalence among women. Exposure estimate errors in men may explain the apparent gender difference. These results suggest that common air pollutants are associated with DM and warrant more investigation to determine if this is a cause-and-effect relationship.", "author" : [ { "dropping-particle" : "", "family" : "Brook", "given" : "Robert D", "non-dropping-particle" : "", "parse-names" : false, "suffix" : "" }, { "dropping-particle" : "", "family" : "Jerrett", "given" : "Michael", "non-dropping-particle" : "", "parse-names" : false, "suffix" : "" }, { "dropping-particle" : "", "family" : "Brook", "given" : "Jeffrey R", "non-dropping-particle" : "", "parse-names" : false, "suffix" : "" }, { "dropping-particle" : "", "family" : "Bard", "given" : "Robert L", "non-dropping-particle" : "", "parse-names" : false, "suffix" : "" }, { "dropping-particle" : "", "family" : "Finkelstein", "given" : "Murray M", "non-dropping-particle" : "", "parse-names" : false, "suffix" : "" } ], "container-title" : "Journal of occupational and environmental medicine / American College of Occupational and Environmental Medicine", "id" : "ITEM-3", "issue" : "1", "issued" : { "date-parts" : [ [ "2008", "1" ] ] }, "page" : "32-8", "title" : "The relationship between diabetes mellitus and traffic-related air pollution.", "type" : "article-journal", "volume" : "50" }, "uris" : [ "http://www.mendeley.com/documents/?uuid=dfa9a4cb-9e40-4154-a2ba-6aba1161720a" ] }, { "id" : "ITEM-4", "itemData" : { "DOI" : "10.1007/s00125-013-2925-x", "ISSN" : "1432-0428", "PMID" : "23666166", "abstract" : "AIMS/HYPOTHESIS: Epidemiological studies that have examined associations between long-term exposure to traffic-related air pollution and type 2 diabetes mellitus in adults are inconsistent, and studies on insulin resistance are scarce. We aimed to assess the association between traffic-related air pollution and insulin resistance in children. METHODS: Fasting blood samples were collected from 397 10-year-old children in two prospective German birth cohort studies. Individual-level exposures to traffic-related air pollutants at the birth address were estimated by land use regression models. The association between air pollution and HOMA of insulin resistance (HOMA-IR) was analysed using a linear model adjusted for several covariates including birthweight, pubertal status and BMI. Models were also further adjusted for second-hand smoke exposure at home. Sensitivity analyses that assessed the impact of relocating, study design and sex were performed. RESULTS: In all crude and adjusted models, levels of insulin resistance were greater in children with higher exposure to air pollution. Insulin resistance increased by 17.0% (95% CI 5.0, 30.3) and 18.7% (95% CI 2.9, 36.9) for every 2SDs increase in ambient NO2 and particulate matter \u226410 \u03bcm in diameter, respectively. Proximity to the nearest major road increased insulin resistance by 7.2% (95% CI 0.8, 14.0) per 500 m. CONCLUSIONS/INTERPRETATION: Traffic-related air pollution may increase the risk of insulin resistance. Given the ubiquitous nature of air pollution and the high incidence of insulin resistance in the general population, the associations examined here may have potentially important public health effects despite the small/moderate effect sizes observed.", "author" : [ { "dropping-particle" : "", "family" : "Thiering", "given" : "E", "non-dropping-particle" : "", "parse-names" : false, "suffix" : "" }, { "dropping-particle" : "", "family" : "Cyrys", "given" : "J", "non-dropping-particle" : "", "parse-names" : false, "suffix" : "" }, { "dropping-particle" : "", "family" : "Kratzsch", "given" : "J", "non-dropping-particle" : "", "parse-names" : false, "suffix" : "" }, { "dropping-particle" : "", "family" : "Meisinger", "given" : "C", "non-dropping-particle" : "", "parse-names" : false, "suffix" : "" }, { "dropping-particle" : "", "family" : "Hoffmann", "given" : "B", "non-dropping-particle" : "", "parse-names" : false, "suffix" : "" }, { "dropping-particle" : "", "family" : "Berdel", "given" : "D", "non-dropping-particle" : "", "parse-names" : false, "suffix" : "" }, { "dropping-particle" : "", "family" : "Berg", "given" : "A", "non-dropping-particle" : "von", "parse-names" : false, "suffix" : "" }, { "dropping-particle" : "", "family" : "Koletzko", "given" : "S", "non-dropping-particle" : "", "parse-names" : false, "suffix" : "" }, { "dropping-particle" : "", "family" : "Bauer", "given" : "C-P", "non-dropping-particle" : "", "parse-names" : false, "suffix" : "" }, { "dropping-particle" : "", "family" : "Heinrich", "given" : "J", "non-dropping-particle" : "", "parse-names" : false, "suffix" : "" } ], "container-title" : "Diabetologia", "id" : "ITEM-4", "issue" : "8", "issued" : { "date-parts" : [ [ "2013", "8" ] ] }, "page" : "1696-704", "title" : "Long-term exposure to traffic-related air pollution and insulin resistance in children: results from the GINIplus and LISAplus birth cohorts.", "type" : "article-journal", "volume" : "56" }, "uris" : [ "http://www.mendeley.com/documents/?uuid=ad3d4817-1fd2-463f-9102-0cf76ea72b3b" ] }, { "id" : "ITEM-5", "itemData" : { "DOI" : "10.2337/dc11-1155", "ISSN" : "1935-5548", "PMID" : "22074722", "abstract" : "OBJECTIVE: Animal and cross-sectional epidemiological studies suggest a link between air pollution and diabetes, whereas the limited prospective data show mixed results. We studied the association between long-term exposure to traffic-related air pollution and incidence of diabetes.\n\nRESEARCH DESIGN AND METHODS: We followed 57,053 participants of the Danish Diet, Cancer, and Health cohort in the Danish National Diabetes Register between baseline (1993-1997) and 27 June 2006. We estimated the mean levels of nitrogen dioxide (NO(2)) at the residential addresses of the cohort participants since 1971 and modeled the association between NO(2) and diabetes incidence with a Cox regression model, separately for two definitions of diabetes: all cases and a more strict definition where unconfirmed cases were excluded.\n\nRESULTS: Over a mean follow-up of 9.7 years of 51,818 eligible subjects, there were 4,040 (7.8%) incident diabetes cases in total and 2,877 (5.5%) with confirmed diagnoses. Air pollution was not associated with all diabetes cases (hazard ratio 1.00 [95% CI 0.97-1.04] per interquartile range of 4.9 \u03bcg/m(3) mean NO(2) levels since 1971), but a borderline statistically significant association was detected with confirmed cases of diabetes (1.04 [1.00-1.08]). Among confirmed diabetes cases, effects were significantly enhanced in nonsmokers (1.12 [1.05-1.20]) and physically active people (1.10 [1.03-1.16]).\n\nCONCLUSIONS: Long-term exposure to traffic-related air pollution may contribute to the development of diabetes, especially in individuals with a healthy lifestyle, nonsmokers, and physically active individuals.", "author" : [ { "dropping-particle" : "", "family" : "Andersen", "given" : "Zorana J", "non-dropping-particle" : "", "parse-names" : false, "suffix" : "" }, { "dropping-particle" : "", "family" : "Raaschou-Nielsen", "given" : "Ole", "non-dropping-particle" : "", "parse-names" : false, "suffix" : "" }, { "dropping-particle" : "", "family" : "Ketzel", "given" : "Matthias", "non-dropping-particle" : "", "parse-names" : false, "suffix" : "" }, { "dropping-particle" : "", "family" : "Jensen", "given" : "Steen S", "non-dropping-particle" : "", "parse-names" : false, "suffix" : "" }, { "dropping-particle" : "", "family" : "Hvidberg", "given" : "Martin", "non-dropping-particle" : "", "parse-names" : false, "suffix" : "" }, { "dropping-particle" : "", "family" : "Loft", "given" : "Steffen", "non-dropping-particle" : "", "parse-names" : false, "suffix" : "" }, { "dropping-particle" : "", "family" : "Tj\u00f8nneland", "given" : "Anne", "non-dropping-particle" : "", "parse-names" : false, "suffix" : "" }, { "dropping-particle" : "", "family" : "Overvad", "given" : "Kim", "non-dropping-particle" : "", "parse-names" : false, "suffix" : "" }, { "dropping-particle" : "", "family" : "S\u00f8rensen", "given" : "Mette", "non-dropping-particle" : "", "parse-names" : false, "suffix" : "" } ], "container-title" : "Diabetes care", "id" : "ITEM-5", "issue" : "1", "issued" : { "date-parts" : [ [ "2012", "1" ] ] }, "page" : "92-8", "title" : "Diabetes incidence and long-term exposure to air pollution: a cohort study.", "type" : "article-journal", "volume" : "35" }, "uris" : [ "http://www.mendeley.com/documents/?uuid=32b97284-2791-42d4-b039-c411f329a2b5" ] } ], "mendeley" : { "formattedCitation" : "(1, 5, 9, 33, 35)", "plainTextFormattedCitation" : "(1, 5, 9, 33, 35)", "previouslyFormattedCitation" : "(1, 5, 9, 32, 34)" }, "properties" : { "noteIndex" : 0 }, "schema" : "https://github.com/citation-style-language/schema/raw/master/csl-citation.json" }</w:instrText>
-      </w:r>
-      <w:r>
-        <w:rPr>
-          <w:sz w:val="22"/>
-          <w:szCs w:val="22"/>
-        </w:rPr>
-        <w:fldChar w:fldCharType="separate"/>
-      </w:r>
-      <w:r>
-        <w:rPr>
-          <w:noProof/>
-          <w:sz w:val="22"/>
-          <w:szCs w:val="22"/>
-        </w:rPr>
-        <w:t>(1, 5, 9, 33, 35)</w:t>
-      </w:r>
-      <w:r>
-        <w:rPr>
-          <w:sz w:val="22"/>
-          <w:szCs w:val="22"/>
-        </w:rPr>
-        <w:fldChar w:fldCharType="end"/>
-      </w:r>
-      <w:r>
-        <w:rPr>
-          <w:sz w:val="22"/>
-          <w:szCs w:val="22"/>
-        </w:rPr>
-        <w:t xml:space="preserve">, we did not observe any </w:t>
-      </w:r>
-      <w:r>
-        <w:rPr>
-          <w:sz w:val="22"/>
-          <w:szCs w:val="22"/>
-        </w:rPr>
-        <w:t xml:space="preserve">indications that glycemic control was impaired </w:t>
-      </w:r>
-      <w:r>
-        <w:rPr>
-          <w:sz w:val="22"/>
-          <w:szCs w:val="22"/>
-        </w:rPr>
-        <w:t xml:space="preserve">to a greater extent </w:t>
-      </w:r>
-      <w:r>
-        <w:rPr>
-          <w:sz w:val="22"/>
-          <w:szCs w:val="22"/>
-        </w:rPr>
-        <w:t>in MCP230 exposed mice</w:t>
-      </w:r>
-      <w:r>
-        <w:rPr>
-          <w:sz w:val="22"/>
-          <w:szCs w:val="22"/>
-        </w:rPr>
-        <w:t xml:space="preserve"> compared to the control groups</w:t>
-      </w:r>
-      <w:r>
-        <w:rPr>
-          <w:sz w:val="22"/>
-          <w:szCs w:val="22"/>
-        </w:rPr>
-        <w:t xml:space="preserve"> </w:t>
-      </w:r>
-      <w:r>
-        <w:rPr>
-          <w:sz w:val="22"/>
-          <w:szCs w:val="22"/>
-        </w:rPr>
-        <w:t>(there were no differences in fasting glucose or fasting/fed insulin concentrations relative to the saline exposed mice, Figure 3</w:t>
-      </w:r>
-      <w:r>
-        <w:rPr>
-          <w:sz w:val="22"/>
-          <w:szCs w:val="22"/>
-        </w:rPr>
-        <w:t>A and B; nor were there differences in the HOMA-IR</w:t>
-      </w:r>
-      <w:r>
-        <w:rPr>
-          <w:sz w:val="22"/>
-          <w:szCs w:val="22"/>
-        </w:rPr>
-        <w:t>)</w:t>
-      </w:r>
-      <w:r>
-        <w:rPr>
-          <w:sz w:val="22"/>
-          <w:szCs w:val="22"/>
-        </w:rPr>
-        <w:t xml:space="preserve">. It should be noted that all of the mice in this study received the </w:t>
-      </w:r>
-      <w:r>
-        <w:rPr>
-          <w:sz w:val="22"/>
-          <w:szCs w:val="22"/>
-        </w:rPr>
-        <w:t>HFD</w:t>
-      </w:r>
-      <w:r>
-        <w:rPr>
-          <w:sz w:val="22"/>
-          <w:szCs w:val="22"/>
-        </w:rPr>
-        <w:t xml:space="preserve"> in order to induce obesity and its metabolic effects</w:t>
-      </w:r>
-      <w:r>
-        <w:rPr>
-          <w:sz w:val="22"/>
-          <w:szCs w:val="22"/>
-        </w:rPr>
-        <w:t xml:space="preserve"> and</w:t>
-      </w:r>
-      <w:r>
-        <w:rPr>
-          <w:sz w:val="22"/>
-          <w:szCs w:val="22"/>
-        </w:rPr>
-        <w:t xml:space="preserve"> although we did not measure fasting glucose or insulin concentrations prior to the change in diet, </w:t>
-      </w:r>
-      <w:r>
-        <w:rPr>
-          <w:sz w:val="22"/>
-          <w:szCs w:val="22"/>
-        </w:rPr>
-        <w:t xml:space="preserve">the </w:t>
-      </w:r>
-      <w:r>
-        <w:rPr>
-          <w:sz w:val="22"/>
-          <w:szCs w:val="22"/>
-        </w:rPr>
-        <w:t xml:space="preserve">fasting glucose and insulin concentrations </w:t>
-      </w:r>
-      <w:r>
-        <w:rPr>
-          <w:sz w:val="22"/>
-          <w:szCs w:val="22"/>
-        </w:rPr>
-        <w:t>of all mice post-</w:t>
-      </w:r>
-      <w:r>
-        <w:rPr>
-          <w:sz w:val="22"/>
-          <w:szCs w:val="22"/>
-        </w:rPr>
-        <w:t>HFD</w:t>
-      </w:r>
-      <w:r>
-        <w:rPr>
-          <w:sz w:val="22"/>
-          <w:szCs w:val="22"/>
-        </w:rPr>
-        <w:t xml:space="preserve"> were elevated</w:t>
-      </w:r>
-      <w:r>
-        <w:rPr>
-          <w:sz w:val="22"/>
-          <w:szCs w:val="22"/>
-        </w:rPr>
-        <w:t xml:space="preserve"> compared to chow-fed mice of a similar age</w:t>
-      </w:r>
-      <w:r>
-        <w:rPr>
-          <w:sz w:val="22"/>
-          <w:szCs w:val="22"/>
-        </w:rPr>
-        <w:t xml:space="preserve"> </w:t>
-      </w:r>
-      <w:r>
-        <w:rPr>
-          <w:color w:val="FF0000"/>
-          <w:sz w:val="22"/>
-          <w:szCs w:val="22"/>
-        </w:rPr>
-        <w:t>PROB NEED SOME REFS HERE</w:t>
+        <w:t>In contrast to previous studies that use chronic pollution models (1, 5, 9, 33, 35), we did not observe any indications that glycemic control was impaire</w:t>
+      </w:r>
+      <w:r>
+        <w:rPr>
+          <w:sz w:val="22"/>
+          <w:szCs w:val="22"/>
+        </w:rPr>
+        <w:t>d to a greater extent in MCP230-</w:t>
+      </w:r>
+      <w:r>
+        <w:rPr>
+          <w:sz w:val="22"/>
+          <w:szCs w:val="22"/>
+        </w:rPr>
+        <w:t>exposed mice compared to the control groups</w:t>
+      </w:r>
+      <w:r>
+        <w:rPr>
+          <w:sz w:val="22"/>
+          <w:szCs w:val="22"/>
+        </w:rPr>
+        <w:t xml:space="preserve"> following the HFD</w:t>
+      </w:r>
+      <w:r>
+        <w:rPr>
+          <w:sz w:val="22"/>
+          <w:szCs w:val="22"/>
+        </w:rPr>
+        <w:t xml:space="preserve"> (there were no d</w:t>
+      </w:r>
+      <w:r>
+        <w:rPr>
+          <w:sz w:val="22"/>
+          <w:szCs w:val="22"/>
+        </w:rPr>
+        <w:t xml:space="preserve">ifferences in fasting glucose, </w:t>
+      </w:r>
+      <w:r>
+        <w:rPr>
+          <w:sz w:val="22"/>
+          <w:szCs w:val="22"/>
+        </w:rPr>
+        <w:t xml:space="preserve">insulin, HOMA-IR score (Figure 3A-C) or </w:t>
+      </w:r>
+      <w:proofErr w:type="spellStart"/>
+      <w:r>
+        <w:rPr>
+          <w:sz w:val="22"/>
+          <w:szCs w:val="22"/>
+        </w:rPr>
+        <w:t>Akt</w:t>
+      </w:r>
+      <w:proofErr w:type="spellEnd"/>
+      <w:r>
+        <w:rPr>
+          <w:sz w:val="22"/>
+          <w:szCs w:val="22"/>
+        </w:rPr>
+        <w:t xml:space="preserve"> phosphorylation in muscle tissue</w:t>
+      </w:r>
+      <w:r>
+        <w:rPr>
+          <w:sz w:val="22"/>
+          <w:szCs w:val="22"/>
+        </w:rPr>
+        <w:t xml:space="preserve"> (data not shown)</w:t>
+      </w:r>
+      <w:r>
+        <w:rPr>
+          <w:sz w:val="22"/>
+          <w:szCs w:val="22"/>
+        </w:rPr>
+        <w:t xml:space="preserve">. We did not measure insulin sensitivity directly, which </w:t>
+      </w:r>
+      <w:r>
+        <w:rPr>
+          <w:sz w:val="22"/>
+          <w:szCs w:val="22"/>
+        </w:rPr>
+        <w:t xml:space="preserve">we acknowledge </w:t>
+      </w:r>
+      <w:r>
+        <w:rPr>
+          <w:sz w:val="22"/>
+          <w:szCs w:val="22"/>
+        </w:rPr>
+        <w:t>limits our ability to make any strong conclusions about the effects of acute in utero PM ex</w:t>
+      </w:r>
+      <w:r>
+        <w:rPr>
+          <w:sz w:val="22"/>
+          <w:szCs w:val="22"/>
+        </w:rPr>
+        <w:t>posure on insulin sensitivity</w:t>
+      </w:r>
+      <w:r>
+        <w:rPr>
+          <w:sz w:val="22"/>
+          <w:szCs w:val="22"/>
+        </w:rPr>
+        <w:t xml:space="preserve"> specifically</w:t>
       </w:r>
       <w:r>
         <w:rPr>
@@ -14772,169 +14927,28 @@
           <w:sz w:val="22"/>
           <w:szCs w:val="22"/>
         </w:rPr>
-        <w:t xml:space="preserve">Given that fasting insulin and glucose (and therefore HOMA-IR) did not differ between the groups, we opted not to complete more robust measures of insulin sensitivity, which we acknowledge limits our ability to make any strong conclusions about the effects of acute </w:t>
-      </w:r>
-      <w:r>
-        <w:rPr>
-          <w:i/>
-          <w:sz w:val="22"/>
-          <w:szCs w:val="22"/>
-        </w:rPr>
-        <w:t>in utero</w:t>
-      </w:r>
-      <w:r>
-        <w:rPr>
-          <w:sz w:val="22"/>
-          <w:szCs w:val="22"/>
-        </w:rPr>
-        <w:t xml:space="preserve"> PM exposure on insulin sensitivity. That said, </w:t>
-      </w:r>
-      <w:r>
-        <w:rPr>
-          <w:sz w:val="22"/>
-          <w:szCs w:val="22"/>
-        </w:rPr>
-        <w:t xml:space="preserve">our data </w:t>
-      </w:r>
-      <w:r>
-        <w:rPr>
-          <w:sz w:val="22"/>
-          <w:szCs w:val="22"/>
-        </w:rPr>
-        <w:t>indicates</w:t>
-      </w:r>
-      <w:r>
-        <w:rPr>
-          <w:sz w:val="22"/>
-          <w:szCs w:val="22"/>
-        </w:rPr>
-        <w:t xml:space="preserve"> that </w:t>
-      </w:r>
-      <w:r>
-        <w:rPr>
-          <w:sz w:val="22"/>
-          <w:szCs w:val="22"/>
-        </w:rPr>
-        <w:t>MCP230-exposure did not exacerbate th</w:t>
-      </w:r>
-      <w:r>
-        <w:rPr>
-          <w:sz w:val="22"/>
-          <w:szCs w:val="22"/>
-        </w:rPr>
-        <w:t>e</w:t>
-      </w:r>
-      <w:r>
-        <w:rPr>
-          <w:sz w:val="22"/>
-          <w:szCs w:val="22"/>
-        </w:rPr>
-        <w:t xml:space="preserve"> well-</w:t>
-      </w:r>
-      <w:r>
-        <w:rPr>
-          <w:sz w:val="22"/>
-          <w:szCs w:val="22"/>
-        </w:rPr>
-        <w:t>known</w:t>
-      </w:r>
-      <w:r>
-        <w:rPr>
-          <w:sz w:val="22"/>
-          <w:szCs w:val="22"/>
-        </w:rPr>
-        <w:t xml:space="preserve"> </w:t>
-      </w:r>
-      <w:r>
-        <w:rPr>
-          <w:sz w:val="22"/>
-          <w:szCs w:val="22"/>
-        </w:rPr>
-        <w:t>effects</w:t>
-      </w:r>
-      <w:r>
-        <w:rPr>
-          <w:sz w:val="22"/>
-          <w:szCs w:val="22"/>
-        </w:rPr>
-        <w:t xml:space="preserve"> </w:t>
-      </w:r>
-      <w:r>
-        <w:rPr>
-          <w:sz w:val="22"/>
-          <w:szCs w:val="22"/>
-        </w:rPr>
-        <w:t xml:space="preserve">of </w:t>
-      </w:r>
-      <w:r>
-        <w:rPr>
-          <w:sz w:val="22"/>
-          <w:szCs w:val="22"/>
-        </w:rPr>
-        <w:t>HFD</w:t>
-      </w:r>
-      <w:r>
-        <w:rPr>
-          <w:sz w:val="22"/>
-          <w:szCs w:val="22"/>
-        </w:rPr>
-        <w:t xml:space="preserve"> </w:t>
-      </w:r>
-      <w:r>
-        <w:rPr>
-          <w:sz w:val="22"/>
-          <w:szCs w:val="22"/>
-        </w:rPr>
-        <w:t xml:space="preserve">on </w:t>
-      </w:r>
-      <w:r>
-        <w:rPr>
-          <w:sz w:val="22"/>
-          <w:szCs w:val="22"/>
-        </w:rPr>
-        <w:t>glycemic control</w:t>
-      </w:r>
-      <w:r>
-        <w:rPr>
-          <w:sz w:val="22"/>
-          <w:szCs w:val="22"/>
-        </w:rPr>
-        <w:t xml:space="preserve">, </w:t>
-      </w:r>
-      <w:r>
-        <w:rPr>
-          <w:sz w:val="22"/>
-          <w:szCs w:val="22"/>
-        </w:rPr>
-        <w:t>suggest</w:t>
-      </w:r>
-      <w:r>
-        <w:rPr>
-          <w:sz w:val="22"/>
-          <w:szCs w:val="22"/>
-        </w:rPr>
-        <w:t xml:space="preserve">ing that the effects of acute gestational particulate exposure </w:t>
-      </w:r>
-      <w:r>
-        <w:rPr>
-          <w:sz w:val="22"/>
-          <w:szCs w:val="22"/>
-        </w:rPr>
-        <w:t>may not</w:t>
-      </w:r>
-      <w:r>
-        <w:rPr>
-          <w:sz w:val="22"/>
-          <w:szCs w:val="22"/>
-        </w:rPr>
-        <w:t xml:space="preserve"> mimic the effects of chronic exposure, and the risk profiles and mechanisms associated with these exposures may differ.</w:t>
-      </w:r>
-      <w:r>
-        <w:rPr>
-          <w:sz w:val="22"/>
-          <w:szCs w:val="22"/>
-        </w:rPr>
-        <w:t xml:space="preserve"> </w:t>
+        <w:t>That said</w:t>
+      </w:r>
+      <w:r>
+        <w:rPr>
+          <w:sz w:val="22"/>
+          <w:szCs w:val="22"/>
+        </w:rPr>
+        <w:t>, o</w:t>
+      </w:r>
+      <w:r>
+        <w:rPr>
+          <w:sz w:val="22"/>
+          <w:szCs w:val="22"/>
+        </w:rPr>
+        <w:t>ur data suggests that the effects of acute gestational particulate exposure may not mimic the effects of chronic exposure, and the risk profiles and mechanisms associated with thes</w:t>
+      </w:r>
+      <w:r>
+        <w:rPr>
+          <w:sz w:val="22"/>
+          <w:szCs w:val="22"/>
+        </w:rPr>
+        <w:t>e exposures may differ.</w:t>
       </w:r>
     </w:p>
     <w:p>
@@ -15134,15 +15148,7 @@
           <w:sz w:val="22"/>
           <w:szCs w:val="22"/>
         </w:rPr>
-        <w:t xml:space="preserve">the finding </w:t>
-      </w:r>
-      <w:r>
-        <w:rPr>
-          <w:sz w:val="22"/>
-          <w:szCs w:val="22"/>
-        </w:rPr>
-        <w:lastRenderedPageBreak/>
-        <w:t xml:space="preserve">that limited </w:t>
+        <w:t xml:space="preserve">the finding that limited </w:t>
       </w:r>
       <w:r>
         <w:rPr>
@@ -15213,6 +15219,7 @@
           <w:sz w:val="22"/>
           <w:szCs w:val="22"/>
         </w:rPr>
+        <w:lastRenderedPageBreak/>
         <w:t>Acknowledgements</w:t>
       </w:r>
     </w:p>
@@ -23180,35 +23187,91 @@
           <w:sz w:val="22"/>
           <w:szCs w:val="22"/>
         </w:rPr>
-        <w:t xml:space="preserve">serum insulin and </w:t>
-      </w:r>
-      <w:r>
-        <w:rPr>
-          <w:sz w:val="22"/>
-          <w:szCs w:val="22"/>
-        </w:rPr>
-        <w:t xml:space="preserve">(C) </w:t>
-      </w:r>
-      <w:r>
-        <w:rPr>
-          <w:sz w:val="22"/>
-          <w:szCs w:val="22"/>
-        </w:rPr>
-        <w:t xml:space="preserve">serum glucagon concentrations were determined after a 16h fast at ~ZT4. Fed serum was collected at ZT12 and analyzed for insulin (B) and glucagon (C). Data shown is the group mean ± SE. n=8-14/group. † indicates a main effect for feeding state </w:t>
-      </w:r>
-      <w:r>
-        <w:rPr>
-          <w:sz w:val="22"/>
-          <w:szCs w:val="22"/>
-        </w:rPr>
-        <w:t xml:space="preserve">(B-C) </w:t>
-      </w:r>
-      <w:r>
-        <w:rPr>
-          <w:sz w:val="22"/>
-          <w:szCs w:val="22"/>
-        </w:rPr>
-        <w:t xml:space="preserve">and ‡ indicates a main effect </w:t>
+        <w:t>serum insulin</w:t>
+      </w:r>
+      <w:r>
+        <w:rPr>
+          <w:sz w:val="22"/>
+          <w:szCs w:val="22"/>
+        </w:rPr>
+        <w:t>, (C) HOMA-IR</w:t>
+      </w:r>
+      <w:r>
+        <w:rPr>
+          <w:sz w:val="22"/>
+          <w:szCs w:val="22"/>
+        </w:rPr>
+        <w:t xml:space="preserve"> and </w:t>
+      </w:r>
+      <w:r>
+        <w:rPr>
+          <w:sz w:val="22"/>
+          <w:szCs w:val="22"/>
+        </w:rPr>
+        <w:t>(</w:t>
+      </w:r>
+      <w:r>
+        <w:rPr>
+          <w:sz w:val="22"/>
+          <w:szCs w:val="22"/>
+        </w:rPr>
+        <w:t>D)</w:t>
+      </w:r>
+      <w:r>
+        <w:rPr>
+          <w:sz w:val="22"/>
+          <w:szCs w:val="22"/>
+        </w:rPr>
+        <w:t xml:space="preserve"> </w:t>
+      </w:r>
+      <w:r>
+        <w:rPr>
+          <w:sz w:val="22"/>
+          <w:szCs w:val="22"/>
+        </w:rPr>
+        <w:t>serum glucagon concentrations were determined after a 16h fast at ~ZT4. Fed serum was collected at ZT12 and analyzed for insulin (B) and glucagon (</w:t>
+      </w:r>
+      <w:r>
+        <w:rPr>
+          <w:sz w:val="22"/>
+          <w:szCs w:val="22"/>
+        </w:rPr>
+        <w:t>D</w:t>
+      </w:r>
+      <w:r>
+        <w:rPr>
+          <w:sz w:val="22"/>
+          <w:szCs w:val="22"/>
+        </w:rPr>
+        <w:t xml:space="preserve">). Data shown is the group mean ± SE. n=8-14/group. † indicates a main effect for feeding state </w:t>
+      </w:r>
+      <w:r>
+        <w:rPr>
+          <w:sz w:val="22"/>
+          <w:szCs w:val="22"/>
+        </w:rPr>
+        <w:t>(B</w:t>
+      </w:r>
+      <w:r>
+        <w:rPr>
+          <w:sz w:val="22"/>
+          <w:szCs w:val="22"/>
+        </w:rPr>
+        <w:t xml:space="preserve"> and D</w:t>
+      </w:r>
+      <w:r>
+        <w:rPr>
+          <w:sz w:val="22"/>
+          <w:szCs w:val="22"/>
+        </w:rPr>
+        <w:t xml:space="preserve">) </w:t>
+      </w:r>
+      <w:r>
+        <w:rPr>
+          <w:sz w:val="22"/>
+          <w:szCs w:val="22"/>
+        </w:rPr>
+        <w:t xml:space="preserve">and ‡ </w:t>
       </w:r>
       <w:r>
         <w:rPr>
@@ -23216,14 +23279,28 @@
           <w:szCs w:val="22"/>
         </w:rPr>
         <w:lastRenderedPageBreak/>
-        <w:t>for MCP230-exposure by 2-way ANOVA</w:t>
-      </w:r>
-      <w:r>
-        <w:rPr>
-          <w:sz w:val="22"/>
-          <w:szCs w:val="22"/>
-        </w:rPr>
-        <w:t xml:space="preserve"> (C)</w:t>
+        <w:t>indicates a main effect for MCP230-exposure by 2-way ANOVA</w:t>
+      </w:r>
+      <w:r>
+        <w:rPr>
+          <w:sz w:val="22"/>
+          <w:szCs w:val="22"/>
+        </w:rPr>
+        <w:t xml:space="preserve"> (</w:t>
+      </w:r>
+      <w:r>
+        <w:rPr>
+          <w:sz w:val="22"/>
+          <w:szCs w:val="22"/>
+        </w:rPr>
+        <w:t>D</w:t>
+      </w:r>
+      <w:r>
+        <w:rPr>
+          <w:sz w:val="22"/>
+          <w:szCs w:val="22"/>
+        </w:rPr>
+        <w:t>)</w:t>
       </w:r>
       <w:r>
         <w:rPr>
@@ -23237,7 +23314,21 @@
           <w:sz w:val="22"/>
           <w:szCs w:val="22"/>
         </w:rPr>
-        <w:t xml:space="preserve"> (C)</w:t>
+        <w:t xml:space="preserve"> (</w:t>
+      </w:r>
+      <w:r>
+        <w:rPr>
+          <w:sz w:val="22"/>
+          <w:szCs w:val="22"/>
+        </w:rPr>
+        <w:t>D</w:t>
+      </w:r>
+      <w:r>
+        <w:rPr>
+          <w:sz w:val="22"/>
+          <w:szCs w:val="22"/>
+        </w:rPr>
+        <w:t>)</w:t>
       </w:r>
       <w:r>
         <w:rPr>
@@ -26463,6 +26554,67 @@
 
 <file path=word/comments.xml><?xml version="1.0" encoding="utf-8"?>
 <w:comments xmlns:wpc="http://schemas.microsoft.com/office/word/2010/wordprocessingCanvas" xmlns:mc="http://schemas.openxmlformats.org/markup-compatibility/2006" xmlns:o="urn:schemas-microsoft-com:office:office" xmlns:r="http://schemas.openxmlformats.org/officeDocument/2006/relationships" xmlns:m="http://schemas.openxmlformats.org/officeDocument/2006/math" xmlns:v="urn:schemas-microsoft-com:vml" xmlns:wp14="http://schemas.microsoft.com/office/word/2010/wordprocessingDrawing" xmlns:wp="http://schemas.openxmlformats.org/drawingml/2006/wordprocessingDrawing" xmlns:w10="urn:schemas-microsoft-com:office:word" xmlns:w="http://schemas.openxmlformats.org/wordprocessingml/2006/main" xmlns:w14="http://schemas.microsoft.com/office/word/2010/wordml" xmlns:w15="http://schemas.microsoft.com/office/word/2012/wordml" xmlns:wpg="http://schemas.microsoft.com/office/word/2010/wordprocessingGroup" xmlns:wpi="http://schemas.microsoft.com/office/word/2010/wordprocessingInk" xmlns:wne="http://schemas.microsoft.com/office/word/2006/wordml" xmlns:wps="http://schemas.microsoft.com/office/word/2010/wordprocessingShape" mc:Ignorable="w14 w15 wp14">
+  <w:comment w:id="0" w:author="Stephenson, Erin" w:date="2016-02-29T16:28:00Z" w:initials="SE">
+    <w:p>
+      <w:pPr>
+        <w:pStyle w:val="CommentText"/>
+      </w:pPr>
+      <w:r>
+        <w:rPr>
+          <w:rStyle w:val="CommentReference"/>
+        </w:rPr>
+        <w:annotationRef/>
+      </w:r>
+      <w:r>
+        <w:t>Add reference to Jordy’s paper:</w:t>
+      </w:r>
+    </w:p>
+    <w:p>
+      <w:pPr>
+        <w:pStyle w:val="CommentText"/>
+      </w:pPr>
+    </w:p>
+    <w:p>
+      <w:pPr>
+        <w:pStyle w:val="CommentText"/>
+      </w:pPr>
+      <w:proofErr w:type="spellStart"/>
+      <w:r>
+        <w:rPr>
+          <w:rFonts w:ascii="Times New Roman" w:hAnsi="Times New Roman" w:cs="Times New Roman"/>
+          <w:sz w:val="20"/>
+          <w:szCs w:val="20"/>
+        </w:rPr>
+        <w:t>Saravia</w:t>
+      </w:r>
+      <w:proofErr w:type="spellEnd"/>
+      <w:r>
+        <w:rPr>
+          <w:rFonts w:ascii="Times New Roman" w:hAnsi="Times New Roman" w:cs="Times New Roman"/>
+          <w:sz w:val="20"/>
+          <w:szCs w:val="20"/>
+        </w:rPr>
+        <w:t xml:space="preserve"> </w:t>
+      </w:r>
+      <w:r>
+        <w:rPr>
+          <w:rFonts w:ascii="Times New Roman" w:hAnsi="Times New Roman" w:cs="Times New Roman"/>
+          <w:i/>
+          <w:sz w:val="20"/>
+          <w:szCs w:val="20"/>
+        </w:rPr>
+        <w:t>et al</w:t>
+      </w:r>
+      <w:r>
+        <w:rPr>
+          <w:rFonts w:ascii="Times New Roman" w:hAnsi="Times New Roman" w:cs="Times New Roman"/>
+          <w:sz w:val="20"/>
+          <w:szCs w:val="20"/>
+        </w:rPr>
+        <w:t>., Mucosal Immunology (2014) 7, 694–704; doi:10.1038/mi.2013.88</w:t>
+      </w:r>
+    </w:p>
+  </w:comment>
   <w:comment w:id="1" w:author="Stephenson, Erin" w:date="2016-02-17T14:14:00Z" w:initials="SE">
     <w:p>
       <w:pPr>
@@ -27198,10 +27350,7 @@
         <w:fldChar w:fldCharType="begin"/>
       </w:r>
       <w:r>
-        <w:instrText xml:space="preserve"> HYPERLINK "http</w:instrText>
-      </w:r>
-      <w:r>
-        <w:instrText xml:space="preserve">://www.ncbi.nlm.nih.gov/pubmed/?term=Xie%20H%5BAuthor%5D&amp;cauthor=true&amp;cauthor_uid=22132085" </w:instrText>
+        <w:instrText xml:space="preserve"> HYPERLINK "http://www.ncbi.nlm.nih.gov/pubmed/?term=Xie%20H%5BAuthor%5D&amp;cauthor=true&amp;cauthor_uid=22132085" </w:instrText>
       </w:r>
       <w:r>
         <w:fldChar w:fldCharType="separate"/>
@@ -27416,7 +27565,7 @@
       </w:r>
     </w:p>
   </w:comment>
-  <w:comment w:id="4" w:author="Stephenson, Erin" w:date="2016-02-17T13:46:00Z" w:initials="SE">
+  <w:comment w:id="5" w:author="Stephenson, Erin" w:date="2016-02-17T13:46:00Z" w:initials="SE">
     <w:p>
       <w:pPr>
         <w:pStyle w:val="CommentText"/>
@@ -28542,6 +28691,7 @@
 
 <file path=word/commentsExtended.xml><?xml version="1.0" encoding="utf-8"?>
 <w15:commentsEx xmlns:wpc="http://schemas.microsoft.com/office/word/2010/wordprocessingCanvas" xmlns:mc="http://schemas.openxmlformats.org/markup-compatibility/2006" xmlns:o="urn:schemas-microsoft-com:office:office" xmlns:r="http://schemas.openxmlformats.org/officeDocument/2006/relationships" xmlns:m="http://schemas.openxmlformats.org/officeDocument/2006/math" xmlns:v="urn:schemas-microsoft-com:vml" xmlns:wp14="http://schemas.microsoft.com/office/word/2010/wordprocessingDrawing" xmlns:wp="http://schemas.openxmlformats.org/drawingml/2006/wordprocessingDrawing" xmlns:w10="urn:schemas-microsoft-com:office:word" xmlns:w="http://schemas.openxmlformats.org/wordprocessingml/2006/main" xmlns:w14="http://schemas.microsoft.com/office/word/2010/wordml" xmlns:w15="http://schemas.microsoft.com/office/word/2012/wordml" xmlns:wpg="http://schemas.microsoft.com/office/word/2010/wordprocessingGroup" xmlns:wpi="http://schemas.microsoft.com/office/word/2010/wordprocessingInk" xmlns:wne="http://schemas.microsoft.com/office/word/2006/wordml" xmlns:wps="http://schemas.microsoft.com/office/word/2010/wordprocessingShape" mc:Ignorable="w14 w15 wp14">
+  <w15:commentEx w15:paraId="4304C4ED" w15:done="0"/>
   <w15:commentEx w15:paraId="7757978D" w15:done="0"/>
   <w15:commentEx w15:paraId="12A106BF" w15:done="0"/>
   <w15:commentEx w15:paraId="026781DA" w15:done="0"/>
@@ -29705,7 +29855,7 @@
 </file>
 
 <file path=customXml/itemProps1.xml><?xml version="1.0" encoding="utf-8"?>
-<ds:datastoreItem xmlns:ds="http://schemas.openxmlformats.org/officeDocument/2006/customXml" ds:itemID="{56C0A6C6-C3F3-44D7-A604-EA8A9CAE4719}">
+<ds:datastoreItem xmlns:ds="http://schemas.openxmlformats.org/officeDocument/2006/customXml" ds:itemID="{76036AC1-6321-4201-867B-F115BE775BDD}">
   <ds:schemaRefs>
     <ds:schemaRef ds:uri="http://schemas.openxmlformats.org/officeDocument/2006/bibliography"/>
   </ds:schemaRefs>

</xml_diff>

<commit_message>
MS changes. Most of them are complete. Ready for review.
</commit_message>
<xml_diff>
--- a/Manuscript/Revision/Revised Manuscript.docx
+++ b/Manuscript/Revision/Revised Manuscript.docx
@@ -12631,35 +12631,7 @@
           <w:sz w:val="22"/>
           <w:szCs w:val="22"/>
         </w:rPr>
-        <w:t xml:space="preserve">Each exposure of MCP230 </w:t>
-      </w:r>
-      <w:r>
-        <w:rPr>
-          <w:sz w:val="22"/>
-          <w:szCs w:val="22"/>
-        </w:rPr>
-        <w:t>that</w:t>
-      </w:r>
-      <w:r>
-        <w:rPr>
-          <w:sz w:val="22"/>
-          <w:szCs w:val="22"/>
-        </w:rPr>
-        <w:t xml:space="preserve"> the mother</w:t>
-      </w:r>
-      <w:r>
-        <w:rPr>
-          <w:sz w:val="22"/>
-          <w:szCs w:val="22"/>
-        </w:rPr>
-        <w:t>s received</w:t>
-      </w:r>
-      <w:r>
-        <w:rPr>
-          <w:sz w:val="22"/>
-          <w:szCs w:val="22"/>
-        </w:rPr>
-        <w:t xml:space="preserve"> was the equivalent to a human breathing 200</w:t>
+        <w:t>Each exposure of MCP230 that the mothers received was the equivalent to a human breathing 200</w:t>
       </w:r>
       <w:r>
         <w:rPr>
@@ -12673,14 +12645,7 @@
           <w:sz w:val="22"/>
           <w:szCs w:val="22"/>
         </w:rPr>
-        <w:t>µ</w:t>
-      </w:r>
-      <w:r>
-        <w:rPr>
-          <w:sz w:val="22"/>
-          <w:szCs w:val="22"/>
-        </w:rPr>
-        <w:t>g/m</w:t>
+        <w:t>µg/m</w:t>
       </w:r>
       <w:r>
         <w:rPr>
@@ -14518,16 +14483,7 @@
           <w:sz w:val="22"/>
           <w:szCs w:val="22"/>
         </w:rPr>
-        <w:t>Although we have not directly measured ROS production or oxidative damage in the skeletal muscle of the MCP</w:t>
-      </w:r>
-      <w:bookmarkStart w:id="4" w:name="_GoBack"/>
-      <w:bookmarkEnd w:id="4"/>
-      <w:r>
-        <w:rPr>
-          <w:sz w:val="22"/>
-          <w:szCs w:val="22"/>
-        </w:rPr>
-        <w:t xml:space="preserve">230-exposed mice, we did observe marked increases in the transcripts of key enzymes of </w:t>
+        <w:t xml:space="preserve">Although we have not directly measured ROS production or oxidative damage in the skeletal muscle of the MCP230-exposed mice, we did observe marked increases in the transcripts of key enzymes of </w:t>
       </w:r>
       <w:r>
         <w:rPr>
@@ -14612,7 +14568,7 @@
         </w:rPr>
         <w:t xml:space="preserve">, an uncoupling protein known to be up-regulated as a means to reduce endogenous ROS production (Figure 7; </w:t>
       </w:r>
-      <w:commentRangeStart w:id="5"/>
+      <w:commentRangeStart w:id="4"/>
       <w:r>
         <w:rPr>
           <w:color w:val="FF0000"/>
@@ -14621,12 +14577,12 @@
         </w:rPr>
         <w:t>REF</w:t>
       </w:r>
-      <w:commentRangeEnd w:id="5"/>
+      <w:commentRangeEnd w:id="4"/>
       <w:r>
         <w:rPr>
           <w:rStyle w:val="CommentReference"/>
         </w:rPr>
-        <w:commentReference w:id="5"/>
+        <w:commentReference w:id="4"/>
       </w:r>
       <w:r>
         <w:rPr>
@@ -14654,7 +14610,21 @@
           <w:sz w:val="22"/>
           <w:szCs w:val="22"/>
         </w:rPr>
-        <w:t>exposed to</w:t>
+        <w:t>exposed</w:t>
+      </w:r>
+      <w:r>
+        <w:rPr>
+          <w:sz w:val="22"/>
+          <w:szCs w:val="22"/>
+        </w:rPr>
+        <w:t xml:space="preserve"> </w:t>
+      </w:r>
+      <w:r>
+        <w:rPr>
+          <w:sz w:val="22"/>
+          <w:szCs w:val="22"/>
+        </w:rPr>
+        <w:t>to</w:t>
       </w:r>
       <w:r>
         <w:rPr>
@@ -14683,14 +14653,42 @@
           <w:sz w:val="22"/>
           <w:szCs w:val="22"/>
         </w:rPr>
-        <w:t xml:space="preserve">  </w:t>
-      </w:r>
-      <w:r>
-        <w:rPr>
-          <w:sz w:val="22"/>
-          <w:szCs w:val="22"/>
-        </w:rPr>
-        <w:t>Thus, i</w:t>
+        <w:t xml:space="preserve"> </w:t>
+      </w:r>
+      <w:r>
+        <w:rPr>
+          <w:sz w:val="22"/>
+          <w:szCs w:val="22"/>
+        </w:rPr>
+        <w:t>I</w:t>
+      </w:r>
+      <w:r>
+        <w:rPr>
+          <w:sz w:val="22"/>
+          <w:szCs w:val="22"/>
+        </w:rPr>
+        <w:t>t must be emphasized that this exposure is indirect, through the mother, as there is no evidence that the EPFR crosses the placenta to exert its effect</w:t>
+      </w:r>
+      <w:r>
+        <w:rPr>
+          <w:sz w:val="22"/>
+          <w:szCs w:val="22"/>
+        </w:rPr>
+        <w:t xml:space="preserve"> on the muscle directly</w:t>
+      </w:r>
+      <w:r>
+        <w:rPr>
+          <w:sz w:val="22"/>
+          <w:szCs w:val="22"/>
+        </w:rPr>
+        <w:t>. However,</w:t>
+      </w:r>
+      <w:r>
+        <w:rPr>
+          <w:sz w:val="22"/>
+          <w:szCs w:val="22"/>
+        </w:rPr>
+        <w:t xml:space="preserve"> i</w:t>
       </w:r>
       <w:r>
         <w:rPr>
@@ -14704,7 +14702,16 @@
           <w:sz w:val="22"/>
           <w:szCs w:val="22"/>
         </w:rPr>
-        <w:t xml:space="preserve">the changes we observe in the skeletal muscle mitochondria of </w:t>
+        <w:t xml:space="preserve">the changes we observe in the skeletal muscle mitochondria </w:t>
+      </w:r>
+      <w:bookmarkStart w:id="5" w:name="_GoBack"/>
+      <w:bookmarkEnd w:id="5"/>
+      <w:r>
+        <w:rPr>
+          <w:sz w:val="22"/>
+          <w:szCs w:val="22"/>
+        </w:rPr>
+        <w:t xml:space="preserve">of </w:t>
       </w:r>
       <w:r>
         <w:rPr>
@@ -15148,7 +15155,15 @@
           <w:sz w:val="22"/>
           <w:szCs w:val="22"/>
         </w:rPr>
-        <w:t xml:space="preserve">the finding that limited </w:t>
+        <w:t xml:space="preserve">the finding </w:t>
+      </w:r>
+      <w:r>
+        <w:rPr>
+          <w:sz w:val="22"/>
+          <w:szCs w:val="22"/>
+        </w:rPr>
+        <w:lastRenderedPageBreak/>
+        <w:t xml:space="preserve">that limited </w:t>
       </w:r>
       <w:r>
         <w:rPr>
@@ -15219,7 +15234,6 @@
           <w:sz w:val="22"/>
           <w:szCs w:val="22"/>
         </w:rPr>
-        <w:lastRenderedPageBreak/>
         <w:t>Acknowledgements</w:t>
       </w:r>
     </w:p>
@@ -27565,7 +27579,7 @@
       </w:r>
     </w:p>
   </w:comment>
-  <w:comment w:id="5" w:author="Stephenson, Erin" w:date="2016-02-17T13:46:00Z" w:initials="SE">
+  <w:comment w:id="4" w:author="Stephenson, Erin" w:date="2016-02-17T13:46:00Z" w:initials="SE">
     <w:p>
       <w:pPr>
         <w:pStyle w:val="CommentText"/>
@@ -27879,47 +27893,30 @@
         </w:rPr>
         <w:t> </w:t>
       </w:r>
-      <w:proofErr w:type="spellStart"/>
-      <w:r>
-        <w:fldChar w:fldCharType="begin"/>
-      </w:r>
-      <w:r>
-        <w:instrText xml:space="preserve"> HYPERLINK "http://www.ncbi.nlm.nih.gov/pubmed/?term=Cadenas%20S%5BAuthor%5D&amp;cauthor=true&amp;cauthor_uid=11780125" </w:instrText>
-      </w:r>
-      <w:r>
-        <w:fldChar w:fldCharType="separate"/>
-      </w:r>
-      <w:r>
-        <w:rPr>
-          <w:rStyle w:val="Hyperlink"/>
-          <w:rFonts w:ascii="Arial" w:hAnsi="Arial" w:cs="Arial"/>
-          <w:color w:val="660066"/>
-          <w:sz w:val="22"/>
-          <w:szCs w:val="22"/>
-        </w:rPr>
-        <w:t>Cadenas</w:t>
-      </w:r>
-      <w:proofErr w:type="spellEnd"/>
-      <w:r>
-        <w:rPr>
-          <w:rStyle w:val="Hyperlink"/>
-          <w:rFonts w:ascii="Arial" w:hAnsi="Arial" w:cs="Arial"/>
-          <w:color w:val="660066"/>
-          <w:sz w:val="22"/>
-          <w:szCs w:val="22"/>
-        </w:rPr>
-        <w:t xml:space="preserve"> S</w:t>
-      </w:r>
-      <w:r>
-        <w:rPr>
-          <w:rStyle w:val="Hyperlink"/>
-          <w:rFonts w:ascii="Arial" w:hAnsi="Arial" w:cs="Arial"/>
-          <w:color w:val="660066"/>
-          <w:sz w:val="22"/>
-          <w:szCs w:val="22"/>
-        </w:rPr>
-        <w:fldChar w:fldCharType="end"/>
-      </w:r>
+      <w:hyperlink r:id="rId14" w:history="1">
+        <w:proofErr w:type="spellStart"/>
+        <w:r>
+          <w:rPr>
+            <w:rStyle w:val="Hyperlink"/>
+            <w:rFonts w:ascii="Arial" w:hAnsi="Arial" w:cs="Arial"/>
+            <w:color w:val="660066"/>
+            <w:sz w:val="22"/>
+            <w:szCs w:val="22"/>
+          </w:rPr>
+          <w:t>Cadenas</w:t>
+        </w:r>
+        <w:proofErr w:type="spellEnd"/>
+        <w:r>
+          <w:rPr>
+            <w:rStyle w:val="Hyperlink"/>
+            <w:rFonts w:ascii="Arial" w:hAnsi="Arial" w:cs="Arial"/>
+            <w:color w:val="660066"/>
+            <w:sz w:val="22"/>
+            <w:szCs w:val="22"/>
+          </w:rPr>
+          <w:t xml:space="preserve"> S</w:t>
+        </w:r>
+      </w:hyperlink>
       <w:r>
         <w:rPr>
           <w:rFonts w:ascii="Arial" w:hAnsi="Arial" w:cs="Arial"/>
@@ -27939,7 +27936,7 @@
         </w:rPr>
         <w:t> </w:t>
       </w:r>
-      <w:hyperlink r:id="rId14" w:history="1">
+      <w:hyperlink r:id="rId15" w:history="1">
         <w:r>
           <w:rPr>
             <w:rStyle w:val="Hyperlink"/>
@@ -27970,7 +27967,7 @@
         </w:rPr>
         <w:t> </w:t>
       </w:r>
-      <w:hyperlink r:id="rId15" w:history="1">
+      <w:hyperlink r:id="rId16" w:history="1">
         <w:r>
           <w:rPr>
             <w:rStyle w:val="Hyperlink"/>
@@ -28001,7 +27998,7 @@
         </w:rPr>
         <w:t> </w:t>
       </w:r>
-      <w:hyperlink r:id="rId16" w:history="1">
+      <w:hyperlink r:id="rId17" w:history="1">
         <w:r>
           <w:rPr>
             <w:rStyle w:val="Hyperlink"/>
@@ -28032,7 +28029,7 @@
         </w:rPr>
         <w:t> </w:t>
       </w:r>
-      <w:hyperlink r:id="rId17" w:history="1">
+      <w:hyperlink r:id="rId18" w:history="1">
         <w:r>
           <w:rPr>
             <w:rStyle w:val="Hyperlink"/>
@@ -28063,7 +28060,7 @@
         </w:rPr>
         <w:t> </w:t>
       </w:r>
-      <w:hyperlink r:id="rId18" w:history="1">
+      <w:hyperlink r:id="rId19" w:history="1">
         <w:r>
           <w:rPr>
             <w:rStyle w:val="Hyperlink"/>
@@ -28154,7 +28151,7 @@
         </w:rPr>
         <w:t> </w:t>
       </w:r>
-      <w:hyperlink r:id="rId19" w:history="1">
+      <w:hyperlink r:id="rId20" w:history="1">
         <w:r>
           <w:rPr>
             <w:rStyle w:val="Hyperlink"/>
@@ -28183,7 +28180,7 @@
           <w:szCs w:val="20"/>
         </w:rPr>
       </w:pPr>
-      <w:hyperlink r:id="rId20" w:tooltip="Diabetes." w:history="1">
+      <w:hyperlink r:id="rId21" w:tooltip="Diabetes." w:history="1">
         <w:r>
           <w:rPr>
             <w:rStyle w:val="Hyperlink"/>
@@ -28309,7 +28306,7 @@
           <w:szCs w:val="22"/>
         </w:rPr>
       </w:pPr>
-      <w:hyperlink r:id="rId21" w:history="1">
+      <w:hyperlink r:id="rId22" w:history="1">
         <w:r>
           <w:rPr>
             <w:rStyle w:val="Hyperlink"/>
@@ -28350,7 +28347,7 @@
         </w:rPr>
         <w:t> </w:t>
       </w:r>
-      <w:hyperlink r:id="rId22" w:history="1">
+      <w:hyperlink r:id="rId23" w:history="1">
         <w:r>
           <w:rPr>
             <w:rStyle w:val="Hyperlink"/>
@@ -28381,7 +28378,7 @@
         </w:rPr>
         <w:t> </w:t>
       </w:r>
-      <w:hyperlink r:id="rId23" w:history="1">
+      <w:hyperlink r:id="rId24" w:history="1">
         <w:r>
           <w:rPr>
             <w:rStyle w:val="Hyperlink"/>
@@ -28412,7 +28409,7 @@
         </w:rPr>
         <w:t> </w:t>
       </w:r>
-      <w:hyperlink r:id="rId24" w:history="1">
+      <w:hyperlink r:id="rId25" w:history="1">
         <w:r>
           <w:rPr>
             <w:rStyle w:val="Hyperlink"/>
@@ -28443,7 +28440,7 @@
         </w:rPr>
         <w:t> </w:t>
       </w:r>
-      <w:hyperlink r:id="rId25" w:history="1">
+      <w:hyperlink r:id="rId26" w:history="1">
         <w:r>
           <w:rPr>
             <w:rStyle w:val="Hyperlink"/>
@@ -28474,7 +28471,7 @@
         </w:rPr>
         <w:t> </w:t>
       </w:r>
-      <w:hyperlink r:id="rId26" w:history="1">
+      <w:hyperlink r:id="rId27" w:history="1">
         <w:r>
           <w:rPr>
             <w:rStyle w:val="Hyperlink"/>
@@ -28505,7 +28502,7 @@
         </w:rPr>
         <w:t> </w:t>
       </w:r>
-      <w:hyperlink r:id="rId27" w:history="1">
+      <w:hyperlink r:id="rId28" w:history="1">
         <w:r>
           <w:rPr>
             <w:rStyle w:val="Hyperlink"/>
@@ -28596,7 +28593,7 @@
         </w:rPr>
         <w:t> </w:t>
       </w:r>
-      <w:hyperlink r:id="rId28" w:history="1">
+      <w:hyperlink r:id="rId29" w:history="1">
         <w:r>
           <w:rPr>
             <w:rStyle w:val="Hyperlink"/>
@@ -28627,7 +28624,7 @@
         </w:rPr>
         <w:t> </w:t>
       </w:r>
-      <w:hyperlink r:id="rId29" w:history="1">
+      <w:hyperlink r:id="rId30" w:history="1">
         <w:r>
           <w:rPr>
             <w:rStyle w:val="Hyperlink"/>
@@ -28658,7 +28655,7 @@
         </w:rPr>
         <w:t> </w:t>
       </w:r>
-      <w:hyperlink r:id="rId30" w:history="1">
+      <w:hyperlink r:id="rId31" w:history="1">
         <w:r>
           <w:rPr>
             <w:rStyle w:val="Hyperlink"/>
@@ -29855,7 +29852,7 @@
 </file>
 
 <file path=customXml/itemProps1.xml><?xml version="1.0" encoding="utf-8"?>
-<ds:datastoreItem xmlns:ds="http://schemas.openxmlformats.org/officeDocument/2006/customXml" ds:itemID="{76036AC1-6321-4201-867B-F115BE775BDD}">
+<ds:datastoreItem xmlns:ds="http://schemas.openxmlformats.org/officeDocument/2006/customXml" ds:itemID="{C9825FFE-7288-4A27-9BD3-B49067C3029E}">
   <ds:schemaRefs>
     <ds:schemaRef ds:uri="http://schemas.openxmlformats.org/officeDocument/2006/bibliography"/>
   </ds:schemaRefs>

</xml_diff>

<commit_message>
Finished revisions through reviewer #1
</commit_message>
<xml_diff>
--- a/Manuscript/Revision/Revised Manuscript.docx
+++ b/Manuscript/Revision/Revised Manuscript.docx
@@ -134,26 +134,16 @@
           <w:szCs w:val="22"/>
           <w:vertAlign w:val="superscript"/>
         </w:rPr>
-        <w:t>1</w:t>
-      </w:r>
-      <w:proofErr w:type="gramStart"/>
+        <w:t>1,2</w:t>
+      </w:r>
       <w:r>
         <w:rPr>
           <w:sz w:val="22"/>
           <w:szCs w:val="22"/>
           <w:vertAlign w:val="superscript"/>
         </w:rPr>
-        <w:t>,2</w:t>
-      </w:r>
-      <w:r>
-        <w:rPr>
-          <w:sz w:val="22"/>
-          <w:szCs w:val="22"/>
-          <w:vertAlign w:val="superscript"/>
-        </w:rPr>
         <w:t>,3</w:t>
       </w:r>
-      <w:proofErr w:type="gramEnd"/>
       <w:r>
         <w:rPr>
           <w:sz w:val="22"/>
@@ -571,7 +561,6 @@
           <w:szCs w:val="22"/>
         </w:rPr>
       </w:pPr>
-      <w:proofErr w:type="gramStart"/>
       <w:r>
         <w:rPr>
           <w:sz w:val="22"/>
@@ -615,21 +604,12 @@
         </w:rPr>
         <w:t>.</w:t>
       </w:r>
-      <w:proofErr w:type="gramEnd"/>
-      <w:r>
-        <w:rPr>
-          <w:sz w:val="22"/>
-          <w:szCs w:val="22"/>
-        </w:rPr>
-        <w:t xml:space="preserve"> </w:t>
-      </w:r>
-      <w:proofErr w:type="gramStart"/>
-      <w:r>
-        <w:rPr>
-          <w:sz w:val="22"/>
-          <w:szCs w:val="22"/>
-        </w:rPr>
-        <w:t>38163.</w:t>
+      <w:r>
+        <w:rPr>
+          <w:sz w:val="22"/>
+          <w:szCs w:val="22"/>
+        </w:rPr>
+        <w:t xml:space="preserve"> 38163.</w:t>
       </w:r>
       <w:r>
         <w:rPr>
@@ -679,15 +659,7 @@
           <w:sz w:val="22"/>
           <w:szCs w:val="22"/>
         </w:rPr>
-        <w:t>Tennessee, 38103.</w:t>
-      </w:r>
-      <w:proofErr w:type="gramEnd"/>
-      <w:r>
-        <w:rPr>
-          <w:sz w:val="22"/>
-          <w:szCs w:val="22"/>
-        </w:rPr>
-        <w:t xml:space="preserve"> </w:t>
+        <w:t xml:space="preserve">Tennessee, 38103. </w:t>
       </w:r>
       <w:r>
         <w:rPr>
@@ -968,21 +940,37 @@
         </w:rPr>
         <w:t xml:space="preserve">either </w:t>
       </w:r>
-      <w:proofErr w:type="gramStart"/>
-      <w:r>
-        <w:rPr>
-          <w:sz w:val="22"/>
-          <w:szCs w:val="22"/>
-        </w:rPr>
-        <w:t>laboratory generated</w:t>
-      </w:r>
-      <w:proofErr w:type="gramEnd"/>
-      <w:r>
-        <w:rPr>
-          <w:sz w:val="22"/>
-          <w:szCs w:val="22"/>
-        </w:rPr>
-        <w:t xml:space="preserve"> combustion derived particular matter </w:t>
+      <w:r>
+        <w:rPr>
+          <w:sz w:val="22"/>
+          <w:szCs w:val="22"/>
+        </w:rPr>
+        <w:t>laboratory</w:t>
+      </w:r>
+      <w:ins w:id="0" w:author="Dave Bridges" w:date="2016-03-08T07:57:00Z">
+        <w:r>
+          <w:rPr>
+            <w:sz w:val="22"/>
+            <w:szCs w:val="22"/>
+          </w:rPr>
+          <w:t>-</w:t>
+        </w:r>
+      </w:ins>
+      <w:del w:id="1" w:author="Dave Bridges" w:date="2016-03-08T07:57:00Z">
+        <w:r>
+          <w:rPr>
+            <w:sz w:val="22"/>
+            <w:szCs w:val="22"/>
+          </w:rPr>
+          <w:delText xml:space="preserve"> </w:delText>
+        </w:r>
+      </w:del>
+      <w:r>
+        <w:rPr>
+          <w:sz w:val="22"/>
+          <w:szCs w:val="22"/>
+        </w:rPr>
+        <w:t xml:space="preserve">generated combustion derived particular matter </w:t>
       </w:r>
       <w:r>
         <w:rPr>
@@ -1597,23 +1585,7 @@
           <w:sz w:val="22"/>
           <w:szCs w:val="22"/>
         </w:rPr>
-        <w:t xml:space="preserve">, Whole-body metabolism, </w:t>
-      </w:r>
-      <w:proofErr w:type="gramStart"/>
-      <w:r>
-        <w:rPr>
-          <w:sz w:val="22"/>
-          <w:szCs w:val="22"/>
-        </w:rPr>
-        <w:t>Skeletal</w:t>
-      </w:r>
-      <w:proofErr w:type="gramEnd"/>
-      <w:r>
-        <w:rPr>
-          <w:sz w:val="22"/>
-          <w:szCs w:val="22"/>
-        </w:rPr>
-        <w:t xml:space="preserve"> muscle, Mitochondria</w:t>
+        <w:t>, Whole-body metabolism, Skeletal muscle, Mitochondria</w:t>
       </w:r>
     </w:p>
     <w:p/>
@@ -2000,7 +1972,6 @@
         </w:rPr>
         <w:fldChar w:fldCharType="separate"/>
       </w:r>
-      <w:proofErr w:type="gramStart"/>
       <w:r>
         <w:rPr>
           <w:noProof/>
@@ -2023,7 +1994,6 @@
         </w:rPr>
         <w:t>.</w:t>
       </w:r>
-      <w:proofErr w:type="gramEnd"/>
       <w:r>
         <w:rPr>
           <w:sz w:val="22"/>
@@ -2382,23 +2352,7 @@
           <w:sz w:val="22"/>
           <w:szCs w:val="22"/>
         </w:rPr>
-        <w:t xml:space="preserve">From a mechanistic </w:t>
-      </w:r>
-      <w:proofErr w:type="gramStart"/>
-      <w:r>
-        <w:rPr>
-          <w:sz w:val="22"/>
-          <w:szCs w:val="22"/>
-        </w:rPr>
-        <w:t>stand point</w:t>
-      </w:r>
-      <w:proofErr w:type="gramEnd"/>
-      <w:r>
-        <w:rPr>
-          <w:sz w:val="22"/>
-          <w:szCs w:val="22"/>
-        </w:rPr>
-        <w:t xml:space="preserve">, exactly how environmental pollutants result in obesity and other metabolic abnormalities is currently unknown. However, mitochondrial deficiencies and structural abnormalities have been observed in adipose tissue </w:t>
+        <w:t xml:space="preserve">From a mechanistic stand point, exactly how environmental pollutants result in obesity and other metabolic abnormalities is currently unknown. However, mitochondrial deficiencies and structural abnormalities have been observed in adipose tissue </w:t>
       </w:r>
       <w:r>
         <w:rPr>
@@ -2873,15 +2827,7 @@
           <w:sz w:val="22"/>
           <w:szCs w:val="22"/>
         </w:rPr>
-        <w:t xml:space="preserve"> However, the </w:t>
-      </w:r>
-      <w:proofErr w:type="gramStart"/>
-      <w:r>
-        <w:rPr>
-          <w:sz w:val="22"/>
-          <w:szCs w:val="22"/>
-        </w:rPr>
-        <w:t xml:space="preserve">effects of </w:t>
+        <w:t xml:space="preserve"> However, the effects of </w:t>
       </w:r>
       <w:r>
         <w:rPr>
@@ -2910,15 +2856,7 @@
           <w:sz w:val="22"/>
           <w:szCs w:val="22"/>
         </w:rPr>
-        <w:t xml:space="preserve"> remains</w:t>
-      </w:r>
-      <w:proofErr w:type="gramEnd"/>
-      <w:r>
-        <w:rPr>
-          <w:sz w:val="22"/>
-          <w:szCs w:val="22"/>
-        </w:rPr>
-        <w:t xml:space="preserve"> to be determined.</w:t>
+        <w:t xml:space="preserve"> remains to be determined.</w:t>
       </w:r>
       <w:r>
         <w:rPr>
@@ -3729,7 +3667,6 @@
         </w:rPr>
         <w:t xml:space="preserve">from </w:t>
       </w:r>
-      <w:proofErr w:type="gramStart"/>
       <w:r>
         <w:rPr>
           <w:sz w:val="22"/>
@@ -3742,15 +3679,7 @@
           <w:sz w:val="22"/>
           <w:szCs w:val="22"/>
         </w:rPr>
-        <w:t>6 hour</w:t>
-      </w:r>
-      <w:proofErr w:type="gramEnd"/>
-      <w:r>
-        <w:rPr>
-          <w:sz w:val="22"/>
-          <w:szCs w:val="22"/>
-        </w:rPr>
-        <w:t xml:space="preserve"> </w:t>
+        <w:t xml:space="preserve">6 hour </w:t>
       </w:r>
       <w:r>
         <w:rPr>
@@ -3953,23 +3882,7 @@
           <w:sz w:val="22"/>
           <w:szCs w:val="22"/>
         </w:rPr>
-        <w:t xml:space="preserve">h were </w:t>
-      </w:r>
-      <w:proofErr w:type="gramStart"/>
-      <w:r>
-        <w:rPr>
-          <w:sz w:val="22"/>
-          <w:szCs w:val="22"/>
-        </w:rPr>
-        <w:t>discarded</w:t>
-      </w:r>
-      <w:proofErr w:type="gramEnd"/>
-      <w:r>
-        <w:rPr>
-          <w:sz w:val="22"/>
-          <w:szCs w:val="22"/>
-        </w:rPr>
-        <w:t xml:space="preserve"> as this was the amount of time </w:t>
+        <w:t xml:space="preserve">h were discarded as this was the amount of time </w:t>
       </w:r>
       <w:r>
         <w:rPr>
@@ -4236,17 +4149,78 @@
           <w:sz w:val="22"/>
           <w:szCs w:val="22"/>
         </w:rPr>
-        <w:t xml:space="preserve">After the </w:t>
-      </w:r>
-      <w:proofErr w:type="gramStart"/>
-      <w:r>
-        <w:rPr>
-          <w:sz w:val="22"/>
-          <w:szCs w:val="22"/>
-        </w:rPr>
-        <w:t>12 week</w:t>
-      </w:r>
-      <w:proofErr w:type="gramEnd"/>
+        <w:t xml:space="preserve">After the 12 week </w:t>
+      </w:r>
+      <w:r>
+        <w:rPr>
+          <w:sz w:val="22"/>
+          <w:szCs w:val="22"/>
+        </w:rPr>
+        <w:t>HFD</w:t>
+      </w:r>
+      <w:r>
+        <w:rPr>
+          <w:sz w:val="22"/>
+          <w:szCs w:val="22"/>
+        </w:rPr>
+        <w:t xml:space="preserve"> phase, mice were fasted overnight</w:t>
+      </w:r>
+      <w:r>
+        <w:rPr>
+          <w:sz w:val="22"/>
+          <w:szCs w:val="22"/>
+        </w:rPr>
+        <w:t xml:space="preserve">, anesthetized with </w:t>
+      </w:r>
+      <w:r>
+        <w:rPr>
+          <w:sz w:val="22"/>
+          <w:szCs w:val="22"/>
+        </w:rPr>
+        <w:t>k</w:t>
+      </w:r>
+      <w:r>
+        <w:rPr>
+          <w:sz w:val="22"/>
+          <w:szCs w:val="22"/>
+        </w:rPr>
+        <w:t>etamine/</w:t>
+      </w:r>
+      <w:r>
+        <w:rPr>
+          <w:sz w:val="22"/>
+          <w:szCs w:val="22"/>
+        </w:rPr>
+        <w:t>x</w:t>
+      </w:r>
+      <w:r>
+        <w:rPr>
+          <w:sz w:val="22"/>
+          <w:szCs w:val="22"/>
+        </w:rPr>
+        <w:t>ylazine (180</w:t>
+      </w:r>
+      <w:r>
+        <w:rPr>
+          <w:sz w:val="22"/>
+          <w:szCs w:val="22"/>
+        </w:rPr>
+        <w:t xml:space="preserve">/10 </w:t>
+      </w:r>
+      <w:r>
+        <w:rPr>
+          <w:sz w:val="22"/>
+          <w:szCs w:val="22"/>
+        </w:rPr>
+        <w:t>mg/kg, respectively) delivered IP</w:t>
+      </w:r>
+      <w:r>
+        <w:rPr>
+          <w:sz w:val="22"/>
+          <w:szCs w:val="22"/>
+        </w:rPr>
+        <w:t>.</w:t>
+      </w:r>
       <w:r>
         <w:rPr>
           <w:sz w:val="22"/>
@@ -4259,63 +4233,56 @@
           <w:sz w:val="22"/>
           <w:szCs w:val="22"/>
         </w:rPr>
-        <w:t>HFD</w:t>
-      </w:r>
-      <w:r>
-        <w:rPr>
-          <w:sz w:val="22"/>
-          <w:szCs w:val="22"/>
-        </w:rPr>
-        <w:t xml:space="preserve"> phase, mice were fasted overnight</w:t>
-      </w:r>
-      <w:r>
-        <w:rPr>
-          <w:sz w:val="22"/>
-          <w:szCs w:val="22"/>
-        </w:rPr>
-        <w:t xml:space="preserve">, anesthetized with </w:t>
-      </w:r>
-      <w:r>
-        <w:rPr>
-          <w:sz w:val="22"/>
-          <w:szCs w:val="22"/>
-        </w:rPr>
-        <w:t>k</w:t>
-      </w:r>
-      <w:r>
-        <w:rPr>
-          <w:sz w:val="22"/>
-          <w:szCs w:val="22"/>
-        </w:rPr>
-        <w:t>etamine/</w:t>
-      </w:r>
-      <w:r>
-        <w:rPr>
-          <w:sz w:val="22"/>
-          <w:szCs w:val="22"/>
-        </w:rPr>
-        <w:t>x</w:t>
-      </w:r>
-      <w:r>
-        <w:rPr>
-          <w:sz w:val="22"/>
-          <w:szCs w:val="22"/>
-        </w:rPr>
-        <w:t>ylazine (180</w:t>
-      </w:r>
-      <w:r>
-        <w:rPr>
-          <w:sz w:val="22"/>
-          <w:szCs w:val="22"/>
-        </w:rPr>
-        <w:t xml:space="preserve">/10 </w:t>
-      </w:r>
-      <w:r>
-        <w:rPr>
-          <w:sz w:val="22"/>
-          <w:szCs w:val="22"/>
-        </w:rPr>
-        <w:t>mg/kg, respectively) delivered IP</w:t>
+        <w:t>A</w:t>
+      </w:r>
+      <w:r>
+        <w:rPr>
+          <w:sz w:val="22"/>
+          <w:szCs w:val="22"/>
+        </w:rPr>
+        <w:t xml:space="preserve"> thoracotomy </w:t>
+      </w:r>
+      <w:r>
+        <w:rPr>
+          <w:sz w:val="22"/>
+          <w:szCs w:val="22"/>
+        </w:rPr>
+        <w:t xml:space="preserve">was </w:t>
+      </w:r>
+      <w:r>
+        <w:rPr>
+          <w:sz w:val="22"/>
+          <w:szCs w:val="22"/>
+        </w:rPr>
+        <w:t xml:space="preserve">performed </w:t>
+      </w:r>
+      <w:r>
+        <w:rPr>
+          <w:sz w:val="22"/>
+          <w:szCs w:val="22"/>
+        </w:rPr>
+        <w:t>before</w:t>
+      </w:r>
+      <w:r>
+        <w:rPr>
+          <w:sz w:val="22"/>
+          <w:szCs w:val="22"/>
+        </w:rPr>
+        <w:t xml:space="preserve"> isolat</w:t>
+      </w:r>
+      <w:r>
+        <w:rPr>
+          <w:sz w:val="22"/>
+          <w:szCs w:val="22"/>
+        </w:rPr>
+        <w:t>ion of</w:t>
+      </w:r>
+      <w:r>
+        <w:rPr>
+          <w:sz w:val="22"/>
+          <w:szCs w:val="22"/>
+        </w:rPr>
+        <w:t xml:space="preserve"> the lungs and other tissues</w:t>
       </w:r>
       <w:r>
         <w:rPr>
@@ -4333,59 +4300,40 @@
       </w:r>
       <w:r>
         <w:rPr>
-          <w:sz w:val="22"/>
-          <w:szCs w:val="22"/>
-        </w:rPr>
-        <w:t>A</w:t>
-      </w:r>
-      <w:r>
-        <w:rPr>
-          <w:sz w:val="22"/>
-          <w:szCs w:val="22"/>
-        </w:rPr>
-        <w:t xml:space="preserve"> thoracotomy </w:t>
-      </w:r>
-      <w:r>
-        <w:rPr>
-          <w:sz w:val="22"/>
-          <w:szCs w:val="22"/>
-        </w:rPr>
-        <w:t xml:space="preserve">was </w:t>
-      </w:r>
-      <w:r>
-        <w:rPr>
-          <w:sz w:val="22"/>
-          <w:szCs w:val="22"/>
-        </w:rPr>
-        <w:t xml:space="preserve">performed </w:t>
-      </w:r>
-      <w:r>
-        <w:rPr>
-          <w:sz w:val="22"/>
-          <w:szCs w:val="22"/>
-        </w:rPr>
-        <w:t>before</w:t>
-      </w:r>
-      <w:r>
-        <w:rPr>
-          <w:sz w:val="22"/>
-          <w:szCs w:val="22"/>
-        </w:rPr>
-        <w:t xml:space="preserve"> isolat</w:t>
-      </w:r>
-      <w:r>
-        <w:rPr>
-          <w:sz w:val="22"/>
-          <w:szCs w:val="22"/>
-        </w:rPr>
-        <w:t>ion of</w:t>
-      </w:r>
-      <w:r>
-        <w:rPr>
-          <w:sz w:val="22"/>
-          <w:szCs w:val="22"/>
-        </w:rPr>
-        <w:t xml:space="preserve"> the lungs and other tissues</w:t>
+          <w:rStyle w:val="CommentReference"/>
+          <w:sz w:val="22"/>
+          <w:szCs w:val="22"/>
+        </w:rPr>
+        <w:t>Q</w:t>
+      </w:r>
+      <w:r>
+        <w:rPr>
+          <w:sz w:val="22"/>
+          <w:szCs w:val="22"/>
+        </w:rPr>
+        <w:t>uadriceps muscles were carefully dissected</w:t>
+      </w:r>
+      <w:r>
+        <w:rPr>
+          <w:sz w:val="22"/>
+          <w:szCs w:val="22"/>
+        </w:rPr>
+        <w:t xml:space="preserve"> out</w:t>
+      </w:r>
+      <w:r>
+        <w:rPr>
+          <w:sz w:val="22"/>
+          <w:szCs w:val="22"/>
+        </w:rPr>
+        <w:t>, cleared of any visible adipose and connective tissue and snap frozen in liquid N</w:t>
+      </w:r>
+      <w:r>
+        <w:rPr>
+          <w:sz w:val="22"/>
+          <w:szCs w:val="22"/>
+          <w:vertAlign w:val="subscript"/>
+        </w:rPr>
+        <w:t>2</w:t>
       </w:r>
       <w:r>
         <w:rPr>
@@ -4403,40 +4351,164 @@
       </w:r>
       <w:r>
         <w:rPr>
-          <w:rStyle w:val="CommentReference"/>
-          <w:sz w:val="22"/>
-          <w:szCs w:val="22"/>
-        </w:rPr>
-        <w:t>Q</w:t>
-      </w:r>
-      <w:r>
-        <w:rPr>
-          <w:sz w:val="22"/>
-          <w:szCs w:val="22"/>
-        </w:rPr>
-        <w:t>uadriceps muscles were carefully dissected</w:t>
-      </w:r>
-      <w:r>
-        <w:rPr>
-          <w:sz w:val="22"/>
-          <w:szCs w:val="22"/>
-        </w:rPr>
-        <w:t xml:space="preserve"> out</w:t>
-      </w:r>
-      <w:r>
-        <w:rPr>
-          <w:sz w:val="22"/>
-          <w:szCs w:val="22"/>
-        </w:rPr>
-        <w:t>, cleared of any visible adipose and connective tissue and snap frozen in liquid N</w:t>
-      </w:r>
-      <w:r>
-        <w:rPr>
-          <w:sz w:val="22"/>
-          <w:szCs w:val="22"/>
-          <w:vertAlign w:val="subscript"/>
-        </w:rPr>
-        <w:t>2</w:t>
+          <w:sz w:val="22"/>
+          <w:szCs w:val="22"/>
+        </w:rPr>
+        <w:t>Nucleic acids</w:t>
+      </w:r>
+      <w:r>
+        <w:rPr>
+          <w:sz w:val="22"/>
+          <w:szCs w:val="22"/>
+        </w:rPr>
+        <w:t xml:space="preserve"> were</w:t>
+      </w:r>
+      <w:r>
+        <w:rPr>
+          <w:sz w:val="22"/>
+          <w:szCs w:val="22"/>
+        </w:rPr>
+        <w:t xml:space="preserve"> isolated from f</w:t>
+      </w:r>
+      <w:r>
+        <w:rPr>
+          <w:sz w:val="22"/>
+          <w:szCs w:val="22"/>
+        </w:rPr>
+        <w:t xml:space="preserve">rozen </w:t>
+      </w:r>
+      <w:r>
+        <w:rPr>
+          <w:sz w:val="22"/>
+          <w:szCs w:val="22"/>
+        </w:rPr>
+        <w:t>quadriceps</w:t>
+      </w:r>
+      <w:r>
+        <w:rPr>
+          <w:sz w:val="22"/>
+          <w:szCs w:val="22"/>
+        </w:rPr>
+        <w:t xml:space="preserve"> samples </w:t>
+      </w:r>
+      <w:r>
+        <w:rPr>
+          <w:sz w:val="22"/>
+          <w:szCs w:val="22"/>
+        </w:rPr>
+        <w:t>via Trizol extraction</w:t>
+      </w:r>
+      <w:r>
+        <w:rPr>
+          <w:sz w:val="22"/>
+          <w:szCs w:val="22"/>
+        </w:rPr>
+        <w:t xml:space="preserve">. </w:t>
+      </w:r>
+      <w:r>
+        <w:rPr>
+          <w:sz w:val="22"/>
+          <w:szCs w:val="22"/>
+        </w:rPr>
+        <w:t>Following careful and complete removal of the RNA-containing aqueous phase and its subsequent column purification</w:t>
+      </w:r>
+      <w:r>
+        <w:rPr>
+          <w:sz w:val="22"/>
+          <w:szCs w:val="22"/>
+        </w:rPr>
+        <w:t xml:space="preserve"> (Life Technologies)</w:t>
+      </w:r>
+      <w:r>
+        <w:rPr>
+          <w:sz w:val="22"/>
+          <w:szCs w:val="22"/>
+        </w:rPr>
+        <w:t>,</w:t>
+      </w:r>
+      <w:r>
+        <w:rPr>
+          <w:sz w:val="22"/>
+          <w:szCs w:val="22"/>
+        </w:rPr>
+        <w:t xml:space="preserve"> </w:t>
+      </w:r>
+      <w:r>
+        <w:rPr>
+          <w:sz w:val="22"/>
+          <w:szCs w:val="22"/>
+        </w:rPr>
+        <w:t xml:space="preserve">genomic </w:t>
+      </w:r>
+      <w:r>
+        <w:rPr>
+          <w:sz w:val="22"/>
+          <w:szCs w:val="22"/>
+        </w:rPr>
+        <w:t xml:space="preserve">DNA </w:t>
+      </w:r>
+      <w:r>
+        <w:rPr>
+          <w:sz w:val="22"/>
+          <w:szCs w:val="22"/>
+        </w:rPr>
+        <w:t>extraction buffer (</w:t>
+      </w:r>
+      <w:r>
+        <w:rPr>
+          <w:sz w:val="22"/>
+          <w:szCs w:val="22"/>
+        </w:rPr>
+        <w:t>T</w:t>
+      </w:r>
+      <w:r>
+        <w:rPr>
+          <w:sz w:val="22"/>
+          <w:szCs w:val="22"/>
+        </w:rPr>
+        <w:t>ris base [1 M], sodium citrate dibasic trihydrate [50 mM], guanidine thiocyanate [4 M])</w:t>
+      </w:r>
+      <w:r>
+        <w:rPr>
+          <w:sz w:val="22"/>
+          <w:szCs w:val="22"/>
+        </w:rPr>
+        <w:t xml:space="preserve"> </w:t>
+      </w:r>
+      <w:r>
+        <w:rPr>
+          <w:sz w:val="22"/>
+          <w:szCs w:val="22"/>
+        </w:rPr>
+        <w:t xml:space="preserve">was added to </w:t>
+      </w:r>
+      <w:r>
+        <w:rPr>
+          <w:sz w:val="22"/>
+          <w:szCs w:val="22"/>
+        </w:rPr>
+        <w:t xml:space="preserve">the tubes containing </w:t>
+      </w:r>
+      <w:r>
+        <w:rPr>
+          <w:sz w:val="22"/>
+          <w:szCs w:val="22"/>
+        </w:rPr>
+        <w:t>the remaining</w:t>
+      </w:r>
+      <w:r>
+        <w:rPr>
+          <w:sz w:val="22"/>
+          <w:szCs w:val="22"/>
+        </w:rPr>
+        <w:t xml:space="preserve"> Trizol-separated</w:t>
+      </w:r>
+      <w:r>
+        <w:rPr>
+          <w:sz w:val="22"/>
+          <w:szCs w:val="22"/>
+        </w:rPr>
+        <w:t xml:space="preserve"> interphase and infranatant</w:t>
       </w:r>
       <w:r>
         <w:rPr>
@@ -4450,77 +4522,99 @@
           <w:sz w:val="22"/>
           <w:szCs w:val="22"/>
         </w:rPr>
-        <w:t xml:space="preserve"> </w:t>
-      </w:r>
-      <w:r>
-        <w:rPr>
-          <w:sz w:val="22"/>
-          <w:szCs w:val="22"/>
-        </w:rPr>
-        <w:t>Nucleic acids</w:t>
-      </w:r>
-      <w:r>
-        <w:rPr>
-          <w:sz w:val="22"/>
-          <w:szCs w:val="22"/>
-        </w:rPr>
-        <w:t xml:space="preserve"> were</w:t>
-      </w:r>
-      <w:r>
-        <w:rPr>
-          <w:sz w:val="22"/>
-          <w:szCs w:val="22"/>
-        </w:rPr>
-        <w:t xml:space="preserve"> isolated from f</w:t>
-      </w:r>
-      <w:r>
-        <w:rPr>
-          <w:sz w:val="22"/>
-          <w:szCs w:val="22"/>
-        </w:rPr>
-        <w:t xml:space="preserve">rozen </w:t>
-      </w:r>
-      <w:r>
-        <w:rPr>
-          <w:sz w:val="22"/>
-          <w:szCs w:val="22"/>
-        </w:rPr>
-        <w:t>quadriceps</w:t>
-      </w:r>
-      <w:r>
-        <w:rPr>
-          <w:sz w:val="22"/>
-          <w:szCs w:val="22"/>
-        </w:rPr>
-        <w:t xml:space="preserve"> samples </w:t>
-      </w:r>
-      <w:r>
-        <w:rPr>
-          <w:sz w:val="22"/>
-          <w:szCs w:val="22"/>
-        </w:rPr>
-        <w:t>via Trizol extraction</w:t>
-      </w:r>
-      <w:r>
-        <w:rPr>
-          <w:sz w:val="22"/>
-          <w:szCs w:val="22"/>
-        </w:rPr>
-        <w:t xml:space="preserve">. </w:t>
-      </w:r>
-      <w:r>
-        <w:rPr>
-          <w:sz w:val="22"/>
-          <w:szCs w:val="22"/>
-        </w:rPr>
-        <w:t>Following careful and complete removal of the RNA-containing aqueous phase and its subsequent column purification</w:t>
-      </w:r>
-      <w:r>
-        <w:rPr>
-          <w:sz w:val="22"/>
-          <w:szCs w:val="22"/>
-        </w:rPr>
-        <w:t xml:space="preserve"> (Life Technologies)</w:t>
+        <w:t xml:space="preserve"> Tubes were shaken vigorously and centrifuged at 12,000 G at room temperature for 30 minutes. The aqueous phase was</w:t>
+      </w:r>
+      <w:r>
+        <w:rPr>
+          <w:sz w:val="22"/>
+          <w:szCs w:val="22"/>
+        </w:rPr>
+        <w:t xml:space="preserve"> then </w:t>
+      </w:r>
+      <w:r>
+        <w:rPr>
+          <w:sz w:val="22"/>
+          <w:szCs w:val="22"/>
+        </w:rPr>
+        <w:t xml:space="preserve">collected and </w:t>
+      </w:r>
+      <w:r>
+        <w:rPr>
+          <w:sz w:val="22"/>
+          <w:szCs w:val="22"/>
+        </w:rPr>
+        <w:t xml:space="preserve">the </w:t>
+      </w:r>
+      <w:r>
+        <w:rPr>
+          <w:sz w:val="22"/>
+          <w:szCs w:val="22"/>
+        </w:rPr>
+        <w:t xml:space="preserve">genomic </w:t>
+      </w:r>
+      <w:r>
+        <w:rPr>
+          <w:sz w:val="22"/>
+          <w:szCs w:val="22"/>
+        </w:rPr>
+        <w:t xml:space="preserve">DNA </w:t>
+      </w:r>
+      <w:r>
+        <w:rPr>
+          <w:sz w:val="22"/>
+          <w:szCs w:val="22"/>
+        </w:rPr>
+        <w:t xml:space="preserve">precipitated </w:t>
+      </w:r>
+      <w:r>
+        <w:rPr>
+          <w:sz w:val="22"/>
+          <w:szCs w:val="22"/>
+        </w:rPr>
+        <w:t>in</w:t>
+      </w:r>
+      <w:r>
+        <w:rPr>
+          <w:sz w:val="22"/>
+          <w:szCs w:val="22"/>
+        </w:rPr>
+        <w:t xml:space="preserve"> isopropanol. Samples were re-spun at 12,000 G at 4</w:t>
+      </w:r>
+      <w:r>
+        <w:rPr>
+          <w:rFonts w:ascii="Cambria" w:hAnsi="Cambria"/>
+          <w:sz w:val="22"/>
+          <w:szCs w:val="22"/>
+        </w:rPr>
+        <w:t>°</w:t>
+      </w:r>
+      <w:r>
+        <w:rPr>
+          <w:sz w:val="22"/>
+          <w:szCs w:val="22"/>
+        </w:rPr>
+        <w:t xml:space="preserve">C </w:t>
+      </w:r>
+      <w:r>
+        <w:rPr>
+          <w:sz w:val="22"/>
+          <w:szCs w:val="22"/>
+        </w:rPr>
+        <w:t xml:space="preserve">to pellet the DNA. The DNA pellet was </w:t>
+      </w:r>
+      <w:r>
+        <w:rPr>
+          <w:sz w:val="22"/>
+          <w:szCs w:val="22"/>
+        </w:rPr>
+        <w:t xml:space="preserve">then </w:t>
+      </w:r>
+      <w:r>
+        <w:rPr>
+          <w:sz w:val="22"/>
+          <w:szCs w:val="22"/>
+        </w:rPr>
+        <w:t>washed in 70% ethanol, re-spun and</w:t>
       </w:r>
       <w:r>
         <w:rPr>
@@ -4534,28 +4628,7 @@
           <w:sz w:val="22"/>
           <w:szCs w:val="22"/>
         </w:rPr>
-        <w:t xml:space="preserve"> </w:t>
-      </w:r>
-      <w:r>
-        <w:rPr>
-          <w:sz w:val="22"/>
-          <w:szCs w:val="22"/>
-        </w:rPr>
-        <w:t xml:space="preserve">genomic </w:t>
-      </w:r>
-      <w:r>
-        <w:rPr>
-          <w:sz w:val="22"/>
-          <w:szCs w:val="22"/>
-        </w:rPr>
-        <w:t xml:space="preserve">DNA </w:t>
-      </w:r>
-      <w:r>
-        <w:rPr>
-          <w:sz w:val="22"/>
-          <w:szCs w:val="22"/>
-        </w:rPr>
-        <w:t>extraction buffer (</w:t>
+        <w:t xml:space="preserve"> after careful ethanol removal, re-suspended in 1x </w:t>
       </w:r>
       <w:r>
         <w:rPr>
@@ -4569,199 +4642,14 @@
           <w:sz w:val="22"/>
           <w:szCs w:val="22"/>
         </w:rPr>
-        <w:t>ris base [1 M], sodium citrate dibasic trihydrate [50 mM], guanidine thiocyanate [4 M])</w:t>
-      </w:r>
-      <w:r>
-        <w:rPr>
-          <w:sz w:val="22"/>
-          <w:szCs w:val="22"/>
-        </w:rPr>
-        <w:t xml:space="preserve"> </w:t>
-      </w:r>
-      <w:r>
-        <w:rPr>
-          <w:sz w:val="22"/>
-          <w:szCs w:val="22"/>
-        </w:rPr>
-        <w:t xml:space="preserve">was added to </w:t>
-      </w:r>
-      <w:r>
-        <w:rPr>
-          <w:sz w:val="22"/>
-          <w:szCs w:val="22"/>
-        </w:rPr>
-        <w:t xml:space="preserve">the tubes containing </w:t>
-      </w:r>
-      <w:r>
-        <w:rPr>
-          <w:sz w:val="22"/>
-          <w:szCs w:val="22"/>
-        </w:rPr>
-        <w:t>the remaining</w:t>
-      </w:r>
-      <w:r>
-        <w:rPr>
-          <w:sz w:val="22"/>
-          <w:szCs w:val="22"/>
-        </w:rPr>
-        <w:t xml:space="preserve"> Trizol-separated</w:t>
-      </w:r>
-      <w:r>
-        <w:rPr>
-          <w:sz w:val="22"/>
-          <w:szCs w:val="22"/>
-        </w:rPr>
-        <w:t xml:space="preserve"> interphase and infranatant</w:t>
-      </w:r>
-      <w:r>
-        <w:rPr>
-          <w:sz w:val="22"/>
-          <w:szCs w:val="22"/>
-        </w:rPr>
-        <w:t>.</w:t>
-      </w:r>
-      <w:r>
-        <w:rPr>
-          <w:sz w:val="22"/>
-          <w:szCs w:val="22"/>
-        </w:rPr>
-        <w:t xml:space="preserve"> Tubes were shaken vigorously and centrifuged at 12,000 G at room temperature for 30 minutes. The aqueous phase was</w:t>
-      </w:r>
-      <w:r>
-        <w:rPr>
-          <w:sz w:val="22"/>
-          <w:szCs w:val="22"/>
-        </w:rPr>
-        <w:t xml:space="preserve"> then </w:t>
-      </w:r>
-      <w:r>
-        <w:rPr>
-          <w:sz w:val="22"/>
-          <w:szCs w:val="22"/>
-        </w:rPr>
-        <w:t xml:space="preserve">collected and </w:t>
-      </w:r>
-      <w:r>
-        <w:rPr>
-          <w:sz w:val="22"/>
-          <w:szCs w:val="22"/>
-        </w:rPr>
-        <w:t xml:space="preserve">the </w:t>
-      </w:r>
-      <w:r>
-        <w:rPr>
-          <w:sz w:val="22"/>
-          <w:szCs w:val="22"/>
-        </w:rPr>
-        <w:t xml:space="preserve">genomic </w:t>
-      </w:r>
-      <w:r>
-        <w:rPr>
-          <w:sz w:val="22"/>
-          <w:szCs w:val="22"/>
-        </w:rPr>
-        <w:t xml:space="preserve">DNA </w:t>
-      </w:r>
-      <w:r>
-        <w:rPr>
-          <w:sz w:val="22"/>
-          <w:szCs w:val="22"/>
-        </w:rPr>
-        <w:t xml:space="preserve">precipitated </w:t>
-      </w:r>
-      <w:r>
-        <w:rPr>
-          <w:sz w:val="22"/>
-          <w:szCs w:val="22"/>
-        </w:rPr>
-        <w:t>in</w:t>
-      </w:r>
-      <w:r>
-        <w:rPr>
-          <w:sz w:val="22"/>
-          <w:szCs w:val="22"/>
-        </w:rPr>
-        <w:t xml:space="preserve"> isopropanol. Samples were re-spun at 12,000 G at 4</w:t>
-      </w:r>
-      <w:r>
-        <w:rPr>
-          <w:rFonts w:ascii="Cambria" w:hAnsi="Cambria"/>
-          <w:sz w:val="22"/>
-          <w:szCs w:val="22"/>
-        </w:rPr>
-        <w:t>°</w:t>
-      </w:r>
-      <w:r>
-        <w:rPr>
-          <w:sz w:val="22"/>
-          <w:szCs w:val="22"/>
-        </w:rPr>
-        <w:t xml:space="preserve">C </w:t>
-      </w:r>
-      <w:r>
-        <w:rPr>
-          <w:sz w:val="22"/>
-          <w:szCs w:val="22"/>
-        </w:rPr>
-        <w:t xml:space="preserve">to pellet the DNA. The DNA pellet was </w:t>
-      </w:r>
-      <w:r>
-        <w:rPr>
-          <w:sz w:val="22"/>
-          <w:szCs w:val="22"/>
-        </w:rPr>
-        <w:t xml:space="preserve">then </w:t>
-      </w:r>
-      <w:r>
-        <w:rPr>
-          <w:sz w:val="22"/>
-          <w:szCs w:val="22"/>
-        </w:rPr>
-        <w:t>washed in 70% ethanol, re-spun and</w:t>
-      </w:r>
-      <w:r>
-        <w:rPr>
-          <w:sz w:val="22"/>
-          <w:szCs w:val="22"/>
-        </w:rPr>
-        <w:t>,</w:t>
-      </w:r>
-      <w:r>
-        <w:rPr>
-          <w:sz w:val="22"/>
-          <w:szCs w:val="22"/>
-        </w:rPr>
-        <w:t xml:space="preserve"> after careful ethanol removal, re-suspended in 1x </w:t>
-      </w:r>
-      <w:r>
-        <w:rPr>
-          <w:sz w:val="22"/>
-          <w:szCs w:val="22"/>
-        </w:rPr>
-        <w:t>T</w:t>
-      </w:r>
-      <w:r>
-        <w:rPr>
-          <w:sz w:val="22"/>
-          <w:szCs w:val="22"/>
-        </w:rPr>
         <w:t xml:space="preserve">ris-EDTA buffer. </w:t>
       </w:r>
-      <w:proofErr w:type="gramStart"/>
-      <w:r>
-        <w:rPr>
-          <w:sz w:val="22"/>
-          <w:szCs w:val="22"/>
-        </w:rPr>
-        <w:t>cDNA</w:t>
-      </w:r>
-      <w:proofErr w:type="gramEnd"/>
-      <w:r>
-        <w:rPr>
-          <w:sz w:val="22"/>
-          <w:szCs w:val="22"/>
-        </w:rPr>
-        <w:t xml:space="preserve"> was generated from purified RNA using the Applied Biosystems cDNA Synthesis Kit. </w:t>
+      <w:r>
+        <w:rPr>
+          <w:sz w:val="22"/>
+          <w:szCs w:val="22"/>
+        </w:rPr>
+        <w:t xml:space="preserve">cDNA was generated from purified RNA using the Applied Biosystems cDNA Synthesis Kit. </w:t>
       </w:r>
       <w:r>
         <w:rPr>
@@ -4788,7 +4676,6 @@
           <w:szCs w:val="22"/>
         </w:rPr>
       </w:pPr>
-      <w:proofErr w:type="gramStart"/>
       <w:r>
         <w:rPr>
           <w:color w:val="auto"/>
@@ -4796,16 +4683,7 @@
           <w:szCs w:val="22"/>
         </w:rPr>
         <w:lastRenderedPageBreak/>
-        <w:t>qPCR</w:t>
-      </w:r>
-      <w:proofErr w:type="gramEnd"/>
-      <w:r>
-        <w:rPr>
-          <w:color w:val="auto"/>
-          <w:sz w:val="22"/>
-          <w:szCs w:val="22"/>
-        </w:rPr>
-        <w:t xml:space="preserve"> Analysis of Mitochondrial DNA Copy Number </w:t>
+        <w:t xml:space="preserve">qPCR Analysis of Mitochondrial DNA Copy Number </w:t>
       </w:r>
       <w:r>
         <w:rPr>
@@ -7388,7 +7266,32 @@
           <w:sz w:val="22"/>
           <w:szCs w:val="22"/>
         </w:rPr>
-        <w:t xml:space="preserve">were statistically different </w:t>
+        <w:t xml:space="preserve">were </w:t>
+      </w:r>
+      <w:del w:id="2" w:author="Dave Bridges" w:date="2016-03-08T08:17:00Z">
+        <w:r>
+          <w:rPr>
+            <w:sz w:val="22"/>
+            <w:szCs w:val="22"/>
+          </w:rPr>
+          <w:delText xml:space="preserve">statistically </w:delText>
+        </w:r>
+      </w:del>
+      <w:ins w:id="3" w:author="Dave Bridges" w:date="2016-03-08T08:17:00Z">
+        <w:r>
+          <w:rPr>
+            <w:sz w:val="22"/>
+            <w:szCs w:val="22"/>
+          </w:rPr>
+          <w:t xml:space="preserve">significantly </w:t>
+        </w:r>
+      </w:ins>
+      <w:r>
+        <w:rPr>
+          <w:sz w:val="22"/>
+          <w:szCs w:val="22"/>
+        </w:rPr>
+        <w:t xml:space="preserve">different </w:t>
       </w:r>
       <w:r>
         <w:rPr>
@@ -7416,7 +7319,23 @@
           <w:sz w:val="22"/>
           <w:szCs w:val="22"/>
         </w:rPr>
-        <w:t xml:space="preserve">the frequency of feeding. </w:t>
+        <w:t>the frequency of feeding</w:t>
+      </w:r>
+      <w:ins w:id="4" w:author="Dave Bridges" w:date="2016-03-08T08:18:00Z">
+        <w:r>
+          <w:rPr>
+            <w:sz w:val="22"/>
+            <w:szCs w:val="22"/>
+          </w:rPr>
+          <w:t xml:space="preserve"> bouts</w:t>
+        </w:r>
+      </w:ins>
+      <w:r>
+        <w:rPr>
+          <w:sz w:val="22"/>
+          <w:szCs w:val="22"/>
+        </w:rPr>
+        <w:t xml:space="preserve">. </w:t>
       </w:r>
       <w:r>
         <w:rPr>
@@ -8889,15 +8808,7 @@
           <w:szCs w:val="22"/>
         </w:rPr>
         <w:lastRenderedPageBreak/>
-        <w:t>having elevated glucagon concentrations in the fasted and fed state, although fed state levels did not quite attain statistical significance (p=0.009 and p=0</w:t>
-      </w:r>
-      <w:proofErr w:type="gramStart"/>
-      <w:r>
-        <w:rPr>
-          <w:sz w:val="22"/>
-          <w:szCs w:val="22"/>
-        </w:rPr>
-        <w:t>.</w:t>
+        <w:t>having elevated glucagon concentrations in the fasted and fed state, although fed state levels did not quite attain statistical significance (p=0.009 and p=0.</w:t>
       </w:r>
       <w:r>
         <w:rPr>
@@ -8906,7 +8817,6 @@
         </w:rPr>
         <w:t>`</w:t>
       </w:r>
-      <w:proofErr w:type="gramEnd"/>
       <w:r>
         <w:rPr>
           <w:sz w:val="22"/>
@@ -9045,7 +8955,6 @@
         </w:rPr>
         <w:t xml:space="preserve">individually housed </w:t>
       </w:r>
-      <w:proofErr w:type="gramStart"/>
       <w:r>
         <w:rPr>
           <w:sz w:val="22"/>
@@ -9065,15 +8974,7 @@
           <w:sz w:val="22"/>
           <w:szCs w:val="22"/>
         </w:rPr>
-        <w:t xml:space="preserve"> old</w:t>
-      </w:r>
-      <w:proofErr w:type="gramEnd"/>
-      <w:r>
-        <w:rPr>
-          <w:sz w:val="22"/>
-          <w:szCs w:val="22"/>
-        </w:rPr>
-        <w:t xml:space="preserve"> mice</w:t>
+        <w:t xml:space="preserve"> old mice</w:t>
       </w:r>
       <w:r>
         <w:rPr>
@@ -9579,7 +9480,6 @@
         </w:rPr>
         <w:t xml:space="preserve"> </w:t>
       </w:r>
-      <w:proofErr w:type="gramStart"/>
       <w:r>
         <w:rPr>
           <w:sz w:val="22"/>
@@ -9594,7 +9494,6 @@
         </w:rPr>
         <w:t>fuel</w:t>
       </w:r>
-      <w:proofErr w:type="gramEnd"/>
       <w:r>
         <w:rPr>
           <w:sz w:val="22"/>
@@ -9914,6 +9813,7 @@
       <w:pPr>
         <w:spacing w:line="480" w:lineRule="auto"/>
         <w:rPr>
+          <w:ins w:id="5" w:author="Dave Bridges" w:date="2016-03-08T08:36:00Z"/>
           <w:sz w:val="22"/>
           <w:szCs w:val="22"/>
         </w:rPr>
@@ -10021,17 +9921,57 @@
           <w:sz w:val="22"/>
           <w:szCs w:val="22"/>
         </w:rPr>
-        <w:t xml:space="preserve">DNA copy number in quadriceps muscle after the </w:t>
-      </w:r>
-      <w:proofErr w:type="gramStart"/>
-      <w:r>
-        <w:rPr>
-          <w:sz w:val="22"/>
-          <w:szCs w:val="22"/>
-        </w:rPr>
-        <w:t>12 week</w:t>
-      </w:r>
-      <w:proofErr w:type="gramEnd"/>
+        <w:t xml:space="preserve">DNA copy number in quadriceps muscle after the 12 week </w:t>
+      </w:r>
+      <w:r>
+        <w:rPr>
+          <w:sz w:val="22"/>
+          <w:szCs w:val="22"/>
+        </w:rPr>
+        <w:t>HFD</w:t>
+      </w:r>
+      <w:r>
+        <w:rPr>
+          <w:sz w:val="22"/>
+          <w:szCs w:val="22"/>
+        </w:rPr>
+        <w:t xml:space="preserve"> phase. </w:t>
+      </w:r>
+      <w:r>
+        <w:rPr>
+          <w:sz w:val="22"/>
+          <w:szCs w:val="22"/>
+        </w:rPr>
+        <w:t xml:space="preserve">Figure </w:t>
+      </w:r>
+      <w:r>
+        <w:rPr>
+          <w:sz w:val="22"/>
+          <w:szCs w:val="22"/>
+        </w:rPr>
+        <w:t xml:space="preserve">5A </w:t>
+      </w:r>
+      <w:r>
+        <w:rPr>
+          <w:sz w:val="22"/>
+          <w:szCs w:val="22"/>
+        </w:rPr>
+        <w:t xml:space="preserve">demonstrates that </w:t>
+      </w:r>
+      <w:r>
+        <w:rPr>
+          <w:sz w:val="22"/>
+          <w:szCs w:val="22"/>
+        </w:rPr>
+        <w:t>MCP230-exposed mice ha</w:t>
+      </w:r>
+      <w:r>
+        <w:rPr>
+          <w:sz w:val="22"/>
+          <w:szCs w:val="22"/>
+        </w:rPr>
+        <w:t>ve</w:t>
+      </w:r>
       <w:r>
         <w:rPr>
           <w:sz w:val="22"/>
@@ -10044,49 +9984,7 @@
           <w:sz w:val="22"/>
           <w:szCs w:val="22"/>
         </w:rPr>
-        <w:t>HFD</w:t>
-      </w:r>
-      <w:r>
-        <w:rPr>
-          <w:sz w:val="22"/>
-          <w:szCs w:val="22"/>
-        </w:rPr>
-        <w:t xml:space="preserve"> phase. </w:t>
-      </w:r>
-      <w:r>
-        <w:rPr>
-          <w:sz w:val="22"/>
-          <w:szCs w:val="22"/>
-        </w:rPr>
-        <w:t xml:space="preserve">Figure </w:t>
-      </w:r>
-      <w:r>
-        <w:rPr>
-          <w:sz w:val="22"/>
-          <w:szCs w:val="22"/>
-        </w:rPr>
-        <w:t xml:space="preserve">5A </w:t>
-      </w:r>
-      <w:r>
-        <w:rPr>
-          <w:sz w:val="22"/>
-          <w:szCs w:val="22"/>
-        </w:rPr>
-        <w:t xml:space="preserve">demonstrates that </w:t>
-      </w:r>
-      <w:r>
-        <w:rPr>
-          <w:sz w:val="22"/>
-          <w:szCs w:val="22"/>
-        </w:rPr>
-        <w:t>MCP230-exposed mice ha</w:t>
-      </w:r>
-      <w:r>
-        <w:rPr>
-          <w:sz w:val="22"/>
-          <w:szCs w:val="22"/>
-        </w:rPr>
-        <w:t>ve</w:t>
+        <w:t>a</w:t>
       </w:r>
       <w:r>
         <w:rPr>
@@ -10100,7 +9998,180 @@
           <w:sz w:val="22"/>
           <w:szCs w:val="22"/>
         </w:rPr>
-        <w:t>a</w:t>
+        <w:t>marked reduction</w:t>
+      </w:r>
+      <w:r>
+        <w:rPr>
+          <w:sz w:val="22"/>
+          <w:szCs w:val="22"/>
+        </w:rPr>
+        <w:t xml:space="preserve"> in </w:t>
+      </w:r>
+      <w:r>
+        <w:rPr>
+          <w:sz w:val="22"/>
+          <w:szCs w:val="22"/>
+        </w:rPr>
+        <w:t>mtDNA</w:t>
+      </w:r>
+      <w:r>
+        <w:rPr>
+          <w:sz w:val="22"/>
+          <w:szCs w:val="22"/>
+        </w:rPr>
+        <w:t xml:space="preserve"> copy number</w:t>
+      </w:r>
+      <w:r>
+        <w:rPr>
+          <w:sz w:val="22"/>
+          <w:szCs w:val="22"/>
+        </w:rPr>
+        <w:t xml:space="preserve"> relative to the saline-exposed mice</w:t>
+      </w:r>
+      <w:r>
+        <w:rPr>
+          <w:sz w:val="22"/>
+          <w:szCs w:val="22"/>
+        </w:rPr>
+        <w:t xml:space="preserve">, as determined using primers designed for three distinct </w:t>
+      </w:r>
+      <w:r>
+        <w:rPr>
+          <w:sz w:val="22"/>
+          <w:szCs w:val="22"/>
+        </w:rPr>
+        <w:t>mtDNA</w:t>
+      </w:r>
+      <w:r>
+        <w:rPr>
+          <w:sz w:val="22"/>
+          <w:szCs w:val="22"/>
+        </w:rPr>
+        <w:t>-</w:t>
+      </w:r>
+      <w:r>
+        <w:rPr>
+          <w:sz w:val="22"/>
+          <w:szCs w:val="22"/>
+        </w:rPr>
+        <w:t xml:space="preserve">encoded </w:t>
+      </w:r>
+      <w:r>
+        <w:rPr>
+          <w:sz w:val="22"/>
+          <w:szCs w:val="22"/>
+        </w:rPr>
+        <w:t>gene</w:t>
+      </w:r>
+      <w:r>
+        <w:rPr>
+          <w:sz w:val="22"/>
+          <w:szCs w:val="22"/>
+        </w:rPr>
+        <w:t xml:space="preserve"> regions</w:t>
+      </w:r>
+      <w:r>
+        <w:rPr>
+          <w:sz w:val="22"/>
+          <w:szCs w:val="22"/>
+        </w:rPr>
+        <w:t>. D</w:t>
+      </w:r>
+      <w:r>
+        <w:rPr>
+          <w:sz w:val="22"/>
+          <w:szCs w:val="22"/>
+        </w:rPr>
+        <w:t>ecreases of 61.2%, 68.0% and 51.9%</w:t>
+      </w:r>
+      <w:r>
+        <w:rPr>
+          <w:sz w:val="22"/>
+          <w:szCs w:val="22"/>
+        </w:rPr>
+        <w:t xml:space="preserve"> were observed</w:t>
+      </w:r>
+      <w:r>
+        <w:rPr>
+          <w:sz w:val="22"/>
+          <w:szCs w:val="22"/>
+        </w:rPr>
+        <w:t xml:space="preserve"> for the </w:t>
+      </w:r>
+      <w:r>
+        <w:rPr>
+          <w:sz w:val="22"/>
+          <w:szCs w:val="22"/>
+        </w:rPr>
+        <w:t>mitochondrial D-l</w:t>
+      </w:r>
+      <w:r>
+        <w:rPr>
+          <w:sz w:val="22"/>
+          <w:szCs w:val="22"/>
+        </w:rPr>
+        <w:t xml:space="preserve">oop, </w:t>
+      </w:r>
+      <w:r>
+        <w:rPr>
+          <w:i/>
+          <w:sz w:val="22"/>
+          <w:szCs w:val="22"/>
+        </w:rPr>
+        <w:t>mt-C</w:t>
+      </w:r>
+      <w:r>
+        <w:rPr>
+          <w:i/>
+          <w:sz w:val="22"/>
+          <w:szCs w:val="22"/>
+        </w:rPr>
+        <w:t>yt</w:t>
+      </w:r>
+      <w:r>
+        <w:rPr>
+          <w:i/>
+          <w:sz w:val="22"/>
+          <w:szCs w:val="22"/>
+        </w:rPr>
+        <w:t>b</w:t>
+      </w:r>
+      <w:r>
+        <w:rPr>
+          <w:sz w:val="22"/>
+          <w:szCs w:val="22"/>
+        </w:rPr>
+        <w:t xml:space="preserve"> and </w:t>
+      </w:r>
+      <w:r>
+        <w:rPr>
+          <w:i/>
+          <w:sz w:val="22"/>
+          <w:szCs w:val="22"/>
+        </w:rPr>
+        <w:t>mt-N</w:t>
+      </w:r>
+      <w:r>
+        <w:rPr>
+          <w:i/>
+          <w:sz w:val="22"/>
+          <w:szCs w:val="22"/>
+        </w:rPr>
+        <w:t>d1</w:t>
+      </w:r>
+      <w:r>
+        <w:rPr>
+          <w:sz w:val="22"/>
+          <w:szCs w:val="22"/>
+        </w:rPr>
+        <w:t>, respectively</w:t>
+      </w:r>
+      <w:r>
+        <w:rPr>
+          <w:sz w:val="22"/>
+          <w:szCs w:val="22"/>
+        </w:rPr>
+        <w:t xml:space="preserve"> (p=0.039, p=0.031 and p=0.032, respectively)</w:t>
       </w:r>
       <w:r>
         <w:rPr>
@@ -10114,7 +10185,870 @@
           <w:sz w:val="22"/>
           <w:szCs w:val="22"/>
         </w:rPr>
-        <w:t>marked reduction</w:t>
+        <w:t xml:space="preserve">suggesting </w:t>
+      </w:r>
+      <w:r>
+        <w:rPr>
+          <w:sz w:val="22"/>
+          <w:szCs w:val="22"/>
+        </w:rPr>
+        <w:t xml:space="preserve">that MCP230 exposed mice </w:t>
+      </w:r>
+      <w:r>
+        <w:rPr>
+          <w:sz w:val="22"/>
+          <w:szCs w:val="22"/>
+        </w:rPr>
+        <w:t xml:space="preserve">may </w:t>
+      </w:r>
+      <w:r>
+        <w:rPr>
+          <w:sz w:val="22"/>
+          <w:szCs w:val="22"/>
+        </w:rPr>
+        <w:t xml:space="preserve">have </w:t>
+      </w:r>
+      <w:r>
+        <w:rPr>
+          <w:sz w:val="22"/>
+          <w:szCs w:val="22"/>
+        </w:rPr>
+        <w:t xml:space="preserve">reduced </w:t>
+      </w:r>
+      <w:r>
+        <w:rPr>
+          <w:sz w:val="22"/>
+          <w:szCs w:val="22"/>
+        </w:rPr>
+        <w:t xml:space="preserve">skeletal muscle </w:t>
+      </w:r>
+      <w:r>
+        <w:rPr>
+          <w:sz w:val="22"/>
+          <w:szCs w:val="22"/>
+        </w:rPr>
+        <w:t>mitochondrial content</w:t>
+      </w:r>
+      <w:r>
+        <w:rPr>
+          <w:sz w:val="22"/>
+          <w:szCs w:val="22"/>
+        </w:rPr>
+        <w:t>.</w:t>
+      </w:r>
+      <w:r>
+        <w:rPr>
+          <w:sz w:val="22"/>
+          <w:szCs w:val="22"/>
+        </w:rPr>
+        <w:t xml:space="preserve"> </w:t>
+      </w:r>
+      <w:r>
+        <w:rPr>
+          <w:sz w:val="22"/>
+          <w:szCs w:val="22"/>
+        </w:rPr>
+        <w:t>Since c</w:t>
+      </w:r>
+      <w:r>
+        <w:rPr>
+          <w:sz w:val="22"/>
+          <w:szCs w:val="22"/>
+        </w:rPr>
+        <w:t xml:space="preserve">itrate </w:t>
+      </w:r>
+      <w:r>
+        <w:rPr>
+          <w:sz w:val="22"/>
+          <w:szCs w:val="22"/>
+        </w:rPr>
+        <w:t xml:space="preserve">synthase activity </w:t>
+      </w:r>
+      <w:r>
+        <w:rPr>
+          <w:sz w:val="22"/>
+          <w:szCs w:val="22"/>
+        </w:rPr>
+        <w:t xml:space="preserve">is </w:t>
+      </w:r>
+      <w:r>
+        <w:rPr>
+          <w:sz w:val="22"/>
+          <w:szCs w:val="22"/>
+        </w:rPr>
+        <w:t>better</w:t>
+      </w:r>
+      <w:r>
+        <w:rPr>
+          <w:sz w:val="22"/>
+          <w:szCs w:val="22"/>
+        </w:rPr>
+        <w:t xml:space="preserve"> associated</w:t>
+      </w:r>
+      <w:r>
+        <w:rPr>
+          <w:sz w:val="22"/>
+          <w:szCs w:val="22"/>
+        </w:rPr>
+        <w:t xml:space="preserve"> with skeletal muscle mitochondrial content</w:t>
+      </w:r>
+      <w:r>
+        <w:rPr>
+          <w:sz w:val="22"/>
+          <w:szCs w:val="22"/>
+        </w:rPr>
+        <w:t xml:space="preserve"> than mtDNA copy number </w:t>
+      </w:r>
+      <w:r>
+        <w:rPr>
+          <w:sz w:val="22"/>
+          <w:szCs w:val="22"/>
+        </w:rPr>
+        <w:t>(</w:t>
+      </w:r>
+      <w:r>
+        <w:rPr>
+          <w:sz w:val="22"/>
+          <w:szCs w:val="22"/>
+        </w:rPr>
+        <w:t xml:space="preserve">and </w:t>
+      </w:r>
+      <w:r>
+        <w:rPr>
+          <w:sz w:val="22"/>
+          <w:szCs w:val="22"/>
+        </w:rPr>
+        <w:t xml:space="preserve">is </w:t>
+      </w:r>
+      <w:r>
+        <w:rPr>
+          <w:sz w:val="22"/>
+          <w:szCs w:val="22"/>
+        </w:rPr>
+        <w:t xml:space="preserve">also </w:t>
+      </w:r>
+      <w:r>
+        <w:rPr>
+          <w:sz w:val="22"/>
+          <w:szCs w:val="22"/>
+        </w:rPr>
+        <w:t>a good indicator of tricarboxylic acid cycle activity</w:t>
+      </w:r>
+      <w:r>
+        <w:rPr>
+          <w:sz w:val="22"/>
+          <w:szCs w:val="22"/>
+        </w:rPr>
+        <w:t xml:space="preserve"> </w:t>
+      </w:r>
+      <w:r>
+        <w:rPr>
+          <w:sz w:val="22"/>
+          <w:szCs w:val="22"/>
+        </w:rPr>
+        <w:fldChar w:fldCharType="begin" w:fldLock="1"/>
+      </w:r>
+      <w:r>
+        <w:rPr>
+          <w:sz w:val="22"/>
+          <w:szCs w:val="22"/>
+        </w:rPr>
+        <w:instrText>ADDIN CSL_CITATION { "citationItems" : [ { "id" : "ITEM-1", "itemData" : { "DOI" : "10.1113/jphysiol.2012.230185", "ISBN" : "1469-7793 (Electronic)\\r0022-3751 (Linking)", "ISSN" : "1469-7793", "PMID" : "22586215", "abstract" : "Skeletal muscle mitochondrial content varies extensively between human subjects. Biochemical measures of mitochondrial proteins, enzyme activities and lipids are often used as markers of mitochondrial content and muscle oxidative capacity (OXPHOS). The purpose of this study was to determine how closely associated these commonly used biochemical measures are to muscle mitochondrial content and OXPHOS. Sixteen young healthy male subjects were recruited for this study. Subjects completed a graded exercise test to determine maximal oxygen uptake (VO2peak) and muscle biopsies were obtained from the vastus lateralis. Mitochondrial content was determined using transmission electron microscopy imaging and OXPHOS was determined as the maximal coupled respiration in permeabilized fibres. Biomarkers of interest were citrate synthase (CS) activity, cardiolipin content, mitochondrial DNA content (mtDNA), complex I\u2013V protein content, and complex I\u2013IV activity. Spearman correlation coefficient tests and Lin's concordance tests were applied to assess the absolute and relative association between the markers and mitochondrial content or OXPHOS. Subjects had a large range of VO2peak (range 29.9\u201371.6ml min\u22121 kg\u22121) and mitochondrial content (4\u201315% of cell volume).Cardiolipin content showed the strongest association with mitochondrial content followed by CS and complex I activities. mtDNA was not related to mitochondrial content. Complex IV activity showed the strongest association with muscle oxidative capacity followed by complex II activity.We conclude that cardiolipin content, and CS and complex I activities are the biomarkers that exhibit the strongest association with mitochondrial content, while complex IV activity is strongly associated with OXPHOS capacity in human skeletal muscle.", "author" : [ { "dropping-particle" : "", "family" : "Larsen", "given" : "Steen", "non-dropping-particle" : "", "parse-names" : false, "suffix" : "" }, { "dropping-particle" : "", "family" : "Nielsen", "given" : "Joachim", "non-dropping-particle" : "", "parse-names" : false, "suffix" : "" }, { "dropping-particle" : "", "family" : "Hansen", "given" : "Christina Neigaard", "non-dropping-particle" : "", "parse-names" : false, "suffix" : "" }, { "dropping-particle" : "", "family" : "Nielsen", "given" : "Lars Bo", "non-dropping-particle" : "", "parse-names" : false, "suffix" : "" }, { "dropping-particle" : "", "family" : "Wibrand", "given" : "Flemming", "non-dropping-particle" : "", "parse-names" : false, "suffix" : "" }, { "dropping-particle" : "", "family" : "Stride", "given" : "Nis", "non-dropping-particle" : "", "parse-names" : false, "suffix" : "" }, { "dropping-particle" : "", "family" : "Schroder", "given" : "Henrik Daa", "non-dropping-particle" : "", "parse-names" : false, "suffix" : "" }, { "dropping-particle" : "", "family" : "Boushel", "given" : "Robert", "non-dropping-particle" : "", "parse-names" : false, "suffix" : "" }, { "dropping-particle" : "", "family" : "Helge", "given" : "J\u00f8rn Wulff", "non-dropping-particle" : "", "parse-names" : false, "suffix" : "" }, { "dropping-particle" : "", "family" : "Dela", "given" : "Flemming", "non-dropping-particle" : "", "parse-names" : false, "suffix" : "" }, { "dropping-particle" : "", "family" : "Hey-Mogensen", "given" : "Martin", "non-dropping-particle" : "", "parse-names" : false, "suffix" : "" } ], "container-title" : "The Journal of physiology", "id" : "ITEM-1", "issue" : "Pt 14", "issued" : { "date-parts" : [ [ "2012" ] ] }, "page" : "3349-60", "title" : "Biomarkers of mitochondrial content in skeletal muscle of healthy young human subjects.", "type" : "article-journal", "volume" : "590" }, "uris" : [ "http://www.mendeley.com/documents/?uuid=a643963f-c7b3-4716-ac7c-659303b2f291" ] } ], "mendeley" : { "formattedCitation" : "(22)", "plainTextFormattedCitation" : "(22)", "previouslyFormattedCitation" : "(22)" }, "properties" : { "noteIndex" : 0 }, "schema" : "https://github.com/citation-style-language/schema/raw/master/csl-citation.json" }</w:instrText>
+      </w:r>
+      <w:r>
+        <w:rPr>
+          <w:sz w:val="22"/>
+          <w:szCs w:val="22"/>
+        </w:rPr>
+        <w:fldChar w:fldCharType="separate"/>
+      </w:r>
+      <w:r>
+        <w:rPr>
+          <w:noProof/>
+          <w:sz w:val="22"/>
+          <w:szCs w:val="22"/>
+        </w:rPr>
+        <w:t>(22)</w:t>
+      </w:r>
+      <w:r>
+        <w:rPr>
+          <w:sz w:val="22"/>
+          <w:szCs w:val="22"/>
+        </w:rPr>
+        <w:fldChar w:fldCharType="end"/>
+      </w:r>
+      <w:r>
+        <w:rPr>
+          <w:sz w:val="22"/>
+          <w:szCs w:val="22"/>
+        </w:rPr>
+        <w:t xml:space="preserve">, we measured citrate synthase activity to further evaluate mitochondrial content and function </w:t>
+      </w:r>
+      <w:r>
+        <w:rPr>
+          <w:sz w:val="22"/>
+          <w:szCs w:val="22"/>
+        </w:rPr>
+        <w:t xml:space="preserve">in the skeletal muscle from </w:t>
+      </w:r>
+      <w:r>
+        <w:rPr>
+          <w:sz w:val="22"/>
+          <w:szCs w:val="22"/>
+        </w:rPr>
+        <w:t xml:space="preserve">MCP230 </w:t>
+      </w:r>
+      <w:r>
+        <w:rPr>
+          <w:sz w:val="22"/>
+          <w:szCs w:val="22"/>
+        </w:rPr>
+        <w:t>exposed mice</w:t>
+      </w:r>
+      <w:r>
+        <w:rPr>
+          <w:sz w:val="22"/>
+          <w:szCs w:val="22"/>
+        </w:rPr>
+        <w:t>.</w:t>
+      </w:r>
+      <w:r>
+        <w:rPr>
+          <w:sz w:val="22"/>
+          <w:szCs w:val="22"/>
+        </w:rPr>
+        <w:t xml:space="preserve"> </w:t>
+      </w:r>
+      <w:r>
+        <w:rPr>
+          <w:sz w:val="22"/>
+          <w:szCs w:val="22"/>
+        </w:rPr>
+        <w:t xml:space="preserve">As shown in Figure </w:t>
+      </w:r>
+      <w:r>
+        <w:rPr>
+          <w:sz w:val="22"/>
+          <w:szCs w:val="22"/>
+        </w:rPr>
+        <w:t>5B</w:t>
+      </w:r>
+      <w:r>
+        <w:rPr>
+          <w:sz w:val="22"/>
+          <w:szCs w:val="22"/>
+        </w:rPr>
+        <w:t>, maximal citrate synthase activity was reduced 24</w:t>
+      </w:r>
+      <w:r>
+        <w:rPr>
+          <w:sz w:val="22"/>
+          <w:szCs w:val="22"/>
+        </w:rPr>
+        <w:t>.1</w:t>
+      </w:r>
+      <w:r>
+        <w:rPr>
+          <w:sz w:val="22"/>
+          <w:szCs w:val="22"/>
+        </w:rPr>
+        <w:t>% in the quadriceps from MCP230</w:t>
+      </w:r>
+      <w:r>
+        <w:rPr>
+          <w:sz w:val="22"/>
+          <w:szCs w:val="22"/>
+        </w:rPr>
+        <w:t xml:space="preserve"> </w:t>
+      </w:r>
+      <w:r>
+        <w:rPr>
+          <w:sz w:val="22"/>
+          <w:szCs w:val="22"/>
+        </w:rPr>
+        <w:t>exposed mice (p=0.03).</w:t>
+      </w:r>
+      <w:r>
+        <w:rPr>
+          <w:sz w:val="22"/>
+          <w:szCs w:val="22"/>
+        </w:rPr>
+        <w:t xml:space="preserve"> </w:t>
+      </w:r>
+      <w:r>
+        <w:rPr>
+          <w:sz w:val="22"/>
+          <w:szCs w:val="22"/>
+        </w:rPr>
+        <w:t>Together, r</w:t>
+      </w:r>
+      <w:r>
+        <w:rPr>
+          <w:sz w:val="22"/>
+          <w:szCs w:val="22"/>
+        </w:rPr>
+        <w:t>educed mtDNA copy number and lower citrate synthase activity</w:t>
+      </w:r>
+      <w:r>
+        <w:rPr>
+          <w:sz w:val="22"/>
+          <w:szCs w:val="22"/>
+        </w:rPr>
+        <w:t xml:space="preserve"> suggest that mice exposed to MCP230 are likely to have reduced mitochondrial oxidative enzyme content and, as a result, reduced skeletal muscle oxidative capacity</w:t>
+      </w:r>
+      <w:r>
+        <w:rPr>
+          <w:sz w:val="22"/>
+          <w:szCs w:val="22"/>
+        </w:rPr>
+        <w:t>,</w:t>
+      </w:r>
+      <w:r>
+        <w:rPr>
+          <w:sz w:val="22"/>
+          <w:szCs w:val="22"/>
+        </w:rPr>
+        <w:t xml:space="preserve"> which</w:t>
+      </w:r>
+      <w:r>
+        <w:rPr>
+          <w:sz w:val="22"/>
+          <w:szCs w:val="22"/>
+        </w:rPr>
+        <w:t>, along with the reduction in physical activity,</w:t>
+      </w:r>
+      <w:r>
+        <w:rPr>
+          <w:sz w:val="22"/>
+          <w:szCs w:val="22"/>
+        </w:rPr>
+        <w:t xml:space="preserve"> would likely contribute to the reduced VO</w:t>
+      </w:r>
+      <w:r>
+        <w:rPr>
+          <w:sz w:val="22"/>
+          <w:szCs w:val="22"/>
+          <w:vertAlign w:val="subscript"/>
+        </w:rPr>
+        <w:t>2</w:t>
+      </w:r>
+      <w:r>
+        <w:rPr>
+          <w:sz w:val="22"/>
+          <w:szCs w:val="22"/>
+        </w:rPr>
+        <w:t xml:space="preserve"> seen in these mice.</w:t>
+      </w:r>
+      <w:r>
+        <w:rPr>
+          <w:sz w:val="22"/>
+          <w:szCs w:val="22"/>
+        </w:rPr>
+        <w:t xml:space="preserve"> </w:t>
+      </w:r>
+      <w:r>
+        <w:rPr>
+          <w:sz w:val="22"/>
+          <w:szCs w:val="22"/>
+        </w:rPr>
+        <w:t>Consistent with this hypothesis</w:t>
+      </w:r>
+      <w:r>
+        <w:rPr>
+          <w:sz w:val="22"/>
+          <w:szCs w:val="22"/>
+        </w:rPr>
+        <w:t xml:space="preserve">, </w:t>
+      </w:r>
+      <w:r>
+        <w:rPr>
+          <w:sz w:val="22"/>
+          <w:szCs w:val="22"/>
+        </w:rPr>
+        <w:t>mRNA transcript levels for the mitochondrial-</w:t>
+      </w:r>
+      <w:r>
+        <w:rPr>
+          <w:sz w:val="22"/>
+          <w:szCs w:val="22"/>
+        </w:rPr>
+        <w:t xml:space="preserve"> and nuclear-</w:t>
+      </w:r>
+      <w:r>
+        <w:rPr>
+          <w:sz w:val="22"/>
+          <w:szCs w:val="22"/>
+        </w:rPr>
+        <w:t>encoded electro</w:t>
+      </w:r>
+      <w:r>
+        <w:rPr>
+          <w:sz w:val="22"/>
+          <w:szCs w:val="22"/>
+        </w:rPr>
+        <w:t xml:space="preserve">n transport genes </w:t>
+      </w:r>
+      <w:r>
+        <w:rPr>
+          <w:i/>
+          <w:sz w:val="22"/>
+          <w:szCs w:val="22"/>
+        </w:rPr>
+        <w:t>mt-</w:t>
+      </w:r>
+      <w:r>
+        <w:rPr>
+          <w:i/>
+          <w:sz w:val="22"/>
+          <w:szCs w:val="22"/>
+        </w:rPr>
+        <w:t>Nd4</w:t>
+      </w:r>
+      <w:r>
+        <w:rPr>
+          <w:sz w:val="22"/>
+          <w:szCs w:val="22"/>
+        </w:rPr>
+        <w:t xml:space="preserve"> (25.2%)</w:t>
+      </w:r>
+      <w:r>
+        <w:rPr>
+          <w:sz w:val="22"/>
+          <w:szCs w:val="22"/>
+        </w:rPr>
+        <w:t xml:space="preserve">, </w:t>
+      </w:r>
+      <w:r>
+        <w:rPr>
+          <w:i/>
+          <w:sz w:val="22"/>
+          <w:szCs w:val="22"/>
+        </w:rPr>
+        <w:t>Sdha</w:t>
+      </w:r>
+      <w:r>
+        <w:rPr>
+          <w:sz w:val="22"/>
+          <w:szCs w:val="22"/>
+        </w:rPr>
+        <w:t xml:space="preserve"> (35.9%),</w:t>
+      </w:r>
+      <w:r>
+        <w:rPr>
+          <w:sz w:val="22"/>
+          <w:szCs w:val="22"/>
+        </w:rPr>
+        <w:t xml:space="preserve"> </w:t>
+      </w:r>
+      <w:r>
+        <w:rPr>
+          <w:i/>
+          <w:sz w:val="22"/>
+          <w:szCs w:val="22"/>
+        </w:rPr>
+        <w:t>mt-</w:t>
+      </w:r>
+      <w:r>
+        <w:rPr>
+          <w:i/>
+          <w:sz w:val="22"/>
+          <w:szCs w:val="22"/>
+        </w:rPr>
+        <w:t>Cytb</w:t>
+      </w:r>
+      <w:r>
+        <w:rPr>
+          <w:sz w:val="22"/>
+          <w:szCs w:val="22"/>
+        </w:rPr>
+        <w:t xml:space="preserve"> (35.4%)</w:t>
+      </w:r>
+      <w:r>
+        <w:rPr>
+          <w:sz w:val="22"/>
+          <w:szCs w:val="22"/>
+        </w:rPr>
+        <w:t xml:space="preserve"> and </w:t>
+      </w:r>
+      <w:r>
+        <w:rPr>
+          <w:i/>
+          <w:sz w:val="22"/>
+          <w:szCs w:val="22"/>
+        </w:rPr>
+        <w:t>mt-Co2</w:t>
+      </w:r>
+      <w:r>
+        <w:rPr>
+          <w:sz w:val="22"/>
+          <w:szCs w:val="22"/>
+        </w:rPr>
+        <w:t xml:space="preserve"> </w:t>
+      </w:r>
+      <w:r>
+        <w:rPr>
+          <w:sz w:val="22"/>
+          <w:szCs w:val="22"/>
+        </w:rPr>
+        <w:t xml:space="preserve">(35.1%) </w:t>
+      </w:r>
+      <w:r>
+        <w:rPr>
+          <w:sz w:val="22"/>
+          <w:szCs w:val="22"/>
+        </w:rPr>
+        <w:t>were</w:t>
+      </w:r>
+      <w:r>
+        <w:rPr>
+          <w:sz w:val="22"/>
+          <w:szCs w:val="22"/>
+        </w:rPr>
+        <w:t xml:space="preserve"> </w:t>
+      </w:r>
+      <w:r>
+        <w:rPr>
+          <w:sz w:val="22"/>
+          <w:szCs w:val="22"/>
+        </w:rPr>
+        <w:t>reduced</w:t>
+      </w:r>
+      <w:r>
+        <w:rPr>
+          <w:sz w:val="22"/>
+          <w:szCs w:val="22"/>
+        </w:rPr>
+        <w:t xml:space="preserve"> in the quadriceps from MCP230-exposed mice</w:t>
+      </w:r>
+      <w:r>
+        <w:rPr>
+          <w:sz w:val="22"/>
+          <w:szCs w:val="22"/>
+        </w:rPr>
+        <w:t>, although not all of these</w:t>
+      </w:r>
+      <w:r>
+        <w:rPr>
+          <w:sz w:val="22"/>
+          <w:szCs w:val="22"/>
+        </w:rPr>
+        <w:t xml:space="preserve"> reductions </w:t>
+      </w:r>
+      <w:r>
+        <w:rPr>
+          <w:sz w:val="22"/>
+          <w:szCs w:val="22"/>
+        </w:rPr>
+        <w:t>attained statistical significance</w:t>
+      </w:r>
+      <w:r>
+        <w:rPr>
+          <w:sz w:val="22"/>
+          <w:szCs w:val="22"/>
+        </w:rPr>
+        <w:t xml:space="preserve"> (p=0.12, p=0.08, p=0.04 and p=0.10, respectively</w:t>
+      </w:r>
+      <w:r>
+        <w:rPr>
+          <w:sz w:val="22"/>
+          <w:szCs w:val="22"/>
+        </w:rPr>
+        <w:t xml:space="preserve">; see </w:t>
+      </w:r>
+      <w:r>
+        <w:rPr>
+          <w:sz w:val="22"/>
+          <w:szCs w:val="22"/>
+        </w:rPr>
+        <w:t>Figure 5</w:t>
+      </w:r>
+      <w:r>
+        <w:rPr>
+          <w:sz w:val="22"/>
+          <w:szCs w:val="22"/>
+        </w:rPr>
+        <w:t>C</w:t>
+      </w:r>
+      <w:r>
+        <w:rPr>
+          <w:sz w:val="22"/>
+          <w:szCs w:val="22"/>
+        </w:rPr>
+        <w:t>)</w:t>
+      </w:r>
+      <w:r>
+        <w:rPr>
+          <w:sz w:val="22"/>
+          <w:szCs w:val="22"/>
+        </w:rPr>
+        <w:t xml:space="preserve">. </w:t>
+      </w:r>
+      <w:r>
+        <w:rPr>
+          <w:sz w:val="22"/>
+          <w:szCs w:val="22"/>
+        </w:rPr>
+        <w:t xml:space="preserve"> </w:t>
+      </w:r>
+    </w:p>
+    <w:p>
+      <w:pPr>
+        <w:spacing w:line="480" w:lineRule="auto"/>
+        <w:rPr>
+          <w:ins w:id="6" w:author="Dave Bridges" w:date="2016-03-08T08:36:00Z"/>
+          <w:sz w:val="22"/>
+          <w:szCs w:val="22"/>
+        </w:rPr>
+      </w:pPr>
+    </w:p>
+    <w:p>
+      <w:pPr>
+        <w:spacing w:line="480" w:lineRule="auto"/>
+        <w:rPr>
+          <w:sz w:val="22"/>
+          <w:szCs w:val="22"/>
+        </w:rPr>
+      </w:pPr>
+      <w:del w:id="7" w:author="Dave Bridges" w:date="2016-03-08T08:35:00Z">
+        <w:r>
+          <w:rPr>
+            <w:sz w:val="22"/>
+            <w:szCs w:val="22"/>
+          </w:rPr>
+          <w:delText>In contrast</w:delText>
+        </w:r>
+      </w:del>
+      <w:ins w:id="8" w:author="Dave Bridges" w:date="2016-03-08T08:35:00Z">
+        <w:r>
+          <w:rPr>
+            <w:sz w:val="22"/>
+            <w:szCs w:val="22"/>
+          </w:rPr>
+          <w:t xml:space="preserve">To test whether these reductions were due to </w:t>
+        </w:r>
+      </w:ins>
+      <w:ins w:id="9" w:author="Dave Bridges" w:date="2016-03-08T08:36:00Z">
+        <w:r>
+          <w:rPr>
+            <w:sz w:val="22"/>
+            <w:szCs w:val="22"/>
+          </w:rPr>
+          <w:t xml:space="preserve">lowered </w:t>
+        </w:r>
+      </w:ins>
+      <w:ins w:id="10" w:author="Dave Bridges" w:date="2016-03-08T08:35:00Z">
+        <w:r>
+          <w:rPr>
+            <w:sz w:val="22"/>
+            <w:szCs w:val="22"/>
+          </w:rPr>
+          <w:t>mitochondrial biogenesis</w:t>
+        </w:r>
+      </w:ins>
+      <w:r>
+        <w:rPr>
+          <w:sz w:val="22"/>
+          <w:szCs w:val="22"/>
+        </w:rPr>
+        <w:t xml:space="preserve">, we </w:t>
+      </w:r>
+      <w:ins w:id="11" w:author="Dave Bridges" w:date="2016-03-08T08:36:00Z">
+        <w:r>
+          <w:rPr>
+            <w:sz w:val="22"/>
+            <w:szCs w:val="22"/>
+          </w:rPr>
+          <w:t xml:space="preserve">evaluated the expression level of several known </w:t>
+        </w:r>
+      </w:ins>
+      <w:ins w:id="12" w:author="Dave Bridges" w:date="2016-03-08T08:37:00Z">
+        <w:r>
+          <w:rPr>
+            <w:sz w:val="22"/>
+            <w:szCs w:val="22"/>
+          </w:rPr>
+          <w:t xml:space="preserve">mitochondriogenesis genes.  We </w:t>
+        </w:r>
+      </w:ins>
+      <w:r>
+        <w:rPr>
+          <w:sz w:val="22"/>
+          <w:szCs w:val="22"/>
+        </w:rPr>
+        <w:t xml:space="preserve">observed increases in the mRNA of </w:t>
+      </w:r>
+      <w:r>
+        <w:rPr>
+          <w:i/>
+          <w:sz w:val="22"/>
+          <w:szCs w:val="22"/>
+        </w:rPr>
+        <w:t>Ppard</w:t>
+      </w:r>
+      <w:r>
+        <w:rPr>
+          <w:sz w:val="22"/>
+          <w:szCs w:val="22"/>
+        </w:rPr>
+        <w:t xml:space="preserve"> and </w:t>
+      </w:r>
+      <w:r>
+        <w:rPr>
+          <w:i/>
+          <w:sz w:val="22"/>
+          <w:szCs w:val="22"/>
+        </w:rPr>
+        <w:t>Ppargc1b</w:t>
+      </w:r>
+      <w:r>
+        <w:rPr>
+          <w:sz w:val="22"/>
+          <w:szCs w:val="22"/>
+        </w:rPr>
+        <w:t xml:space="preserve"> (Figure 6A and C)</w:t>
+      </w:r>
+      <w:r>
+        <w:rPr>
+          <w:sz w:val="22"/>
+          <w:szCs w:val="22"/>
+        </w:rPr>
+        <w:t xml:space="preserve">, </w:t>
+      </w:r>
+      <w:del w:id="13" w:author="Dave Bridges" w:date="2016-03-08T08:37:00Z">
+        <w:r>
+          <w:rPr>
+            <w:sz w:val="22"/>
+            <w:szCs w:val="22"/>
+          </w:rPr>
+          <w:delText>two important upstream regulators of mitochondrial biogenesis in skeletal muscle, whereas</w:delText>
+        </w:r>
+      </w:del>
+      <w:ins w:id="14" w:author="Dave Bridges" w:date="2016-03-08T08:37:00Z">
+        <w:r>
+          <w:rPr>
+            <w:sz w:val="22"/>
+            <w:szCs w:val="22"/>
+          </w:rPr>
+          <w:t>with</w:t>
+        </w:r>
+      </w:ins>
+      <w:r>
+        <w:rPr>
+          <w:sz w:val="22"/>
+          <w:szCs w:val="22"/>
+        </w:rPr>
+        <w:t xml:space="preserve"> there were no difference</w:t>
+      </w:r>
+      <w:ins w:id="15" w:author="Dave Bridges" w:date="2016-03-08T08:37:00Z">
+        <w:r>
+          <w:rPr>
+            <w:sz w:val="22"/>
+            <w:szCs w:val="22"/>
+          </w:rPr>
+          <w:t>s</w:t>
+        </w:r>
+      </w:ins>
+      <w:r>
+        <w:rPr>
+          <w:sz w:val="22"/>
+          <w:szCs w:val="22"/>
+        </w:rPr>
+        <w:t xml:space="preserve"> in the expression levels of </w:t>
+      </w:r>
+      <w:r>
+        <w:rPr>
+          <w:i/>
+          <w:sz w:val="22"/>
+          <w:szCs w:val="22"/>
+        </w:rPr>
+        <w:t>Ppargc1a</w:t>
+      </w:r>
+      <w:r>
+        <w:rPr>
+          <w:sz w:val="22"/>
+          <w:szCs w:val="22"/>
+        </w:rPr>
+        <w:t xml:space="preserve">, </w:t>
+      </w:r>
+      <w:r>
+        <w:rPr>
+          <w:i/>
+          <w:sz w:val="22"/>
+          <w:szCs w:val="22"/>
+        </w:rPr>
+        <w:t>Nrf1</w:t>
+      </w:r>
+      <w:r>
+        <w:rPr>
+          <w:sz w:val="22"/>
+          <w:szCs w:val="22"/>
+        </w:rPr>
+        <w:t xml:space="preserve">, </w:t>
+      </w:r>
+      <w:r>
+        <w:rPr>
+          <w:i/>
+          <w:sz w:val="22"/>
+          <w:szCs w:val="22"/>
+        </w:rPr>
+        <w:t>Nfe2l2</w:t>
+      </w:r>
+      <w:r>
+        <w:rPr>
+          <w:sz w:val="22"/>
+          <w:szCs w:val="22"/>
+        </w:rPr>
+        <w:t xml:space="preserve"> or </w:t>
+      </w:r>
+      <w:r>
+        <w:rPr>
+          <w:i/>
+          <w:sz w:val="22"/>
+          <w:szCs w:val="22"/>
+        </w:rPr>
+        <w:t>Tfam</w:t>
+      </w:r>
+      <w:r>
+        <w:rPr>
+          <w:sz w:val="22"/>
+          <w:szCs w:val="22"/>
+        </w:rPr>
+        <w:t xml:space="preserve"> (Figure 6B, D-F)</w:t>
+      </w:r>
+      <w:r>
+        <w:rPr>
+          <w:sz w:val="22"/>
+          <w:szCs w:val="22"/>
+        </w:rPr>
+        <w:t xml:space="preserve">. </w:t>
+      </w:r>
+      <w:r>
+        <w:rPr>
+          <w:sz w:val="22"/>
+          <w:szCs w:val="22"/>
+        </w:rPr>
+        <w:t xml:space="preserve">To determine </w:t>
+      </w:r>
+      <w:r>
+        <w:rPr>
+          <w:sz w:val="22"/>
+          <w:szCs w:val="22"/>
+        </w:rPr>
+        <w:t>whether</w:t>
+      </w:r>
+      <w:r>
+        <w:rPr>
+          <w:sz w:val="22"/>
+          <w:szCs w:val="22"/>
+        </w:rPr>
+        <w:t xml:space="preserve"> </w:t>
+      </w:r>
+      <w:r>
+        <w:rPr>
+          <w:sz w:val="22"/>
+          <w:szCs w:val="22"/>
+        </w:rPr>
+        <w:t>differences</w:t>
       </w:r>
       <w:r>
         <w:rPr>
@@ -10128,166 +11062,21 @@
           <w:sz w:val="22"/>
           <w:szCs w:val="22"/>
         </w:rPr>
-        <w:t>mtDNA</w:t>
-      </w:r>
-      <w:r>
-        <w:rPr>
-          <w:sz w:val="22"/>
-          <w:szCs w:val="22"/>
-        </w:rPr>
-        <w:t xml:space="preserve"> copy number</w:t>
-      </w:r>
-      <w:r>
-        <w:rPr>
-          <w:sz w:val="22"/>
-          <w:szCs w:val="22"/>
-        </w:rPr>
-        <w:t xml:space="preserve"> relative to the saline-exposed mice</w:t>
-      </w:r>
-      <w:r>
-        <w:rPr>
-          <w:sz w:val="22"/>
-          <w:szCs w:val="22"/>
-        </w:rPr>
-        <w:t xml:space="preserve">, as determined using primers designed for three distinct </w:t>
-      </w:r>
-      <w:r>
-        <w:rPr>
-          <w:sz w:val="22"/>
-          <w:szCs w:val="22"/>
-        </w:rPr>
-        <w:t>mtDNA</w:t>
-      </w:r>
-      <w:r>
-        <w:rPr>
-          <w:sz w:val="22"/>
-          <w:szCs w:val="22"/>
-        </w:rPr>
-        <w:t>-</w:t>
-      </w:r>
-      <w:r>
-        <w:rPr>
-          <w:sz w:val="22"/>
-          <w:szCs w:val="22"/>
-        </w:rPr>
-        <w:t xml:space="preserve">encoded </w:t>
-      </w:r>
-      <w:r>
-        <w:rPr>
-          <w:sz w:val="22"/>
-          <w:szCs w:val="22"/>
-        </w:rPr>
-        <w:t>gene</w:t>
-      </w:r>
-      <w:r>
-        <w:rPr>
-          <w:sz w:val="22"/>
-          <w:szCs w:val="22"/>
-        </w:rPr>
-        <w:t xml:space="preserve"> regions</w:t>
-      </w:r>
-      <w:r>
-        <w:rPr>
-          <w:sz w:val="22"/>
-          <w:szCs w:val="22"/>
-        </w:rPr>
-        <w:t>. D</w:t>
-      </w:r>
-      <w:r>
-        <w:rPr>
-          <w:sz w:val="22"/>
-          <w:szCs w:val="22"/>
-        </w:rPr>
-        <w:t>ecreases of 61.2%, 68.0% and 51.9%</w:t>
-      </w:r>
-      <w:r>
-        <w:rPr>
-          <w:sz w:val="22"/>
-          <w:szCs w:val="22"/>
-        </w:rPr>
-        <w:t xml:space="preserve"> were observed</w:t>
-      </w:r>
-      <w:r>
-        <w:rPr>
-          <w:sz w:val="22"/>
-          <w:szCs w:val="22"/>
-        </w:rPr>
-        <w:t xml:space="preserve"> for the </w:t>
-      </w:r>
-      <w:r>
-        <w:rPr>
-          <w:sz w:val="22"/>
-          <w:szCs w:val="22"/>
-        </w:rPr>
-        <w:t>mitochondrial D-l</w:t>
-      </w:r>
-      <w:r>
-        <w:rPr>
-          <w:sz w:val="22"/>
-          <w:szCs w:val="22"/>
-        </w:rPr>
-        <w:t xml:space="preserve">oop, </w:t>
-      </w:r>
-      <w:r>
-        <w:rPr>
-          <w:i/>
-          <w:sz w:val="22"/>
-          <w:szCs w:val="22"/>
-        </w:rPr>
-        <w:t>mt-C</w:t>
-      </w:r>
-      <w:r>
-        <w:rPr>
-          <w:i/>
-          <w:sz w:val="22"/>
-          <w:szCs w:val="22"/>
-        </w:rPr>
-        <w:t>yt</w:t>
-      </w:r>
-      <w:r>
-        <w:rPr>
-          <w:i/>
-          <w:sz w:val="22"/>
-          <w:szCs w:val="22"/>
-        </w:rPr>
-        <w:t>b</w:t>
-      </w:r>
-      <w:r>
-        <w:rPr>
-          <w:sz w:val="22"/>
-          <w:szCs w:val="22"/>
-        </w:rPr>
-        <w:t xml:space="preserve"> and </w:t>
-      </w:r>
-      <w:r>
-        <w:rPr>
-          <w:i/>
-          <w:sz w:val="22"/>
-          <w:szCs w:val="22"/>
-        </w:rPr>
-        <w:t>mt-N</w:t>
-      </w:r>
-      <w:r>
-        <w:rPr>
-          <w:i/>
-          <w:sz w:val="22"/>
-          <w:szCs w:val="22"/>
-        </w:rPr>
-        <w:t>d1</w:t>
-      </w:r>
-      <w:r>
-        <w:rPr>
-          <w:sz w:val="22"/>
-          <w:szCs w:val="22"/>
-        </w:rPr>
-        <w:t>, respectively</w:t>
-      </w:r>
-      <w:r>
-        <w:rPr>
-          <w:sz w:val="22"/>
-          <w:szCs w:val="22"/>
-        </w:rPr>
-        <w:t xml:space="preserve"> (p=0.039, p=0.031 and p=0.032, respectively)</w:t>
+        <w:t xml:space="preserve">skeletal muscle </w:t>
+      </w:r>
+      <w:r>
+        <w:rPr>
+          <w:sz w:val="22"/>
+          <w:szCs w:val="22"/>
+        </w:rPr>
+        <w:t xml:space="preserve">mitochondrial </w:t>
+      </w:r>
+      <w:r>
+        <w:rPr>
+          <w:sz w:val="22"/>
+          <w:szCs w:val="22"/>
+        </w:rPr>
+        <w:t>electron transport enzymes</w:t>
       </w:r>
       <w:r>
         <w:rPr>
@@ -10301,56 +11090,7 @@
           <w:sz w:val="22"/>
           <w:szCs w:val="22"/>
         </w:rPr>
-        <w:t xml:space="preserve">suggesting </w:t>
-      </w:r>
-      <w:r>
-        <w:rPr>
-          <w:sz w:val="22"/>
-          <w:szCs w:val="22"/>
-        </w:rPr>
-        <w:t xml:space="preserve">that MCP230 exposed mice </w:t>
-      </w:r>
-      <w:r>
-        <w:rPr>
-          <w:sz w:val="22"/>
-          <w:szCs w:val="22"/>
-        </w:rPr>
-        <w:t xml:space="preserve">may </w:t>
-      </w:r>
-      <w:r>
-        <w:rPr>
-          <w:sz w:val="22"/>
-          <w:szCs w:val="22"/>
-        </w:rPr>
-        <w:t xml:space="preserve">have </w:t>
-      </w:r>
-      <w:r>
-        <w:rPr>
-          <w:sz w:val="22"/>
-          <w:szCs w:val="22"/>
-        </w:rPr>
-        <w:t xml:space="preserve">reduced </w:t>
-      </w:r>
-      <w:r>
-        <w:rPr>
-          <w:sz w:val="22"/>
-          <w:szCs w:val="22"/>
-        </w:rPr>
-        <w:t xml:space="preserve">skeletal muscle </w:t>
-      </w:r>
-      <w:r>
-        <w:rPr>
-          <w:sz w:val="22"/>
-          <w:szCs w:val="22"/>
-        </w:rPr>
-        <w:t>mitochondrial content</w:t>
-      </w:r>
-      <w:r>
-        <w:rPr>
-          <w:sz w:val="22"/>
-          <w:szCs w:val="22"/>
-        </w:rPr>
-        <w:t>.</w:t>
+        <w:t>were present</w:t>
       </w:r>
       <w:r>
         <w:rPr>
@@ -10364,91 +11104,21 @@
           <w:sz w:val="22"/>
           <w:szCs w:val="22"/>
         </w:rPr>
-        <w:t>Since c</w:t>
-      </w:r>
-      <w:r>
-        <w:rPr>
-          <w:sz w:val="22"/>
-          <w:szCs w:val="22"/>
-        </w:rPr>
-        <w:t xml:space="preserve">itrate </w:t>
-      </w:r>
-      <w:r>
-        <w:rPr>
-          <w:sz w:val="22"/>
-          <w:szCs w:val="22"/>
-        </w:rPr>
-        <w:t xml:space="preserve">synthase activity </w:t>
-      </w:r>
-      <w:r>
-        <w:rPr>
-          <w:sz w:val="22"/>
-          <w:szCs w:val="22"/>
-        </w:rPr>
-        <w:t xml:space="preserve">is </w:t>
-      </w:r>
-      <w:r>
-        <w:rPr>
-          <w:sz w:val="22"/>
-          <w:szCs w:val="22"/>
-        </w:rPr>
-        <w:t>better</w:t>
-      </w:r>
-      <w:r>
-        <w:rPr>
-          <w:sz w:val="22"/>
-          <w:szCs w:val="22"/>
-        </w:rPr>
-        <w:t xml:space="preserve"> associated</w:t>
-      </w:r>
-      <w:r>
-        <w:rPr>
-          <w:sz w:val="22"/>
-          <w:szCs w:val="22"/>
-        </w:rPr>
-        <w:t xml:space="preserve"> with skeletal muscle mitochondrial content</w:t>
-      </w:r>
-      <w:r>
-        <w:rPr>
-          <w:sz w:val="22"/>
-          <w:szCs w:val="22"/>
-        </w:rPr>
-        <w:t xml:space="preserve"> than mtDNA copy number </w:t>
-      </w:r>
-      <w:r>
-        <w:rPr>
-          <w:sz w:val="22"/>
-          <w:szCs w:val="22"/>
-        </w:rPr>
-        <w:t>(</w:t>
-      </w:r>
-      <w:r>
-        <w:rPr>
-          <w:sz w:val="22"/>
-          <w:szCs w:val="22"/>
-        </w:rPr>
-        <w:t xml:space="preserve">and </w:t>
-      </w:r>
-      <w:r>
-        <w:rPr>
-          <w:sz w:val="22"/>
-          <w:szCs w:val="22"/>
-        </w:rPr>
-        <w:t xml:space="preserve">is </w:t>
-      </w:r>
-      <w:r>
-        <w:rPr>
-          <w:sz w:val="22"/>
-          <w:szCs w:val="22"/>
-        </w:rPr>
-        <w:t xml:space="preserve">also </w:t>
-      </w:r>
-      <w:r>
-        <w:rPr>
-          <w:sz w:val="22"/>
-          <w:szCs w:val="22"/>
-        </w:rPr>
-        <w:t>a good indicator of tricarboxylic acid cycle activity</w:t>
+        <w:t>at the protein level, w</w:t>
+      </w:r>
+      <w:r>
+        <w:rPr>
+          <w:sz w:val="22"/>
+          <w:szCs w:val="22"/>
+        </w:rPr>
+        <w:t>e measured</w:t>
+      </w:r>
+      <w:r>
+        <w:rPr>
+          <w:sz w:val="22"/>
+          <w:szCs w:val="22"/>
+        </w:rPr>
+        <w:t xml:space="preserve"> the relative expression</w:t>
       </w:r>
       <w:r>
         <w:rPr>
@@ -10462,72 +11132,82 @@
           <w:sz w:val="22"/>
           <w:szCs w:val="22"/>
         </w:rPr>
-        <w:fldChar w:fldCharType="begin" w:fldLock="1"/>
-      </w:r>
-      <w:r>
-        <w:rPr>
-          <w:sz w:val="22"/>
-          <w:szCs w:val="22"/>
-        </w:rPr>
-        <w:instrText>ADDIN CSL_CITATION { "citationItems" : [ { "id" : "ITEM-1", "itemData" : { "DOI" : "10.1113/jphysiol.2012.230185", "ISBN" : "1469-7793 (Electronic)\\r0022-3751 (Linking)", "ISSN" : "1469-7793", "PMID" : "22586215", "abstract" : "Skeletal muscle mitochondrial content varies extensively between human subjects. Biochemical measures of mitochondrial proteins, enzyme activities and lipids are often used as markers of mitochondrial content and muscle oxidative capacity (OXPHOS). The purpose of this study was to determine how closely associated these commonly used biochemical measures are to muscle mitochondrial content and OXPHOS. Sixteen young healthy male subjects were recruited for this study. Subjects completed a graded exercise test to determine maximal oxygen uptake (VO2peak) and muscle biopsies were obtained from the vastus lateralis. Mitochondrial content was determined using transmission electron microscopy imaging and OXPHOS was determined as the maximal coupled respiration in permeabilized fibres. Biomarkers of interest were citrate synthase (CS) activity, cardiolipin content, mitochondrial DNA content (mtDNA), complex I\u2013V protein content, and complex I\u2013IV activity. Spearman correlation coefficient tests and Lin's concordance tests were applied to assess the absolute and relative association between the markers and mitochondrial content or OXPHOS. Subjects had a large range of VO2peak (range 29.9\u201371.6ml min\u22121 kg\u22121) and mitochondrial content (4\u201315% of cell volume).Cardiolipin content showed the strongest association with mitochondrial content followed by CS and complex I activities. mtDNA was not related to mitochondrial content. Complex IV activity showed the strongest association with muscle oxidative capacity followed by complex II activity.We conclude that cardiolipin content, and CS and complex I activities are the biomarkers that exhibit the strongest association with mitochondrial content, while complex IV activity is strongly associated with OXPHOS capacity in human skeletal muscle.", "author" : [ { "dropping-particle" : "", "family" : "Larsen", "given" : "Steen", "non-dropping-particle" : "", "parse-names" : false, "suffix" : "" }, { "dropping-particle" : "", "family" : "Nielsen", "given" : "Joachim", "non-dropping-particle" : "", "parse-names" : false, "suffix" : "" }, { "dropping-particle" : "", "family" : "Hansen", "given" : "Christina Neigaard", "non-dropping-particle" : "", "parse-names" : false, "suffix" : "" }, { "dropping-particle" : "", "family" : "Nielsen", "given" : "Lars Bo", "non-dropping-particle" : "", "parse-names" : false, "suffix" : "" }, { "dropping-particle" : "", "family" : "Wibrand", "given" : "Flemming", "non-dropping-particle" : "", "parse-names" : false, "suffix" : "" }, { "dropping-particle" : "", "family" : "Stride", "given" : "Nis", "non-dropping-particle" : "", "parse-names" : false, "suffix" : "" }, { "dropping-particle" : "", "family" : "Schroder", "given" : "Henrik Daa", "non-dropping-particle" : "", "parse-names" : false, "suffix" : "" }, { "dropping-particle" : "", "family" : "Boushel", "given" : "Robert", "non-dropping-particle" : "", "parse-names" : false, "suffix" : "" }, { "dropping-particle" : "", "family" : "Helge", "given" : "J\u00f8rn Wulff", "non-dropping-particle" : "", "parse-names" : false, "suffix" : "" }, { "dropping-particle" : "", "family" : "Dela", "given" : "Flemming", "non-dropping-particle" : "", "parse-names" : false, "suffix" : "" }, { "dropping-particle" : "", "family" : "Hey-Mogensen", "given" : "Martin", "non-dropping-particle" : "", "parse-names" : false, "suffix" : "" } ], "container-title" : "The Journal of physiology", "id" : "ITEM-1", "issue" : "Pt 14", "issued" : { "date-parts" : [ [ "2012" ] ] }, "page" : "3349-60", "title" : "Biomarkers of mitochondrial content in skeletal muscle of healthy young human subjects.", "type" : "article-journal", "volume" : "590" }, "uris" : [ "http://www.mendeley.com/documents/?uuid=a643963f-c7b3-4716-ac7c-659303b2f291" ] } ], "mendeley" : { "formattedCitation" : "(22)", "plainTextFormattedCitation" : "(22)", "previouslyFormattedCitation" : "(22)" }, "properties" : { "noteIndex" : 0 }, "schema" : "https://github.com/citation-style-language/schema/raw/master/csl-citation.json" }</w:instrText>
-      </w:r>
-      <w:r>
-        <w:rPr>
-          <w:sz w:val="22"/>
-          <w:szCs w:val="22"/>
-        </w:rPr>
-        <w:fldChar w:fldCharType="separate"/>
-      </w:r>
-      <w:r>
-        <w:rPr>
-          <w:noProof/>
-          <w:sz w:val="22"/>
-          <w:szCs w:val="22"/>
-        </w:rPr>
-        <w:t>(22)</w:t>
-      </w:r>
-      <w:r>
-        <w:rPr>
-          <w:sz w:val="22"/>
-          <w:szCs w:val="22"/>
-        </w:rPr>
-        <w:fldChar w:fldCharType="end"/>
-      </w:r>
-      <w:r>
-        <w:rPr>
-          <w:sz w:val="22"/>
-          <w:szCs w:val="22"/>
-        </w:rPr>
-        <w:t xml:space="preserve">, we measured citrate synthase activity to further evaluate mitochondrial content and function </w:t>
-      </w:r>
-      <w:r>
-        <w:rPr>
-          <w:sz w:val="22"/>
-          <w:szCs w:val="22"/>
-        </w:rPr>
-        <w:t xml:space="preserve">in the skeletal muscle from </w:t>
-      </w:r>
-      <w:r>
-        <w:rPr>
-          <w:sz w:val="22"/>
-          <w:szCs w:val="22"/>
-        </w:rPr>
-        <w:t xml:space="preserve">MCP230 </w:t>
-      </w:r>
-      <w:r>
-        <w:rPr>
-          <w:sz w:val="22"/>
-          <w:szCs w:val="22"/>
-        </w:rPr>
-        <w:t>exposed mice</w:t>
-      </w:r>
-      <w:r>
-        <w:rPr>
-          <w:sz w:val="22"/>
-          <w:szCs w:val="22"/>
-        </w:rPr>
-        <w:t>.</w:t>
-      </w:r>
+        <w:t xml:space="preserve">of </w:t>
+      </w:r>
+      <w:r>
+        <w:rPr>
+          <w:sz w:val="22"/>
+          <w:szCs w:val="22"/>
+        </w:rPr>
+        <w:t>several</w:t>
+      </w:r>
+      <w:r>
+        <w:rPr>
+          <w:sz w:val="22"/>
+          <w:szCs w:val="22"/>
+        </w:rPr>
+        <w:t xml:space="preserve"> electron transport chain proteins </w:t>
+      </w:r>
+      <w:r>
+        <w:rPr>
+          <w:sz w:val="22"/>
+          <w:szCs w:val="22"/>
+        </w:rPr>
+        <w:t>via</w:t>
+      </w:r>
+      <w:r>
+        <w:rPr>
+          <w:sz w:val="22"/>
+          <w:szCs w:val="22"/>
+        </w:rPr>
+        <w:t xml:space="preserve"> western blotting </w:t>
+      </w:r>
+      <w:r>
+        <w:rPr>
+          <w:sz w:val="22"/>
+          <w:szCs w:val="22"/>
+        </w:rPr>
+        <w:t xml:space="preserve">(Figure </w:t>
+      </w:r>
+      <w:r>
+        <w:rPr>
+          <w:sz w:val="22"/>
+          <w:szCs w:val="22"/>
+        </w:rPr>
+        <w:t>5D</w:t>
+      </w:r>
+      <w:r>
+        <w:rPr>
+          <w:sz w:val="22"/>
+          <w:szCs w:val="22"/>
+        </w:rPr>
+        <w:t>).</w:t>
+      </w:r>
+      <w:del w:id="16" w:author="Dave Bridges" w:date="2016-03-08T08:37:00Z">
+        <w:r>
+          <w:rPr>
+            <w:sz w:val="22"/>
+            <w:szCs w:val="22"/>
+          </w:rPr>
+          <w:delText xml:space="preserve"> </w:delText>
+        </w:r>
+        <w:r>
+          <w:rPr>
+            <w:sz w:val="22"/>
+            <w:szCs w:val="22"/>
+          </w:rPr>
+          <w:delText>Interestingly,</w:delText>
+        </w:r>
+      </w:del>
+      <w:ins w:id="17" w:author="Dave Bridges" w:date="2016-03-08T08:37:00Z">
+        <w:r>
+          <w:rPr>
+            <w:sz w:val="22"/>
+            <w:szCs w:val="22"/>
+          </w:rPr>
+          <w:t xml:space="preserve">  </w:t>
+        </w:r>
+      </w:ins>
       <w:r>
         <w:rPr>
           <w:sz w:val="22"/>
@@ -10535,671 +11215,30 @@
         </w:rPr>
         <w:t xml:space="preserve"> </w:t>
       </w:r>
-      <w:r>
-        <w:rPr>
-          <w:sz w:val="22"/>
-          <w:szCs w:val="22"/>
-        </w:rPr>
-        <w:t xml:space="preserve">As shown in Figure </w:t>
-      </w:r>
-      <w:r>
-        <w:rPr>
-          <w:sz w:val="22"/>
-          <w:szCs w:val="22"/>
-        </w:rPr>
-        <w:t>5B</w:t>
-      </w:r>
-      <w:r>
-        <w:rPr>
-          <w:sz w:val="22"/>
-          <w:szCs w:val="22"/>
-        </w:rPr>
-        <w:t>, maximal citrate synthase activity was reduced 24</w:t>
-      </w:r>
-      <w:r>
-        <w:rPr>
-          <w:sz w:val="22"/>
-          <w:szCs w:val="22"/>
-        </w:rPr>
-        <w:t>.1</w:t>
-      </w:r>
-      <w:r>
-        <w:rPr>
-          <w:sz w:val="22"/>
-          <w:szCs w:val="22"/>
-        </w:rPr>
-        <w:t>% in the quadriceps from MCP230</w:t>
-      </w:r>
-      <w:r>
-        <w:rPr>
-          <w:sz w:val="22"/>
-          <w:szCs w:val="22"/>
-        </w:rPr>
-        <w:t xml:space="preserve"> </w:t>
-      </w:r>
-      <w:r>
-        <w:rPr>
-          <w:sz w:val="22"/>
-          <w:szCs w:val="22"/>
-        </w:rPr>
-        <w:t>exposed mice (p=0.03).</w:t>
-      </w:r>
-      <w:r>
-        <w:rPr>
-          <w:sz w:val="22"/>
-          <w:szCs w:val="22"/>
-        </w:rPr>
-        <w:t xml:space="preserve"> </w:t>
-      </w:r>
-      <w:r>
-        <w:rPr>
-          <w:sz w:val="22"/>
-          <w:szCs w:val="22"/>
-        </w:rPr>
-        <w:t>Together, r</w:t>
-      </w:r>
-      <w:r>
-        <w:rPr>
-          <w:sz w:val="22"/>
-          <w:szCs w:val="22"/>
-        </w:rPr>
-        <w:t>educed mtDNA copy number and lower citrate synthase activity</w:t>
-      </w:r>
-      <w:r>
-        <w:rPr>
-          <w:sz w:val="22"/>
-          <w:szCs w:val="22"/>
-        </w:rPr>
-        <w:t xml:space="preserve"> suggest that mice exposed to MCP230 are likely to have reduced mitochondrial oxidative enzyme content and, as a result, reduced skeletal muscle oxidative capacity</w:t>
-      </w:r>
-      <w:r>
-        <w:rPr>
-          <w:sz w:val="22"/>
-          <w:szCs w:val="22"/>
-        </w:rPr>
-        <w:t>,</w:t>
-      </w:r>
-      <w:r>
-        <w:rPr>
-          <w:sz w:val="22"/>
-          <w:szCs w:val="22"/>
-        </w:rPr>
-        <w:t xml:space="preserve"> which</w:t>
-      </w:r>
-      <w:r>
-        <w:rPr>
-          <w:sz w:val="22"/>
-          <w:szCs w:val="22"/>
-        </w:rPr>
-        <w:t>, along with the reduction in physical activity,</w:t>
-      </w:r>
-      <w:r>
-        <w:rPr>
-          <w:sz w:val="22"/>
-          <w:szCs w:val="22"/>
-        </w:rPr>
-        <w:t xml:space="preserve"> would likely contribute to the reduced VO</w:t>
-      </w:r>
-      <w:r>
-        <w:rPr>
-          <w:sz w:val="22"/>
-          <w:szCs w:val="22"/>
-          <w:vertAlign w:val="subscript"/>
-        </w:rPr>
-        <w:t>2</w:t>
-      </w:r>
-      <w:r>
-        <w:rPr>
-          <w:sz w:val="22"/>
-          <w:szCs w:val="22"/>
-        </w:rPr>
-        <w:t xml:space="preserve"> seen in these mice.</w:t>
-      </w:r>
-      <w:r>
-        <w:rPr>
-          <w:sz w:val="22"/>
-          <w:szCs w:val="22"/>
-        </w:rPr>
-        <w:t xml:space="preserve"> </w:t>
-      </w:r>
-      <w:r>
-        <w:rPr>
-          <w:sz w:val="22"/>
-          <w:szCs w:val="22"/>
-        </w:rPr>
-        <w:t>Consistent with this hypothesis</w:t>
-      </w:r>
-      <w:r>
-        <w:rPr>
-          <w:sz w:val="22"/>
-          <w:szCs w:val="22"/>
-        </w:rPr>
-        <w:t xml:space="preserve">, </w:t>
-      </w:r>
-      <w:r>
-        <w:rPr>
-          <w:sz w:val="22"/>
-          <w:szCs w:val="22"/>
-        </w:rPr>
-        <w:t>mRNA transcript levels for the mitochondrial-</w:t>
-      </w:r>
-      <w:r>
-        <w:rPr>
-          <w:sz w:val="22"/>
-          <w:szCs w:val="22"/>
-        </w:rPr>
-        <w:t xml:space="preserve"> and nuclear-</w:t>
-      </w:r>
-      <w:r>
-        <w:rPr>
-          <w:sz w:val="22"/>
-          <w:szCs w:val="22"/>
-        </w:rPr>
-        <w:t>encoded electro</w:t>
-      </w:r>
-      <w:r>
-        <w:rPr>
-          <w:sz w:val="22"/>
-          <w:szCs w:val="22"/>
-        </w:rPr>
-        <w:t xml:space="preserve">n transport genes </w:t>
-      </w:r>
-      <w:r>
-        <w:rPr>
-          <w:i/>
-          <w:sz w:val="22"/>
-          <w:szCs w:val="22"/>
-        </w:rPr>
-        <w:t>mt-</w:t>
-      </w:r>
-      <w:r>
-        <w:rPr>
-          <w:i/>
-          <w:sz w:val="22"/>
-          <w:szCs w:val="22"/>
-        </w:rPr>
-        <w:t>Nd4</w:t>
-      </w:r>
-      <w:r>
-        <w:rPr>
-          <w:sz w:val="22"/>
-          <w:szCs w:val="22"/>
-        </w:rPr>
-        <w:t xml:space="preserve"> (25.2%)</w:t>
-      </w:r>
-      <w:r>
-        <w:rPr>
-          <w:sz w:val="22"/>
-          <w:szCs w:val="22"/>
-        </w:rPr>
-        <w:t xml:space="preserve">, </w:t>
-      </w:r>
-      <w:r>
-        <w:rPr>
-          <w:i/>
-          <w:sz w:val="22"/>
-          <w:szCs w:val="22"/>
-        </w:rPr>
-        <w:t>Sdha</w:t>
-      </w:r>
-      <w:r>
-        <w:rPr>
-          <w:sz w:val="22"/>
-          <w:szCs w:val="22"/>
-        </w:rPr>
-        <w:t xml:space="preserve"> (35.9%),</w:t>
-      </w:r>
-      <w:r>
-        <w:rPr>
-          <w:sz w:val="22"/>
-          <w:szCs w:val="22"/>
-        </w:rPr>
-        <w:t xml:space="preserve"> </w:t>
-      </w:r>
-      <w:r>
-        <w:rPr>
-          <w:i/>
-          <w:sz w:val="22"/>
-          <w:szCs w:val="22"/>
-        </w:rPr>
-        <w:t>mt-</w:t>
-      </w:r>
-      <w:r>
-        <w:rPr>
-          <w:i/>
-          <w:sz w:val="22"/>
-          <w:szCs w:val="22"/>
-        </w:rPr>
-        <w:t>Cytb</w:t>
-      </w:r>
-      <w:r>
-        <w:rPr>
-          <w:sz w:val="22"/>
-          <w:szCs w:val="22"/>
-        </w:rPr>
-        <w:t xml:space="preserve"> (35.4%)</w:t>
-      </w:r>
-      <w:r>
-        <w:rPr>
-          <w:sz w:val="22"/>
-          <w:szCs w:val="22"/>
-        </w:rPr>
-        <w:t xml:space="preserve"> and </w:t>
-      </w:r>
-      <w:r>
-        <w:rPr>
-          <w:i/>
-          <w:sz w:val="22"/>
-          <w:szCs w:val="22"/>
-        </w:rPr>
-        <w:t>mt-Co2</w:t>
-      </w:r>
-      <w:r>
-        <w:rPr>
-          <w:sz w:val="22"/>
-          <w:szCs w:val="22"/>
-        </w:rPr>
-        <w:t xml:space="preserve"> </w:t>
-      </w:r>
-      <w:r>
-        <w:rPr>
-          <w:sz w:val="22"/>
-          <w:szCs w:val="22"/>
-        </w:rPr>
-        <w:t xml:space="preserve">(35.1%) </w:t>
-      </w:r>
-      <w:r>
-        <w:rPr>
-          <w:sz w:val="22"/>
-          <w:szCs w:val="22"/>
-        </w:rPr>
-        <w:t>were</w:t>
-      </w:r>
-      <w:r>
-        <w:rPr>
-          <w:sz w:val="22"/>
-          <w:szCs w:val="22"/>
-        </w:rPr>
-        <w:t xml:space="preserve"> </w:t>
-      </w:r>
-      <w:r>
-        <w:rPr>
-          <w:sz w:val="22"/>
-          <w:szCs w:val="22"/>
-        </w:rPr>
-        <w:t>reduced</w:t>
-      </w:r>
-      <w:r>
-        <w:rPr>
-          <w:sz w:val="22"/>
-          <w:szCs w:val="22"/>
-        </w:rPr>
-        <w:t xml:space="preserve"> in the quadriceps from MCP230-exposed mice</w:t>
-      </w:r>
-      <w:r>
-        <w:rPr>
-          <w:sz w:val="22"/>
-          <w:szCs w:val="22"/>
-        </w:rPr>
-        <w:t>, although not all of these</w:t>
-      </w:r>
-      <w:r>
-        <w:rPr>
-          <w:sz w:val="22"/>
-          <w:szCs w:val="22"/>
-        </w:rPr>
-        <w:t xml:space="preserve"> reductions </w:t>
-      </w:r>
-      <w:r>
-        <w:rPr>
-          <w:sz w:val="22"/>
-          <w:szCs w:val="22"/>
-        </w:rPr>
-        <w:t>attained statistical significance</w:t>
-      </w:r>
-      <w:r>
-        <w:rPr>
-          <w:sz w:val="22"/>
-          <w:szCs w:val="22"/>
-        </w:rPr>
-        <w:t xml:space="preserve"> (p=0.12, p=0.08, p=0.04 and p=0.10, respectively</w:t>
-      </w:r>
-      <w:r>
-        <w:rPr>
-          <w:sz w:val="22"/>
-          <w:szCs w:val="22"/>
-        </w:rPr>
-        <w:t xml:space="preserve">; see </w:t>
-      </w:r>
-      <w:r>
-        <w:rPr>
-          <w:sz w:val="22"/>
-          <w:szCs w:val="22"/>
-        </w:rPr>
-        <w:t>Figure 5</w:t>
-      </w:r>
-      <w:r>
-        <w:rPr>
-          <w:sz w:val="22"/>
-          <w:szCs w:val="22"/>
-        </w:rPr>
-        <w:t>C</w:t>
-      </w:r>
-      <w:r>
-        <w:rPr>
-          <w:sz w:val="22"/>
-          <w:szCs w:val="22"/>
-        </w:rPr>
-        <w:t>)</w:t>
-      </w:r>
-      <w:r>
-        <w:rPr>
-          <w:sz w:val="22"/>
-          <w:szCs w:val="22"/>
-        </w:rPr>
-        <w:t xml:space="preserve">. </w:t>
-      </w:r>
-      <w:r>
-        <w:rPr>
-          <w:sz w:val="22"/>
-          <w:szCs w:val="22"/>
-        </w:rPr>
-        <w:t xml:space="preserve"> </w:t>
-      </w:r>
-      <w:r>
-        <w:rPr>
-          <w:sz w:val="22"/>
-          <w:szCs w:val="22"/>
-        </w:rPr>
-        <w:t xml:space="preserve">In contrast, we observed increases in the mRNA of </w:t>
-      </w:r>
-      <w:r>
-        <w:rPr>
-          <w:i/>
-          <w:sz w:val="22"/>
-          <w:szCs w:val="22"/>
-        </w:rPr>
-        <w:t>Ppard</w:t>
-      </w:r>
-      <w:r>
-        <w:rPr>
-          <w:sz w:val="22"/>
-          <w:szCs w:val="22"/>
-        </w:rPr>
-        <w:t xml:space="preserve"> and </w:t>
-      </w:r>
-      <w:r>
-        <w:rPr>
-          <w:i/>
-          <w:sz w:val="22"/>
-          <w:szCs w:val="22"/>
-        </w:rPr>
-        <w:t>Ppargc1b</w:t>
-      </w:r>
-      <w:r>
-        <w:rPr>
-          <w:sz w:val="22"/>
-          <w:szCs w:val="22"/>
-        </w:rPr>
-        <w:t xml:space="preserve"> (Figure 6A and C)</w:t>
-      </w:r>
-      <w:r>
-        <w:rPr>
-          <w:sz w:val="22"/>
-          <w:szCs w:val="22"/>
-        </w:rPr>
-        <w:t xml:space="preserve">, two important upstream regulators of mitochondrial biogenesis in skeletal muscle, whereas there </w:t>
-      </w:r>
-      <w:proofErr w:type="gramStart"/>
-      <w:r>
-        <w:rPr>
-          <w:sz w:val="22"/>
-          <w:szCs w:val="22"/>
-        </w:rPr>
-        <w:t>were no difference</w:t>
-      </w:r>
-      <w:proofErr w:type="gramEnd"/>
-      <w:r>
-        <w:rPr>
-          <w:sz w:val="22"/>
-          <w:szCs w:val="22"/>
-        </w:rPr>
-        <w:t xml:space="preserve"> in the expression levels of </w:t>
-      </w:r>
-      <w:r>
-        <w:rPr>
-          <w:i/>
-          <w:sz w:val="22"/>
-          <w:szCs w:val="22"/>
-        </w:rPr>
-        <w:t>Ppargc1a</w:t>
-      </w:r>
-      <w:r>
-        <w:rPr>
-          <w:sz w:val="22"/>
-          <w:szCs w:val="22"/>
-        </w:rPr>
-        <w:t xml:space="preserve">, </w:t>
-      </w:r>
-      <w:r>
-        <w:rPr>
-          <w:i/>
-          <w:sz w:val="22"/>
-          <w:szCs w:val="22"/>
-        </w:rPr>
-        <w:t>Nrf1</w:t>
-      </w:r>
-      <w:r>
-        <w:rPr>
-          <w:sz w:val="22"/>
-          <w:szCs w:val="22"/>
-        </w:rPr>
-        <w:t xml:space="preserve">, </w:t>
-      </w:r>
-      <w:r>
-        <w:rPr>
-          <w:i/>
-          <w:sz w:val="22"/>
-          <w:szCs w:val="22"/>
-        </w:rPr>
-        <w:t>Nfe2l2</w:t>
-      </w:r>
-      <w:r>
-        <w:rPr>
-          <w:sz w:val="22"/>
-          <w:szCs w:val="22"/>
-        </w:rPr>
-        <w:t xml:space="preserve"> or </w:t>
-      </w:r>
-      <w:r>
-        <w:rPr>
-          <w:i/>
-          <w:sz w:val="22"/>
-          <w:szCs w:val="22"/>
-        </w:rPr>
-        <w:t>Tfam</w:t>
-      </w:r>
-      <w:r>
-        <w:rPr>
-          <w:sz w:val="22"/>
-          <w:szCs w:val="22"/>
-        </w:rPr>
-        <w:t xml:space="preserve"> (Figure 6B, D-F)</w:t>
-      </w:r>
-      <w:r>
-        <w:rPr>
-          <w:sz w:val="22"/>
-          <w:szCs w:val="22"/>
-        </w:rPr>
-        <w:t xml:space="preserve">. </w:t>
-      </w:r>
-      <w:r>
-        <w:rPr>
-          <w:sz w:val="22"/>
-          <w:szCs w:val="22"/>
-        </w:rPr>
-        <w:t xml:space="preserve">To determine </w:t>
-      </w:r>
-      <w:r>
-        <w:rPr>
-          <w:sz w:val="22"/>
-          <w:szCs w:val="22"/>
-        </w:rPr>
-        <w:t>whether</w:t>
-      </w:r>
-      <w:r>
-        <w:rPr>
-          <w:sz w:val="22"/>
-          <w:szCs w:val="22"/>
-        </w:rPr>
-        <w:t xml:space="preserve"> </w:t>
-      </w:r>
-      <w:r>
-        <w:rPr>
-          <w:sz w:val="22"/>
-          <w:szCs w:val="22"/>
-        </w:rPr>
-        <w:t>differences</w:t>
-      </w:r>
-      <w:r>
-        <w:rPr>
-          <w:sz w:val="22"/>
-          <w:szCs w:val="22"/>
-        </w:rPr>
-        <w:t xml:space="preserve"> in </w:t>
-      </w:r>
-      <w:r>
-        <w:rPr>
-          <w:sz w:val="22"/>
-          <w:szCs w:val="22"/>
-        </w:rPr>
-        <w:t xml:space="preserve">skeletal muscle </w:t>
-      </w:r>
-      <w:r>
-        <w:rPr>
-          <w:sz w:val="22"/>
-          <w:szCs w:val="22"/>
-        </w:rPr>
-        <w:t xml:space="preserve">mitochondrial </w:t>
-      </w:r>
-      <w:r>
-        <w:rPr>
-          <w:sz w:val="22"/>
-          <w:szCs w:val="22"/>
-        </w:rPr>
-        <w:t>electron transport enzymes</w:t>
-      </w:r>
-      <w:r>
-        <w:rPr>
-          <w:sz w:val="22"/>
-          <w:szCs w:val="22"/>
-        </w:rPr>
-        <w:t xml:space="preserve"> </w:t>
-      </w:r>
-      <w:r>
-        <w:rPr>
-          <w:sz w:val="22"/>
-          <w:szCs w:val="22"/>
-        </w:rPr>
-        <w:t>were present</w:t>
-      </w:r>
-      <w:r>
-        <w:rPr>
-          <w:sz w:val="22"/>
-          <w:szCs w:val="22"/>
-        </w:rPr>
-        <w:t xml:space="preserve"> </w:t>
-      </w:r>
-      <w:r>
-        <w:rPr>
-          <w:sz w:val="22"/>
-          <w:szCs w:val="22"/>
-        </w:rPr>
-        <w:t>at the protein level, w</w:t>
-      </w:r>
-      <w:r>
-        <w:rPr>
-          <w:sz w:val="22"/>
-          <w:szCs w:val="22"/>
-        </w:rPr>
-        <w:t>e measured</w:t>
-      </w:r>
-      <w:r>
-        <w:rPr>
-          <w:sz w:val="22"/>
-          <w:szCs w:val="22"/>
-        </w:rPr>
-        <w:t xml:space="preserve"> the relative expression</w:t>
-      </w:r>
-      <w:r>
-        <w:rPr>
-          <w:sz w:val="22"/>
-          <w:szCs w:val="22"/>
-        </w:rPr>
-        <w:t xml:space="preserve"> </w:t>
-      </w:r>
-      <w:r>
-        <w:rPr>
-          <w:sz w:val="22"/>
-          <w:szCs w:val="22"/>
-        </w:rPr>
-        <w:t xml:space="preserve">of </w:t>
-      </w:r>
-      <w:r>
-        <w:rPr>
-          <w:sz w:val="22"/>
-          <w:szCs w:val="22"/>
-        </w:rPr>
-        <w:t>several</w:t>
-      </w:r>
-      <w:r>
-        <w:rPr>
-          <w:sz w:val="22"/>
-          <w:szCs w:val="22"/>
-        </w:rPr>
-        <w:t xml:space="preserve"> electron transport chain proteins </w:t>
-      </w:r>
-      <w:r>
-        <w:rPr>
-          <w:sz w:val="22"/>
-          <w:szCs w:val="22"/>
-        </w:rPr>
-        <w:t>via</w:t>
-      </w:r>
-      <w:r>
-        <w:rPr>
-          <w:sz w:val="22"/>
-          <w:szCs w:val="22"/>
-        </w:rPr>
-        <w:t xml:space="preserve"> western blotting </w:t>
-      </w:r>
-      <w:r>
-        <w:rPr>
-          <w:sz w:val="22"/>
-          <w:szCs w:val="22"/>
-        </w:rPr>
-        <w:t xml:space="preserve">(Figure </w:t>
-      </w:r>
-      <w:r>
-        <w:rPr>
-          <w:sz w:val="22"/>
-          <w:szCs w:val="22"/>
-        </w:rPr>
-        <w:t>5D</w:t>
-      </w:r>
-      <w:r>
-        <w:rPr>
-          <w:sz w:val="22"/>
-          <w:szCs w:val="22"/>
-        </w:rPr>
-        <w:t xml:space="preserve">). </w:t>
-      </w:r>
-      <w:r>
-        <w:rPr>
-          <w:sz w:val="22"/>
-          <w:szCs w:val="22"/>
-        </w:rPr>
-        <w:t xml:space="preserve">Interestingly, we </w:t>
+      <w:ins w:id="18" w:author="Dave Bridges" w:date="2016-03-08T08:37:00Z">
+        <w:r>
+          <w:rPr>
+            <w:sz w:val="22"/>
+            <w:szCs w:val="22"/>
+          </w:rPr>
+          <w:t>W</w:t>
+        </w:r>
+      </w:ins>
+      <w:del w:id="19" w:author="Dave Bridges" w:date="2016-03-08T08:37:00Z">
+        <w:r>
+          <w:rPr>
+            <w:sz w:val="22"/>
+            <w:szCs w:val="22"/>
+          </w:rPr>
+          <w:delText>w</w:delText>
+        </w:r>
+      </w:del>
+      <w:r>
+        <w:rPr>
+          <w:sz w:val="22"/>
+          <w:szCs w:val="22"/>
+        </w:rPr>
+        <w:t xml:space="preserve">e </w:t>
       </w:r>
       <w:r>
         <w:rPr>
@@ -11480,30 +11519,14 @@
           <w:sz w:val="22"/>
           <w:szCs w:val="22"/>
         </w:rPr>
-        <w:t xml:space="preserve">content and impaired citrate synthase </w:t>
-      </w:r>
-      <w:proofErr w:type="gramStart"/>
-      <w:r>
-        <w:rPr>
-          <w:sz w:val="22"/>
-          <w:szCs w:val="22"/>
-        </w:rPr>
-        <w:t xml:space="preserve">activity </w:t>
-      </w:r>
-      <w:r>
-        <w:rPr>
-          <w:sz w:val="22"/>
-          <w:szCs w:val="22"/>
-        </w:rPr>
-        <w:t>are</w:t>
-      </w:r>
-      <w:proofErr w:type="gramEnd"/>
-      <w:r>
-        <w:rPr>
-          <w:sz w:val="22"/>
-          <w:szCs w:val="22"/>
-        </w:rPr>
-        <w:t xml:space="preserve"> likely </w:t>
+        <w:t xml:space="preserve">content and impaired citrate synthase activity </w:t>
+      </w:r>
+      <w:r>
+        <w:rPr>
+          <w:sz w:val="22"/>
+          <w:szCs w:val="22"/>
+        </w:rPr>
+        <w:t xml:space="preserve">are likely </w:t>
       </w:r>
       <w:r>
         <w:rPr>
@@ -12365,8 +12388,6 @@
         </w:rPr>
         <w:fldChar w:fldCharType="end"/>
       </w:r>
-      <w:bookmarkStart w:id="0" w:name="_GoBack"/>
-      <w:bookmarkEnd w:id="0"/>
       <w:r>
         <w:rPr>
           <w:sz w:val="22"/>
@@ -13909,7 +13930,15 @@
           <w:sz w:val="22"/>
           <w:szCs w:val="22"/>
         </w:rPr>
-        <w:t xml:space="preserve">), as well as increased expression of </w:t>
+        <w:t xml:space="preserve">), as well as </w:t>
+      </w:r>
+      <w:commentRangeStart w:id="20"/>
+      <w:r>
+        <w:rPr>
+          <w:sz w:val="22"/>
+          <w:szCs w:val="22"/>
+        </w:rPr>
+        <w:t xml:space="preserve">increased expression of </w:t>
       </w:r>
       <w:r>
         <w:rPr>
@@ -13924,7 +13953,21 @@
           <w:sz w:val="22"/>
           <w:szCs w:val="22"/>
         </w:rPr>
-        <w:t xml:space="preserve">, an uncoupling protein known to be up-regulated as a means to reduce endogenous ROS production (Figure 7; </w:t>
+        <w:t xml:space="preserve">, an uncoupling protein known to be up-regulated as a means to reduce endogenous ROS production </w:t>
+      </w:r>
+      <w:commentRangeEnd w:id="20"/>
+      <w:r>
+        <w:rPr>
+          <w:rStyle w:val="CommentReference"/>
+        </w:rPr>
+        <w:commentReference w:id="20"/>
+      </w:r>
+      <w:r>
+        <w:rPr>
+          <w:sz w:val="22"/>
+          <w:szCs w:val="22"/>
+        </w:rPr>
+        <w:t xml:space="preserve">(Figure 7; </w:t>
       </w:r>
       <w:r>
         <w:rPr>
@@ -14647,7 +14690,6 @@
         </w:rPr>
         <w:t xml:space="preserve"> NIH grant R01DK107535</w:t>
       </w:r>
-      <w:proofErr w:type="gramStart"/>
       <w:r>
         <w:rPr>
           <w:sz w:val="22"/>
@@ -14667,15 +14709,7 @@
           <w:sz w:val="22"/>
           <w:szCs w:val="22"/>
         </w:rPr>
-        <w:t>Le</w:t>
-      </w:r>
-      <w:proofErr w:type="gramEnd"/>
-      <w:r>
-        <w:rPr>
-          <w:sz w:val="22"/>
-          <w:szCs w:val="22"/>
-        </w:rPr>
-        <w:t xml:space="preserve"> Bonheur Grant #</w:t>
+        <w:t>Le Bonheur Grant #</w:t>
       </w:r>
       <w:r>
         <w:rPr>
@@ -23181,23 +23215,7 @@
           <w:sz w:val="22"/>
           <w:szCs w:val="22"/>
         </w:rPr>
-        <w:t xml:space="preserve"> § </w:t>
-      </w:r>
-      <w:proofErr w:type="gramStart"/>
-      <w:r>
-        <w:rPr>
-          <w:sz w:val="22"/>
-          <w:szCs w:val="22"/>
-        </w:rPr>
-        <w:t>indicates</w:t>
-      </w:r>
-      <w:proofErr w:type="gramEnd"/>
-      <w:r>
-        <w:rPr>
-          <w:sz w:val="22"/>
-          <w:szCs w:val="22"/>
-        </w:rPr>
-        <w:t xml:space="preserve"> p&lt;0.05 via mixed linear</w:t>
+        <w:t xml:space="preserve"> § indicates p&lt;0.05 via mixed linear</w:t>
       </w:r>
       <w:r>
         <w:rPr>
@@ -23302,39 +23320,7 @@
           <w:sz w:val="22"/>
           <w:szCs w:val="22"/>
         </w:rPr>
-        <w:t xml:space="preserve">Food intake per mouse was calculated on a (A) weekly and (B) cumulative basis throughout the high fat diet phase of the intervention.  MCP230-exposed mice had elevated serum concentrations of (C) leptin, (D) Ghrelin and (E) GLP-1 after access to the high fat diet. (F) Serum GIP tended to be elevated during the fasted state, although this did not attain statistical significance. Fed serum was collected at ZT12. Fasting serum was collected following an overnight fast (~16 hr) at ZT4. Data shown is the group mean ± SE. </w:t>
-      </w:r>
-      <w:proofErr w:type="gramStart"/>
-      <w:r>
-        <w:rPr>
-          <w:sz w:val="22"/>
-          <w:szCs w:val="22"/>
-        </w:rPr>
-        <w:t>n</w:t>
-      </w:r>
-      <w:proofErr w:type="gramEnd"/>
-      <w:r>
-        <w:rPr>
-          <w:sz w:val="22"/>
-          <w:szCs w:val="22"/>
-        </w:rPr>
-        <w:t xml:space="preserve">=8-14/group. § </w:t>
-      </w:r>
-      <w:proofErr w:type="gramStart"/>
-      <w:r>
-        <w:rPr>
-          <w:sz w:val="22"/>
-          <w:szCs w:val="22"/>
-        </w:rPr>
-        <w:t>indicates</w:t>
-      </w:r>
-      <w:proofErr w:type="gramEnd"/>
-      <w:r>
-        <w:rPr>
-          <w:sz w:val="22"/>
-          <w:szCs w:val="22"/>
-        </w:rPr>
-        <w:t xml:space="preserve"> p&lt;0.05 by mixed linear model, compared by </w:t>
+        <w:t xml:space="preserve">Food intake per mouse was calculated on a (A) weekly and (B) cumulative basis throughout the high fat diet phase of the intervention.  MCP230-exposed mice had elevated serum concentrations of (C) leptin, (D) Ghrelin and (E) GLP-1 after access to the high fat diet. (F) Serum GIP tended to be elevated during the fasted state, although this did not attain statistical significance. Fed serum was collected at ZT12. Fasting serum was collected following an overnight fast (~16 hr) at ZT4. Data shown is the group mean ± SE. n=8-14/group. § indicates p&lt;0.05 by mixed linear model, compared by </w:t>
       </w:r>
       <w:r>
         <w:rPr>
@@ -23370,23 +23356,7 @@
           <w:sz w:val="22"/>
           <w:szCs w:val="22"/>
         </w:rPr>
-        <w:t xml:space="preserve">. † </w:t>
-      </w:r>
-      <w:proofErr w:type="gramStart"/>
-      <w:r>
-        <w:rPr>
-          <w:sz w:val="22"/>
-          <w:szCs w:val="22"/>
-        </w:rPr>
-        <w:t>indicates</w:t>
-      </w:r>
-      <w:proofErr w:type="gramEnd"/>
-      <w:r>
-        <w:rPr>
-          <w:sz w:val="22"/>
-          <w:szCs w:val="22"/>
-        </w:rPr>
-        <w:t xml:space="preserve"> a main effect for feeding state </w:t>
+        <w:t xml:space="preserve">. † indicates a main effect for feeding state </w:t>
       </w:r>
       <w:r>
         <w:rPr>
@@ -23414,23 +23384,7 @@
           <w:sz w:val="22"/>
           <w:szCs w:val="22"/>
         </w:rPr>
-        <w:t xml:space="preserve">. * </w:t>
-      </w:r>
-      <w:proofErr w:type="gramStart"/>
-      <w:r>
-        <w:rPr>
-          <w:sz w:val="22"/>
-          <w:szCs w:val="22"/>
-        </w:rPr>
-        <w:t>indicates</w:t>
-      </w:r>
-      <w:proofErr w:type="gramEnd"/>
-      <w:r>
-        <w:rPr>
-          <w:sz w:val="22"/>
-          <w:szCs w:val="22"/>
-        </w:rPr>
-        <w:t xml:space="preserve"> p&lt;0.05 via a Wilcoxon Rank Sum Test</w:t>
+        <w:t>. * indicates p&lt;0.05 via a Wilcoxon Rank Sum Test</w:t>
       </w:r>
       <w:r>
         <w:rPr>
@@ -23570,39 +23524,7 @@
           <w:sz w:val="22"/>
           <w:szCs w:val="22"/>
         </w:rPr>
-        <w:t xml:space="preserve">). Data shown is the group mean ± SE. </w:t>
-      </w:r>
-      <w:proofErr w:type="gramStart"/>
-      <w:r>
-        <w:rPr>
-          <w:sz w:val="22"/>
-          <w:szCs w:val="22"/>
-        </w:rPr>
-        <w:t>n</w:t>
-      </w:r>
-      <w:proofErr w:type="gramEnd"/>
-      <w:r>
-        <w:rPr>
-          <w:sz w:val="22"/>
-          <w:szCs w:val="22"/>
-        </w:rPr>
-        <w:t xml:space="preserve">=8-14/group. † </w:t>
-      </w:r>
-      <w:proofErr w:type="gramStart"/>
-      <w:r>
-        <w:rPr>
-          <w:sz w:val="22"/>
-          <w:szCs w:val="22"/>
-        </w:rPr>
-        <w:t>indicates</w:t>
-      </w:r>
-      <w:proofErr w:type="gramEnd"/>
-      <w:r>
-        <w:rPr>
-          <w:sz w:val="22"/>
-          <w:szCs w:val="22"/>
-        </w:rPr>
-        <w:t xml:space="preserve"> a main effect for feeding state </w:t>
+        <w:t xml:space="preserve">). Data shown is the group mean ± SE. n=8-14/group. † indicates a main effect for feeding state </w:t>
       </w:r>
       <w:r>
         <w:rPr>
@@ -23658,23 +23580,7 @@
           <w:sz w:val="22"/>
           <w:szCs w:val="22"/>
         </w:rPr>
-        <w:t xml:space="preserve">. * </w:t>
-      </w:r>
-      <w:proofErr w:type="gramStart"/>
-      <w:r>
-        <w:rPr>
-          <w:sz w:val="22"/>
-          <w:szCs w:val="22"/>
-        </w:rPr>
-        <w:t>indicates</w:t>
-      </w:r>
-      <w:proofErr w:type="gramEnd"/>
-      <w:r>
-        <w:rPr>
-          <w:sz w:val="22"/>
-          <w:szCs w:val="22"/>
-        </w:rPr>
-        <w:t xml:space="preserve"> p&lt;0.05 via a Wilcoxon Rank Sum Test</w:t>
+        <w:t>. * indicates p&lt;0.05 via a Wilcoxon Rank Sum Test</w:t>
       </w:r>
       <w:r>
         <w:rPr>
@@ -23854,23 +23760,7 @@
           <w:sz w:val="22"/>
           <w:szCs w:val="22"/>
         </w:rPr>
-        <w:t xml:space="preserve">) Quantification of ambulatory movement during the light and dark phases. (F) Respiratory exchange ratio of each group.  Saline and cabosil groups were not combined for this </w:t>
-      </w:r>
-      <w:proofErr w:type="gramStart"/>
-      <w:r>
-        <w:rPr>
-          <w:sz w:val="22"/>
-          <w:szCs w:val="22"/>
-        </w:rPr>
-        <w:t>analysis</w:t>
-      </w:r>
-      <w:proofErr w:type="gramEnd"/>
-      <w:r>
-        <w:rPr>
-          <w:sz w:val="22"/>
-          <w:szCs w:val="22"/>
-        </w:rPr>
-        <w:t xml:space="preserve"> as there was a significant reduction in the respiratory exchange ratio for both the cabosil- and MCP230- exposed groups. Data shown is either the individual (B</w:t>
+        <w:t>) Quantification of ambulatory movement during the light and dark phases. (F) Respiratory exchange ratio of each group.  Saline and cabosil groups were not combined for this analysis as there was a significant reduction in the respiratory exchange ratio for both the cabosil- and MCP230- exposed groups. Data shown is either the individual (B</w:t>
       </w:r>
       <w:r>
         <w:rPr>
@@ -23940,39 +23830,7 @@
           <w:sz w:val="22"/>
           <w:szCs w:val="22"/>
         </w:rPr>
-        <w:t xml:space="preserve">). </w:t>
-      </w:r>
-      <w:proofErr w:type="gramStart"/>
-      <w:r>
-        <w:rPr>
-          <w:sz w:val="22"/>
-          <w:szCs w:val="22"/>
-        </w:rPr>
-        <w:t>n</w:t>
-      </w:r>
-      <w:proofErr w:type="gramEnd"/>
-      <w:r>
-        <w:rPr>
-          <w:sz w:val="22"/>
-          <w:szCs w:val="22"/>
-        </w:rPr>
-        <w:t xml:space="preserve">=18, 6 or 14 for MCP230, saline and cabosil groups, respectively. § </w:t>
-      </w:r>
-      <w:proofErr w:type="gramStart"/>
-      <w:r>
-        <w:rPr>
-          <w:sz w:val="22"/>
-          <w:szCs w:val="22"/>
-        </w:rPr>
-        <w:t>indicates</w:t>
-      </w:r>
-      <w:proofErr w:type="gramEnd"/>
-      <w:r>
-        <w:rPr>
-          <w:sz w:val="22"/>
-          <w:szCs w:val="22"/>
-        </w:rPr>
-        <w:t xml:space="preserve"> p&lt;0.05 by AN</w:t>
+        <w:t>). n=18, 6 or 14 for MCP230, saline and cabosil groups, respectively. § indicates p&lt;0.05 by AN</w:t>
       </w:r>
       <w:r>
         <w:rPr>
@@ -23986,23 +23844,7 @@
           <w:sz w:val="22"/>
           <w:szCs w:val="22"/>
         </w:rPr>
-        <w:t>OVA (B). *</w:t>
-      </w:r>
-      <w:proofErr w:type="gramStart"/>
-      <w:r>
-        <w:rPr>
-          <w:sz w:val="22"/>
-          <w:szCs w:val="22"/>
-        </w:rPr>
-        <w:t>indicates</w:t>
-      </w:r>
-      <w:proofErr w:type="gramEnd"/>
-      <w:r>
-        <w:rPr>
-          <w:sz w:val="22"/>
-          <w:szCs w:val="22"/>
-        </w:rPr>
-        <w:t xml:space="preserve"> p&lt;0.05 by Student’s </w:t>
+        <w:t xml:space="preserve">OVA (B). *indicates p&lt;0.05 by Student’s </w:t>
       </w:r>
       <w:r>
         <w:rPr>
@@ -24112,21 +23954,12 @@
         </w:rPr>
         <w:t xml:space="preserve">(A) </w:t>
       </w:r>
-      <w:proofErr w:type="gramStart"/>
-      <w:r>
-        <w:rPr>
-          <w:sz w:val="22"/>
-          <w:szCs w:val="22"/>
-        </w:rPr>
-        <w:t>mtDNA</w:t>
-      </w:r>
-      <w:proofErr w:type="gramEnd"/>
-      <w:r>
-        <w:rPr>
-          <w:sz w:val="22"/>
-          <w:szCs w:val="22"/>
-        </w:rPr>
-        <w:t xml:space="preserve"> copy number, </w:t>
+      <w:r>
+        <w:rPr>
+          <w:sz w:val="22"/>
+          <w:szCs w:val="22"/>
+        </w:rPr>
+        <w:t xml:space="preserve">mtDNA copy number, </w:t>
       </w:r>
       <w:r>
         <w:rPr>
@@ -26795,6 +26628,29 @@
 </w:document>
 </file>
 
+<file path=word/comments.xml><?xml version="1.0" encoding="utf-8"?>
+<w:comments xmlns:wpc="http://schemas.microsoft.com/office/word/2010/wordprocessingCanvas" xmlns:mo="http://schemas.microsoft.com/office/mac/office/2008/main" xmlns:mc="http://schemas.openxmlformats.org/markup-compatibility/2006" xmlns:mv="urn:schemas-microsoft-com:mac:vml" xmlns:o="urn:schemas-microsoft-com:office:office" xmlns:r="http://schemas.openxmlformats.org/officeDocument/2006/relationships" xmlns:m="http://schemas.openxmlformats.org/officeDocument/2006/math" xmlns:v="urn:schemas-microsoft-com:vml" xmlns:wp14="http://schemas.microsoft.com/office/word/2010/wordprocessingDrawing" xmlns:wp="http://schemas.openxmlformats.org/drawingml/2006/wordprocessingDrawing" xmlns:w10="urn:schemas-microsoft-com:office:word" xmlns:w="http://schemas.openxmlformats.org/wordprocessingml/2006/main" xmlns:w14="http://schemas.microsoft.com/office/word/2010/wordml" xmlns:wpg="http://schemas.microsoft.com/office/word/2010/wordprocessingGroup" xmlns:wpi="http://schemas.microsoft.com/office/word/2010/wordprocessingInk" xmlns:wne="http://schemas.microsoft.com/office/word/2006/wordml" xmlns:wps="http://schemas.microsoft.com/office/word/2010/wordprocessingShape" mc:Ignorable="w14 wp14">
+  <w:comment w:id="20" w:author="Dave Bridges" w:date="2016-03-08T08:41:00Z" w:initials="DB">
+    <w:p>
+      <w:pPr>
+        <w:pStyle w:val="CommentText"/>
+      </w:pPr>
+      <w:r>
+        <w:rPr>
+          <w:rStyle w:val="CommentReference"/>
+        </w:rPr>
+        <w:annotationRef/>
+      </w:r>
+      <w:r>
+        <w:t>If there are data to support PGC1a and PPARd as antioxidant responses, then we should include this here</w:t>
+      </w:r>
+      <w:bookmarkStart w:id="21" w:name="_GoBack"/>
+      <w:bookmarkEnd w:id="21"/>
+    </w:p>
+  </w:comment>
+</w:comments>
+</file>
+
 <file path=word/commentsExtended.xml><?xml version="1.0" encoding="utf-8"?>
 <w15:commentsEx xmlns:wpc="http://schemas.microsoft.com/office/word/2010/wordprocessingCanvas" xmlns:mc="http://schemas.openxmlformats.org/markup-compatibility/2006" xmlns:o="urn:schemas-microsoft-com:office:office" xmlns:r="http://schemas.openxmlformats.org/officeDocument/2006/relationships" xmlns:m="http://schemas.openxmlformats.org/officeDocument/2006/math" xmlns:v="urn:schemas-microsoft-com:vml" xmlns:wp14="http://schemas.microsoft.com/office/word/2010/wordprocessingDrawing" xmlns:wp="http://schemas.openxmlformats.org/drawingml/2006/wordprocessingDrawing" xmlns:w10="urn:schemas-microsoft-com:office:word" xmlns:w="http://schemas.openxmlformats.org/wordprocessingml/2006/main" xmlns:w14="http://schemas.microsoft.com/office/word/2010/wordml" xmlns:w15="http://schemas.microsoft.com/office/word/2012/wordml" xmlns:wpg="http://schemas.microsoft.com/office/word/2010/wordprocessingGroup" xmlns:wpi="http://schemas.microsoft.com/office/word/2010/wordprocessingInk" xmlns:wne="http://schemas.microsoft.com/office/word/2006/wordml" xmlns:wps="http://schemas.microsoft.com/office/word/2010/wordprocessingShape" mc:Ignorable="w14 w15 wp14">
   <w15:commentEx w15:paraId="4304C4ED" w15:done="0"/>
@@ -28245,7 +28101,7 @@
 </file>
 
 <file path=customXml/itemProps1.xml><?xml version="1.0" encoding="utf-8"?>
-<ds:datastoreItem xmlns:ds="http://schemas.openxmlformats.org/officeDocument/2006/customXml" ds:itemID="{A958BAE9-DC68-5841-9A04-DFD3F3C5221E}">
+<ds:datastoreItem xmlns:ds="http://schemas.openxmlformats.org/officeDocument/2006/customXml" ds:itemID="{36D25161-6AD6-DF43-8B03-B09EBDEA6E76}">
   <ds:schemaRefs>
     <ds:schemaRef ds:uri="http://schemas.openxmlformats.org/officeDocument/2006/bibliography"/>
   </ds:schemaRefs>

</xml_diff>

<commit_message>
Updated response through reviewer 2
</commit_message>
<xml_diff>
--- a/Manuscript/Revision/Revised Manuscript.docx
+++ b/Manuscript/Revision/Revised Manuscript.docx
@@ -134,6 +134,62 @@
           <w:szCs w:val="22"/>
           <w:vertAlign w:val="superscript"/>
         </w:rPr>
+        <w:t>1</w:t>
+      </w:r>
+      <w:proofErr w:type="gramStart"/>
+      <w:r>
+        <w:rPr>
+          <w:sz w:val="22"/>
+          <w:szCs w:val="22"/>
+          <w:vertAlign w:val="superscript"/>
+        </w:rPr>
+        <w:t>,2</w:t>
+      </w:r>
+      <w:r>
+        <w:rPr>
+          <w:sz w:val="22"/>
+          <w:szCs w:val="22"/>
+          <w:vertAlign w:val="superscript"/>
+        </w:rPr>
+        <w:t>,3</w:t>
+      </w:r>
+      <w:proofErr w:type="gramEnd"/>
+      <w:r>
+        <w:rPr>
+          <w:sz w:val="22"/>
+          <w:szCs w:val="22"/>
+        </w:rPr>
+        <w:t>,</w:t>
+      </w:r>
+      <w:r>
+        <w:rPr>
+          <w:sz w:val="22"/>
+          <w:szCs w:val="22"/>
+        </w:rPr>
+        <w:t xml:space="preserve"> </w:t>
+      </w:r>
+      <w:proofErr w:type="spellStart"/>
+      <w:r>
+        <w:rPr>
+          <w:sz w:val="22"/>
+          <w:szCs w:val="22"/>
+        </w:rPr>
+        <w:t>Alyse</w:t>
+      </w:r>
+      <w:proofErr w:type="spellEnd"/>
+      <w:r>
+        <w:rPr>
+          <w:sz w:val="22"/>
+          <w:szCs w:val="22"/>
+        </w:rPr>
+        <w:t xml:space="preserve"> Ragauskas</w:t>
+      </w:r>
+      <w:r>
+        <w:rPr>
+          <w:sz w:val="22"/>
+          <w:szCs w:val="22"/>
+          <w:vertAlign w:val="superscript"/>
+        </w:rPr>
         <w:t>1,2</w:t>
       </w:r>
       <w:r>
@@ -149,14 +205,7 @@
           <w:sz w:val="22"/>
           <w:szCs w:val="22"/>
         </w:rPr>
-        <w:t>,</w:t>
-      </w:r>
-      <w:r>
-        <w:rPr>
-          <w:sz w:val="22"/>
-          <w:szCs w:val="22"/>
-        </w:rPr>
-        <w:t xml:space="preserve"> Alyse Ragauskas</w:t>
+        <w:t>, Sridhar Jaligama</w:t>
       </w:r>
       <w:r>
         <w:rPr>
@@ -164,6 +213,99 @@
           <w:szCs w:val="22"/>
           <w:vertAlign w:val="superscript"/>
         </w:rPr>
+        <w:t>2</w:t>
+      </w:r>
+      <w:r>
+        <w:rPr>
+          <w:sz w:val="22"/>
+          <w:szCs w:val="22"/>
+          <w:vertAlign w:val="superscript"/>
+        </w:rPr>
+        <w:t>,3</w:t>
+      </w:r>
+      <w:r>
+        <w:rPr>
+          <w:sz w:val="22"/>
+          <w:szCs w:val="22"/>
+        </w:rPr>
+        <w:t xml:space="preserve">, </w:t>
+      </w:r>
+      <w:proofErr w:type="spellStart"/>
+      <w:r>
+        <w:rPr>
+          <w:sz w:val="22"/>
+          <w:szCs w:val="22"/>
+        </w:rPr>
+        <w:t>JeAnna</w:t>
+      </w:r>
+      <w:proofErr w:type="spellEnd"/>
+      <w:r>
+        <w:rPr>
+          <w:sz w:val="22"/>
+          <w:szCs w:val="22"/>
+        </w:rPr>
+        <w:t xml:space="preserve"> R. Redd</w:t>
+      </w:r>
+      <w:r>
+        <w:rPr>
+          <w:sz w:val="22"/>
+          <w:szCs w:val="22"/>
+          <w:vertAlign w:val="superscript"/>
+        </w:rPr>
+        <w:t>1,2,3</w:t>
+      </w:r>
+      <w:r>
+        <w:rPr>
+          <w:sz w:val="22"/>
+          <w:szCs w:val="22"/>
+        </w:rPr>
+        <w:t xml:space="preserve">, </w:t>
+      </w:r>
+      <w:proofErr w:type="spellStart"/>
+      <w:r>
+        <w:rPr>
+          <w:sz w:val="22"/>
+          <w:szCs w:val="22"/>
+        </w:rPr>
+        <w:t>Jyothi</w:t>
+      </w:r>
+      <w:proofErr w:type="spellEnd"/>
+      <w:r>
+        <w:rPr>
+          <w:sz w:val="22"/>
+          <w:szCs w:val="22"/>
+        </w:rPr>
+        <w:t xml:space="preserve"> Parvathareddy</w:t>
+      </w:r>
+      <w:r>
+        <w:rPr>
+          <w:sz w:val="22"/>
+          <w:szCs w:val="22"/>
+          <w:vertAlign w:val="superscript"/>
+        </w:rPr>
+        <w:t>2</w:t>
+      </w:r>
+      <w:r>
+        <w:rPr>
+          <w:sz w:val="22"/>
+          <w:szCs w:val="22"/>
+          <w:vertAlign w:val="superscript"/>
+        </w:rPr>
+        <w:t>,3</w:t>
+      </w:r>
+      <w:r>
+        <w:rPr>
+          <w:sz w:val="22"/>
+          <w:szCs w:val="22"/>
+        </w:rPr>
+        <w:t>, Matthew J. Peloquin</w:t>
+      </w:r>
+      <w:r>
+        <w:rPr>
+          <w:sz w:val="22"/>
+          <w:szCs w:val="22"/>
+          <w:vertAlign w:val="superscript"/>
+        </w:rPr>
         <w:t>1,2</w:t>
       </w:r>
       <w:r>
@@ -179,7 +321,30 @@
           <w:sz w:val="22"/>
           <w:szCs w:val="22"/>
         </w:rPr>
-        <w:t>, Sridhar Jaligama</w:t>
+        <w:t xml:space="preserve"> </w:t>
+      </w:r>
+      <w:r>
+        <w:rPr>
+          <w:sz w:val="22"/>
+          <w:szCs w:val="22"/>
+        </w:rPr>
+        <w:t xml:space="preserve">, </w:t>
+      </w:r>
+      <w:proofErr w:type="spellStart"/>
+      <w:r>
+        <w:rPr>
+          <w:sz w:val="22"/>
+          <w:szCs w:val="22"/>
+        </w:rPr>
+        <w:t>Jordy</w:t>
+      </w:r>
+      <w:proofErr w:type="spellEnd"/>
+      <w:r>
+        <w:rPr>
+          <w:sz w:val="22"/>
+          <w:szCs w:val="22"/>
+        </w:rPr>
+        <w:t xml:space="preserve"> Saravia</w:t>
       </w:r>
       <w:r>
         <w:rPr>
@@ -187,90 +352,7 @@
           <w:szCs w:val="22"/>
           <w:vertAlign w:val="superscript"/>
         </w:rPr>
-        <w:t>2</w:t>
-      </w:r>
-      <w:r>
-        <w:rPr>
-          <w:sz w:val="22"/>
-          <w:szCs w:val="22"/>
-          <w:vertAlign w:val="superscript"/>
-        </w:rPr>
-        <w:t>,3</w:t>
-      </w:r>
-      <w:r>
-        <w:rPr>
-          <w:sz w:val="22"/>
-          <w:szCs w:val="22"/>
-        </w:rPr>
-        <w:t xml:space="preserve">, </w:t>
-      </w:r>
-      <w:r>
-        <w:rPr>
-          <w:sz w:val="22"/>
-          <w:szCs w:val="22"/>
-        </w:rPr>
-        <w:t>JeAnna R. Redd</w:t>
-      </w:r>
-      <w:r>
-        <w:rPr>
-          <w:sz w:val="22"/>
-          <w:szCs w:val="22"/>
-          <w:vertAlign w:val="superscript"/>
-        </w:rPr>
-        <w:t>1,2,3</w:t>
-      </w:r>
-      <w:r>
-        <w:rPr>
-          <w:sz w:val="22"/>
-          <w:szCs w:val="22"/>
-        </w:rPr>
-        <w:t xml:space="preserve">, </w:t>
-      </w:r>
-      <w:r>
-        <w:rPr>
-          <w:sz w:val="22"/>
-          <w:szCs w:val="22"/>
-        </w:rPr>
-        <w:t>Jyothi Parvathareddy</w:t>
-      </w:r>
-      <w:r>
-        <w:rPr>
-          <w:sz w:val="22"/>
-          <w:szCs w:val="22"/>
-          <w:vertAlign w:val="superscript"/>
-        </w:rPr>
-        <w:t>2</w:t>
-      </w:r>
-      <w:r>
-        <w:rPr>
-          <w:sz w:val="22"/>
-          <w:szCs w:val="22"/>
-          <w:vertAlign w:val="superscript"/>
-        </w:rPr>
-        <w:t>,3</w:t>
-      </w:r>
-      <w:r>
-        <w:rPr>
-          <w:sz w:val="22"/>
-          <w:szCs w:val="22"/>
-        </w:rPr>
-        <w:t>, Matthew J. Peloquin</w:t>
-      </w:r>
-      <w:r>
-        <w:rPr>
-          <w:sz w:val="22"/>
-          <w:szCs w:val="22"/>
-          <w:vertAlign w:val="superscript"/>
-        </w:rPr>
-        <w:t>1,2</w:t>
-      </w:r>
-      <w:r>
-        <w:rPr>
-          <w:sz w:val="22"/>
-          <w:szCs w:val="22"/>
-          <w:vertAlign w:val="superscript"/>
-        </w:rPr>
-        <w:t>,3</w:t>
+        <w:t>2,3</w:t>
       </w:r>
       <w:r>
         <w:rPr>
@@ -284,29 +366,23 @@
           <w:sz w:val="22"/>
           <w:szCs w:val="22"/>
         </w:rPr>
-        <w:t>, Jordy Saravia</w:t>
-      </w:r>
-      <w:r>
-        <w:rPr>
-          <w:sz w:val="22"/>
-          <w:szCs w:val="22"/>
-          <w:vertAlign w:val="superscript"/>
-        </w:rPr>
-        <w:t>2,3</w:t>
-      </w:r>
-      <w:r>
-        <w:rPr>
-          <w:sz w:val="22"/>
-          <w:szCs w:val="22"/>
-        </w:rPr>
-        <w:t xml:space="preserve"> </w:t>
-      </w:r>
-      <w:r>
-        <w:rPr>
-          <w:sz w:val="22"/>
-          <w:szCs w:val="22"/>
-        </w:rPr>
-        <w:t>and Stephania A. Cormier</w:t>
+        <w:t xml:space="preserve">and </w:t>
+      </w:r>
+      <w:proofErr w:type="spellStart"/>
+      <w:r>
+        <w:rPr>
+          <w:sz w:val="22"/>
+          <w:szCs w:val="22"/>
+        </w:rPr>
+        <w:t>Stephania</w:t>
+      </w:r>
+      <w:proofErr w:type="spellEnd"/>
+      <w:r>
+        <w:rPr>
+          <w:sz w:val="22"/>
+          <w:szCs w:val="22"/>
+        </w:rPr>
+        <w:t xml:space="preserve"> A. Cormier</w:t>
       </w:r>
       <w:r>
         <w:rPr>
@@ -561,6 +637,7 @@
           <w:szCs w:val="22"/>
         </w:rPr>
       </w:pPr>
+      <w:proofErr w:type="gramStart"/>
       <w:r>
         <w:rPr>
           <w:sz w:val="22"/>
@@ -604,12 +681,21 @@
         </w:rPr>
         <w:t>.</w:t>
       </w:r>
-      <w:r>
-        <w:rPr>
-          <w:sz w:val="22"/>
-          <w:szCs w:val="22"/>
-        </w:rPr>
-        <w:t xml:space="preserve"> 38163.</w:t>
+      <w:proofErr w:type="gramEnd"/>
+      <w:r>
+        <w:rPr>
+          <w:sz w:val="22"/>
+          <w:szCs w:val="22"/>
+        </w:rPr>
+        <w:t xml:space="preserve"> </w:t>
+      </w:r>
+      <w:proofErr w:type="gramStart"/>
+      <w:r>
+        <w:rPr>
+          <w:sz w:val="22"/>
+          <w:szCs w:val="22"/>
+        </w:rPr>
+        <w:t>38163.</w:t>
       </w:r>
       <w:r>
         <w:rPr>
@@ -659,7 +745,15 @@
           <w:sz w:val="22"/>
           <w:szCs w:val="22"/>
         </w:rPr>
-        <w:t xml:space="preserve">Tennessee, 38103. </w:t>
+        <w:t>Tennessee, 38103.</w:t>
+      </w:r>
+      <w:proofErr w:type="gramEnd"/>
+      <w:r>
+        <w:rPr>
+          <w:sz w:val="22"/>
+          <w:szCs w:val="22"/>
+        </w:rPr>
+        <w:t xml:space="preserve"> </w:t>
       </w:r>
       <w:r>
         <w:rPr>
@@ -910,7 +1004,15 @@
           <w:sz w:val="22"/>
           <w:szCs w:val="22"/>
         </w:rPr>
-        <w:t>C57BL6/N</w:t>
+        <w:t>C57BL6/</w:t>
+      </w:r>
+      <w:proofErr w:type="spellStart"/>
+      <w:r>
+        <w:rPr>
+          <w:sz w:val="22"/>
+          <w:szCs w:val="22"/>
+        </w:rPr>
+        <w:t>N</w:t>
       </w:r>
       <w:r>
         <w:rPr>
@@ -919,6 +1021,7 @@
         </w:rPr>
         <w:t>Hsd</w:t>
       </w:r>
+      <w:proofErr w:type="spellEnd"/>
       <w:r>
         <w:rPr>
           <w:sz w:val="22"/>
@@ -1427,12 +1530,21 @@
         </w:rPr>
         <w:t xml:space="preserve"> </w:t>
       </w:r>
-      <w:r>
-        <w:rPr>
-          <w:sz w:val="22"/>
-          <w:szCs w:val="22"/>
-        </w:rPr>
-        <w:t xml:space="preserve">Upregulation of key genes involved in reducing oxidative stress was also observed. </w:t>
+      <w:proofErr w:type="spellStart"/>
+      <w:r>
+        <w:rPr>
+          <w:sz w:val="22"/>
+          <w:szCs w:val="22"/>
+        </w:rPr>
+        <w:t>Upregulation</w:t>
+      </w:r>
+      <w:proofErr w:type="spellEnd"/>
+      <w:r>
+        <w:rPr>
+          <w:sz w:val="22"/>
+          <w:szCs w:val="22"/>
+        </w:rPr>
+        <w:t xml:space="preserve"> of key genes involved in reducing oxidative stress was also observed. </w:t>
       </w:r>
       <w:r>
         <w:rPr>
@@ -1585,7 +1697,23 @@
           <w:sz w:val="22"/>
           <w:szCs w:val="22"/>
         </w:rPr>
-        <w:t>, Whole-body metabolism, Skeletal muscle, Mitochondria</w:t>
+        <w:t xml:space="preserve">, Whole-body metabolism, </w:t>
+      </w:r>
+      <w:proofErr w:type="gramStart"/>
+      <w:r>
+        <w:rPr>
+          <w:sz w:val="22"/>
+          <w:szCs w:val="22"/>
+        </w:rPr>
+        <w:t>Skeletal</w:t>
+      </w:r>
+      <w:proofErr w:type="gramEnd"/>
+      <w:r>
+        <w:rPr>
+          <w:sz w:val="22"/>
+          <w:szCs w:val="22"/>
+        </w:rPr>
+        <w:t xml:space="preserve"> muscle, Mitochondria</w:t>
       </w:r>
     </w:p>
     <w:p/>
@@ -1972,6 +2100,7 @@
         </w:rPr>
         <w:fldChar w:fldCharType="separate"/>
       </w:r>
+      <w:proofErr w:type="gramStart"/>
       <w:r>
         <w:rPr>
           <w:noProof/>
@@ -1994,6 +2123,7 @@
         </w:rPr>
         <w:t>.</w:t>
       </w:r>
+      <w:proofErr w:type="gramEnd"/>
       <w:r>
         <w:rPr>
           <w:sz w:val="22"/>
@@ -2327,7 +2457,23 @@
           <w:sz w:val="22"/>
           <w:szCs w:val="22"/>
         </w:rPr>
-        <w:t xml:space="preserve"> at concentrations that are relatively high compared to most organic pollutants (~1-10 μM/g).</w:t>
+        <w:t xml:space="preserve"> at concentrations that are relatively high compared to most organic pollutants (~1-10 </w:t>
+      </w:r>
+      <w:proofErr w:type="spellStart"/>
+      <w:r>
+        <w:rPr>
+          <w:sz w:val="22"/>
+          <w:szCs w:val="22"/>
+        </w:rPr>
+        <w:t>μM</w:t>
+      </w:r>
+      <w:proofErr w:type="spellEnd"/>
+      <w:r>
+        <w:rPr>
+          <w:sz w:val="22"/>
+          <w:szCs w:val="22"/>
+        </w:rPr>
+        <w:t>/g).</w:t>
       </w:r>
     </w:p>
     <w:p>
@@ -2352,7 +2498,23 @@
           <w:sz w:val="22"/>
           <w:szCs w:val="22"/>
         </w:rPr>
-        <w:t xml:space="preserve">From a mechanistic stand point, exactly how environmental pollutants result in obesity and other metabolic abnormalities is currently unknown. However, mitochondrial deficiencies and structural abnormalities have been observed in adipose tissue </w:t>
+        <w:t xml:space="preserve">From a mechanistic </w:t>
+      </w:r>
+      <w:proofErr w:type="gramStart"/>
+      <w:r>
+        <w:rPr>
+          <w:sz w:val="22"/>
+          <w:szCs w:val="22"/>
+        </w:rPr>
+        <w:t>stand point</w:t>
+      </w:r>
+      <w:proofErr w:type="gramEnd"/>
+      <w:r>
+        <w:rPr>
+          <w:sz w:val="22"/>
+          <w:szCs w:val="22"/>
+        </w:rPr>
+        <w:t xml:space="preserve">, exactly how environmental pollutants result in obesity and other metabolic abnormalities is currently unknown. However, mitochondrial deficiencies and structural abnormalities have been observed in adipose tissue </w:t>
       </w:r>
       <w:r>
         <w:rPr>
@@ -2827,7 +2989,15 @@
           <w:sz w:val="22"/>
           <w:szCs w:val="22"/>
         </w:rPr>
-        <w:t xml:space="preserve"> However, the effects of </w:t>
+        <w:t xml:space="preserve"> However, the </w:t>
+      </w:r>
+      <w:proofErr w:type="gramStart"/>
+      <w:r>
+        <w:rPr>
+          <w:sz w:val="22"/>
+          <w:szCs w:val="22"/>
+        </w:rPr>
+        <w:t xml:space="preserve">effects of </w:t>
       </w:r>
       <w:r>
         <w:rPr>
@@ -2856,7 +3026,15 @@
           <w:sz w:val="22"/>
           <w:szCs w:val="22"/>
         </w:rPr>
-        <w:t xml:space="preserve"> remains to be determined.</w:t>
+        <w:t xml:space="preserve"> remains</w:t>
+      </w:r>
+      <w:proofErr w:type="gramEnd"/>
+      <w:r>
+        <w:rPr>
+          <w:sz w:val="22"/>
+          <w:szCs w:val="22"/>
+        </w:rPr>
+        <w:t xml:space="preserve"> to be determined.</w:t>
       </w:r>
       <w:r>
         <w:rPr>
@@ -3096,8 +3274,17 @@
           <w:sz w:val="22"/>
           <w:szCs w:val="22"/>
         </w:rPr>
-        <w:t>uspensions of MCP230 and cabosil</w:t>
-      </w:r>
+        <w:t xml:space="preserve">uspensions of MCP230 and </w:t>
+      </w:r>
+      <w:proofErr w:type="spellStart"/>
+      <w:r>
+        <w:rPr>
+          <w:sz w:val="22"/>
+          <w:szCs w:val="22"/>
+        </w:rPr>
+        <w:t>cabosil</w:t>
+      </w:r>
+      <w:proofErr w:type="spellEnd"/>
       <w:r>
         <w:rPr>
           <w:sz w:val="22"/>
@@ -3160,7 +3347,23 @@
           <w:sz w:val="22"/>
           <w:szCs w:val="22"/>
         </w:rPr>
-        <w:t xml:space="preserve">were prepared in irrigation saline containing 0.02% tween 80 and the resulting particle suspension was monodispersed by probe sonication. </w:t>
+        <w:t xml:space="preserve">were prepared in irrigation saline containing 0.02% tween 80 and the resulting particle suspension was </w:t>
+      </w:r>
+      <w:proofErr w:type="spellStart"/>
+      <w:r>
+        <w:rPr>
+          <w:sz w:val="22"/>
+          <w:szCs w:val="22"/>
+        </w:rPr>
+        <w:t>monodispersed</w:t>
+      </w:r>
+      <w:proofErr w:type="spellEnd"/>
+      <w:r>
+        <w:rPr>
+          <w:sz w:val="22"/>
+          <w:szCs w:val="22"/>
+        </w:rPr>
+        <w:t xml:space="preserve"> by probe sonication. </w:t>
       </w:r>
       <w:r>
         <w:rPr>
@@ -3181,7 +3384,23 @@
           <w:sz w:val="22"/>
           <w:szCs w:val="22"/>
         </w:rPr>
-        <w:t xml:space="preserve"> (6 wk of age)</w:t>
+        <w:t xml:space="preserve"> (6 </w:t>
+      </w:r>
+      <w:proofErr w:type="spellStart"/>
+      <w:r>
+        <w:rPr>
+          <w:sz w:val="22"/>
+          <w:szCs w:val="22"/>
+        </w:rPr>
+        <w:t>wk</w:t>
+      </w:r>
+      <w:proofErr w:type="spellEnd"/>
+      <w:r>
+        <w:rPr>
+          <w:sz w:val="22"/>
+          <w:szCs w:val="22"/>
+        </w:rPr>
+        <w:t xml:space="preserve"> of age)</w:t>
       </w:r>
       <w:r>
         <w:rPr>
@@ -3202,7 +3421,23 @@
           <w:sz w:val="22"/>
           <w:szCs w:val="22"/>
         </w:rPr>
-        <w:t xml:space="preserve">regnant dams were administered 50 µl of MCP230 particle suspension via oropharyngeal aspiration on days 10 and 17 </w:t>
+        <w:t xml:space="preserve">regnant dams were administered 50 µl of MCP230 particle suspension via </w:t>
+      </w:r>
+      <w:proofErr w:type="spellStart"/>
+      <w:r>
+        <w:rPr>
+          <w:sz w:val="22"/>
+          <w:szCs w:val="22"/>
+        </w:rPr>
+        <w:t>oropharyngeal</w:t>
+      </w:r>
+      <w:proofErr w:type="spellEnd"/>
+      <w:r>
+        <w:rPr>
+          <w:sz w:val="22"/>
+          <w:szCs w:val="22"/>
+        </w:rPr>
+        <w:t xml:space="preserve"> aspiration on days 10 and 17 </w:t>
       </w:r>
       <w:r>
         <w:rPr>
@@ -3266,7 +3501,39 @@
           <w:sz w:val="22"/>
           <w:szCs w:val="22"/>
         </w:rPr>
-        <w:t>Control mice received 50 µl saline or cabosil. Briefly, mice were anesthetized by inhalant anesthetic isoflurane (5%) and a</w:t>
+        <w:t xml:space="preserve">Control mice received 50 µl saline or </w:t>
+      </w:r>
+      <w:proofErr w:type="spellStart"/>
+      <w:r>
+        <w:rPr>
+          <w:sz w:val="22"/>
+          <w:szCs w:val="22"/>
+        </w:rPr>
+        <w:t>cabosil</w:t>
+      </w:r>
+      <w:proofErr w:type="spellEnd"/>
+      <w:r>
+        <w:rPr>
+          <w:sz w:val="22"/>
+          <w:szCs w:val="22"/>
+        </w:rPr>
+        <w:t xml:space="preserve">. Briefly, mice were anesthetized by inhalant anesthetic </w:t>
+      </w:r>
+      <w:proofErr w:type="spellStart"/>
+      <w:r>
+        <w:rPr>
+          <w:sz w:val="22"/>
+          <w:szCs w:val="22"/>
+        </w:rPr>
+        <w:t>isoflurane</w:t>
+      </w:r>
+      <w:proofErr w:type="spellEnd"/>
+      <w:r>
+        <w:rPr>
+          <w:sz w:val="22"/>
+          <w:szCs w:val="22"/>
+        </w:rPr>
+        <w:t xml:space="preserve"> (5%) and a</w:t>
       </w:r>
       <w:r>
         <w:rPr>
@@ -3609,7 +3876,15 @@
           <w:sz w:val="22"/>
           <w:szCs w:val="22"/>
         </w:rPr>
-        <w:t>lucose was determined using an Accu</w:t>
+        <w:t xml:space="preserve">lucose was determined using an </w:t>
+      </w:r>
+      <w:proofErr w:type="spellStart"/>
+      <w:r>
+        <w:rPr>
+          <w:sz w:val="22"/>
+          <w:szCs w:val="22"/>
+        </w:rPr>
+        <w:t>Accu</w:t>
       </w:r>
       <w:r>
         <w:rPr>
@@ -3623,15 +3898,48 @@
           <w:sz w:val="22"/>
           <w:szCs w:val="22"/>
         </w:rPr>
-        <w:t xml:space="preserve">heck glucometer.  Serum hormone levels were determined using a </w:t>
-      </w:r>
-      <w:r>
-        <w:rPr>
-          <w:sz w:val="22"/>
-          <w:szCs w:val="22"/>
-        </w:rPr>
-        <w:t>Bio-Plex pro mouse diabetes multiplex immunoassay, BioRad</w:t>
-      </w:r>
+        <w:t>heck</w:t>
+      </w:r>
+      <w:proofErr w:type="spellEnd"/>
+      <w:r>
+        <w:rPr>
+          <w:sz w:val="22"/>
+          <w:szCs w:val="22"/>
+        </w:rPr>
+        <w:t xml:space="preserve"> glucometer.  Serum hormone levels were determined using a </w:t>
+      </w:r>
+      <w:r>
+        <w:rPr>
+          <w:sz w:val="22"/>
+          <w:szCs w:val="22"/>
+        </w:rPr>
+        <w:t>Bio-</w:t>
+      </w:r>
+      <w:proofErr w:type="spellStart"/>
+      <w:r>
+        <w:rPr>
+          <w:sz w:val="22"/>
+          <w:szCs w:val="22"/>
+        </w:rPr>
+        <w:t>Plex</w:t>
+      </w:r>
+      <w:proofErr w:type="spellEnd"/>
+      <w:r>
+        <w:rPr>
+          <w:sz w:val="22"/>
+          <w:szCs w:val="22"/>
+        </w:rPr>
+        <w:t xml:space="preserve"> pro mouse diabetes multiplex immunoassay, </w:t>
+      </w:r>
+      <w:proofErr w:type="spellStart"/>
+      <w:r>
+        <w:rPr>
+          <w:sz w:val="22"/>
+          <w:szCs w:val="22"/>
+        </w:rPr>
+        <w:t>BioRad</w:t>
+      </w:r>
+      <w:proofErr w:type="spellEnd"/>
       <w:r>
         <w:rPr>
           <w:sz w:val="22"/>
@@ -3667,6 +3975,7 @@
         </w:rPr>
         <w:t xml:space="preserve">from </w:t>
       </w:r>
+      <w:proofErr w:type="gramStart"/>
       <w:r>
         <w:rPr>
           <w:sz w:val="22"/>
@@ -3679,7 +3988,15 @@
           <w:sz w:val="22"/>
           <w:szCs w:val="22"/>
         </w:rPr>
-        <w:t xml:space="preserve">6 hour </w:t>
+        <w:t>6 hour</w:t>
+      </w:r>
+      <w:proofErr w:type="gramEnd"/>
+      <w:r>
+        <w:rPr>
+          <w:sz w:val="22"/>
+          <w:szCs w:val="22"/>
+        </w:rPr>
+        <w:t xml:space="preserve"> </w:t>
       </w:r>
       <w:r>
         <w:rPr>
@@ -3868,7 +4185,23 @@
           <w:sz w:val="22"/>
           <w:szCs w:val="22"/>
         </w:rPr>
-        <w:t>Energy expenditure, ambulatory locomotor activity and respiratory exchange ratios were determined in a home-cage style comprehensive laboratory animal monitoring system (Columbus Instruments).  Mice were placed in the cages at approximately ZT10 and monitored for 3-4 days.  Data from the first 6</w:t>
+        <w:t xml:space="preserve">Energy expenditure, ambulatory </w:t>
+      </w:r>
+      <w:proofErr w:type="spellStart"/>
+      <w:r>
+        <w:rPr>
+          <w:sz w:val="22"/>
+          <w:szCs w:val="22"/>
+        </w:rPr>
+        <w:t>locomotor</w:t>
+      </w:r>
+      <w:proofErr w:type="spellEnd"/>
+      <w:r>
+        <w:rPr>
+          <w:sz w:val="22"/>
+          <w:szCs w:val="22"/>
+        </w:rPr>
+        <w:t xml:space="preserve"> activity and respiratory exchange ratios were determined in a home-cage style comprehensive laboratory animal monitoring system (Columbus Instruments).  Mice were placed in the cages at approximately ZT10 and monitored for 3-4 days.  Data from the first 6</w:t>
       </w:r>
       <w:r>
         <w:rPr>
@@ -3882,7 +4215,23 @@
           <w:sz w:val="22"/>
           <w:szCs w:val="22"/>
         </w:rPr>
-        <w:t xml:space="preserve">h were discarded as this was the amount of time </w:t>
+        <w:t xml:space="preserve">h were </w:t>
+      </w:r>
+      <w:proofErr w:type="gramStart"/>
+      <w:r>
+        <w:rPr>
+          <w:sz w:val="22"/>
+          <w:szCs w:val="22"/>
+        </w:rPr>
+        <w:t>discarded</w:t>
+      </w:r>
+      <w:proofErr w:type="gramEnd"/>
+      <w:r>
+        <w:rPr>
+          <w:sz w:val="22"/>
+          <w:szCs w:val="22"/>
+        </w:rPr>
+        <w:t xml:space="preserve"> as this was the amount of time </w:t>
       </w:r>
       <w:r>
         <w:rPr>
@@ -3917,7 +4266,23 @@
           <w:sz w:val="22"/>
           <w:szCs w:val="22"/>
         </w:rPr>
-        <w:t>The Oxymax software provided by the vendor calculated the volumes of O</w:t>
+        <w:t xml:space="preserve">The </w:t>
+      </w:r>
+      <w:proofErr w:type="spellStart"/>
+      <w:r>
+        <w:rPr>
+          <w:sz w:val="22"/>
+          <w:szCs w:val="22"/>
+        </w:rPr>
+        <w:t>Oxymax</w:t>
+      </w:r>
+      <w:proofErr w:type="spellEnd"/>
+      <w:r>
+        <w:rPr>
+          <w:sz w:val="22"/>
+          <w:szCs w:val="22"/>
+        </w:rPr>
+        <w:t xml:space="preserve"> software provided by the vendor calculated the volumes of O</w:t>
       </w:r>
       <w:r>
         <w:rPr>
@@ -4046,7 +4411,23 @@
           <w:sz w:val="22"/>
           <w:szCs w:val="22"/>
         </w:rPr>
-        <w:t xml:space="preserve"> via the Oxymax software:</w:t>
+        <w:t xml:space="preserve"> via the </w:t>
+      </w:r>
+      <w:proofErr w:type="spellStart"/>
+      <w:r>
+        <w:rPr>
+          <w:sz w:val="22"/>
+          <w:szCs w:val="22"/>
+        </w:rPr>
+        <w:t>Oxymax</w:t>
+      </w:r>
+      <w:proofErr w:type="spellEnd"/>
+      <w:r>
+        <w:rPr>
+          <w:sz w:val="22"/>
+          <w:szCs w:val="22"/>
+        </w:rPr>
+        <w:t xml:space="preserve"> software:</w:t>
       </w:r>
     </w:p>
     <w:p>
@@ -4149,7 +4530,23 @@
           <w:sz w:val="22"/>
           <w:szCs w:val="22"/>
         </w:rPr>
-        <w:t xml:space="preserve">After the 12 week </w:t>
+        <w:t xml:space="preserve">After the </w:t>
+      </w:r>
+      <w:proofErr w:type="gramStart"/>
+      <w:r>
+        <w:rPr>
+          <w:sz w:val="22"/>
+          <w:szCs w:val="22"/>
+        </w:rPr>
+        <w:t>12 week</w:t>
+      </w:r>
+      <w:proofErr w:type="gramEnd"/>
+      <w:r>
+        <w:rPr>
+          <w:sz w:val="22"/>
+          <w:szCs w:val="22"/>
+        </w:rPr>
+        <w:t xml:space="preserve"> </w:t>
       </w:r>
       <w:r>
         <w:rPr>
@@ -4186,6 +4583,7 @@
         </w:rPr>
         <w:t>etamine/</w:t>
       </w:r>
+      <w:proofErr w:type="spellStart"/>
       <w:r>
         <w:rPr>
           <w:sz w:val="22"/>
@@ -4198,7 +4596,15 @@
           <w:sz w:val="22"/>
           <w:szCs w:val="22"/>
         </w:rPr>
-        <w:t>ylazine (180</w:t>
+        <w:t>ylazine</w:t>
+      </w:r>
+      <w:proofErr w:type="spellEnd"/>
+      <w:r>
+        <w:rPr>
+          <w:sz w:val="22"/>
+          <w:szCs w:val="22"/>
+        </w:rPr>
+        <w:t xml:space="preserve"> (180</w:t>
       </w:r>
       <w:r>
         <w:rPr>
@@ -4396,7 +4802,23 @@
           <w:sz w:val="22"/>
           <w:szCs w:val="22"/>
         </w:rPr>
-        <w:t>via Trizol extraction</w:t>
+        <w:t xml:space="preserve">via </w:t>
+      </w:r>
+      <w:proofErr w:type="spellStart"/>
+      <w:r>
+        <w:rPr>
+          <w:sz w:val="22"/>
+          <w:szCs w:val="22"/>
+        </w:rPr>
+        <w:t>Trizol</w:t>
+      </w:r>
+      <w:proofErr w:type="spellEnd"/>
+      <w:r>
+        <w:rPr>
+          <w:sz w:val="22"/>
+          <w:szCs w:val="22"/>
+        </w:rPr>
+        <w:t xml:space="preserve"> extraction</w:t>
       </w:r>
       <w:r>
         <w:rPr>
@@ -4454,6 +4876,7 @@
         </w:rPr>
         <w:t>extraction buffer (</w:t>
       </w:r>
+      <w:proofErr w:type="spellStart"/>
       <w:r>
         <w:rPr>
           <w:sz w:val="22"/>
@@ -4466,7 +4889,63 @@
           <w:sz w:val="22"/>
           <w:szCs w:val="22"/>
         </w:rPr>
-        <w:t>ris base [1 M], sodium citrate dibasic trihydrate [50 mM], guanidine thiocyanate [4 M])</w:t>
+        <w:t>ris</w:t>
+      </w:r>
+      <w:proofErr w:type="spellEnd"/>
+      <w:r>
+        <w:rPr>
+          <w:sz w:val="22"/>
+          <w:szCs w:val="22"/>
+        </w:rPr>
+        <w:t xml:space="preserve"> base [1 M], sodium citrate dibasic </w:t>
+      </w:r>
+      <w:proofErr w:type="spellStart"/>
+      <w:r>
+        <w:rPr>
+          <w:sz w:val="22"/>
+          <w:szCs w:val="22"/>
+        </w:rPr>
+        <w:t>trihydrate</w:t>
+      </w:r>
+      <w:proofErr w:type="spellEnd"/>
+      <w:r>
+        <w:rPr>
+          <w:sz w:val="22"/>
+          <w:szCs w:val="22"/>
+        </w:rPr>
+        <w:t xml:space="preserve"> [50 </w:t>
+      </w:r>
+      <w:proofErr w:type="spellStart"/>
+      <w:r>
+        <w:rPr>
+          <w:sz w:val="22"/>
+          <w:szCs w:val="22"/>
+        </w:rPr>
+        <w:t>mM</w:t>
+      </w:r>
+      <w:proofErr w:type="spellEnd"/>
+      <w:r>
+        <w:rPr>
+          <w:sz w:val="22"/>
+          <w:szCs w:val="22"/>
+        </w:rPr>
+        <w:t xml:space="preserve">], guanidine </w:t>
+      </w:r>
+      <w:proofErr w:type="spellStart"/>
+      <w:r>
+        <w:rPr>
+          <w:sz w:val="22"/>
+          <w:szCs w:val="22"/>
+        </w:rPr>
+        <w:t>thiocyanate</w:t>
+      </w:r>
+      <w:proofErr w:type="spellEnd"/>
+      <w:r>
+        <w:rPr>
+          <w:sz w:val="22"/>
+          <w:szCs w:val="22"/>
+        </w:rPr>
+        <w:t xml:space="preserve"> [4 M])</w:t>
       </w:r>
       <w:r>
         <w:rPr>
@@ -4501,15 +4980,40 @@
           <w:sz w:val="22"/>
           <w:szCs w:val="22"/>
         </w:rPr>
-        <w:t xml:space="preserve"> Trizol-separated</w:t>
-      </w:r>
-      <w:r>
-        <w:rPr>
-          <w:sz w:val="22"/>
-          <w:szCs w:val="22"/>
-        </w:rPr>
-        <w:t xml:space="preserve"> interphase and infranatant</w:t>
-      </w:r>
+        <w:t xml:space="preserve"> </w:t>
+      </w:r>
+      <w:proofErr w:type="spellStart"/>
+      <w:r>
+        <w:rPr>
+          <w:sz w:val="22"/>
+          <w:szCs w:val="22"/>
+        </w:rPr>
+        <w:t>Trizol</w:t>
+      </w:r>
+      <w:proofErr w:type="spellEnd"/>
+      <w:r>
+        <w:rPr>
+          <w:sz w:val="22"/>
+          <w:szCs w:val="22"/>
+        </w:rPr>
+        <w:t>-separated</w:t>
+      </w:r>
+      <w:r>
+        <w:rPr>
+          <w:sz w:val="22"/>
+          <w:szCs w:val="22"/>
+        </w:rPr>
+        <w:t xml:space="preserve"> interphase and </w:t>
+      </w:r>
+      <w:proofErr w:type="spellStart"/>
+      <w:r>
+        <w:rPr>
+          <w:sz w:val="22"/>
+          <w:szCs w:val="22"/>
+        </w:rPr>
+        <w:t>infranatant</w:t>
+      </w:r>
+      <w:proofErr w:type="spellEnd"/>
       <w:r>
         <w:rPr>
           <w:sz w:val="22"/>
@@ -4630,6 +5134,7 @@
         </w:rPr>
         <w:t xml:space="preserve"> after careful ethanol removal, re-suspended in 1x </w:t>
       </w:r>
+      <w:proofErr w:type="spellStart"/>
       <w:r>
         <w:rPr>
           <w:sz w:val="22"/>
@@ -4642,14 +5147,65 @@
           <w:sz w:val="22"/>
           <w:szCs w:val="22"/>
         </w:rPr>
-        <w:t xml:space="preserve">ris-EDTA buffer. </w:t>
-      </w:r>
-      <w:r>
-        <w:rPr>
-          <w:sz w:val="22"/>
-          <w:szCs w:val="22"/>
-        </w:rPr>
-        <w:t xml:space="preserve">cDNA was generated from purified RNA using the Applied Biosystems cDNA Synthesis Kit. </w:t>
+        <w:t>ris</w:t>
+      </w:r>
+      <w:proofErr w:type="spellEnd"/>
+      <w:r>
+        <w:rPr>
+          <w:sz w:val="22"/>
+          <w:szCs w:val="22"/>
+        </w:rPr>
+        <w:t xml:space="preserve">-EDTA buffer. </w:t>
+      </w:r>
+      <w:proofErr w:type="spellStart"/>
+      <w:proofErr w:type="gramStart"/>
+      <w:r>
+        <w:rPr>
+          <w:sz w:val="22"/>
+          <w:szCs w:val="22"/>
+        </w:rPr>
+        <w:t>cDNA</w:t>
+      </w:r>
+      <w:proofErr w:type="spellEnd"/>
+      <w:proofErr w:type="gramEnd"/>
+      <w:r>
+        <w:rPr>
+          <w:sz w:val="22"/>
+          <w:szCs w:val="22"/>
+        </w:rPr>
+        <w:t xml:space="preserve"> was generated from purified RNA using the Applied </w:t>
+      </w:r>
+      <w:proofErr w:type="spellStart"/>
+      <w:r>
+        <w:rPr>
+          <w:sz w:val="22"/>
+          <w:szCs w:val="22"/>
+        </w:rPr>
+        <w:t>Biosystems</w:t>
+      </w:r>
+      <w:proofErr w:type="spellEnd"/>
+      <w:r>
+        <w:rPr>
+          <w:sz w:val="22"/>
+          <w:szCs w:val="22"/>
+        </w:rPr>
+        <w:t xml:space="preserve"> </w:t>
+      </w:r>
+      <w:proofErr w:type="spellStart"/>
+      <w:r>
+        <w:rPr>
+          <w:sz w:val="22"/>
+          <w:szCs w:val="22"/>
+        </w:rPr>
+        <w:t>cDNA</w:t>
+      </w:r>
+      <w:proofErr w:type="spellEnd"/>
+      <w:r>
+        <w:rPr>
+          <w:sz w:val="22"/>
+          <w:szCs w:val="22"/>
+        </w:rPr>
+        <w:t xml:space="preserve"> Synthesis Kit. </w:t>
       </w:r>
       <w:r>
         <w:rPr>
@@ -4676,6 +5232,8 @@
           <w:szCs w:val="22"/>
         </w:rPr>
       </w:pPr>
+      <w:proofErr w:type="spellStart"/>
+      <w:proofErr w:type="gramStart"/>
       <w:r>
         <w:rPr>
           <w:color w:val="auto"/>
@@ -4683,7 +5241,17 @@
           <w:szCs w:val="22"/>
         </w:rPr>
         <w:lastRenderedPageBreak/>
-        <w:t xml:space="preserve">qPCR Analysis of Mitochondrial DNA Copy Number </w:t>
+        <w:t>qPCR</w:t>
+      </w:r>
+      <w:proofErr w:type="spellEnd"/>
+      <w:proofErr w:type="gramEnd"/>
+      <w:r>
+        <w:rPr>
+          <w:color w:val="auto"/>
+          <w:sz w:val="22"/>
+          <w:szCs w:val="22"/>
+        </w:rPr>
+        <w:t xml:space="preserve"> Analysis of Mitochondrial DNA Copy Number </w:t>
       </w:r>
       <w:r>
         <w:rPr>
@@ -4729,6 +5297,7 @@
         </w:rPr>
         <w:t>mitochondrial DNA (</w:t>
       </w:r>
+      <w:proofErr w:type="spellStart"/>
       <w:r>
         <w:rPr>
           <w:rFonts w:asciiTheme="minorHAnsi" w:eastAsiaTheme="minorEastAsia" w:hAnsiTheme="minorHAnsi" w:cstheme="minorBidi"/>
@@ -4762,6 +5331,7 @@
         </w:rPr>
         <w:t>DNA</w:t>
       </w:r>
+      <w:proofErr w:type="spellEnd"/>
       <w:r>
         <w:rPr>
           <w:rFonts w:asciiTheme="minorHAnsi" w:eastAsiaTheme="minorEastAsia" w:hAnsiTheme="minorHAnsi" w:cstheme="minorBidi"/>
@@ -4826,8 +5396,9 @@
           <w:sz w:val="22"/>
           <w:szCs w:val="22"/>
         </w:rPr>
-        <w:t xml:space="preserve"> were used to assess mRNA transcript levels in cDNA </w:t>
-      </w:r>
+        <w:t xml:space="preserve"> were used to assess mRNA transcript levels in </w:t>
+      </w:r>
+      <w:proofErr w:type="spellStart"/>
       <w:r>
         <w:rPr>
           <w:rFonts w:asciiTheme="minorHAnsi" w:eastAsiaTheme="minorEastAsia" w:hAnsiTheme="minorHAnsi" w:cstheme="minorBidi"/>
@@ -4837,8 +5408,9 @@
           <w:sz w:val="22"/>
           <w:szCs w:val="22"/>
         </w:rPr>
-        <w:t>extracted from the quadriceps muscle (</w:t>
-      </w:r>
+        <w:t>cDNA</w:t>
+      </w:r>
+      <w:proofErr w:type="spellEnd"/>
       <w:r>
         <w:rPr>
           <w:rFonts w:asciiTheme="minorHAnsi" w:eastAsiaTheme="minorEastAsia" w:hAnsiTheme="minorHAnsi" w:cstheme="minorBidi"/>
@@ -4848,7 +5420,7 @@
           <w:sz w:val="22"/>
           <w:szCs w:val="22"/>
         </w:rPr>
-        <w:t>Table 1</w:t>
+        <w:t xml:space="preserve"> </w:t>
       </w:r>
       <w:r>
         <w:rPr>
@@ -4859,7 +5431,7 @@
           <w:sz w:val="22"/>
           <w:szCs w:val="22"/>
         </w:rPr>
-        <w:t>).</w:t>
+        <w:t>extracted from the quadriceps muscle (</w:t>
       </w:r>
       <w:r>
         <w:rPr>
@@ -4870,7 +5442,7 @@
           <w:sz w:val="22"/>
           <w:szCs w:val="22"/>
         </w:rPr>
-        <w:t xml:space="preserve"> Briefly, genomic DNA </w:t>
+        <w:t>Table 1</w:t>
       </w:r>
       <w:r>
         <w:rPr>
@@ -4881,7 +5453,7 @@
           <w:sz w:val="22"/>
           <w:szCs w:val="22"/>
         </w:rPr>
-        <w:t xml:space="preserve">or cDNA </w:t>
+        <w:t>).</w:t>
       </w:r>
       <w:r>
         <w:rPr>
@@ -4892,7 +5464,7 @@
           <w:sz w:val="22"/>
           <w:szCs w:val="22"/>
         </w:rPr>
-        <w:t xml:space="preserve">from each sample extraction was added to the appropriate working qPCR master mix (containing SYBR Green and the </w:t>
+        <w:t xml:space="preserve"> Briefly, genomic DNA </w:t>
       </w:r>
       <w:r>
         <w:rPr>
@@ -4903,8 +5475,9 @@
           <w:sz w:val="22"/>
           <w:szCs w:val="22"/>
         </w:rPr>
-        <w:t>relevant</w:t>
-      </w:r>
+        <w:t xml:space="preserve">or </w:t>
+      </w:r>
+      <w:proofErr w:type="spellStart"/>
       <w:r>
         <w:rPr>
           <w:rFonts w:asciiTheme="minorHAnsi" w:eastAsiaTheme="minorEastAsia" w:hAnsiTheme="minorHAnsi" w:cstheme="minorBidi"/>
@@ -4914,8 +5487,9 @@
           <w:sz w:val="22"/>
           <w:szCs w:val="22"/>
         </w:rPr>
-        <w:t xml:space="preserve"> primers). PCR conditions included an activation cycle of 95 ⁰C for 10 min followed by 45 amplification cycles of 15 s at 95 ⁰C, 15 s at 60 ⁰C, and 10 s at 73 ⁰C. Cp values were quantified using Light Cycler 480 software. Values were calculated using the ∆Ct method, with data </w:t>
-      </w:r>
+        <w:t>cDNA</w:t>
+      </w:r>
+      <w:proofErr w:type="spellEnd"/>
       <w:r>
         <w:rPr>
           <w:rFonts w:asciiTheme="minorHAnsi" w:eastAsiaTheme="minorEastAsia" w:hAnsiTheme="minorHAnsi" w:cstheme="minorBidi"/>
@@ -4925,7 +5499,123 @@
           <w:sz w:val="22"/>
           <w:szCs w:val="22"/>
         </w:rPr>
-        <w:t xml:space="preserve">for mtDNA copy number </w:t>
+        <w:t xml:space="preserve"> </w:t>
+      </w:r>
+      <w:r>
+        <w:rPr>
+          <w:rFonts w:asciiTheme="minorHAnsi" w:eastAsiaTheme="minorEastAsia" w:hAnsiTheme="minorHAnsi" w:cstheme="minorBidi"/>
+          <w:b w:val="0"/>
+          <w:bCs w:val="0"/>
+          <w:color w:val="auto"/>
+          <w:sz w:val="22"/>
+          <w:szCs w:val="22"/>
+        </w:rPr>
+        <w:t xml:space="preserve">from each sample extraction was added to the appropriate working </w:t>
+      </w:r>
+      <w:proofErr w:type="spellStart"/>
+      <w:r>
+        <w:rPr>
+          <w:rFonts w:asciiTheme="minorHAnsi" w:eastAsiaTheme="minorEastAsia" w:hAnsiTheme="minorHAnsi" w:cstheme="minorBidi"/>
+          <w:b w:val="0"/>
+          <w:bCs w:val="0"/>
+          <w:color w:val="auto"/>
+          <w:sz w:val="22"/>
+          <w:szCs w:val="22"/>
+        </w:rPr>
+        <w:t>qPCR</w:t>
+      </w:r>
+      <w:proofErr w:type="spellEnd"/>
+      <w:r>
+        <w:rPr>
+          <w:rFonts w:asciiTheme="minorHAnsi" w:eastAsiaTheme="minorEastAsia" w:hAnsiTheme="minorHAnsi" w:cstheme="minorBidi"/>
+          <w:b w:val="0"/>
+          <w:bCs w:val="0"/>
+          <w:color w:val="auto"/>
+          <w:sz w:val="22"/>
+          <w:szCs w:val="22"/>
+        </w:rPr>
+        <w:t xml:space="preserve"> master mix (containing SYBR Green and the </w:t>
+      </w:r>
+      <w:r>
+        <w:rPr>
+          <w:rFonts w:asciiTheme="minorHAnsi" w:eastAsiaTheme="minorEastAsia" w:hAnsiTheme="minorHAnsi" w:cstheme="minorBidi"/>
+          <w:b w:val="0"/>
+          <w:bCs w:val="0"/>
+          <w:color w:val="auto"/>
+          <w:sz w:val="22"/>
+          <w:szCs w:val="22"/>
+        </w:rPr>
+        <w:t>relevant</w:t>
+      </w:r>
+      <w:r>
+        <w:rPr>
+          <w:rFonts w:asciiTheme="minorHAnsi" w:eastAsiaTheme="minorEastAsia" w:hAnsiTheme="minorHAnsi" w:cstheme="minorBidi"/>
+          <w:b w:val="0"/>
+          <w:bCs w:val="0"/>
+          <w:color w:val="auto"/>
+          <w:sz w:val="22"/>
+          <w:szCs w:val="22"/>
+        </w:rPr>
+        <w:t xml:space="preserve"> primers). PCR conditions included an activation cycle of 95 ⁰C for 10 min followed by 45 amplification cycles of 15 s at 95 ⁰C, 15 s at 60 ⁰C, and 10 s at 73 ⁰C. </w:t>
+      </w:r>
+      <w:proofErr w:type="spellStart"/>
+      <w:r>
+        <w:rPr>
+          <w:rFonts w:asciiTheme="minorHAnsi" w:eastAsiaTheme="minorEastAsia" w:hAnsiTheme="minorHAnsi" w:cstheme="minorBidi"/>
+          <w:b w:val="0"/>
+          <w:bCs w:val="0"/>
+          <w:color w:val="auto"/>
+          <w:sz w:val="22"/>
+          <w:szCs w:val="22"/>
+        </w:rPr>
+        <w:t>Cp</w:t>
+      </w:r>
+      <w:proofErr w:type="spellEnd"/>
+      <w:r>
+        <w:rPr>
+          <w:rFonts w:asciiTheme="minorHAnsi" w:eastAsiaTheme="minorEastAsia" w:hAnsiTheme="minorHAnsi" w:cstheme="minorBidi"/>
+          <w:b w:val="0"/>
+          <w:bCs w:val="0"/>
+          <w:color w:val="auto"/>
+          <w:sz w:val="22"/>
+          <w:szCs w:val="22"/>
+        </w:rPr>
+        <w:t xml:space="preserve"> values were quantified using Light Cycler 480 software. Values were calculated using the ∆Ct method, with data </w:t>
+      </w:r>
+      <w:r>
+        <w:rPr>
+          <w:rFonts w:asciiTheme="minorHAnsi" w:eastAsiaTheme="minorEastAsia" w:hAnsiTheme="minorHAnsi" w:cstheme="minorBidi"/>
+          <w:b w:val="0"/>
+          <w:bCs w:val="0"/>
+          <w:color w:val="auto"/>
+          <w:sz w:val="22"/>
+          <w:szCs w:val="22"/>
+        </w:rPr>
+        <w:t xml:space="preserve">for </w:t>
+      </w:r>
+      <w:proofErr w:type="spellStart"/>
+      <w:r>
+        <w:rPr>
+          <w:rFonts w:asciiTheme="minorHAnsi" w:eastAsiaTheme="minorEastAsia" w:hAnsiTheme="minorHAnsi" w:cstheme="minorBidi"/>
+          <w:b w:val="0"/>
+          <w:bCs w:val="0"/>
+          <w:color w:val="auto"/>
+          <w:sz w:val="22"/>
+          <w:szCs w:val="22"/>
+        </w:rPr>
+        <w:t>mtDNA</w:t>
+      </w:r>
+      <w:proofErr w:type="spellEnd"/>
+      <w:r>
+        <w:rPr>
+          <w:rFonts w:asciiTheme="minorHAnsi" w:eastAsiaTheme="minorEastAsia" w:hAnsiTheme="minorHAnsi" w:cstheme="minorBidi"/>
+          <w:b w:val="0"/>
+          <w:bCs w:val="0"/>
+          <w:color w:val="auto"/>
+          <w:sz w:val="22"/>
+          <w:szCs w:val="22"/>
+        </w:rPr>
+        <w:t xml:space="preserve"> copy number </w:t>
       </w:r>
       <w:r>
         <w:rPr>
@@ -5075,7 +5765,47 @@
           <w:sz w:val="22"/>
           <w:szCs w:val="22"/>
         </w:rPr>
-        <w:t xml:space="preserve"> prepared from ~30-50 mg of frozen quadriceps in RIPA buffer using stainless steel beads and a Qiagen tissue lyser. Homogenates were centrifuged at 4⁰C for 10 min at 14,000G, after which the protein concentration of supernatants was determined by Bradford assay. Lysates of equal protein concentration were prepared in 2x Laem</w:t>
+        <w:t xml:space="preserve"> prepared from ~30-50 mg of frozen quadriceps in RIPA buffer using stainless steel beads and a </w:t>
+      </w:r>
+      <w:proofErr w:type="spellStart"/>
+      <w:r>
+        <w:rPr>
+          <w:sz w:val="22"/>
+          <w:szCs w:val="22"/>
+        </w:rPr>
+        <w:t>Qiagen</w:t>
+      </w:r>
+      <w:proofErr w:type="spellEnd"/>
+      <w:r>
+        <w:rPr>
+          <w:sz w:val="22"/>
+          <w:szCs w:val="22"/>
+        </w:rPr>
+        <w:t xml:space="preserve"> tissue </w:t>
+      </w:r>
+      <w:proofErr w:type="spellStart"/>
+      <w:r>
+        <w:rPr>
+          <w:sz w:val="22"/>
+          <w:szCs w:val="22"/>
+        </w:rPr>
+        <w:t>lyser</w:t>
+      </w:r>
+      <w:proofErr w:type="spellEnd"/>
+      <w:r>
+        <w:rPr>
+          <w:sz w:val="22"/>
+          <w:szCs w:val="22"/>
+        </w:rPr>
+        <w:t xml:space="preserve">. Homogenates were centrifuged at 4⁰C for 10 min at 14,000G, after which the protein concentration of supernatants was determined by Bradford assay. Lysates of equal protein concentration were prepared in 2x </w:t>
+      </w:r>
+      <w:proofErr w:type="spellStart"/>
+      <w:r>
+        <w:rPr>
+          <w:sz w:val="22"/>
+          <w:szCs w:val="22"/>
+        </w:rPr>
+        <w:t>Laem</w:t>
       </w:r>
       <w:r>
         <w:rPr>
@@ -5089,7 +5819,15 @@
           <w:sz w:val="22"/>
           <w:szCs w:val="22"/>
         </w:rPr>
-        <w:t>li buffer containing 2-mercaptoethanol</w:t>
+        <w:t>li</w:t>
+      </w:r>
+      <w:proofErr w:type="spellEnd"/>
+      <w:r>
+        <w:rPr>
+          <w:sz w:val="22"/>
+          <w:szCs w:val="22"/>
+        </w:rPr>
+        <w:t xml:space="preserve"> buffer containing 2-mercaptoethanol</w:t>
       </w:r>
       <w:r>
         <w:rPr>
@@ -5166,7 +5904,23 @@
           <w:sz w:val="22"/>
           <w:szCs w:val="22"/>
         </w:rPr>
-        <w:t>After ponceau staining to ensure equal protein loading, m</w:t>
+        <w:t xml:space="preserve">After </w:t>
+      </w:r>
+      <w:proofErr w:type="spellStart"/>
+      <w:r>
+        <w:rPr>
+          <w:sz w:val="22"/>
+          <w:szCs w:val="22"/>
+        </w:rPr>
+        <w:t>ponceau</w:t>
+      </w:r>
+      <w:proofErr w:type="spellEnd"/>
+      <w:r>
+        <w:rPr>
+          <w:sz w:val="22"/>
+          <w:szCs w:val="22"/>
+        </w:rPr>
+        <w:t xml:space="preserve"> staining to ensure equal protein loading, m</w:t>
       </w:r>
       <w:r>
         <w:rPr>
@@ -5180,8 +5934,33 @@
           <w:sz w:val="22"/>
           <w:szCs w:val="22"/>
         </w:rPr>
-        <w:t>ere blocked in BSA for 1 hr and incubated overnight in total OXPHOS rodent WB antibody cocktail (Abcam</w:t>
-      </w:r>
+        <w:t xml:space="preserve">ere blocked in BSA for 1 </w:t>
+      </w:r>
+      <w:proofErr w:type="spellStart"/>
+      <w:r>
+        <w:rPr>
+          <w:sz w:val="22"/>
+          <w:szCs w:val="22"/>
+        </w:rPr>
+        <w:t>hr</w:t>
+      </w:r>
+      <w:proofErr w:type="spellEnd"/>
+      <w:r>
+        <w:rPr>
+          <w:sz w:val="22"/>
+          <w:szCs w:val="22"/>
+        </w:rPr>
+        <w:t xml:space="preserve"> and incubated overnight in total OXPHOS rodent WB antibody cocktail (</w:t>
+      </w:r>
+      <w:proofErr w:type="spellStart"/>
+      <w:r>
+        <w:rPr>
+          <w:sz w:val="22"/>
+          <w:szCs w:val="22"/>
+        </w:rPr>
+        <w:t>Abcam</w:t>
+      </w:r>
+      <w:proofErr w:type="spellEnd"/>
       <w:r>
         <w:rPr>
           <w:sz w:val="22"/>
@@ -5243,7 +6022,23 @@
           <w:sz w:val="22"/>
           <w:szCs w:val="22"/>
         </w:rPr>
-        <w:t>anti-phospho AMPK</w:t>
+        <w:t>anti-</w:t>
+      </w:r>
+      <w:proofErr w:type="spellStart"/>
+      <w:r>
+        <w:rPr>
+          <w:sz w:val="22"/>
+          <w:szCs w:val="22"/>
+        </w:rPr>
+        <w:t>phospho</w:t>
+      </w:r>
+      <w:proofErr w:type="spellEnd"/>
+      <w:r>
+        <w:rPr>
+          <w:sz w:val="22"/>
+          <w:szCs w:val="22"/>
+        </w:rPr>
+        <w:t xml:space="preserve"> AMPK</w:t>
       </w:r>
       <w:r>
         <w:rPr>
@@ -5322,7 +6117,23 @@
           <w:sz w:val="22"/>
           <w:szCs w:val="22"/>
         </w:rPr>
-        <w:t>anti-phospho S6K</w:t>
+        <w:t>anti-</w:t>
+      </w:r>
+      <w:proofErr w:type="spellStart"/>
+      <w:r>
+        <w:rPr>
+          <w:sz w:val="22"/>
+          <w:szCs w:val="22"/>
+        </w:rPr>
+        <w:t>phospho</w:t>
+      </w:r>
+      <w:proofErr w:type="spellEnd"/>
+      <w:r>
+        <w:rPr>
+          <w:sz w:val="22"/>
+          <w:szCs w:val="22"/>
+        </w:rPr>
+        <w:t xml:space="preserve"> S6K</w:t>
       </w:r>
       <w:r>
         <w:rPr>
@@ -5380,7 +6191,23 @@
           <w:sz w:val="22"/>
           <w:szCs w:val="22"/>
         </w:rPr>
-        <w:t>), anti-phospho Akt</w:t>
+        <w:t>), anti-</w:t>
+      </w:r>
+      <w:proofErr w:type="spellStart"/>
+      <w:r>
+        <w:rPr>
+          <w:sz w:val="22"/>
+          <w:szCs w:val="22"/>
+        </w:rPr>
+        <w:t>phospho</w:t>
+      </w:r>
+      <w:proofErr w:type="spellEnd"/>
+      <w:r>
+        <w:rPr>
+          <w:sz w:val="22"/>
+          <w:szCs w:val="22"/>
+        </w:rPr>
+        <w:t xml:space="preserve"> Akt</w:t>
       </w:r>
       <w:r>
         <w:rPr>
@@ -5433,12 +6260,21 @@
         </w:rPr>
         <w:t>anti-</w:t>
       </w:r>
-      <w:r>
-        <w:rPr>
-          <w:sz w:val="22"/>
-          <w:szCs w:val="22"/>
-        </w:rPr>
-        <w:t>Akt (Cell Signaling #9272) or</w:t>
+      <w:proofErr w:type="spellStart"/>
+      <w:r>
+        <w:rPr>
+          <w:sz w:val="22"/>
+          <w:szCs w:val="22"/>
+        </w:rPr>
+        <w:t>Akt</w:t>
+      </w:r>
+      <w:proofErr w:type="spellEnd"/>
+      <w:r>
+        <w:rPr>
+          <w:sz w:val="22"/>
+          <w:szCs w:val="22"/>
+        </w:rPr>
+        <w:t xml:space="preserve"> (Cell Signaling #9272) or</w:t>
       </w:r>
       <w:r>
         <w:rPr>
@@ -5454,6 +6290,7 @@
         </w:rPr>
         <w:t>β-Actin (</w:t>
       </w:r>
+      <w:proofErr w:type="spellStart"/>
       <w:r>
         <w:rPr>
           <w:sz w:val="22"/>
@@ -5461,6 +6298,7 @@
         </w:rPr>
         <w:t>Proteintech</w:t>
       </w:r>
+      <w:proofErr w:type="spellEnd"/>
       <w:r>
         <w:rPr>
           <w:sz w:val="22"/>
@@ -5522,7 +6360,23 @@
           <w:sz w:val="22"/>
           <w:szCs w:val="22"/>
         </w:rPr>
-        <w:t>1 hr incubation with infrared</w:t>
+        <w:t xml:space="preserve">1 </w:t>
+      </w:r>
+      <w:proofErr w:type="spellStart"/>
+      <w:r>
+        <w:rPr>
+          <w:sz w:val="22"/>
+          <w:szCs w:val="22"/>
+        </w:rPr>
+        <w:t>hr</w:t>
+      </w:r>
+      <w:proofErr w:type="spellEnd"/>
+      <w:r>
+        <w:rPr>
+          <w:sz w:val="22"/>
+          <w:szCs w:val="22"/>
+        </w:rPr>
+        <w:t xml:space="preserve"> incubation with infrared</w:t>
       </w:r>
       <w:r>
         <w:rPr>
@@ -5656,7 +6510,23 @@
           <w:sz w:val="22"/>
           <w:szCs w:val="22"/>
         </w:rPr>
-        <w:t xml:space="preserve">Muscle homogenates were prepared in KCl-EDTA buffer (pH 7.4) from ~10-40 mg of frozen quadriceps. Following 3 freeze-thaw cycles, samples were centrifuged at 4⁰C for 10 min at 1000 G to settle cellular debris. Supernatants were analyzed for citrate synthase activity using a modified method </w:t>
+        <w:t xml:space="preserve">Muscle homogenates were prepared in </w:t>
+      </w:r>
+      <w:proofErr w:type="spellStart"/>
+      <w:r>
+        <w:rPr>
+          <w:sz w:val="22"/>
+          <w:szCs w:val="22"/>
+        </w:rPr>
+        <w:t>KCl</w:t>
+      </w:r>
+      <w:proofErr w:type="spellEnd"/>
+      <w:r>
+        <w:rPr>
+          <w:sz w:val="22"/>
+          <w:szCs w:val="22"/>
+        </w:rPr>
+        <w:t xml:space="preserve">-EDTA buffer (pH 7.4) from ~10-40 mg of frozen quadriceps. Following 3 freeze-thaw cycles, samples were centrifuged at 4⁰C for 10 min at 1000 G to settle cellular debris. Supernatants were analyzed for citrate synthase activity using a modified method </w:t>
       </w:r>
       <w:r>
         <w:rPr>
@@ -5720,7 +6590,87 @@
           <w:sz w:val="22"/>
           <w:szCs w:val="22"/>
         </w:rPr>
-        <w:t xml:space="preserve">aliquots of supernatant were added to the appropriate wells of a 96 well microplate containing an assay solution comprised of 72.5 mM Tris, 0.45 mM acetyl CoA and 0.1 mM </w:t>
+        <w:t xml:space="preserve">aliquots of supernatant were added to the appropriate wells of a 96 well </w:t>
+      </w:r>
+      <w:proofErr w:type="spellStart"/>
+      <w:r>
+        <w:rPr>
+          <w:sz w:val="22"/>
+          <w:szCs w:val="22"/>
+        </w:rPr>
+        <w:t>microplate</w:t>
+      </w:r>
+      <w:proofErr w:type="spellEnd"/>
+      <w:r>
+        <w:rPr>
+          <w:sz w:val="22"/>
+          <w:szCs w:val="22"/>
+        </w:rPr>
+        <w:t xml:space="preserve"> containing an assay solution comprised of 72.5 </w:t>
+      </w:r>
+      <w:proofErr w:type="spellStart"/>
+      <w:r>
+        <w:rPr>
+          <w:sz w:val="22"/>
+          <w:szCs w:val="22"/>
+        </w:rPr>
+        <w:t>mM</w:t>
+      </w:r>
+      <w:proofErr w:type="spellEnd"/>
+      <w:r>
+        <w:rPr>
+          <w:sz w:val="22"/>
+          <w:szCs w:val="22"/>
+        </w:rPr>
+        <w:t xml:space="preserve"> </w:t>
+      </w:r>
+      <w:proofErr w:type="spellStart"/>
+      <w:r>
+        <w:rPr>
+          <w:sz w:val="22"/>
+          <w:szCs w:val="22"/>
+        </w:rPr>
+        <w:t>Tris</w:t>
+      </w:r>
+      <w:proofErr w:type="spellEnd"/>
+      <w:r>
+        <w:rPr>
+          <w:sz w:val="22"/>
+          <w:szCs w:val="22"/>
+        </w:rPr>
+        <w:t xml:space="preserve">, 0.45 </w:t>
+      </w:r>
+      <w:proofErr w:type="spellStart"/>
+      <w:r>
+        <w:rPr>
+          <w:sz w:val="22"/>
+          <w:szCs w:val="22"/>
+        </w:rPr>
+        <w:t>mM</w:t>
+      </w:r>
+      <w:proofErr w:type="spellEnd"/>
+      <w:r>
+        <w:rPr>
+          <w:sz w:val="22"/>
+          <w:szCs w:val="22"/>
+        </w:rPr>
+        <w:t xml:space="preserve"> acetyl CoA and 0.1 </w:t>
+      </w:r>
+      <w:proofErr w:type="spellStart"/>
+      <w:r>
+        <w:rPr>
+          <w:sz w:val="22"/>
+          <w:szCs w:val="22"/>
+        </w:rPr>
+        <w:t>mM</w:t>
+      </w:r>
+      <w:proofErr w:type="spellEnd"/>
+      <w:r>
+        <w:rPr>
+          <w:sz w:val="22"/>
+          <w:szCs w:val="22"/>
+        </w:rPr>
+        <w:t xml:space="preserve"> </w:t>
       </w:r>
       <w:r>
         <w:rPr>
@@ -5762,7 +6712,39 @@
           <w:sz w:val="22"/>
           <w:szCs w:val="22"/>
         </w:rPr>
-        <w:t>background activity, activity reactions were initiated by the addition of 0.5 mM oxaloacetic acid</w:t>
+        <w:t xml:space="preserve">background activity, activity reactions were initiated by the addition of 0.5 </w:t>
+      </w:r>
+      <w:proofErr w:type="spellStart"/>
+      <w:r>
+        <w:rPr>
+          <w:sz w:val="22"/>
+          <w:szCs w:val="22"/>
+        </w:rPr>
+        <w:t>mM</w:t>
+      </w:r>
+      <w:proofErr w:type="spellEnd"/>
+      <w:r>
+        <w:rPr>
+          <w:sz w:val="22"/>
+          <w:szCs w:val="22"/>
+        </w:rPr>
+        <w:t xml:space="preserve"> </w:t>
+      </w:r>
+      <w:proofErr w:type="spellStart"/>
+      <w:r>
+        <w:rPr>
+          <w:sz w:val="22"/>
+          <w:szCs w:val="22"/>
+        </w:rPr>
+        <w:t>oxaloacetic</w:t>
+      </w:r>
+      <w:proofErr w:type="spellEnd"/>
+      <w:r>
+        <w:rPr>
+          <w:sz w:val="22"/>
+          <w:szCs w:val="22"/>
+        </w:rPr>
+        <w:t xml:space="preserve"> acid</w:t>
       </w:r>
       <w:r>
         <w:rPr>
@@ -6038,14 +7020,46 @@
           <w:sz w:val="22"/>
           <w:szCs w:val="22"/>
         </w:rPr>
-        <w:t>etermined via Shapiro-Wilk Test</w:t>
-      </w:r>
-      <w:r>
-        <w:rPr>
-          <w:sz w:val="22"/>
-          <w:szCs w:val="22"/>
-        </w:rPr>
-        <w:t xml:space="preserve"> and equal variance was tested using Levene’s test from the car package (version 2.0-21 </w:t>
+        <w:t>etermined via Shapiro-</w:t>
+      </w:r>
+      <w:proofErr w:type="spellStart"/>
+      <w:r>
+        <w:rPr>
+          <w:sz w:val="22"/>
+          <w:szCs w:val="22"/>
+        </w:rPr>
+        <w:t>Wilk</w:t>
+      </w:r>
+      <w:proofErr w:type="spellEnd"/>
+      <w:r>
+        <w:rPr>
+          <w:sz w:val="22"/>
+          <w:szCs w:val="22"/>
+        </w:rPr>
+        <w:t xml:space="preserve"> Test</w:t>
+      </w:r>
+      <w:r>
+        <w:rPr>
+          <w:sz w:val="22"/>
+          <w:szCs w:val="22"/>
+        </w:rPr>
+        <w:t xml:space="preserve"> and equal variance was tested using </w:t>
+      </w:r>
+      <w:proofErr w:type="spellStart"/>
+      <w:r>
+        <w:rPr>
+          <w:sz w:val="22"/>
+          <w:szCs w:val="22"/>
+        </w:rPr>
+        <w:t>Levene’s</w:t>
+      </w:r>
+      <w:proofErr w:type="spellEnd"/>
+      <w:r>
+        <w:rPr>
+          <w:sz w:val="22"/>
+          <w:szCs w:val="22"/>
+        </w:rPr>
+        <w:t xml:space="preserve"> test from the car package (version 2.0-21 </w:t>
       </w:r>
       <w:r>
         <w:rPr>
@@ -6095,7 +7109,23 @@
           <w:sz w:val="22"/>
           <w:szCs w:val="22"/>
         </w:rPr>
-        <w:t xml:space="preserve">In cases where cabosil and saline treatment were not significantly different, these data were combined and designated as </w:t>
+        <w:t xml:space="preserve">In cases where </w:t>
+      </w:r>
+      <w:proofErr w:type="spellStart"/>
+      <w:r>
+        <w:rPr>
+          <w:sz w:val="22"/>
+          <w:szCs w:val="22"/>
+        </w:rPr>
+        <w:t>cabosil</w:t>
+      </w:r>
+      <w:proofErr w:type="spellEnd"/>
+      <w:r>
+        <w:rPr>
+          <w:sz w:val="22"/>
+          <w:szCs w:val="22"/>
+        </w:rPr>
+        <w:t xml:space="preserve"> and saline treatment were not significantly different, these data were combined and designated as </w:t>
       </w:r>
       <w:r>
         <w:rPr>
@@ -6378,7 +7408,23 @@
           <w:sz w:val="22"/>
           <w:szCs w:val="22"/>
         </w:rPr>
-        <w:t xml:space="preserve">As controls, mice were either exposed to cabosil (the non-conjugated particulate without the EPFR group) or saline.  </w:t>
+        <w:t xml:space="preserve">As controls, mice were either exposed to </w:t>
+      </w:r>
+      <w:proofErr w:type="spellStart"/>
+      <w:r>
+        <w:rPr>
+          <w:sz w:val="22"/>
+          <w:szCs w:val="22"/>
+        </w:rPr>
+        <w:t>cabosil</w:t>
+      </w:r>
+      <w:proofErr w:type="spellEnd"/>
+      <w:r>
+        <w:rPr>
+          <w:sz w:val="22"/>
+          <w:szCs w:val="22"/>
+        </w:rPr>
+        <w:t xml:space="preserve"> (the non-conjugated particulate without the EPFR group) or saline.  </w:t>
       </w:r>
       <w:r>
         <w:rPr>
@@ -7080,7 +8126,25 @@
           <w:sz w:val="22"/>
           <w:szCs w:val="22"/>
         </w:rPr>
-        <w:t>and increased serum concentrations of leptin, ghrelin and GLP-1</w:t>
+        <w:t xml:space="preserve">and increased serum concentrations of </w:t>
+      </w:r>
+      <w:proofErr w:type="spellStart"/>
+      <w:r>
+        <w:rPr>
+          <w:color w:val="auto"/>
+          <w:sz w:val="22"/>
+          <w:szCs w:val="22"/>
+        </w:rPr>
+        <w:t>leptin</w:t>
+      </w:r>
+      <w:proofErr w:type="spellEnd"/>
+      <w:r>
+        <w:rPr>
+          <w:color w:val="auto"/>
+          <w:sz w:val="22"/>
+          <w:szCs w:val="22"/>
+        </w:rPr>
+        <w:t>, ghrelin and GLP-1</w:t>
       </w:r>
     </w:p>
     <w:p>
@@ -7495,6 +8559,7 @@
           <w:szCs w:val="22"/>
         </w:rPr>
       </w:pPr>
+      <w:proofErr w:type="spellStart"/>
       <w:r>
         <w:rPr>
           <w:sz w:val="22"/>
@@ -7507,7 +8572,15 @@
           <w:sz w:val="22"/>
           <w:szCs w:val="22"/>
         </w:rPr>
-        <w:t xml:space="preserve">eptin </w:t>
+        <w:t>eptin</w:t>
+      </w:r>
+      <w:proofErr w:type="spellEnd"/>
+      <w:r>
+        <w:rPr>
+          <w:sz w:val="22"/>
+          <w:szCs w:val="22"/>
+        </w:rPr>
+        <w:t xml:space="preserve"> </w:t>
       </w:r>
       <w:r>
         <w:rPr>
@@ -7628,7 +8701,23 @@
           <w:sz w:val="22"/>
           <w:szCs w:val="22"/>
         </w:rPr>
-        <w:t xml:space="preserve">and p=0.097 for fed leptin </w:t>
+        <w:t xml:space="preserve">and p=0.097 for fed </w:t>
+      </w:r>
+      <w:proofErr w:type="spellStart"/>
+      <w:r>
+        <w:rPr>
+          <w:sz w:val="22"/>
+          <w:szCs w:val="22"/>
+        </w:rPr>
+        <w:t>leptin</w:t>
+      </w:r>
+      <w:proofErr w:type="spellEnd"/>
+      <w:r>
+        <w:rPr>
+          <w:sz w:val="22"/>
+          <w:szCs w:val="22"/>
+        </w:rPr>
+        <w:t xml:space="preserve"> </w:t>
       </w:r>
       <w:r>
         <w:rPr>
@@ -7677,7 +8766,23 @@
           <w:sz w:val="22"/>
           <w:szCs w:val="22"/>
         </w:rPr>
-        <w:t xml:space="preserve">levations in circulating leptin levels are consistent with </w:t>
+        <w:t xml:space="preserve">levations in circulating </w:t>
+      </w:r>
+      <w:proofErr w:type="spellStart"/>
+      <w:r>
+        <w:rPr>
+          <w:sz w:val="22"/>
+          <w:szCs w:val="22"/>
+        </w:rPr>
+        <w:t>leptin</w:t>
+      </w:r>
+      <w:proofErr w:type="spellEnd"/>
+      <w:r>
+        <w:rPr>
+          <w:sz w:val="22"/>
+          <w:szCs w:val="22"/>
+        </w:rPr>
+        <w:t xml:space="preserve"> levels are consistent with </w:t>
       </w:r>
       <w:r>
         <w:rPr>
@@ -8351,7 +9456,23 @@
           <w:sz w:val="22"/>
           <w:szCs w:val="22"/>
         </w:rPr>
-        <w:t xml:space="preserve">or resistin concentrations were different between the two groups </w:t>
+        <w:t xml:space="preserve">or </w:t>
+      </w:r>
+      <w:proofErr w:type="spellStart"/>
+      <w:r>
+        <w:rPr>
+          <w:sz w:val="22"/>
+          <w:szCs w:val="22"/>
+        </w:rPr>
+        <w:t>resistin</w:t>
+      </w:r>
+      <w:proofErr w:type="spellEnd"/>
+      <w:r>
+        <w:rPr>
+          <w:sz w:val="22"/>
+          <w:szCs w:val="22"/>
+        </w:rPr>
+        <w:t xml:space="preserve"> concentrations were different between the two groups </w:t>
       </w:r>
       <w:r>
         <w:rPr>
@@ -8411,7 +9532,23 @@
           <w:sz w:val="22"/>
           <w:szCs w:val="22"/>
         </w:rPr>
-        <w:t xml:space="preserve"> after 12 wk of high fat feeding</w:t>
+        <w:t xml:space="preserve"> after 12 </w:t>
+      </w:r>
+      <w:proofErr w:type="spellStart"/>
+      <w:r>
+        <w:rPr>
+          <w:sz w:val="22"/>
+          <w:szCs w:val="22"/>
+        </w:rPr>
+        <w:t>wk</w:t>
+      </w:r>
+      <w:proofErr w:type="spellEnd"/>
+      <w:r>
+        <w:rPr>
+          <w:sz w:val="22"/>
+          <w:szCs w:val="22"/>
+        </w:rPr>
+        <w:t xml:space="preserve"> of high fat feeding</w:t>
       </w:r>
       <w:r>
         <w:rPr>
@@ -8566,7 +9703,48 @@
           <w:sz w:val="22"/>
           <w:szCs w:val="22"/>
         </w:rPr>
-        <w:t xml:space="preserve">Calculation of the HOMA-IR revealed that both the saline and MCP230-exposed groups had similar insulin sensitivity (HOMA-IR values of 12.77 </w:t>
+        <w:t xml:space="preserve">Calculation of the HOMA-IR revealed that both the saline and MCP230-exposed groups had similar </w:t>
+      </w:r>
+      <w:del w:id="5" w:author="Dave Bridges" w:date="2016-03-08T08:52:00Z">
+        <w:r>
+          <w:rPr>
+            <w:sz w:val="22"/>
+            <w:szCs w:val="22"/>
+          </w:rPr>
+          <w:delText>insulin sensitivity</w:delText>
+        </w:r>
+      </w:del>
+      <w:ins w:id="6" w:author="Dave Bridges" w:date="2016-03-08T08:52:00Z">
+        <w:r>
+          <w:rPr>
+            <w:sz w:val="22"/>
+            <w:szCs w:val="22"/>
+          </w:rPr>
+          <w:t>HOMA-IR score</w:t>
+        </w:r>
+      </w:ins>
+      <w:r>
+        <w:rPr>
+          <w:sz w:val="22"/>
+          <w:szCs w:val="22"/>
+        </w:rPr>
+        <w:t xml:space="preserve"> (</w:t>
+      </w:r>
+      <w:del w:id="7" w:author="Dave Bridges" w:date="2016-03-08T08:52:00Z">
+        <w:r>
+          <w:rPr>
+            <w:sz w:val="22"/>
+            <w:szCs w:val="22"/>
+          </w:rPr>
+          <w:delText xml:space="preserve">HOMA-IR values of </w:delText>
+        </w:r>
+      </w:del>
+      <w:r>
+        <w:rPr>
+          <w:sz w:val="22"/>
+          <w:szCs w:val="22"/>
+        </w:rPr>
+        <w:t xml:space="preserve">12.77 </w:t>
       </w:r>
       <w:r>
         <w:rPr>
@@ -8580,7 +9758,32 @@
           <w:sz w:val="22"/>
           <w:szCs w:val="22"/>
         </w:rPr>
-        <w:t xml:space="preserve"> 1.29 and 12.14 </w:t>
+        <w:t xml:space="preserve"> 1.29 </w:t>
+      </w:r>
+      <w:del w:id="8" w:author="Dave Bridges" w:date="2016-03-08T08:52:00Z">
+        <w:r>
+          <w:rPr>
+            <w:sz w:val="22"/>
+            <w:szCs w:val="22"/>
+          </w:rPr>
+          <w:delText xml:space="preserve">and </w:delText>
+        </w:r>
+      </w:del>
+      <w:ins w:id="9" w:author="Dave Bridges" w:date="2016-03-08T08:52:00Z">
+        <w:r>
+          <w:rPr>
+            <w:sz w:val="22"/>
+            <w:szCs w:val="22"/>
+          </w:rPr>
+          <w:t xml:space="preserve">vs. </w:t>
+        </w:r>
+      </w:ins>
+      <w:r>
+        <w:rPr>
+          <w:sz w:val="22"/>
+          <w:szCs w:val="22"/>
+        </w:rPr>
+        <w:t xml:space="preserve">12.14 </w:t>
       </w:r>
       <w:r>
         <w:rPr>
@@ -8594,8 +9797,26 @@
           <w:sz w:val="22"/>
           <w:szCs w:val="22"/>
         </w:rPr>
-        <w:t xml:space="preserve"> 0.96 for Saline and MCP230, respectively; p&gt;0.05</w:t>
-      </w:r>
+        <w:t xml:space="preserve"> 0.96 for Saline and MCP230, respectively; p</w:t>
+      </w:r>
+      <w:ins w:id="10" w:author="Dave Bridges" w:date="2016-03-08T08:52:00Z">
+        <w:r>
+          <w:rPr>
+            <w:sz w:val="22"/>
+            <w:szCs w:val="22"/>
+          </w:rPr>
+          <w:t>=0.74</w:t>
+        </w:r>
+      </w:ins>
+      <w:del w:id="11" w:author="Dave Bridges" w:date="2016-03-08T08:52:00Z">
+        <w:r>
+          <w:rPr>
+            <w:sz w:val="22"/>
+            <w:szCs w:val="22"/>
+          </w:rPr>
+          <w:delText>&gt;0.05</w:delText>
+        </w:r>
+      </w:del>
       <w:r>
         <w:rPr>
           <w:sz w:val="22"/>
@@ -8735,7 +9956,23 @@
           <w:sz w:val="22"/>
           <w:szCs w:val="22"/>
         </w:rPr>
-        <w:t>Consistent with this, we observed no changes in the levels of fasted Akt phosphorylation in</w:t>
+        <w:t xml:space="preserve">Consistent with this, we observed no changes in the levels of fasted </w:t>
+      </w:r>
+      <w:proofErr w:type="spellStart"/>
+      <w:r>
+        <w:rPr>
+          <w:sz w:val="22"/>
+          <w:szCs w:val="22"/>
+        </w:rPr>
+        <w:t>Akt</w:t>
+      </w:r>
+      <w:proofErr w:type="spellEnd"/>
+      <w:r>
+        <w:rPr>
+          <w:sz w:val="22"/>
+          <w:szCs w:val="22"/>
+        </w:rPr>
+        <w:t xml:space="preserve"> phosphorylation in</w:t>
       </w:r>
       <w:r>
         <w:rPr>
@@ -8810,13 +10047,15 @@
         <w:lastRenderedPageBreak/>
         <w:t>having elevated glucagon concentrations in the fasted and fed state, although fed state levels did not quite attain statistical significance (p=0.009 and p=0.</w:t>
       </w:r>
-      <w:r>
-        <w:rPr>
-          <w:sz w:val="22"/>
-          <w:szCs w:val="22"/>
-        </w:rPr>
-        <w:t>`</w:t>
-      </w:r>
+      <w:del w:id="12" w:author="Dave Bridges" w:date="2016-03-08T08:51:00Z">
+        <w:r>
+          <w:rPr>
+            <w:sz w:val="22"/>
+            <w:szCs w:val="22"/>
+          </w:rPr>
+          <w:delText>`</w:delText>
+        </w:r>
+      </w:del>
       <w:r>
         <w:rPr>
           <w:sz w:val="22"/>
@@ -8955,6 +10194,7 @@
         </w:rPr>
         <w:t xml:space="preserve">individually housed </w:t>
       </w:r>
+      <w:proofErr w:type="gramStart"/>
       <w:r>
         <w:rPr>
           <w:sz w:val="22"/>
@@ -8974,7 +10214,15 @@
           <w:sz w:val="22"/>
           <w:szCs w:val="22"/>
         </w:rPr>
-        <w:t xml:space="preserve"> old mice</w:t>
+        <w:t xml:space="preserve"> old</w:t>
+      </w:r>
+      <w:proofErr w:type="gramEnd"/>
+      <w:r>
+        <w:rPr>
+          <w:sz w:val="22"/>
+          <w:szCs w:val="22"/>
+        </w:rPr>
+        <w:t xml:space="preserve"> mice</w:t>
       </w:r>
       <w:r>
         <w:rPr>
@@ -9002,7 +10250,23 @@
           <w:sz w:val="22"/>
           <w:szCs w:val="22"/>
         </w:rPr>
-        <w:t>cages for indirect calorimetry, physical activity monitoring and evaluation of gas exchange rates.</w:t>
+        <w:t xml:space="preserve">cages for indirect </w:t>
+      </w:r>
+      <w:proofErr w:type="spellStart"/>
+      <w:r>
+        <w:rPr>
+          <w:sz w:val="22"/>
+          <w:szCs w:val="22"/>
+        </w:rPr>
+        <w:t>calorimetry</w:t>
+      </w:r>
+      <w:proofErr w:type="spellEnd"/>
+      <w:r>
+        <w:rPr>
+          <w:sz w:val="22"/>
+          <w:szCs w:val="22"/>
+        </w:rPr>
+        <w:t>, physical activity monitoring and evaluation of gas exchange rates.</w:t>
       </w:r>
       <w:r>
         <w:rPr>
@@ -9480,6 +10744,7 @@
         </w:rPr>
         <w:t xml:space="preserve"> </w:t>
       </w:r>
+      <w:proofErr w:type="gramStart"/>
       <w:r>
         <w:rPr>
           <w:sz w:val="22"/>
@@ -9494,6 +10759,7 @@
         </w:rPr>
         <w:t>fuel</w:t>
       </w:r>
+      <w:proofErr w:type="gramEnd"/>
       <w:r>
         <w:rPr>
           <w:sz w:val="22"/>
@@ -9577,7 +10843,23 @@
           <w:sz w:val="22"/>
           <w:szCs w:val="22"/>
         </w:rPr>
-        <w:t xml:space="preserve">between MCP230 and cabosil </w:t>
+        <w:t xml:space="preserve">between MCP230 and </w:t>
+      </w:r>
+      <w:proofErr w:type="spellStart"/>
+      <w:r>
+        <w:rPr>
+          <w:sz w:val="22"/>
+          <w:szCs w:val="22"/>
+        </w:rPr>
+        <w:t>cabosil</w:t>
+      </w:r>
+      <w:proofErr w:type="spellEnd"/>
+      <w:r>
+        <w:rPr>
+          <w:sz w:val="22"/>
+          <w:szCs w:val="22"/>
+        </w:rPr>
+        <w:t xml:space="preserve"> </w:t>
       </w:r>
       <w:r>
         <w:rPr>
@@ -9661,7 +10943,23 @@
           <w:sz w:val="22"/>
           <w:szCs w:val="22"/>
         </w:rPr>
-        <w:t xml:space="preserve">control (cabosil) or </w:t>
+        <w:t>control (</w:t>
+      </w:r>
+      <w:proofErr w:type="spellStart"/>
+      <w:r>
+        <w:rPr>
+          <w:sz w:val="22"/>
+          <w:szCs w:val="22"/>
+        </w:rPr>
+        <w:t>cabosil</w:t>
+      </w:r>
+      <w:proofErr w:type="spellEnd"/>
+      <w:r>
+        <w:rPr>
+          <w:sz w:val="22"/>
+          <w:szCs w:val="22"/>
+        </w:rPr>
+        <w:t xml:space="preserve">) or </w:t>
       </w:r>
       <w:r>
         <w:rPr>
@@ -9738,7 +11036,23 @@
           <w:sz w:val="22"/>
           <w:szCs w:val="22"/>
         </w:rPr>
-        <w:t>These data indicate that particle exposure alone (cabosil) altered substrate preference; and therefore exposure to the EPFR did not alter substrate preference.</w:t>
+        <w:t>These data indicate that particle exposure alone (</w:t>
+      </w:r>
+      <w:proofErr w:type="spellStart"/>
+      <w:r>
+        <w:rPr>
+          <w:sz w:val="22"/>
+          <w:szCs w:val="22"/>
+        </w:rPr>
+        <w:t>cabosil</w:t>
+      </w:r>
+      <w:proofErr w:type="spellEnd"/>
+      <w:r>
+        <w:rPr>
+          <w:sz w:val="22"/>
+          <w:szCs w:val="22"/>
+        </w:rPr>
+        <w:t>) altered substrate preference; and therefore exposure to the EPFR did not alter substrate preference.</w:t>
       </w:r>
       <w:r>
         <w:rPr>
@@ -9784,6 +11098,7 @@
         </w:rPr>
         <w:t xml:space="preserve"> from MCP230 Treated Mice Have Reduced </w:t>
       </w:r>
+      <w:proofErr w:type="spellStart"/>
       <w:r>
         <w:rPr>
           <w:color w:val="auto"/>
@@ -9798,7 +11113,16 @@
           <w:sz w:val="22"/>
           <w:szCs w:val="22"/>
         </w:rPr>
-        <w:t>DNA Copy Number</w:t>
+        <w:t>DNA</w:t>
+      </w:r>
+      <w:proofErr w:type="spellEnd"/>
+      <w:r>
+        <w:rPr>
+          <w:color w:val="auto"/>
+          <w:sz w:val="22"/>
+          <w:szCs w:val="22"/>
+        </w:rPr>
+        <w:t xml:space="preserve"> Copy Number</w:t>
       </w:r>
       <w:r>
         <w:rPr>
@@ -9813,7 +11137,7 @@
       <w:pPr>
         <w:spacing w:line="480" w:lineRule="auto"/>
         <w:rPr>
-          <w:ins w:id="5" w:author="Dave Bridges" w:date="2016-03-08T08:36:00Z"/>
+          <w:ins w:id="13" w:author="Dave Bridges" w:date="2016-03-08T08:36:00Z"/>
           <w:sz w:val="22"/>
           <w:szCs w:val="22"/>
         </w:rPr>
@@ -9902,6 +11226,7 @@
         </w:rPr>
         <w:t xml:space="preserve">determined </w:t>
       </w:r>
+      <w:proofErr w:type="spellStart"/>
       <w:r>
         <w:rPr>
           <w:sz w:val="22"/>
@@ -9921,7 +11246,31 @@
           <w:sz w:val="22"/>
           <w:szCs w:val="22"/>
         </w:rPr>
-        <w:t xml:space="preserve">DNA copy number in quadriceps muscle after the 12 week </w:t>
+        <w:t>DNA</w:t>
+      </w:r>
+      <w:proofErr w:type="spellEnd"/>
+      <w:r>
+        <w:rPr>
+          <w:sz w:val="22"/>
+          <w:szCs w:val="22"/>
+        </w:rPr>
+        <w:t xml:space="preserve"> copy number in quadriceps muscle after the </w:t>
+      </w:r>
+      <w:proofErr w:type="gramStart"/>
+      <w:r>
+        <w:rPr>
+          <w:sz w:val="22"/>
+          <w:szCs w:val="22"/>
+        </w:rPr>
+        <w:t>12 week</w:t>
+      </w:r>
+      <w:proofErr w:type="gramEnd"/>
+      <w:r>
+        <w:rPr>
+          <w:sz w:val="22"/>
+          <w:szCs w:val="22"/>
+        </w:rPr>
+        <w:t xml:space="preserve"> </w:t>
       </w:r>
       <w:r>
         <w:rPr>
@@ -10007,6 +11356,7 @@
         </w:rPr>
         <w:t xml:space="preserve"> in </w:t>
       </w:r>
+      <w:proofErr w:type="spellStart"/>
       <w:r>
         <w:rPr>
           <w:sz w:val="22"/>
@@ -10014,6 +11364,7 @@
         </w:rPr>
         <w:t>mtDNA</w:t>
       </w:r>
+      <w:proofErr w:type="spellEnd"/>
       <w:r>
         <w:rPr>
           <w:sz w:val="22"/>
@@ -10035,6 +11386,7 @@
         </w:rPr>
         <w:t xml:space="preserve">, as determined using primers designed for three distinct </w:t>
       </w:r>
+      <w:proofErr w:type="spellStart"/>
       <w:r>
         <w:rPr>
           <w:sz w:val="22"/>
@@ -10042,6 +11394,7 @@
         </w:rPr>
         <w:t>mtDNA</w:t>
       </w:r>
+      <w:proofErr w:type="spellEnd"/>
       <w:r>
         <w:rPr>
           <w:sz w:val="22"/>
@@ -10112,6 +11465,7 @@
         </w:rPr>
         <w:t xml:space="preserve">oop, </w:t>
       </w:r>
+      <w:proofErr w:type="spellStart"/>
       <w:r>
         <w:rPr>
           <w:i/>
@@ -10136,6 +11490,7 @@
         </w:rPr>
         <w:t>b</w:t>
       </w:r>
+      <w:proofErr w:type="spellEnd"/>
       <w:r>
         <w:rPr>
           <w:sz w:val="22"/>
@@ -10297,7 +11652,23 @@
           <w:sz w:val="22"/>
           <w:szCs w:val="22"/>
         </w:rPr>
-        <w:t xml:space="preserve"> than mtDNA copy number </w:t>
+        <w:t xml:space="preserve"> than </w:t>
+      </w:r>
+      <w:proofErr w:type="spellStart"/>
+      <w:r>
+        <w:rPr>
+          <w:sz w:val="22"/>
+          <w:szCs w:val="22"/>
+        </w:rPr>
+        <w:t>mtDNA</w:t>
+      </w:r>
+      <w:proofErr w:type="spellEnd"/>
+      <w:r>
+        <w:rPr>
+          <w:sz w:val="22"/>
+          <w:szCs w:val="22"/>
+        </w:rPr>
+        <w:t xml:space="preserve"> copy number </w:t>
       </w:r>
       <w:r>
         <w:rPr>
@@ -10332,7 +11703,23 @@
           <w:sz w:val="22"/>
           <w:szCs w:val="22"/>
         </w:rPr>
-        <w:t>a good indicator of tricarboxylic acid cycle activity</w:t>
+        <w:t xml:space="preserve">a good indicator of </w:t>
+      </w:r>
+      <w:proofErr w:type="spellStart"/>
+      <w:r>
+        <w:rPr>
+          <w:sz w:val="22"/>
+          <w:szCs w:val="22"/>
+        </w:rPr>
+        <w:t>tricarboxylic</w:t>
+      </w:r>
+      <w:proofErr w:type="spellEnd"/>
+      <w:r>
+        <w:rPr>
+          <w:sz w:val="22"/>
+          <w:szCs w:val="22"/>
+        </w:rPr>
+        <w:t xml:space="preserve"> acid cycle activity</w:t>
       </w:r>
       <w:r>
         <w:rPr>
@@ -10487,7 +11874,23 @@
           <w:sz w:val="22"/>
           <w:szCs w:val="22"/>
         </w:rPr>
-        <w:t>educed mtDNA copy number and lower citrate synthase activity</w:t>
+        <w:t xml:space="preserve">educed </w:t>
+      </w:r>
+      <w:proofErr w:type="spellStart"/>
+      <w:r>
+        <w:rPr>
+          <w:sz w:val="22"/>
+          <w:szCs w:val="22"/>
+        </w:rPr>
+        <w:t>mtDNA</w:t>
+      </w:r>
+      <w:proofErr w:type="spellEnd"/>
+      <w:r>
+        <w:rPr>
+          <w:sz w:val="22"/>
+          <w:szCs w:val="22"/>
+        </w:rPr>
+        <w:t xml:space="preserve"> copy number and lower citrate synthase activity</w:t>
       </w:r>
       <w:r>
         <w:rPr>
@@ -10618,6 +12021,7 @@
         </w:rPr>
         <w:t xml:space="preserve">, </w:t>
       </w:r>
+      <w:proofErr w:type="spellStart"/>
       <w:r>
         <w:rPr>
           <w:i/>
@@ -10626,6 +12030,7 @@
         </w:rPr>
         <w:t>Sdha</w:t>
       </w:r>
+      <w:proofErr w:type="spellEnd"/>
       <w:r>
         <w:rPr>
           <w:sz w:val="22"/>
@@ -10640,6 +12045,7 @@
         </w:rPr>
         <w:t xml:space="preserve"> </w:t>
       </w:r>
+      <w:proofErr w:type="spellStart"/>
       <w:r>
         <w:rPr>
           <w:i/>
@@ -10656,6 +12062,7 @@
         </w:rPr>
         <w:t>Cytb</w:t>
       </w:r>
+      <w:proofErr w:type="spellEnd"/>
       <w:r>
         <w:rPr>
           <w:sz w:val="22"/>
@@ -10795,7 +12202,7 @@
       <w:pPr>
         <w:spacing w:line="480" w:lineRule="auto"/>
         <w:rPr>
-          <w:ins w:id="6" w:author="Dave Bridges" w:date="2016-03-08T08:36:00Z"/>
+          <w:ins w:id="14" w:author="Dave Bridges" w:date="2016-03-08T08:36:00Z"/>
           <w:sz w:val="22"/>
           <w:szCs w:val="22"/>
         </w:rPr>
@@ -10809,7 +12216,7 @@
           <w:szCs w:val="22"/>
         </w:rPr>
       </w:pPr>
-      <w:del w:id="7" w:author="Dave Bridges" w:date="2016-03-08T08:35:00Z">
+      <w:del w:id="15" w:author="Dave Bridges" w:date="2016-03-08T08:35:00Z">
         <w:r>
           <w:rPr>
             <w:sz w:val="22"/>
@@ -10818,7 +12225,7 @@
           <w:delText>In contrast</w:delText>
         </w:r>
       </w:del>
-      <w:ins w:id="8" w:author="Dave Bridges" w:date="2016-03-08T08:35:00Z">
+      <w:ins w:id="16" w:author="Dave Bridges" w:date="2016-03-08T08:35:00Z">
         <w:r>
           <w:rPr>
             <w:sz w:val="22"/>
@@ -10827,7 +12234,7 @@
           <w:t xml:space="preserve">To test whether these reductions were due to </w:t>
         </w:r>
       </w:ins>
-      <w:ins w:id="9" w:author="Dave Bridges" w:date="2016-03-08T08:36:00Z">
+      <w:ins w:id="17" w:author="Dave Bridges" w:date="2016-03-08T08:36:00Z">
         <w:r>
           <w:rPr>
             <w:sz w:val="22"/>
@@ -10836,7 +12243,7 @@
           <w:t xml:space="preserve">lowered </w:t>
         </w:r>
       </w:ins>
-      <w:ins w:id="10" w:author="Dave Bridges" w:date="2016-03-08T08:35:00Z">
+      <w:ins w:id="18" w:author="Dave Bridges" w:date="2016-03-08T08:35:00Z">
         <w:r>
           <w:rPr>
             <w:sz w:val="22"/>
@@ -10852,7 +12259,7 @@
         </w:rPr>
         <w:t xml:space="preserve">, we </w:t>
       </w:r>
-      <w:ins w:id="11" w:author="Dave Bridges" w:date="2016-03-08T08:36:00Z">
+      <w:ins w:id="19" w:author="Dave Bridges" w:date="2016-03-08T08:36:00Z">
         <w:r>
           <w:rPr>
             <w:sz w:val="22"/>
@@ -10861,13 +12268,22 @@
           <w:t xml:space="preserve">evaluated the expression level of several known </w:t>
         </w:r>
       </w:ins>
-      <w:ins w:id="12" w:author="Dave Bridges" w:date="2016-03-08T08:37:00Z">
+      <w:proofErr w:type="spellStart"/>
+      <w:ins w:id="20" w:author="Dave Bridges" w:date="2016-03-08T08:37:00Z">
         <w:r>
           <w:rPr>
             <w:sz w:val="22"/>
             <w:szCs w:val="22"/>
           </w:rPr>
-          <w:t xml:space="preserve">mitochondriogenesis genes.  We </w:t>
+          <w:t>mitochondriogenesis</w:t>
+        </w:r>
+        <w:proofErr w:type="spellEnd"/>
+        <w:r>
+          <w:rPr>
+            <w:sz w:val="22"/>
+            <w:szCs w:val="22"/>
+          </w:rPr>
+          <w:t xml:space="preserve"> genes.  We </w:t>
         </w:r>
       </w:ins>
       <w:r>
@@ -10877,6 +12293,7 @@
         </w:rPr>
         <w:t xml:space="preserve">observed increases in the mRNA of </w:t>
       </w:r>
+      <w:proofErr w:type="spellStart"/>
       <w:r>
         <w:rPr>
           <w:i/>
@@ -10885,6 +12302,7 @@
         </w:rPr>
         <w:t>Ppard</w:t>
       </w:r>
+      <w:proofErr w:type="spellEnd"/>
       <w:r>
         <w:rPr>
           <w:sz w:val="22"/>
@@ -10914,7 +12332,7 @@
         </w:rPr>
         <w:t xml:space="preserve">, </w:t>
       </w:r>
-      <w:del w:id="13" w:author="Dave Bridges" w:date="2016-03-08T08:37:00Z">
+      <w:del w:id="21" w:author="Dave Bridges" w:date="2016-03-08T08:37:00Z">
         <w:r>
           <w:rPr>
             <w:sz w:val="22"/>
@@ -10923,7 +12341,7 @@
           <w:delText>two important upstream regulators of mitochondrial biogenesis in skeletal muscle, whereas</w:delText>
         </w:r>
       </w:del>
-      <w:ins w:id="14" w:author="Dave Bridges" w:date="2016-03-08T08:37:00Z">
+      <w:ins w:id="22" w:author="Dave Bridges" w:date="2016-03-08T08:37:00Z">
         <w:r>
           <w:rPr>
             <w:sz w:val="22"/>
@@ -10939,7 +12357,7 @@
         </w:rPr>
         <w:t xml:space="preserve"> there were no difference</w:t>
       </w:r>
-      <w:ins w:id="15" w:author="Dave Bridges" w:date="2016-03-08T08:37:00Z">
+      <w:ins w:id="23" w:author="Dave Bridges" w:date="2016-03-08T08:37:00Z">
         <w:r>
           <w:rPr>
             <w:sz w:val="22"/>
@@ -11000,6 +12418,7 @@
         </w:rPr>
         <w:t xml:space="preserve"> or </w:t>
       </w:r>
+      <w:proofErr w:type="spellStart"/>
       <w:r>
         <w:rPr>
           <w:i/>
@@ -11008,6 +12427,7 @@
         </w:rPr>
         <w:t>Tfam</w:t>
       </w:r>
+      <w:proofErr w:type="spellEnd"/>
       <w:r>
         <w:rPr>
           <w:sz w:val="22"/>
@@ -11183,7 +12603,7 @@
         </w:rPr>
         <w:t>).</w:t>
       </w:r>
-      <w:del w:id="16" w:author="Dave Bridges" w:date="2016-03-08T08:37:00Z">
+      <w:del w:id="24" w:author="Dave Bridges" w:date="2016-03-08T08:37:00Z">
         <w:r>
           <w:rPr>
             <w:sz w:val="22"/>
@@ -11199,7 +12619,7 @@
           <w:delText>Interestingly,</w:delText>
         </w:r>
       </w:del>
-      <w:ins w:id="17" w:author="Dave Bridges" w:date="2016-03-08T08:37:00Z">
+      <w:ins w:id="25" w:author="Dave Bridges" w:date="2016-03-08T08:37:00Z">
         <w:r>
           <w:rPr>
             <w:sz w:val="22"/>
@@ -11215,7 +12635,7 @@
         </w:rPr>
         <w:t xml:space="preserve"> </w:t>
       </w:r>
-      <w:ins w:id="18" w:author="Dave Bridges" w:date="2016-03-08T08:37:00Z">
+      <w:ins w:id="26" w:author="Dave Bridges" w:date="2016-03-08T08:37:00Z">
         <w:r>
           <w:rPr>
             <w:sz w:val="22"/>
@@ -11224,7 +12644,7 @@
           <w:t>W</w:t>
         </w:r>
       </w:ins>
-      <w:del w:id="19" w:author="Dave Bridges" w:date="2016-03-08T08:37:00Z">
+      <w:del w:id="27" w:author="Dave Bridges" w:date="2016-03-08T08:37:00Z">
         <w:r>
           <w:rPr>
             <w:sz w:val="22"/>
@@ -11444,6 +12864,7 @@
         </w:rPr>
         <w:t xml:space="preserve">secondary to the ability of the </w:t>
       </w:r>
+      <w:proofErr w:type="spellStart"/>
       <w:r>
         <w:rPr>
           <w:sz w:val="22"/>
@@ -11451,6 +12872,7 @@
         </w:rPr>
         <w:t>myocyte</w:t>
       </w:r>
+      <w:proofErr w:type="spellEnd"/>
       <w:r>
         <w:rPr>
           <w:sz w:val="22"/>
@@ -11505,8 +12927,17 @@
           <w:sz w:val="22"/>
           <w:szCs w:val="22"/>
         </w:rPr>
-        <w:t>reduced mtDNA</w:t>
-      </w:r>
+        <w:t xml:space="preserve">reduced </w:t>
+      </w:r>
+      <w:proofErr w:type="spellStart"/>
+      <w:r>
+        <w:rPr>
+          <w:sz w:val="22"/>
+          <w:szCs w:val="22"/>
+        </w:rPr>
+        <w:t>mtDNA</w:t>
+      </w:r>
+      <w:proofErr w:type="spellEnd"/>
       <w:r>
         <w:rPr>
           <w:sz w:val="22"/>
@@ -11519,14 +12950,30 @@
           <w:sz w:val="22"/>
           <w:szCs w:val="22"/>
         </w:rPr>
-        <w:t xml:space="preserve">content and impaired citrate synthase activity </w:t>
-      </w:r>
-      <w:r>
-        <w:rPr>
-          <w:sz w:val="22"/>
-          <w:szCs w:val="22"/>
-        </w:rPr>
-        <w:t xml:space="preserve">are likely </w:t>
+        <w:t xml:space="preserve">content and impaired citrate synthase </w:t>
+      </w:r>
+      <w:proofErr w:type="gramStart"/>
+      <w:r>
+        <w:rPr>
+          <w:sz w:val="22"/>
+          <w:szCs w:val="22"/>
+        </w:rPr>
+        <w:t xml:space="preserve">activity </w:t>
+      </w:r>
+      <w:r>
+        <w:rPr>
+          <w:sz w:val="22"/>
+          <w:szCs w:val="22"/>
+        </w:rPr>
+        <w:t>are</w:t>
+      </w:r>
+      <w:proofErr w:type="gramEnd"/>
+      <w:r>
+        <w:rPr>
+          <w:sz w:val="22"/>
+          <w:szCs w:val="22"/>
+        </w:rPr>
+        <w:t xml:space="preserve"> likely </w:t>
       </w:r>
       <w:r>
         <w:rPr>
@@ -11547,7 +12994,23 @@
           <w:sz w:val="22"/>
           <w:szCs w:val="22"/>
         </w:rPr>
-        <w:t xml:space="preserve">, rather than transcriptional downregulation of mitochondrial biogenesis </w:t>
+        <w:t xml:space="preserve">, rather than transcriptional </w:t>
+      </w:r>
+      <w:proofErr w:type="spellStart"/>
+      <w:r>
+        <w:rPr>
+          <w:sz w:val="22"/>
+          <w:szCs w:val="22"/>
+        </w:rPr>
+        <w:t>downregulation</w:t>
+      </w:r>
+      <w:proofErr w:type="spellEnd"/>
+      <w:r>
+        <w:rPr>
+          <w:sz w:val="22"/>
+          <w:szCs w:val="22"/>
+        </w:rPr>
+        <w:t xml:space="preserve"> of mitochondrial biogenesis </w:t>
       </w:r>
       <w:r>
         <w:rPr>
@@ -11646,6 +13109,7 @@
         </w:rPr>
         <w:t xml:space="preserve"> and </w:t>
       </w:r>
+      <w:proofErr w:type="spellStart"/>
       <w:r>
         <w:rPr>
           <w:i/>
@@ -11654,6 +13118,7 @@
         </w:rPr>
         <w:t>Gclm</w:t>
       </w:r>
+      <w:proofErr w:type="spellEnd"/>
       <w:r>
         <w:rPr>
           <w:sz w:val="22"/>
@@ -12676,8 +14141,26 @@
           <w:sz w:val="22"/>
           <w:szCs w:val="22"/>
         </w:rPr>
-        <w:t xml:space="preserve"> or something else entirely</w:t>
-      </w:r>
+        <w:t xml:space="preserve"> or some</w:t>
+      </w:r>
+      <w:ins w:id="28" w:author="Dave Bridges" w:date="2016-03-08T09:21:00Z">
+        <w:r>
+          <w:rPr>
+            <w:sz w:val="22"/>
+            <w:szCs w:val="22"/>
+          </w:rPr>
+          <w:t xml:space="preserve"> other mechanism</w:t>
+        </w:r>
+      </w:ins>
+      <w:del w:id="29" w:author="Dave Bridges" w:date="2016-03-08T09:21:00Z">
+        <w:r>
+          <w:rPr>
+            <w:sz w:val="22"/>
+            <w:szCs w:val="22"/>
+          </w:rPr>
+          <w:delText>thing else entirely</w:delText>
+        </w:r>
+      </w:del>
       <w:r>
         <w:rPr>
           <w:sz w:val="22"/>
@@ -12706,6 +14189,7 @@
         </w:rPr>
         <w:t xml:space="preserve"> reductions in </w:t>
       </w:r>
+      <w:proofErr w:type="spellStart"/>
       <w:r>
         <w:rPr>
           <w:sz w:val="22"/>
@@ -12720,6 +14204,7 @@
         </w:rPr>
         <w:t>DNA</w:t>
       </w:r>
+      <w:proofErr w:type="spellEnd"/>
       <w:r>
         <w:rPr>
           <w:sz w:val="22"/>
@@ -12739,7 +14224,39 @@
           <w:sz w:val="22"/>
           <w:szCs w:val="22"/>
         </w:rPr>
-        <w:t xml:space="preserve">pport the possibility that </w:t>
+        <w:t xml:space="preserve">pport the </w:t>
+      </w:r>
+      <w:del w:id="30" w:author="Dave Bridges" w:date="2016-03-08T09:21:00Z">
+        <w:r>
+          <w:rPr>
+            <w:sz w:val="22"/>
+            <w:szCs w:val="22"/>
+          </w:rPr>
+          <w:delText xml:space="preserve">possibility </w:delText>
+        </w:r>
+      </w:del>
+      <w:ins w:id="31" w:author="Dave Bridges" w:date="2016-03-08T09:21:00Z">
+        <w:r>
+          <w:rPr>
+            <w:sz w:val="22"/>
+            <w:szCs w:val="22"/>
+          </w:rPr>
+          <w:t>hypothesis</w:t>
+        </w:r>
+        <w:r>
+          <w:rPr>
+            <w:sz w:val="22"/>
+            <w:szCs w:val="22"/>
+          </w:rPr>
+          <w:t xml:space="preserve"> </w:t>
+        </w:r>
+      </w:ins>
+      <w:r>
+        <w:rPr>
+          <w:sz w:val="22"/>
+          <w:szCs w:val="22"/>
+        </w:rPr>
+        <w:t xml:space="preserve">that </w:t>
       </w:r>
       <w:r>
         <w:rPr>
@@ -12818,12 +14335,21 @@
         </w:rPr>
         <w:t xml:space="preserve">, </w:t>
       </w:r>
-      <w:r>
-        <w:rPr>
-          <w:sz w:val="22"/>
-          <w:szCs w:val="22"/>
-        </w:rPr>
-        <w:t xml:space="preserve">likely through post-translational mechanisms, </w:t>
+      <w:del w:id="32" w:author="Dave Bridges" w:date="2016-03-08T09:22:00Z">
+        <w:r>
+          <w:rPr>
+            <w:sz w:val="22"/>
+            <w:szCs w:val="22"/>
+          </w:rPr>
+          <w:delText>likely through post-translational mechanisms</w:delText>
+        </w:r>
+      </w:del>
+      <w:r>
+        <w:rPr>
+          <w:sz w:val="22"/>
+          <w:szCs w:val="22"/>
+        </w:rPr>
+        <w:t xml:space="preserve">, </w:t>
       </w:r>
       <w:r>
         <w:rPr>
@@ -13099,6 +14625,7 @@
         </w:rPr>
         <w:t xml:space="preserve">exposure and placental </w:t>
       </w:r>
+      <w:proofErr w:type="spellStart"/>
       <w:r>
         <w:rPr>
           <w:sz w:val="22"/>
@@ -13111,7 +14638,15 @@
           <w:sz w:val="22"/>
           <w:szCs w:val="22"/>
         </w:rPr>
-        <w:t xml:space="preserve">DNA content </w:t>
+        <w:t>DNA</w:t>
+      </w:r>
+      <w:proofErr w:type="spellEnd"/>
+      <w:r>
+        <w:rPr>
+          <w:sz w:val="22"/>
+          <w:szCs w:val="22"/>
+        </w:rPr>
+        <w:t xml:space="preserve"> content </w:t>
       </w:r>
       <w:r>
         <w:rPr>
@@ -13650,6 +15185,7 @@
         </w:rPr>
         <w:t xml:space="preserve">oxidative damage to </w:t>
       </w:r>
+      <w:proofErr w:type="spellStart"/>
       <w:r>
         <w:rPr>
           <w:sz w:val="22"/>
@@ -13657,6 +15193,7 @@
         </w:rPr>
         <w:t>bioenergetic</w:t>
       </w:r>
+      <w:proofErr w:type="spellEnd"/>
       <w:r>
         <w:rPr>
           <w:sz w:val="22"/>
@@ -13932,7 +15469,7 @@
         </w:rPr>
         <w:t xml:space="preserve">), as well as </w:t>
       </w:r>
-      <w:commentRangeStart w:id="20"/>
+      <w:commentRangeStart w:id="33"/>
       <w:r>
         <w:rPr>
           <w:sz w:val="22"/>
@@ -13955,12 +15492,12 @@
         </w:rPr>
         <w:t xml:space="preserve">, an uncoupling protein known to be up-regulated as a means to reduce endogenous ROS production </w:t>
       </w:r>
-      <w:commentRangeEnd w:id="20"/>
+      <w:commentRangeEnd w:id="33"/>
       <w:r>
         <w:rPr>
           <w:rStyle w:val="CommentReference"/>
         </w:rPr>
-        <w:commentReference w:id="20"/>
+        <w:commentReference w:id="33"/>
       </w:r>
       <w:r>
         <w:rPr>
@@ -14109,14 +15646,39 @@
           <w:sz w:val="22"/>
           <w:szCs w:val="22"/>
         </w:rPr>
-        <w:t xml:space="preserve"> i</w:t>
-      </w:r>
-      <w:r>
-        <w:rPr>
-          <w:sz w:val="22"/>
-          <w:szCs w:val="22"/>
-        </w:rPr>
-        <w:t xml:space="preserve">t is tempting to speculate that </w:t>
+        <w:t xml:space="preserve"> </w:t>
+      </w:r>
+      <w:del w:id="34" w:author="Dave Bridges" w:date="2016-03-08T09:30:00Z">
+        <w:r>
+          <w:rPr>
+            <w:sz w:val="22"/>
+            <w:szCs w:val="22"/>
+          </w:rPr>
+          <w:delText>i</w:delText>
+        </w:r>
+        <w:r>
+          <w:rPr>
+            <w:sz w:val="22"/>
+            <w:szCs w:val="22"/>
+          </w:rPr>
+          <w:delText>t is tempting to speculate</w:delText>
+        </w:r>
+      </w:del>
+      <w:ins w:id="35" w:author="Dave Bridges" w:date="2016-03-08T09:30:00Z">
+        <w:r>
+          <w:rPr>
+            <w:sz w:val="22"/>
+            <w:szCs w:val="22"/>
+          </w:rPr>
+          <w:t>we hypothesize</w:t>
+        </w:r>
+      </w:ins>
+      <w:r>
+        <w:rPr>
+          <w:sz w:val="22"/>
+          <w:szCs w:val="22"/>
+        </w:rPr>
+        <w:t xml:space="preserve"> that </w:t>
       </w:r>
       <w:r>
         <w:rPr>
@@ -14144,7 +15706,32 @@
           <w:sz w:val="22"/>
           <w:szCs w:val="22"/>
         </w:rPr>
-        <w:t xml:space="preserve"> post translational changes </w:t>
+        <w:t xml:space="preserve"> post</w:t>
+      </w:r>
+      <w:ins w:id="36" w:author="Dave Bridges" w:date="2016-03-08T09:30:00Z">
+        <w:r>
+          <w:rPr>
+            <w:sz w:val="22"/>
+            <w:szCs w:val="22"/>
+          </w:rPr>
+          <w:t>-</w:t>
+        </w:r>
+      </w:ins>
+      <w:del w:id="37" w:author="Dave Bridges" w:date="2016-03-08T09:30:00Z">
+        <w:r>
+          <w:rPr>
+            <w:sz w:val="22"/>
+            <w:szCs w:val="22"/>
+          </w:rPr>
+          <w:delText xml:space="preserve"> </w:delText>
+        </w:r>
+      </w:del>
+      <w:r>
+        <w:rPr>
+          <w:sz w:val="22"/>
+          <w:szCs w:val="22"/>
+        </w:rPr>
+        <w:t xml:space="preserve">translational changes </w:t>
       </w:r>
       <w:r>
         <w:rPr>
@@ -14218,6 +15805,8 @@
           <w:szCs w:val="22"/>
         </w:rPr>
       </w:pPr>
+      <w:bookmarkStart w:id="38" w:name="_GoBack"/>
+      <w:bookmarkEnd w:id="38"/>
     </w:p>
     <w:p>
       <w:pPr>
@@ -14260,7 +15849,41 @@
           <w:sz w:val="22"/>
           <w:szCs w:val="22"/>
         </w:rPr>
-        <w:t xml:space="preserve"> (there were no d</w:t>
+        <w:t xml:space="preserve"> </w:t>
+      </w:r>
+      <w:ins w:id="39" w:author="Dave Bridges" w:date="2016-03-08T09:14:00Z">
+        <w:r>
+          <w:rPr>
+            <w:sz w:val="22"/>
+            <w:szCs w:val="22"/>
+          </w:rPr>
+          <w:t>in spite of differences in fat mass as</w:t>
+        </w:r>
+      </w:ins>
+      <w:del w:id="40" w:author="Dave Bridges" w:date="2016-03-08T09:14:00Z">
+        <w:r>
+          <w:rPr>
+            <w:sz w:val="22"/>
+            <w:szCs w:val="22"/>
+          </w:rPr>
+          <w:delText>(</w:delText>
+        </w:r>
+      </w:del>
+      <w:ins w:id="41" w:author="Dave Bridges" w:date="2016-03-08T09:14:00Z">
+        <w:r>
+          <w:rPr>
+            <w:sz w:val="22"/>
+            <w:szCs w:val="22"/>
+          </w:rPr>
+          <w:t xml:space="preserve"> </w:t>
+        </w:r>
+      </w:ins>
+      <w:r>
+        <w:rPr>
+          <w:sz w:val="22"/>
+          <w:szCs w:val="22"/>
+        </w:rPr>
+        <w:t>there were no d</w:t>
       </w:r>
       <w:r>
         <w:rPr>
@@ -14274,7 +15897,23 @@
           <w:sz w:val="22"/>
           <w:szCs w:val="22"/>
         </w:rPr>
-        <w:t>insulin, HOMA-IR score (Figure 3A-C) or Akt phosphorylation in muscle tissue</w:t>
+        <w:t xml:space="preserve">insulin, HOMA-IR score (Figure 3A-C) or </w:t>
+      </w:r>
+      <w:proofErr w:type="spellStart"/>
+      <w:r>
+        <w:rPr>
+          <w:sz w:val="22"/>
+          <w:szCs w:val="22"/>
+        </w:rPr>
+        <w:t>Akt</w:t>
+      </w:r>
+      <w:proofErr w:type="spellEnd"/>
+      <w:r>
+        <w:rPr>
+          <w:sz w:val="22"/>
+          <w:szCs w:val="22"/>
+        </w:rPr>
+        <w:t xml:space="preserve"> phosphorylation in muscle tissue</w:t>
       </w:r>
       <w:r>
         <w:rPr>
@@ -14290,19 +15929,37 @@
         </w:rPr>
         <w:t xml:space="preserve">. We did not measure insulin sensitivity directly, which </w:t>
       </w:r>
-      <w:r>
-        <w:rPr>
-          <w:sz w:val="22"/>
-          <w:szCs w:val="22"/>
-        </w:rPr>
-        <w:t xml:space="preserve">we acknowledge </w:t>
-      </w:r>
-      <w:r>
-        <w:rPr>
-          <w:sz w:val="22"/>
-          <w:szCs w:val="22"/>
-        </w:rPr>
-        <w:t>limits our ability to make any strong conclusions about the effects of acute in utero PM ex</w:t>
+      <w:del w:id="42" w:author="Dave Bridges" w:date="2016-03-08T09:14:00Z">
+        <w:r>
+          <w:rPr>
+            <w:sz w:val="22"/>
+            <w:szCs w:val="22"/>
+          </w:rPr>
+          <w:delText xml:space="preserve">we acknowledge </w:delText>
+        </w:r>
+      </w:del>
+      <w:r>
+        <w:rPr>
+          <w:sz w:val="22"/>
+          <w:szCs w:val="22"/>
+        </w:rPr>
+        <w:t xml:space="preserve">limits our ability to make </w:t>
+      </w:r>
+      <w:del w:id="43" w:author="Dave Bridges" w:date="2016-03-08T09:14:00Z">
+        <w:r>
+          <w:rPr>
+            <w:sz w:val="22"/>
+            <w:szCs w:val="22"/>
+          </w:rPr>
+          <w:delText xml:space="preserve">any </w:delText>
+        </w:r>
+      </w:del>
+      <w:r>
+        <w:rPr>
+          <w:sz w:val="22"/>
+          <w:szCs w:val="22"/>
+        </w:rPr>
+        <w:t>strong conclusions about the effects of acute in utero PM ex</w:t>
       </w:r>
       <w:r>
         <w:rPr>
@@ -14311,13 +15968,15 @@
         </w:rPr>
         <w:t>posure on insulin sensitivity</w:t>
       </w:r>
-      <w:r>
-        <w:rPr>
-          <w:sz w:val="22"/>
-          <w:szCs w:val="22"/>
-        </w:rPr>
-        <w:t xml:space="preserve"> specifically</w:t>
-      </w:r>
+      <w:del w:id="44" w:author="Dave Bridges" w:date="2016-03-08T09:14:00Z">
+        <w:r>
+          <w:rPr>
+            <w:sz w:val="22"/>
+            <w:szCs w:val="22"/>
+          </w:rPr>
+          <w:delText xml:space="preserve"> specifically</w:delText>
+        </w:r>
+      </w:del>
       <w:r>
         <w:rPr>
           <w:sz w:val="22"/>
@@ -14690,6 +16349,7 @@
         </w:rPr>
         <w:t xml:space="preserve"> NIH grant R01DK107535</w:t>
       </w:r>
+      <w:proofErr w:type="gramStart"/>
       <w:r>
         <w:rPr>
           <w:sz w:val="22"/>
@@ -14709,7 +16369,15 @@
           <w:sz w:val="22"/>
           <w:szCs w:val="22"/>
         </w:rPr>
-        <w:t>Le Bonheur Grant #</w:t>
+        <w:t>Le</w:t>
+      </w:r>
+      <w:proofErr w:type="gramEnd"/>
+      <w:r>
+        <w:rPr>
+          <w:sz w:val="22"/>
+          <w:szCs w:val="22"/>
+        </w:rPr>
+        <w:t xml:space="preserve"> Bonheur Grant #</w:t>
       </w:r>
       <w:r>
         <w:rPr>
@@ -23215,7 +24883,23 @@
           <w:sz w:val="22"/>
           <w:szCs w:val="22"/>
         </w:rPr>
-        <w:t xml:space="preserve"> § indicates p&lt;0.05 via mixed linear</w:t>
+        <w:t xml:space="preserve"> § </w:t>
+      </w:r>
+      <w:proofErr w:type="gramStart"/>
+      <w:r>
+        <w:rPr>
+          <w:sz w:val="22"/>
+          <w:szCs w:val="22"/>
+        </w:rPr>
+        <w:t>indicates</w:t>
+      </w:r>
+      <w:proofErr w:type="gramEnd"/>
+      <w:r>
+        <w:rPr>
+          <w:sz w:val="22"/>
+          <w:szCs w:val="22"/>
+        </w:rPr>
+        <w:t xml:space="preserve"> p&lt;0.05 via mixed linear</w:t>
       </w:r>
       <w:r>
         <w:rPr>
@@ -23320,7 +25004,71 @@
           <w:sz w:val="22"/>
           <w:szCs w:val="22"/>
         </w:rPr>
-        <w:t xml:space="preserve">Food intake per mouse was calculated on a (A) weekly and (B) cumulative basis throughout the high fat diet phase of the intervention.  MCP230-exposed mice had elevated serum concentrations of (C) leptin, (D) Ghrelin and (E) GLP-1 after access to the high fat diet. (F) Serum GIP tended to be elevated during the fasted state, although this did not attain statistical significance. Fed serum was collected at ZT12. Fasting serum was collected following an overnight fast (~16 hr) at ZT4. Data shown is the group mean ± SE. n=8-14/group. § indicates p&lt;0.05 by mixed linear model, compared by </w:t>
+        <w:t xml:space="preserve">Food intake per mouse was calculated on a (A) weekly and (B) cumulative basis throughout the high fat diet phase of the intervention.  MCP230-exposed mice had elevated serum concentrations of (C) </w:t>
+      </w:r>
+      <w:proofErr w:type="spellStart"/>
+      <w:r>
+        <w:rPr>
+          <w:sz w:val="22"/>
+          <w:szCs w:val="22"/>
+        </w:rPr>
+        <w:t>leptin</w:t>
+      </w:r>
+      <w:proofErr w:type="spellEnd"/>
+      <w:r>
+        <w:rPr>
+          <w:sz w:val="22"/>
+          <w:szCs w:val="22"/>
+        </w:rPr>
+        <w:t xml:space="preserve">, (D) Ghrelin and (E) GLP-1 after access to the high fat diet. (F) Serum GIP tended to be elevated during the fasted state, although this did not attain statistical significance. Fed serum was collected at ZT12. Fasting serum was collected following an overnight fast (~16 </w:t>
+      </w:r>
+      <w:proofErr w:type="spellStart"/>
+      <w:r>
+        <w:rPr>
+          <w:sz w:val="22"/>
+          <w:szCs w:val="22"/>
+        </w:rPr>
+        <w:t>hr</w:t>
+      </w:r>
+      <w:proofErr w:type="spellEnd"/>
+      <w:r>
+        <w:rPr>
+          <w:sz w:val="22"/>
+          <w:szCs w:val="22"/>
+        </w:rPr>
+        <w:t xml:space="preserve">) at ZT4. Data shown is the group mean ± SE. </w:t>
+      </w:r>
+      <w:proofErr w:type="gramStart"/>
+      <w:r>
+        <w:rPr>
+          <w:sz w:val="22"/>
+          <w:szCs w:val="22"/>
+        </w:rPr>
+        <w:t>n</w:t>
+      </w:r>
+      <w:proofErr w:type="gramEnd"/>
+      <w:r>
+        <w:rPr>
+          <w:sz w:val="22"/>
+          <w:szCs w:val="22"/>
+        </w:rPr>
+        <w:t xml:space="preserve">=8-14/group. § </w:t>
+      </w:r>
+      <w:proofErr w:type="gramStart"/>
+      <w:r>
+        <w:rPr>
+          <w:sz w:val="22"/>
+          <w:szCs w:val="22"/>
+        </w:rPr>
+        <w:t>indicates</w:t>
+      </w:r>
+      <w:proofErr w:type="gramEnd"/>
+      <w:r>
+        <w:rPr>
+          <w:sz w:val="22"/>
+          <w:szCs w:val="22"/>
+        </w:rPr>
+        <w:t xml:space="preserve"> p&lt;0.05 by mixed linear model, compared by </w:t>
       </w:r>
       <w:r>
         <w:rPr>
@@ -23356,7 +25104,23 @@
           <w:sz w:val="22"/>
           <w:szCs w:val="22"/>
         </w:rPr>
-        <w:t xml:space="preserve">. † indicates a main effect for feeding state </w:t>
+        <w:t xml:space="preserve">. † </w:t>
+      </w:r>
+      <w:proofErr w:type="gramStart"/>
+      <w:r>
+        <w:rPr>
+          <w:sz w:val="22"/>
+          <w:szCs w:val="22"/>
+        </w:rPr>
+        <w:t>indicates</w:t>
+      </w:r>
+      <w:proofErr w:type="gramEnd"/>
+      <w:r>
+        <w:rPr>
+          <w:sz w:val="22"/>
+          <w:szCs w:val="22"/>
+        </w:rPr>
+        <w:t xml:space="preserve"> a main effect for feeding state </w:t>
       </w:r>
       <w:r>
         <w:rPr>
@@ -23384,7 +25148,23 @@
           <w:sz w:val="22"/>
           <w:szCs w:val="22"/>
         </w:rPr>
-        <w:t>. * indicates p&lt;0.05 via a Wilcoxon Rank Sum Test</w:t>
+        <w:t xml:space="preserve">. * </w:t>
+      </w:r>
+      <w:proofErr w:type="gramStart"/>
+      <w:r>
+        <w:rPr>
+          <w:sz w:val="22"/>
+          <w:szCs w:val="22"/>
+        </w:rPr>
+        <w:t>indicates</w:t>
+      </w:r>
+      <w:proofErr w:type="gramEnd"/>
+      <w:r>
+        <w:rPr>
+          <w:sz w:val="22"/>
+          <w:szCs w:val="22"/>
+        </w:rPr>
+        <w:t xml:space="preserve"> p&lt;0.05 via a Wilcoxon Rank Sum Test</w:t>
       </w:r>
       <w:r>
         <w:rPr>
@@ -23524,7 +25304,39 @@
           <w:sz w:val="22"/>
           <w:szCs w:val="22"/>
         </w:rPr>
-        <w:t xml:space="preserve">). Data shown is the group mean ± SE. n=8-14/group. † indicates a main effect for feeding state </w:t>
+        <w:t xml:space="preserve">). Data shown is the group mean ± SE. </w:t>
+      </w:r>
+      <w:proofErr w:type="gramStart"/>
+      <w:r>
+        <w:rPr>
+          <w:sz w:val="22"/>
+          <w:szCs w:val="22"/>
+        </w:rPr>
+        <w:t>n</w:t>
+      </w:r>
+      <w:proofErr w:type="gramEnd"/>
+      <w:r>
+        <w:rPr>
+          <w:sz w:val="22"/>
+          <w:szCs w:val="22"/>
+        </w:rPr>
+        <w:t xml:space="preserve">=8-14/group. † </w:t>
+      </w:r>
+      <w:proofErr w:type="gramStart"/>
+      <w:r>
+        <w:rPr>
+          <w:sz w:val="22"/>
+          <w:szCs w:val="22"/>
+        </w:rPr>
+        <w:t>indicates</w:t>
+      </w:r>
+      <w:proofErr w:type="gramEnd"/>
+      <w:r>
+        <w:rPr>
+          <w:sz w:val="22"/>
+          <w:szCs w:val="22"/>
+        </w:rPr>
+        <w:t xml:space="preserve"> a main effect for feeding state </w:t>
       </w:r>
       <w:r>
         <w:rPr>
@@ -23580,7 +25392,23 @@
           <w:sz w:val="22"/>
           <w:szCs w:val="22"/>
         </w:rPr>
-        <w:t>. * indicates p&lt;0.05 via a Wilcoxon Rank Sum Test</w:t>
+        <w:t xml:space="preserve">. * </w:t>
+      </w:r>
+      <w:proofErr w:type="gramStart"/>
+      <w:r>
+        <w:rPr>
+          <w:sz w:val="22"/>
+          <w:szCs w:val="22"/>
+        </w:rPr>
+        <w:t>indicates</w:t>
+      </w:r>
+      <w:proofErr w:type="gramEnd"/>
+      <w:r>
+        <w:rPr>
+          <w:sz w:val="22"/>
+          <w:szCs w:val="22"/>
+        </w:rPr>
+        <w:t xml:space="preserve"> p&lt;0.05 via a Wilcoxon Rank Sum Test</w:t>
       </w:r>
       <w:r>
         <w:rPr>
@@ -23760,7 +25588,55 @@
           <w:sz w:val="22"/>
           <w:szCs w:val="22"/>
         </w:rPr>
-        <w:t>) Quantification of ambulatory movement during the light and dark phases. (F) Respiratory exchange ratio of each group.  Saline and cabosil groups were not combined for this analysis as there was a significant reduction in the respiratory exchange ratio for both the cabosil- and MCP230- exposed groups. Data shown is either the individual (B</w:t>
+        <w:t xml:space="preserve">) Quantification of ambulatory movement during the light and dark phases. (F) Respiratory exchange ratio of each group.  Saline and </w:t>
+      </w:r>
+      <w:proofErr w:type="spellStart"/>
+      <w:r>
+        <w:rPr>
+          <w:sz w:val="22"/>
+          <w:szCs w:val="22"/>
+        </w:rPr>
+        <w:t>cabosil</w:t>
+      </w:r>
+      <w:proofErr w:type="spellEnd"/>
+      <w:r>
+        <w:rPr>
+          <w:sz w:val="22"/>
+          <w:szCs w:val="22"/>
+        </w:rPr>
+        <w:t xml:space="preserve"> groups were not combined for this </w:t>
+      </w:r>
+      <w:proofErr w:type="gramStart"/>
+      <w:r>
+        <w:rPr>
+          <w:sz w:val="22"/>
+          <w:szCs w:val="22"/>
+        </w:rPr>
+        <w:t>analysis</w:t>
+      </w:r>
+      <w:proofErr w:type="gramEnd"/>
+      <w:r>
+        <w:rPr>
+          <w:sz w:val="22"/>
+          <w:szCs w:val="22"/>
+        </w:rPr>
+        <w:t xml:space="preserve"> as there was a significant reduction in the respiratory exchange ratio for both the </w:t>
+      </w:r>
+      <w:proofErr w:type="spellStart"/>
+      <w:r>
+        <w:rPr>
+          <w:sz w:val="22"/>
+          <w:szCs w:val="22"/>
+        </w:rPr>
+        <w:t>cabosil</w:t>
+      </w:r>
+      <w:proofErr w:type="spellEnd"/>
+      <w:r>
+        <w:rPr>
+          <w:sz w:val="22"/>
+          <w:szCs w:val="22"/>
+        </w:rPr>
+        <w:t>- and MCP230- exposed groups. Data shown is either the individual (B</w:t>
       </w:r>
       <w:r>
         <w:rPr>
@@ -23830,7 +25706,55 @@
           <w:sz w:val="22"/>
           <w:szCs w:val="22"/>
         </w:rPr>
-        <w:t>). n=18, 6 or 14 for MCP230, saline and cabosil groups, respectively. § indicates p&lt;0.05 by AN</w:t>
+        <w:t xml:space="preserve">). </w:t>
+      </w:r>
+      <w:proofErr w:type="gramStart"/>
+      <w:r>
+        <w:rPr>
+          <w:sz w:val="22"/>
+          <w:szCs w:val="22"/>
+        </w:rPr>
+        <w:t>n</w:t>
+      </w:r>
+      <w:proofErr w:type="gramEnd"/>
+      <w:r>
+        <w:rPr>
+          <w:sz w:val="22"/>
+          <w:szCs w:val="22"/>
+        </w:rPr>
+        <w:t xml:space="preserve">=18, 6 or 14 for MCP230, saline and </w:t>
+      </w:r>
+      <w:proofErr w:type="spellStart"/>
+      <w:r>
+        <w:rPr>
+          <w:sz w:val="22"/>
+          <w:szCs w:val="22"/>
+        </w:rPr>
+        <w:t>cabosil</w:t>
+      </w:r>
+      <w:proofErr w:type="spellEnd"/>
+      <w:r>
+        <w:rPr>
+          <w:sz w:val="22"/>
+          <w:szCs w:val="22"/>
+        </w:rPr>
+        <w:t xml:space="preserve"> groups, respectively. § </w:t>
+      </w:r>
+      <w:proofErr w:type="gramStart"/>
+      <w:r>
+        <w:rPr>
+          <w:sz w:val="22"/>
+          <w:szCs w:val="22"/>
+        </w:rPr>
+        <w:t>indicates</w:t>
+      </w:r>
+      <w:proofErr w:type="gramEnd"/>
+      <w:r>
+        <w:rPr>
+          <w:sz w:val="22"/>
+          <w:szCs w:val="22"/>
+        </w:rPr>
+        <w:t xml:space="preserve"> p&lt;0.05 by AN</w:t>
       </w:r>
       <w:r>
         <w:rPr>
@@ -23844,7 +25768,23 @@
           <w:sz w:val="22"/>
           <w:szCs w:val="22"/>
         </w:rPr>
-        <w:t xml:space="preserve">OVA (B). *indicates p&lt;0.05 by Student’s </w:t>
+        <w:t>OVA (B). *</w:t>
+      </w:r>
+      <w:proofErr w:type="gramStart"/>
+      <w:r>
+        <w:rPr>
+          <w:sz w:val="22"/>
+          <w:szCs w:val="22"/>
+        </w:rPr>
+        <w:t>indicates</w:t>
+      </w:r>
+      <w:proofErr w:type="gramEnd"/>
+      <w:r>
+        <w:rPr>
+          <w:sz w:val="22"/>
+          <w:szCs w:val="22"/>
+        </w:rPr>
+        <w:t xml:space="preserve"> p&lt;0.05 by Student’s </w:t>
       </w:r>
       <w:r>
         <w:rPr>
@@ -23887,7 +25827,39 @@
           <w:sz w:val="22"/>
           <w:szCs w:val="22"/>
         </w:rPr>
-        <w:t>). The saline-exposed mice are depicted in black, the cabosil-exposed mice are depicted in white and the MCP230-exposed mice are depicted in grey. Where the saline- and cabosil- exposed groups are combined, these mice are depicted in black and white stripes.</w:t>
+        <w:t xml:space="preserve">). The saline-exposed mice are depicted in black, the </w:t>
+      </w:r>
+      <w:proofErr w:type="spellStart"/>
+      <w:r>
+        <w:rPr>
+          <w:sz w:val="22"/>
+          <w:szCs w:val="22"/>
+        </w:rPr>
+        <w:t>cabosil</w:t>
+      </w:r>
+      <w:proofErr w:type="spellEnd"/>
+      <w:r>
+        <w:rPr>
+          <w:sz w:val="22"/>
+          <w:szCs w:val="22"/>
+        </w:rPr>
+        <w:t xml:space="preserve">-exposed mice are depicted in white and the MCP230-exposed mice are depicted in grey. Where the saline- and </w:t>
+      </w:r>
+      <w:proofErr w:type="spellStart"/>
+      <w:r>
+        <w:rPr>
+          <w:sz w:val="22"/>
+          <w:szCs w:val="22"/>
+        </w:rPr>
+        <w:t>cabosil</w:t>
+      </w:r>
+      <w:proofErr w:type="spellEnd"/>
+      <w:r>
+        <w:rPr>
+          <w:sz w:val="22"/>
+          <w:szCs w:val="22"/>
+        </w:rPr>
+        <w:t>- exposed groups are combined, these mice are depicted in black and white stripes.</w:t>
       </w:r>
     </w:p>
     <w:p>
@@ -23954,12 +25926,23 @@
         </w:rPr>
         <w:t xml:space="preserve">(A) </w:t>
       </w:r>
-      <w:r>
-        <w:rPr>
-          <w:sz w:val="22"/>
-          <w:szCs w:val="22"/>
-        </w:rPr>
-        <w:t xml:space="preserve">mtDNA copy number, </w:t>
+      <w:proofErr w:type="spellStart"/>
+      <w:proofErr w:type="gramStart"/>
+      <w:r>
+        <w:rPr>
+          <w:sz w:val="22"/>
+          <w:szCs w:val="22"/>
+        </w:rPr>
+        <w:t>mtDNA</w:t>
+      </w:r>
+      <w:proofErr w:type="spellEnd"/>
+      <w:proofErr w:type="gramEnd"/>
+      <w:r>
+        <w:rPr>
+          <w:sz w:val="22"/>
+          <w:szCs w:val="22"/>
+        </w:rPr>
+        <w:t xml:space="preserve"> copy number, </w:t>
       </w:r>
       <w:r>
         <w:rPr>
@@ -24016,7 +25999,23 @@
           <w:sz w:val="22"/>
           <w:szCs w:val="22"/>
         </w:rPr>
-        <w:t xml:space="preserve"> and subjected to 12 wk of high fat diet as adults. Quadriceps </w:t>
+        <w:t xml:space="preserve"> and subjected to 12 </w:t>
+      </w:r>
+      <w:proofErr w:type="spellStart"/>
+      <w:r>
+        <w:rPr>
+          <w:sz w:val="22"/>
+          <w:szCs w:val="22"/>
+        </w:rPr>
+        <w:t>wk</w:t>
+      </w:r>
+      <w:proofErr w:type="spellEnd"/>
+      <w:r>
+        <w:rPr>
+          <w:sz w:val="22"/>
+          <w:szCs w:val="22"/>
+        </w:rPr>
+        <w:t xml:space="preserve"> of high fat diet as adults. Quadriceps </w:t>
       </w:r>
       <w:r>
         <w:rPr>
@@ -24207,6 +26206,7 @@
         </w:rPr>
         <w:t xml:space="preserve"> </w:t>
       </w:r>
+      <w:proofErr w:type="spellStart"/>
       <w:r>
         <w:rPr>
           <w:i/>
@@ -24215,6 +26215,7 @@
         </w:rPr>
         <w:t>Ppard</w:t>
       </w:r>
+      <w:proofErr w:type="spellEnd"/>
       <w:r>
         <w:rPr>
           <w:i/>
@@ -24334,6 +26335,7 @@
         </w:rPr>
         <w:t xml:space="preserve"> and (F) </w:t>
       </w:r>
+      <w:proofErr w:type="spellStart"/>
       <w:r>
         <w:rPr>
           <w:i/>
@@ -24342,6 +26344,7 @@
         </w:rPr>
         <w:t>Tfam</w:t>
       </w:r>
+      <w:proofErr w:type="spellEnd"/>
       <w:r>
         <w:rPr>
           <w:i/>
@@ -24490,7 +26493,25 @@
           <w:sz w:val="22"/>
           <w:szCs w:val="22"/>
         </w:rPr>
-        <w:t xml:space="preserve">The antioxidant defense system is upregulated in the quadriceps </w:t>
+        <w:t xml:space="preserve">The antioxidant defense system is </w:t>
+      </w:r>
+      <w:proofErr w:type="spellStart"/>
+      <w:r>
+        <w:rPr>
+          <w:b/>
+          <w:sz w:val="22"/>
+          <w:szCs w:val="22"/>
+        </w:rPr>
+        <w:t>upregulated</w:t>
+      </w:r>
+      <w:proofErr w:type="spellEnd"/>
+      <w:r>
+        <w:rPr>
+          <w:b/>
+          <w:sz w:val="22"/>
+          <w:szCs w:val="22"/>
+        </w:rPr>
+        <w:t xml:space="preserve"> in the quadriceps </w:t>
       </w:r>
       <w:r>
         <w:rPr>
@@ -24672,6 +26693,7 @@
         </w:rPr>
         <w:t xml:space="preserve">, </w:t>
       </w:r>
+      <w:proofErr w:type="spellStart"/>
       <w:r>
         <w:rPr>
           <w:i/>
@@ -24680,6 +26702,7 @@
         </w:rPr>
         <w:t>Gclm</w:t>
       </w:r>
+      <w:proofErr w:type="spellEnd"/>
       <w:r>
         <w:rPr>
           <w:sz w:val="22"/>
@@ -25016,7 +27039,25 @@
                 <w:sz w:val="20"/>
                 <w:szCs w:val="20"/>
               </w:rPr>
-              <w:t>TTC TTC ACC GTA GGT GCG TC</w:t>
+              <w:t xml:space="preserve">TTC </w:t>
+            </w:r>
+            <w:proofErr w:type="spellStart"/>
+            <w:r>
+              <w:rPr>
+                <w:rFonts w:cs="Arial"/>
+                <w:sz w:val="20"/>
+                <w:szCs w:val="20"/>
+              </w:rPr>
+              <w:t>TTC</w:t>
+            </w:r>
+            <w:proofErr w:type="spellEnd"/>
+            <w:r>
+              <w:rPr>
+                <w:rFonts w:cs="Arial"/>
+                <w:sz w:val="20"/>
+                <w:szCs w:val="20"/>
+              </w:rPr>
+              <w:t xml:space="preserve"> ACC GTA GGT GCG TC</w:t>
             </w:r>
           </w:p>
         </w:tc>
@@ -25116,6 +27157,7 @@
                 <w:szCs w:val="20"/>
               </w:rPr>
             </w:pPr>
+            <w:proofErr w:type="spellStart"/>
             <w:r>
               <w:rPr>
                 <w:rFonts w:cs="Arial"/>
@@ -25126,6 +27168,7 @@
               </w:rPr>
               <w:t>mt-Cytb</w:t>
             </w:r>
+            <w:proofErr w:type="spellEnd"/>
           </w:p>
         </w:tc>
         <w:tc>
@@ -25272,6 +27315,7 @@
                 <w:szCs w:val="20"/>
               </w:rPr>
             </w:pPr>
+            <w:proofErr w:type="spellStart"/>
             <w:r>
               <w:rPr>
                 <w:rFonts w:cs="Arial"/>
@@ -25282,6 +27326,7 @@
               </w:rPr>
               <w:t>Sdha</w:t>
             </w:r>
+            <w:proofErr w:type="spellEnd"/>
           </w:p>
         </w:tc>
         <w:tc>
@@ -25428,6 +27473,7 @@
                 <w:szCs w:val="20"/>
               </w:rPr>
             </w:pPr>
+            <w:proofErr w:type="spellStart"/>
             <w:r>
               <w:rPr>
                 <w:rFonts w:cs="Arial"/>
@@ -25438,6 +27484,7 @@
               </w:rPr>
               <w:t>Ppard</w:t>
             </w:r>
+            <w:proofErr w:type="spellEnd"/>
           </w:p>
         </w:tc>
         <w:tc>
@@ -25484,7 +27531,25 @@
                 <w:sz w:val="20"/>
                 <w:szCs w:val="20"/>
               </w:rPr>
-              <w:t>CGG AAG AAG CCC TTG CAC C</w:t>
+              <w:t xml:space="preserve">CGG AAG </w:t>
+            </w:r>
+            <w:proofErr w:type="spellStart"/>
+            <w:r>
+              <w:rPr>
+                <w:rFonts w:cs="Arial"/>
+                <w:sz w:val="20"/>
+                <w:szCs w:val="20"/>
+              </w:rPr>
+              <w:t>AAG</w:t>
+            </w:r>
+            <w:proofErr w:type="spellEnd"/>
+            <w:r>
+              <w:rPr>
+                <w:rFonts w:cs="Arial"/>
+                <w:sz w:val="20"/>
+                <w:szCs w:val="20"/>
+              </w:rPr>
+              <w:t xml:space="preserve"> CCC TTG CAC C</w:t>
             </w:r>
           </w:p>
         </w:tc>
@@ -25562,7 +27627,25 @@
                 <w:sz w:val="20"/>
                 <w:szCs w:val="20"/>
               </w:rPr>
-              <w:t>GCT CAT TGT TGT ACT GGT TGG ATA TG</w:t>
+              <w:t xml:space="preserve">GCT CAT TGT </w:t>
+            </w:r>
+            <w:proofErr w:type="spellStart"/>
+            <w:r>
+              <w:rPr>
+                <w:rFonts w:cs="Arial"/>
+                <w:sz w:val="20"/>
+                <w:szCs w:val="20"/>
+              </w:rPr>
+              <w:t>TGT</w:t>
+            </w:r>
+            <w:proofErr w:type="spellEnd"/>
+            <w:r>
+              <w:rPr>
+                <w:rFonts w:cs="Arial"/>
+                <w:sz w:val="20"/>
+                <w:szCs w:val="20"/>
+              </w:rPr>
+              <w:t xml:space="preserve"> ACT GGT TGG ATA TG</w:t>
             </w:r>
           </w:p>
         </w:tc>
@@ -25818,6 +27901,7 @@
                 <w:szCs w:val="20"/>
               </w:rPr>
             </w:pPr>
+            <w:proofErr w:type="spellStart"/>
             <w:r>
               <w:rPr>
                 <w:rFonts w:cs="Arial"/>
@@ -25828,6 +27912,7 @@
               </w:rPr>
               <w:t>Tfam</w:t>
             </w:r>
+            <w:proofErr w:type="spellEnd"/>
           </w:p>
         </w:tc>
         <w:tc>
@@ -26364,6 +28449,7 @@
                 <w:szCs w:val="20"/>
               </w:rPr>
             </w:pPr>
+            <w:proofErr w:type="spellStart"/>
             <w:r>
               <w:rPr>
                 <w:rFonts w:cs="Arial"/>
@@ -26374,6 +28460,7 @@
               </w:rPr>
               <w:t>Gclm</w:t>
             </w:r>
+            <w:proofErr w:type="spellEnd"/>
           </w:p>
         </w:tc>
         <w:tc>
@@ -26474,7 +28561,25 @@
                 <w:sz w:val="20"/>
                 <w:szCs w:val="20"/>
               </w:rPr>
-              <w:t>AAG AAG CCT CTT CTG CTA CC</w:t>
+              <w:t xml:space="preserve">AAG </w:t>
+            </w:r>
+            <w:proofErr w:type="spellStart"/>
+            <w:r>
+              <w:rPr>
+                <w:rFonts w:cs="Arial"/>
+                <w:sz w:val="20"/>
+                <w:szCs w:val="20"/>
+              </w:rPr>
+              <w:t>AAG</w:t>
+            </w:r>
+            <w:proofErr w:type="spellEnd"/>
+            <w:r>
+              <w:rPr>
+                <w:rFonts w:cs="Arial"/>
+                <w:sz w:val="20"/>
+                <w:szCs w:val="20"/>
+              </w:rPr>
+              <w:t xml:space="preserve"> CCT CTT CTG CTA CC</w:t>
             </w:r>
           </w:p>
         </w:tc>
@@ -26630,7 +28735,7 @@
 
 <file path=word/comments.xml><?xml version="1.0" encoding="utf-8"?>
 <w:comments xmlns:wpc="http://schemas.microsoft.com/office/word/2010/wordprocessingCanvas" xmlns:mo="http://schemas.microsoft.com/office/mac/office/2008/main" xmlns:mc="http://schemas.openxmlformats.org/markup-compatibility/2006" xmlns:mv="urn:schemas-microsoft-com:mac:vml" xmlns:o="urn:schemas-microsoft-com:office:office" xmlns:r="http://schemas.openxmlformats.org/officeDocument/2006/relationships" xmlns:m="http://schemas.openxmlformats.org/officeDocument/2006/math" xmlns:v="urn:schemas-microsoft-com:vml" xmlns:wp14="http://schemas.microsoft.com/office/word/2010/wordprocessingDrawing" xmlns:wp="http://schemas.openxmlformats.org/drawingml/2006/wordprocessingDrawing" xmlns:w10="urn:schemas-microsoft-com:office:word" xmlns:w="http://schemas.openxmlformats.org/wordprocessingml/2006/main" xmlns:w14="http://schemas.microsoft.com/office/word/2010/wordml" xmlns:wpg="http://schemas.microsoft.com/office/word/2010/wordprocessingGroup" xmlns:wpi="http://schemas.microsoft.com/office/word/2010/wordprocessingInk" xmlns:wne="http://schemas.microsoft.com/office/word/2006/wordml" xmlns:wps="http://schemas.microsoft.com/office/word/2010/wordprocessingShape" mc:Ignorable="w14 wp14">
-  <w:comment w:id="20" w:author="Dave Bridges" w:date="2016-03-08T08:41:00Z" w:initials="DB">
+  <w:comment w:id="33" w:author="Dave Bridges" w:date="2016-03-08T08:41:00Z" w:initials="DB">
     <w:p>
       <w:pPr>
         <w:pStyle w:val="CommentText"/>
@@ -26642,10 +28747,16 @@
         <w:annotationRef/>
       </w:r>
       <w:r>
-        <w:t>If there are data to support PGC1a and PPARd as antioxidant responses, then we should include this here</w:t>
-      </w:r>
-      <w:bookmarkStart w:id="21" w:name="_GoBack"/>
-      <w:bookmarkEnd w:id="21"/>
+        <w:t xml:space="preserve">If there are data to support PGC1a and </w:t>
+      </w:r>
+      <w:proofErr w:type="spellStart"/>
+      <w:r>
+        <w:t>PPARd</w:t>
+      </w:r>
+      <w:proofErr w:type="spellEnd"/>
+      <w:r>
+        <w:t xml:space="preserve"> as antioxidant responses, then we should include this here</w:t>
+      </w:r>
     </w:p>
   </w:comment>
 </w:comments>
@@ -28101,7 +30212,7 @@
 </file>
 
 <file path=customXml/itemProps1.xml><?xml version="1.0" encoding="utf-8"?>
-<ds:datastoreItem xmlns:ds="http://schemas.openxmlformats.org/officeDocument/2006/customXml" ds:itemID="{36D25161-6AD6-DF43-8B03-B09EBDEA6E76}">
+<ds:datastoreItem xmlns:ds="http://schemas.openxmlformats.org/officeDocument/2006/customXml" ds:itemID="{A6E57B89-63F5-6A45-92DA-FB7FBBF6C3DB}">
   <ds:schemaRefs>
     <ds:schemaRef ds:uri="http://schemas.openxmlformats.org/officeDocument/2006/bibliography"/>
   </ds:schemaRefs>

</xml_diff>

<commit_message>
Made changes to the introduction
</commit_message>
<xml_diff>
--- a/Manuscript/Revision/Revised Manuscript.docx
+++ b/Manuscript/Revision/Revised Manuscript.docx
@@ -1,6 +1,6 @@
 
 <file path=word/document.xml><?xml version="1.0" encoding="utf-8"?>
-<w:document xmlns:wpc="http://schemas.microsoft.com/office/word/2010/wordprocessingCanvas" xmlns:mc="http://schemas.openxmlformats.org/markup-compatibility/2006" xmlns:o="urn:schemas-microsoft-com:office:office" xmlns:r="http://schemas.openxmlformats.org/officeDocument/2006/relationships" xmlns:m="http://schemas.openxmlformats.org/officeDocument/2006/math" xmlns:v="urn:schemas-microsoft-com:vml" xmlns:wp14="http://schemas.microsoft.com/office/word/2010/wordprocessingDrawing" xmlns:wp="http://schemas.openxmlformats.org/drawingml/2006/wordprocessingDrawing" xmlns:w10="urn:schemas-microsoft-com:office:word" xmlns:w="http://schemas.openxmlformats.org/wordprocessingml/2006/main" xmlns:w14="http://schemas.microsoft.com/office/word/2010/wordml" xmlns:w15="http://schemas.microsoft.com/office/word/2012/wordml" xmlns:wpg="http://schemas.microsoft.com/office/word/2010/wordprocessingGroup" xmlns:wpi="http://schemas.microsoft.com/office/word/2010/wordprocessingInk" xmlns:wne="http://schemas.microsoft.com/office/word/2006/wordml" xmlns:wps="http://schemas.microsoft.com/office/word/2010/wordprocessingShape" mc:Ignorable="w14 w15 wp14">
+<w:document xmlns:wpc="http://schemas.microsoft.com/office/word/2010/wordprocessingCanvas" xmlns:mo="http://schemas.microsoft.com/office/mac/office/2008/main" xmlns:mc="http://schemas.openxmlformats.org/markup-compatibility/2006" xmlns:mv="urn:schemas-microsoft-com:mac:vml" xmlns:o="urn:schemas-microsoft-com:office:office" xmlns:r="http://schemas.openxmlformats.org/officeDocument/2006/relationships" xmlns:m="http://schemas.openxmlformats.org/officeDocument/2006/math" xmlns:v="urn:schemas-microsoft-com:vml" xmlns:wp14="http://schemas.microsoft.com/office/word/2010/wordprocessingDrawing" xmlns:wp="http://schemas.openxmlformats.org/drawingml/2006/wordprocessingDrawing" xmlns:w10="urn:schemas-microsoft-com:office:word" xmlns:w="http://schemas.openxmlformats.org/wordprocessingml/2006/main" xmlns:w14="http://schemas.microsoft.com/office/word/2010/wordml" xmlns:wpg="http://schemas.microsoft.com/office/word/2010/wordprocessingGroup" xmlns:wpi="http://schemas.microsoft.com/office/word/2010/wordprocessingInk" xmlns:wne="http://schemas.microsoft.com/office/word/2006/wordml" xmlns:wps="http://schemas.microsoft.com/office/word/2010/wordprocessingShape" mc:Ignorable="w14 wp14">
   <w:body>
     <w:p>
       <w:pPr>
@@ -846,7 +846,25 @@
           <w:sz w:val="22"/>
           <w:szCs w:val="22"/>
         </w:rPr>
-        <w:t>Children's Foundation Research Institute, Le Bonheur Children's Hospital, Memphis, Tennessee 38103.</w:t>
+        <w:t>Children's Foundation Research Institute, Le Bonheur Children's Hospital, Memphis, Tennessee</w:t>
+      </w:r>
+      <w:ins w:id="0" w:author="Dave Bridges" w:date="2016-03-21T08:02:00Z">
+        <w:r>
+          <w:rPr>
+            <w:rFonts w:ascii="Times New Roman" w:eastAsia="Times New Roman" w:hAnsi="Times New Roman" w:cs="Times New Roman"/>
+            <w:sz w:val="22"/>
+            <w:szCs w:val="22"/>
+          </w:rPr>
+          <w:t>,</w:t>
+        </w:r>
+      </w:ins>
+      <w:r>
+        <w:rPr>
+          <w:rFonts w:ascii="Times New Roman" w:eastAsia="Times New Roman" w:hAnsi="Times New Roman" w:cs="Times New Roman"/>
+          <w:sz w:val="22"/>
+          <w:szCs w:val="22"/>
+        </w:rPr>
+        <w:t xml:space="preserve"> 38103.</w:t>
       </w:r>
       <w:r>
         <w:rPr>
@@ -974,7 +992,7 @@
         </w:rPr>
         <w:t xml:space="preserve">email: </w:t>
       </w:r>
-      <w:hyperlink r:id="rId6" w:history="1">
+      <w:hyperlink r:id="rId7" w:history="1">
         <w:r>
           <w:rPr>
             <w:rStyle w:val="Hyperlink"/>
@@ -997,7 +1015,39 @@
           <w:sz w:val="22"/>
           <w:szCs w:val="22"/>
         </w:rPr>
-        <w:t>mail: 894 Union Avenue, Suite 521, Memphis TN 38163</w:t>
+        <w:t xml:space="preserve">mail: </w:t>
+      </w:r>
+      <w:ins w:id="1" w:author="Dave Bridges" w:date="2016-03-21T08:01:00Z">
+        <w:r>
+          <w:rPr>
+            <w:sz w:val="22"/>
+            <w:szCs w:val="22"/>
+          </w:rPr>
+          <w:t xml:space="preserve">Department of Physiology, Room 426.  </w:t>
+        </w:r>
+      </w:ins>
+      <w:r>
+        <w:rPr>
+          <w:sz w:val="22"/>
+          <w:szCs w:val="22"/>
+        </w:rPr>
+        <w:t xml:space="preserve">894 Union Avenue, </w:t>
+      </w:r>
+      <w:del w:id="2" w:author="Dave Bridges" w:date="2016-03-21T08:02:00Z">
+        <w:r>
+          <w:rPr>
+            <w:sz w:val="22"/>
+            <w:szCs w:val="22"/>
+          </w:rPr>
+          <w:delText>Suite 521,</w:delText>
+        </w:r>
+      </w:del>
+      <w:r>
+        <w:rPr>
+          <w:sz w:val="22"/>
+          <w:szCs w:val="22"/>
+        </w:rPr>
+        <w:t xml:space="preserve"> Memphis TN 38163</w:t>
       </w:r>
     </w:p>
     <w:p>
@@ -1075,29 +1125,217 @@
         </w:rPr>
         <w:t xml:space="preserve"> exposure to Environmentally Persistent Free Radicals (EPFR’s) on growth, metabolism, energy utilization and skeletal muscle mitochondrial function in a mouse model of diet-induced obesity. Pregnant </w:t>
       </w:r>
-      <w:r>
-        <w:rPr>
-          <w:sz w:val="22"/>
-          <w:szCs w:val="22"/>
-        </w:rPr>
-        <w:t>C57BL6/</w:t>
-      </w:r>
-      <w:proofErr w:type="spellStart"/>
-      <w:r>
-        <w:rPr>
-          <w:sz w:val="22"/>
-          <w:szCs w:val="22"/>
-        </w:rPr>
-        <w:t>N</w:t>
-      </w:r>
-      <w:r>
-        <w:rPr>
-          <w:sz w:val="22"/>
-          <w:szCs w:val="22"/>
-        </w:rPr>
-        <w:t>Hsd</w:t>
-      </w:r>
-      <w:proofErr w:type="spellEnd"/>
+      <w:del w:id="3" w:author="Dave Bridges" w:date="2016-03-21T08:02:00Z">
+        <w:r>
+          <w:rPr>
+            <w:sz w:val="22"/>
+            <w:szCs w:val="22"/>
+          </w:rPr>
+          <w:delText>C57BL6/N</w:delText>
+        </w:r>
+        <w:r>
+          <w:rPr>
+            <w:sz w:val="22"/>
+            <w:szCs w:val="22"/>
+          </w:rPr>
+          <w:delText>Hsd</w:delText>
+        </w:r>
+        <w:r>
+          <w:rPr>
+            <w:sz w:val="22"/>
+            <w:szCs w:val="22"/>
+          </w:rPr>
+          <w:delText xml:space="preserve"> </w:delText>
+        </w:r>
+        <w:r>
+          <w:rPr>
+            <w:sz w:val="22"/>
+            <w:szCs w:val="22"/>
+          </w:rPr>
+          <w:delText>mice</w:delText>
+        </w:r>
+      </w:del>
+      <w:ins w:id="4" w:author="Dave Bridges" w:date="2016-03-21T08:02:00Z">
+        <w:r>
+          <w:rPr>
+            <w:sz w:val="22"/>
+            <w:szCs w:val="22"/>
+          </w:rPr>
+          <w:t>dams</w:t>
+        </w:r>
+      </w:ins>
+      <w:r>
+        <w:rPr>
+          <w:sz w:val="22"/>
+          <w:szCs w:val="22"/>
+        </w:rPr>
+        <w:t xml:space="preserve"> were treated with </w:t>
+      </w:r>
+      <w:del w:id="5" w:author="Dave Bridges" w:date="2016-03-21T08:02:00Z">
+        <w:r>
+          <w:rPr>
+            <w:sz w:val="22"/>
+            <w:szCs w:val="22"/>
+          </w:rPr>
+          <w:delText xml:space="preserve">either </w:delText>
+        </w:r>
+      </w:del>
+      <w:r>
+        <w:rPr>
+          <w:sz w:val="22"/>
+          <w:szCs w:val="22"/>
+        </w:rPr>
+        <w:t>laboratory</w:t>
+      </w:r>
+      <w:r>
+        <w:rPr>
+          <w:sz w:val="22"/>
+          <w:szCs w:val="22"/>
+        </w:rPr>
+        <w:t>-</w:t>
+      </w:r>
+      <w:r>
+        <w:rPr>
+          <w:sz w:val="22"/>
+          <w:szCs w:val="22"/>
+        </w:rPr>
+        <w:t xml:space="preserve">generated combustion derived particular matter </w:t>
+      </w:r>
+      <w:r>
+        <w:rPr>
+          <w:sz w:val="22"/>
+          <w:szCs w:val="22"/>
+        </w:rPr>
+        <w:t>(</w:t>
+      </w:r>
+      <w:r>
+        <w:rPr>
+          <w:sz w:val="22"/>
+          <w:szCs w:val="22"/>
+        </w:rPr>
+        <w:t>MCP230</w:t>
+      </w:r>
+      <w:r>
+        <w:rPr>
+          <w:sz w:val="22"/>
+          <w:szCs w:val="22"/>
+        </w:rPr>
+        <w:t>)</w:t>
+      </w:r>
+      <w:del w:id="6" w:author="Dave Bridges" w:date="2016-03-21T08:02:00Z">
+        <w:r>
+          <w:rPr>
+            <w:sz w:val="22"/>
+            <w:szCs w:val="22"/>
+          </w:rPr>
+          <w:delText xml:space="preserve"> </w:delText>
+        </w:r>
+        <w:r>
+          <w:rPr>
+            <w:sz w:val="22"/>
+            <w:szCs w:val="22"/>
+          </w:rPr>
+          <w:delText>or saline</w:delText>
+        </w:r>
+      </w:del>
+      <w:r>
+        <w:rPr>
+          <w:sz w:val="22"/>
+          <w:szCs w:val="22"/>
+        </w:rPr>
+        <w:t xml:space="preserve">. </w:t>
+      </w:r>
+      <w:r>
+        <w:rPr>
+          <w:sz w:val="22"/>
+          <w:szCs w:val="22"/>
+        </w:rPr>
+        <w:t xml:space="preserve">The </w:t>
+      </w:r>
+      <w:r>
+        <w:rPr>
+          <w:sz w:val="22"/>
+          <w:szCs w:val="22"/>
+        </w:rPr>
+        <w:t xml:space="preserve">adult </w:t>
+      </w:r>
+      <w:r>
+        <w:rPr>
+          <w:sz w:val="22"/>
+          <w:szCs w:val="22"/>
+        </w:rPr>
+        <w:t>offspring were placed on a high fat diet</w:t>
+      </w:r>
+      <w:r>
+        <w:rPr>
+          <w:sz w:val="22"/>
+          <w:szCs w:val="22"/>
+        </w:rPr>
+        <w:t xml:space="preserve"> for 12 w</w:t>
+      </w:r>
+      <w:r>
+        <w:rPr>
+          <w:sz w:val="22"/>
+          <w:szCs w:val="22"/>
+        </w:rPr>
+        <w:t>ee</w:t>
+      </w:r>
+      <w:r>
+        <w:rPr>
+          <w:sz w:val="22"/>
+          <w:szCs w:val="22"/>
+        </w:rPr>
+        <w:t>k</w:t>
+      </w:r>
+      <w:r>
+        <w:rPr>
+          <w:sz w:val="22"/>
+          <w:szCs w:val="22"/>
+        </w:rPr>
+        <w:t>s</w:t>
+      </w:r>
+      <w:r>
+        <w:rPr>
+          <w:sz w:val="22"/>
+          <w:szCs w:val="22"/>
+        </w:rPr>
+        <w:t xml:space="preserve">, </w:t>
+      </w:r>
+      <w:r>
+        <w:rPr>
+          <w:sz w:val="22"/>
+          <w:szCs w:val="22"/>
+        </w:rPr>
+        <w:t xml:space="preserve">after which </w:t>
+      </w:r>
+      <w:r>
+        <w:rPr>
+          <w:sz w:val="22"/>
+          <w:szCs w:val="22"/>
+        </w:rPr>
+        <w:t xml:space="preserve">we observed a </w:t>
+      </w:r>
+      <w:r>
+        <w:rPr>
+          <w:sz w:val="22"/>
+          <w:szCs w:val="22"/>
+        </w:rPr>
+        <w:t>9.8</w:t>
+      </w:r>
+      <w:r>
+        <w:rPr>
+          <w:sz w:val="22"/>
+          <w:szCs w:val="22"/>
+        </w:rPr>
+        <w:t>% increase in their body weigh</w:t>
+      </w:r>
+      <w:r>
+        <w:rPr>
+          <w:sz w:val="22"/>
+          <w:szCs w:val="22"/>
+        </w:rPr>
+        <w:t>t.</w:t>
+      </w:r>
       <w:r>
         <w:rPr>
           <w:sz w:val="22"/>
@@ -1110,28 +1348,342 @@
           <w:sz w:val="22"/>
           <w:szCs w:val="22"/>
         </w:rPr>
-        <w:t>mice</w:t>
-      </w:r>
-      <w:r>
-        <w:rPr>
-          <w:sz w:val="22"/>
-          <w:szCs w:val="22"/>
-        </w:rPr>
-        <w:t xml:space="preserve"> were treated with </w:t>
-      </w:r>
-      <w:r>
-        <w:rPr>
-          <w:sz w:val="22"/>
-          <w:szCs w:val="22"/>
-        </w:rPr>
-        <w:t xml:space="preserve">either </w:t>
-      </w:r>
-      <w:r>
-        <w:rPr>
-          <w:sz w:val="22"/>
-          <w:szCs w:val="22"/>
-        </w:rPr>
-        <w:t>laboratory</w:t>
+        <w:t xml:space="preserve">The increase in body </w:t>
+      </w:r>
+      <w:r>
+        <w:rPr>
+          <w:sz w:val="22"/>
+          <w:szCs w:val="22"/>
+        </w:rPr>
+        <w:t>size</w:t>
+      </w:r>
+      <w:r>
+        <w:rPr>
+          <w:sz w:val="22"/>
+          <w:szCs w:val="22"/>
+        </w:rPr>
+        <w:t xml:space="preserve"> </w:t>
+      </w:r>
+      <w:r>
+        <w:rPr>
+          <w:sz w:val="22"/>
+          <w:szCs w:val="22"/>
+        </w:rPr>
+        <w:t xml:space="preserve">observed in the MCP230-exposed mice </w:t>
+      </w:r>
+      <w:r>
+        <w:rPr>
+          <w:sz w:val="22"/>
+          <w:szCs w:val="22"/>
+        </w:rPr>
+        <w:t xml:space="preserve">was </w:t>
+      </w:r>
+      <w:r>
+        <w:rPr>
+          <w:sz w:val="22"/>
+          <w:szCs w:val="22"/>
+        </w:rPr>
+        <w:t xml:space="preserve">not </w:t>
+      </w:r>
+      <w:r>
+        <w:rPr>
+          <w:sz w:val="22"/>
+          <w:szCs w:val="22"/>
+        </w:rPr>
+        <w:t xml:space="preserve">associated with </w:t>
+      </w:r>
+      <w:r>
+        <w:rPr>
+          <w:sz w:val="22"/>
+          <w:szCs w:val="22"/>
+        </w:rPr>
+        <w:t>increases</w:t>
+      </w:r>
+      <w:r>
+        <w:rPr>
+          <w:sz w:val="22"/>
+          <w:szCs w:val="22"/>
+        </w:rPr>
+        <w:t xml:space="preserve"> in food intake, </w:t>
+      </w:r>
+      <w:r>
+        <w:rPr>
+          <w:sz w:val="22"/>
+          <w:szCs w:val="22"/>
+        </w:rPr>
+        <w:t xml:space="preserve">but was associated with a reduction in </w:t>
+      </w:r>
+      <w:r>
+        <w:rPr>
+          <w:sz w:val="22"/>
+          <w:szCs w:val="22"/>
+        </w:rPr>
+        <w:t xml:space="preserve">physical </w:t>
+      </w:r>
+      <w:r>
+        <w:rPr>
+          <w:sz w:val="22"/>
+          <w:szCs w:val="22"/>
+        </w:rPr>
+        <w:t>activ</w:t>
+      </w:r>
+      <w:r>
+        <w:rPr>
+          <w:sz w:val="22"/>
+          <w:szCs w:val="22"/>
+        </w:rPr>
+        <w:t>ity</w:t>
+      </w:r>
+      <w:r>
+        <w:rPr>
+          <w:sz w:val="22"/>
+          <w:szCs w:val="22"/>
+        </w:rPr>
+        <w:t xml:space="preserve"> and </w:t>
+      </w:r>
+      <w:r>
+        <w:rPr>
+          <w:sz w:val="22"/>
+          <w:szCs w:val="22"/>
+        </w:rPr>
+        <w:t>lower</w:t>
+      </w:r>
+      <w:r>
+        <w:rPr>
+          <w:sz w:val="22"/>
+          <w:szCs w:val="22"/>
+        </w:rPr>
+        <w:t xml:space="preserve"> </w:t>
+      </w:r>
+      <w:r>
+        <w:rPr>
+          <w:sz w:val="22"/>
+          <w:szCs w:val="22"/>
+        </w:rPr>
+        <w:t>energy expenditure</w:t>
+      </w:r>
+      <w:r>
+        <w:rPr>
+          <w:sz w:val="22"/>
+          <w:szCs w:val="22"/>
+        </w:rPr>
+        <w:t xml:space="preserve"> </w:t>
+      </w:r>
+      <w:r>
+        <w:rPr>
+          <w:sz w:val="22"/>
+          <w:szCs w:val="22"/>
+        </w:rPr>
+        <w:t xml:space="preserve">when </w:t>
+      </w:r>
+      <w:r>
+        <w:rPr>
+          <w:sz w:val="22"/>
+          <w:szCs w:val="22"/>
+        </w:rPr>
+        <w:t>compared to the saline-exposed mice</w:t>
+      </w:r>
+      <w:r>
+        <w:rPr>
+          <w:sz w:val="22"/>
+          <w:szCs w:val="22"/>
+        </w:rPr>
+        <w:t xml:space="preserve">.  </w:t>
+      </w:r>
+      <w:r>
+        <w:rPr>
+          <w:sz w:val="22"/>
+          <w:szCs w:val="22"/>
+        </w:rPr>
+        <w:t xml:space="preserve">The reduced energy expenditure in </w:t>
+      </w:r>
+      <w:del w:id="7" w:author="Dave Bridges" w:date="2016-03-21T08:03:00Z">
+        <w:r>
+          <w:rPr>
+            <w:sz w:val="22"/>
+            <w:szCs w:val="22"/>
+          </w:rPr>
+          <w:delText xml:space="preserve">the </w:delText>
+        </w:r>
+      </w:del>
+      <w:r>
+        <w:rPr>
+          <w:sz w:val="22"/>
+          <w:szCs w:val="22"/>
+        </w:rPr>
+        <w:t xml:space="preserve">mice </w:t>
+      </w:r>
+      <w:r>
+        <w:rPr>
+          <w:sz w:val="22"/>
+          <w:szCs w:val="22"/>
+        </w:rPr>
+        <w:t xml:space="preserve">indirectly </w:t>
+      </w:r>
+      <w:r>
+        <w:rPr>
+          <w:sz w:val="22"/>
+          <w:szCs w:val="22"/>
+        </w:rPr>
+        <w:t xml:space="preserve">exposed to </w:t>
+      </w:r>
+      <w:r>
+        <w:rPr>
+          <w:sz w:val="22"/>
+          <w:szCs w:val="22"/>
+        </w:rPr>
+        <w:t xml:space="preserve">MCP230 </w:t>
+      </w:r>
+      <w:r>
+        <w:rPr>
+          <w:sz w:val="22"/>
+          <w:szCs w:val="22"/>
+        </w:rPr>
+        <w:t xml:space="preserve">was </w:t>
+      </w:r>
+      <w:r>
+        <w:rPr>
+          <w:sz w:val="22"/>
+          <w:szCs w:val="22"/>
+        </w:rPr>
+        <w:t>associated with reduc</w:t>
+      </w:r>
+      <w:r>
+        <w:rPr>
+          <w:sz w:val="22"/>
+          <w:szCs w:val="22"/>
+        </w:rPr>
+        <w:t>tions in</w:t>
+      </w:r>
+      <w:r>
+        <w:rPr>
+          <w:sz w:val="22"/>
+          <w:szCs w:val="22"/>
+        </w:rPr>
+        <w:t xml:space="preserve"> </w:t>
+      </w:r>
+      <w:r>
+        <w:rPr>
+          <w:sz w:val="22"/>
+          <w:szCs w:val="22"/>
+        </w:rPr>
+        <w:t xml:space="preserve">skeletal muscle </w:t>
+      </w:r>
+      <w:r>
+        <w:rPr>
+          <w:sz w:val="22"/>
+          <w:szCs w:val="22"/>
+        </w:rPr>
+        <w:t xml:space="preserve">mitochondrial </w:t>
+      </w:r>
+      <w:r>
+        <w:rPr>
+          <w:sz w:val="22"/>
+          <w:szCs w:val="22"/>
+        </w:rPr>
+        <w:t>DNA copy number</w:t>
+      </w:r>
+      <w:r>
+        <w:rPr>
+          <w:sz w:val="22"/>
+          <w:szCs w:val="22"/>
+        </w:rPr>
+        <w:t xml:space="preserve">, </w:t>
+      </w:r>
+      <w:del w:id="8" w:author="Dave Bridges" w:date="2016-03-21T08:03:00Z">
+        <w:r>
+          <w:rPr>
+            <w:sz w:val="22"/>
+            <w:szCs w:val="22"/>
+          </w:rPr>
+          <w:delText>lower</w:delText>
+        </w:r>
+        <w:r>
+          <w:rPr>
+            <w:sz w:val="22"/>
+            <w:szCs w:val="22"/>
+          </w:rPr>
+          <w:delText xml:space="preserve"> </w:delText>
+        </w:r>
+      </w:del>
+      <w:r>
+        <w:rPr>
+          <w:sz w:val="22"/>
+          <w:szCs w:val="22"/>
+        </w:rPr>
+        <w:t xml:space="preserve">mRNA </w:t>
+      </w:r>
+      <w:r>
+        <w:rPr>
+          <w:sz w:val="22"/>
+          <w:szCs w:val="22"/>
+        </w:rPr>
+        <w:t>levels</w:t>
+      </w:r>
+      <w:r>
+        <w:rPr>
+          <w:sz w:val="22"/>
+          <w:szCs w:val="22"/>
+        </w:rPr>
+        <w:t xml:space="preserve"> of electron transport genes</w:t>
+      </w:r>
+      <w:r>
+        <w:rPr>
+          <w:sz w:val="22"/>
+          <w:szCs w:val="22"/>
+        </w:rPr>
+        <w:t xml:space="preserve"> </w:t>
+      </w:r>
+      <w:r>
+        <w:rPr>
+          <w:sz w:val="22"/>
+          <w:szCs w:val="22"/>
+        </w:rPr>
+        <w:t>and</w:t>
+      </w:r>
+      <w:r>
+        <w:rPr>
+          <w:sz w:val="22"/>
+          <w:szCs w:val="22"/>
+        </w:rPr>
+        <w:t xml:space="preserve"> </w:t>
+      </w:r>
+      <w:del w:id="9" w:author="Dave Bridges" w:date="2016-03-21T08:03:00Z">
+        <w:r>
+          <w:rPr>
+            <w:sz w:val="22"/>
+            <w:szCs w:val="22"/>
+          </w:rPr>
+          <w:delText xml:space="preserve">reduced </w:delText>
+        </w:r>
+      </w:del>
+      <w:r>
+        <w:rPr>
+          <w:sz w:val="22"/>
+          <w:szCs w:val="22"/>
+        </w:rPr>
+        <w:t>citrate synthase activity</w:t>
+      </w:r>
+      <w:r>
+        <w:rPr>
+          <w:sz w:val="22"/>
+          <w:szCs w:val="22"/>
+        </w:rPr>
+        <w:t>.</w:t>
+      </w:r>
+      <w:r>
+        <w:rPr>
+          <w:sz w:val="22"/>
+          <w:szCs w:val="22"/>
+        </w:rPr>
+        <w:t xml:space="preserve"> </w:t>
+      </w:r>
+      <w:r>
+        <w:rPr>
+          <w:sz w:val="22"/>
+          <w:szCs w:val="22"/>
+        </w:rPr>
+        <w:t>Up</w:t>
       </w:r>
       <w:r>
         <w:rPr>
@@ -1145,483 +1697,32 @@
           <w:sz w:val="22"/>
           <w:szCs w:val="22"/>
         </w:rPr>
-        <w:t xml:space="preserve">generated combustion derived particular matter </w:t>
-      </w:r>
-      <w:r>
-        <w:rPr>
-          <w:sz w:val="22"/>
-          <w:szCs w:val="22"/>
-        </w:rPr>
-        <w:t>(</w:t>
-      </w:r>
-      <w:r>
-        <w:rPr>
-          <w:sz w:val="22"/>
-          <w:szCs w:val="22"/>
-        </w:rPr>
-        <w:t>MCP230</w:t>
-      </w:r>
-      <w:r>
-        <w:rPr>
-          <w:sz w:val="22"/>
-          <w:szCs w:val="22"/>
-        </w:rPr>
-        <w:t>)</w:t>
-      </w:r>
-      <w:r>
-        <w:rPr>
-          <w:sz w:val="22"/>
-          <w:szCs w:val="22"/>
-        </w:rPr>
-        <w:t xml:space="preserve"> </w:t>
-      </w:r>
-      <w:r>
-        <w:rPr>
-          <w:sz w:val="22"/>
-          <w:szCs w:val="22"/>
-        </w:rPr>
-        <w:t>or saline</w:t>
-      </w:r>
-      <w:r>
-        <w:rPr>
-          <w:sz w:val="22"/>
-          <w:szCs w:val="22"/>
-        </w:rPr>
-        <w:t xml:space="preserve">. </w:t>
-      </w:r>
-      <w:r>
-        <w:rPr>
-          <w:sz w:val="22"/>
-          <w:szCs w:val="22"/>
-        </w:rPr>
-        <w:t xml:space="preserve">The </w:t>
-      </w:r>
-      <w:r>
-        <w:rPr>
-          <w:sz w:val="22"/>
-          <w:szCs w:val="22"/>
-        </w:rPr>
-        <w:t xml:space="preserve">adult </w:t>
-      </w:r>
-      <w:r>
-        <w:rPr>
-          <w:sz w:val="22"/>
-          <w:szCs w:val="22"/>
-        </w:rPr>
-        <w:t>offspring were placed on a high fat diet</w:t>
-      </w:r>
-      <w:r>
-        <w:rPr>
-          <w:sz w:val="22"/>
-          <w:szCs w:val="22"/>
-        </w:rPr>
-        <w:t xml:space="preserve"> for 12 w</w:t>
-      </w:r>
-      <w:r>
-        <w:rPr>
-          <w:sz w:val="22"/>
-          <w:szCs w:val="22"/>
-        </w:rPr>
-        <w:t>ee</w:t>
-      </w:r>
-      <w:r>
-        <w:rPr>
-          <w:sz w:val="22"/>
-          <w:szCs w:val="22"/>
-        </w:rPr>
-        <w:t>k</w:t>
-      </w:r>
-      <w:r>
-        <w:rPr>
-          <w:sz w:val="22"/>
-          <w:szCs w:val="22"/>
-        </w:rPr>
-        <w:t>s</w:t>
-      </w:r>
-      <w:r>
-        <w:rPr>
-          <w:sz w:val="22"/>
-          <w:szCs w:val="22"/>
-        </w:rPr>
-        <w:t xml:space="preserve">, </w:t>
-      </w:r>
-      <w:r>
-        <w:rPr>
-          <w:sz w:val="22"/>
-          <w:szCs w:val="22"/>
-        </w:rPr>
-        <w:t xml:space="preserve">after which </w:t>
-      </w:r>
-      <w:r>
-        <w:rPr>
-          <w:sz w:val="22"/>
-          <w:szCs w:val="22"/>
-        </w:rPr>
-        <w:t xml:space="preserve">we observed a </w:t>
-      </w:r>
-      <w:r>
-        <w:rPr>
-          <w:sz w:val="22"/>
-          <w:szCs w:val="22"/>
-        </w:rPr>
-        <w:t>9.8</w:t>
-      </w:r>
-      <w:r>
-        <w:rPr>
-          <w:sz w:val="22"/>
-          <w:szCs w:val="22"/>
-        </w:rPr>
-        <w:t>% increase in their body weigh</w:t>
-      </w:r>
-      <w:r>
-        <w:rPr>
-          <w:sz w:val="22"/>
-          <w:szCs w:val="22"/>
-        </w:rPr>
-        <w:t>t.</w:t>
-      </w:r>
-      <w:r>
-        <w:rPr>
-          <w:sz w:val="22"/>
-          <w:szCs w:val="22"/>
-        </w:rPr>
-        <w:t xml:space="preserve"> </w:t>
-      </w:r>
-      <w:r>
-        <w:rPr>
-          <w:sz w:val="22"/>
-          <w:szCs w:val="22"/>
-        </w:rPr>
-        <w:t xml:space="preserve">The increase in body </w:t>
-      </w:r>
-      <w:r>
-        <w:rPr>
-          <w:sz w:val="22"/>
-          <w:szCs w:val="22"/>
-        </w:rPr>
-        <w:t>size</w:t>
-      </w:r>
-      <w:r>
-        <w:rPr>
-          <w:sz w:val="22"/>
-          <w:szCs w:val="22"/>
-        </w:rPr>
-        <w:t xml:space="preserve"> </w:t>
-      </w:r>
-      <w:r>
-        <w:rPr>
-          <w:sz w:val="22"/>
-          <w:szCs w:val="22"/>
-        </w:rPr>
-        <w:t xml:space="preserve">observed in the MCP230-exposed mice </w:t>
-      </w:r>
-      <w:r>
-        <w:rPr>
-          <w:sz w:val="22"/>
-          <w:szCs w:val="22"/>
-        </w:rPr>
-        <w:t xml:space="preserve">was </w:t>
-      </w:r>
-      <w:r>
-        <w:rPr>
-          <w:sz w:val="22"/>
-          <w:szCs w:val="22"/>
-        </w:rPr>
-        <w:t xml:space="preserve">not </w:t>
-      </w:r>
-      <w:r>
-        <w:rPr>
-          <w:sz w:val="22"/>
-          <w:szCs w:val="22"/>
-        </w:rPr>
-        <w:t xml:space="preserve">associated with </w:t>
-      </w:r>
-      <w:r>
-        <w:rPr>
-          <w:sz w:val="22"/>
-          <w:szCs w:val="22"/>
-        </w:rPr>
-        <w:t>increases</w:t>
-      </w:r>
-      <w:r>
-        <w:rPr>
-          <w:sz w:val="22"/>
-          <w:szCs w:val="22"/>
-        </w:rPr>
-        <w:t xml:space="preserve"> in food intake, </w:t>
-      </w:r>
-      <w:r>
-        <w:rPr>
-          <w:sz w:val="22"/>
-          <w:szCs w:val="22"/>
-        </w:rPr>
-        <w:t xml:space="preserve">but was associated with a reduction in </w:t>
-      </w:r>
-      <w:r>
-        <w:rPr>
-          <w:sz w:val="22"/>
-          <w:szCs w:val="22"/>
-        </w:rPr>
-        <w:t xml:space="preserve">physical </w:t>
-      </w:r>
-      <w:r>
-        <w:rPr>
-          <w:sz w:val="22"/>
-          <w:szCs w:val="22"/>
-        </w:rPr>
-        <w:t>activ</w:t>
-      </w:r>
-      <w:r>
-        <w:rPr>
-          <w:sz w:val="22"/>
-          <w:szCs w:val="22"/>
-        </w:rPr>
-        <w:t>ity</w:t>
-      </w:r>
-      <w:r>
-        <w:rPr>
-          <w:sz w:val="22"/>
-          <w:szCs w:val="22"/>
-        </w:rPr>
-        <w:t xml:space="preserve"> and </w:t>
-      </w:r>
-      <w:r>
-        <w:rPr>
-          <w:sz w:val="22"/>
-          <w:szCs w:val="22"/>
-        </w:rPr>
-        <w:t>lower</w:t>
-      </w:r>
-      <w:r>
-        <w:rPr>
-          <w:sz w:val="22"/>
-          <w:szCs w:val="22"/>
-        </w:rPr>
-        <w:t xml:space="preserve"> </w:t>
-      </w:r>
-      <w:r>
-        <w:rPr>
-          <w:sz w:val="22"/>
-          <w:szCs w:val="22"/>
-        </w:rPr>
-        <w:t>energy expenditure</w:t>
-      </w:r>
-      <w:r>
-        <w:rPr>
-          <w:sz w:val="22"/>
-          <w:szCs w:val="22"/>
-        </w:rPr>
-        <w:t xml:space="preserve"> </w:t>
-      </w:r>
-      <w:r>
-        <w:rPr>
-          <w:sz w:val="22"/>
-          <w:szCs w:val="22"/>
-        </w:rPr>
-        <w:t xml:space="preserve">when </w:t>
-      </w:r>
-      <w:r>
-        <w:rPr>
-          <w:sz w:val="22"/>
-          <w:szCs w:val="22"/>
-        </w:rPr>
-        <w:t>compared to the saline-exposed mice</w:t>
-      </w:r>
-      <w:r>
-        <w:rPr>
-          <w:sz w:val="22"/>
-          <w:szCs w:val="22"/>
-        </w:rPr>
-        <w:t xml:space="preserve">.  </w:t>
-      </w:r>
-      <w:r>
-        <w:rPr>
-          <w:sz w:val="22"/>
-          <w:szCs w:val="22"/>
-        </w:rPr>
-        <w:t xml:space="preserve">The reduced energy expenditure in </w:t>
-      </w:r>
-      <w:r>
-        <w:rPr>
-          <w:sz w:val="22"/>
-          <w:szCs w:val="22"/>
-        </w:rPr>
-        <w:t xml:space="preserve">the mice </w:t>
-      </w:r>
-      <w:r>
-        <w:rPr>
-          <w:sz w:val="22"/>
-          <w:szCs w:val="22"/>
-        </w:rPr>
-        <w:t xml:space="preserve">indirectly </w:t>
-      </w:r>
-      <w:r>
-        <w:rPr>
-          <w:sz w:val="22"/>
-          <w:szCs w:val="22"/>
-        </w:rPr>
-        <w:t xml:space="preserve">exposed to </w:t>
-      </w:r>
-      <w:r>
-        <w:rPr>
-          <w:sz w:val="22"/>
-          <w:szCs w:val="22"/>
-        </w:rPr>
-        <w:t xml:space="preserve">MCP230 </w:t>
-      </w:r>
-      <w:r>
-        <w:rPr>
-          <w:sz w:val="22"/>
-          <w:szCs w:val="22"/>
-        </w:rPr>
-        <w:t xml:space="preserve">was </w:t>
-      </w:r>
-      <w:r>
-        <w:rPr>
-          <w:sz w:val="22"/>
-          <w:szCs w:val="22"/>
-        </w:rPr>
-        <w:t>associated with reduc</w:t>
-      </w:r>
-      <w:r>
-        <w:rPr>
-          <w:sz w:val="22"/>
-          <w:szCs w:val="22"/>
-        </w:rPr>
-        <w:t>tions in</w:t>
-      </w:r>
-      <w:r>
-        <w:rPr>
-          <w:sz w:val="22"/>
-          <w:szCs w:val="22"/>
-        </w:rPr>
-        <w:t xml:space="preserve"> </w:t>
-      </w:r>
-      <w:r>
-        <w:rPr>
-          <w:sz w:val="22"/>
-          <w:szCs w:val="22"/>
-        </w:rPr>
-        <w:t xml:space="preserve">skeletal muscle </w:t>
-      </w:r>
-      <w:r>
-        <w:rPr>
-          <w:sz w:val="22"/>
-          <w:szCs w:val="22"/>
-        </w:rPr>
-        <w:t xml:space="preserve">mitochondrial </w:t>
-      </w:r>
-      <w:r>
-        <w:rPr>
-          <w:sz w:val="22"/>
-          <w:szCs w:val="22"/>
-        </w:rPr>
-        <w:t>DNA copy number</w:t>
-      </w:r>
-      <w:r>
-        <w:rPr>
-          <w:sz w:val="22"/>
-          <w:szCs w:val="22"/>
-        </w:rPr>
-        <w:t>, lower</w:t>
-      </w:r>
-      <w:r>
-        <w:rPr>
-          <w:sz w:val="22"/>
-          <w:szCs w:val="22"/>
-        </w:rPr>
-        <w:t xml:space="preserve"> </w:t>
-      </w:r>
-      <w:r>
-        <w:rPr>
-          <w:sz w:val="22"/>
-          <w:szCs w:val="22"/>
-        </w:rPr>
-        <w:t xml:space="preserve">mRNA </w:t>
-      </w:r>
-      <w:r>
-        <w:rPr>
-          <w:sz w:val="22"/>
-          <w:szCs w:val="22"/>
-        </w:rPr>
-        <w:t>levels</w:t>
-      </w:r>
-      <w:r>
-        <w:rPr>
-          <w:sz w:val="22"/>
-          <w:szCs w:val="22"/>
-        </w:rPr>
-        <w:t xml:space="preserve"> of electron transport genes</w:t>
-      </w:r>
-      <w:r>
-        <w:rPr>
-          <w:sz w:val="22"/>
-          <w:szCs w:val="22"/>
-        </w:rPr>
-        <w:t xml:space="preserve"> </w:t>
-      </w:r>
-      <w:r>
-        <w:rPr>
-          <w:sz w:val="22"/>
-          <w:szCs w:val="22"/>
-        </w:rPr>
-        <w:t>and</w:t>
-      </w:r>
-      <w:r>
-        <w:rPr>
-          <w:sz w:val="22"/>
-          <w:szCs w:val="22"/>
-        </w:rPr>
-        <w:t xml:space="preserve"> </w:t>
-      </w:r>
-      <w:r>
-        <w:rPr>
-          <w:sz w:val="22"/>
-          <w:szCs w:val="22"/>
-        </w:rPr>
-        <w:t xml:space="preserve">reduced </w:t>
-      </w:r>
-      <w:r>
-        <w:rPr>
-          <w:sz w:val="22"/>
-          <w:szCs w:val="22"/>
-        </w:rPr>
-        <w:t>citrate synthase activity</w:t>
-      </w:r>
-      <w:r>
-        <w:rPr>
-          <w:sz w:val="22"/>
-          <w:szCs w:val="22"/>
-        </w:rPr>
-        <w:t>.</w:t>
-      </w:r>
-      <w:r>
-        <w:rPr>
-          <w:sz w:val="22"/>
-          <w:szCs w:val="22"/>
-        </w:rPr>
-        <w:t xml:space="preserve"> </w:t>
-      </w:r>
-      <w:r>
-        <w:rPr>
-          <w:sz w:val="22"/>
-          <w:szCs w:val="22"/>
-        </w:rPr>
-        <w:t>Up</w:t>
-      </w:r>
-      <w:r>
-        <w:rPr>
-          <w:sz w:val="22"/>
-          <w:szCs w:val="22"/>
-        </w:rPr>
-        <w:t>-</w:t>
-      </w:r>
-      <w:r>
-        <w:rPr>
-          <w:sz w:val="22"/>
-          <w:szCs w:val="22"/>
-        </w:rPr>
-        <w:t xml:space="preserve">regulation of key genes involved in reducing oxidative stress was also observed. </w:t>
+        <w:t xml:space="preserve">regulation of key genes involved in </w:t>
+      </w:r>
+      <w:del w:id="10" w:author="Dave Bridges" w:date="2016-03-21T08:03:00Z">
+        <w:r>
+          <w:rPr>
+            <w:sz w:val="22"/>
+            <w:szCs w:val="22"/>
+          </w:rPr>
+          <w:delText xml:space="preserve">reducing </w:delText>
+        </w:r>
+      </w:del>
+      <w:ins w:id="11" w:author="Dave Bridges" w:date="2016-03-21T08:03:00Z">
+        <w:r>
+          <w:rPr>
+            <w:sz w:val="22"/>
+            <w:szCs w:val="22"/>
+          </w:rPr>
+          <w:t xml:space="preserve">ameliorating </w:t>
+        </w:r>
+      </w:ins>
+      <w:r>
+        <w:rPr>
+          <w:sz w:val="22"/>
+          <w:szCs w:val="22"/>
+        </w:rPr>
+        <w:t xml:space="preserve">oxidative stress was also observed. </w:t>
       </w:r>
       <w:r>
         <w:rPr>
@@ -1963,7 +2064,23 @@
           <w:sz w:val="22"/>
           <w:szCs w:val="22"/>
         </w:rPr>
-        <w:t xml:space="preserve">, are predisposed to weight gain and increased body weight as adults </w:t>
+        <w:t xml:space="preserve">, are predisposed to weight gain </w:t>
+      </w:r>
+      <w:del w:id="12" w:author="Dave Bridges" w:date="2016-03-21T08:03:00Z">
+        <w:r>
+          <w:rPr>
+            <w:sz w:val="22"/>
+            <w:szCs w:val="22"/>
+          </w:rPr>
+          <w:delText xml:space="preserve">and increased body weight </w:delText>
+        </w:r>
+      </w:del>
+      <w:r>
+        <w:rPr>
+          <w:sz w:val="22"/>
+          <w:szCs w:val="22"/>
+        </w:rPr>
+        <w:t xml:space="preserve">as adults </w:t>
       </w:r>
       <w:r>
         <w:rPr>
@@ -2218,7 +2335,7 @@
           <w:sz w:val="22"/>
           <w:szCs w:val="22"/>
         </w:rPr>
-        <w:t xml:space="preserve">ross-sectional studies of human subjects who are chronically </w:t>
+        <w:t xml:space="preserve">ross-sectional studies of human subjects who are chronically exposed to combustion </w:t>
       </w:r>
       <w:r>
         <w:rPr>
@@ -2226,7 +2343,7 @@
           <w:szCs w:val="22"/>
         </w:rPr>
         <w:lastRenderedPageBreak/>
-        <w:t xml:space="preserve">exposed to combustion derived </w:t>
+        <w:t xml:space="preserve">derived </w:t>
       </w:r>
       <w:r>
         <w:rPr>
@@ -2398,12 +2515,30 @@
         </w:rPr>
         <w:t xml:space="preserve"> </w:t>
       </w:r>
-      <w:r>
-        <w:rPr>
-          <w:sz w:val="22"/>
-          <w:szCs w:val="22"/>
-        </w:rPr>
-        <w:t>Our colleagues have demonstrated that relatively stable radicals with half-lives of ~21 days exist on the surface of airborne PM</w:t>
+      <w:del w:id="13" w:author="Dave Bridges" w:date="2016-03-21T08:03:00Z">
+        <w:r>
+          <w:rPr>
+            <w:sz w:val="22"/>
+            <w:szCs w:val="22"/>
+          </w:rPr>
+          <w:delText>Our colleagues have demonstrated that r</w:delText>
+        </w:r>
+      </w:del>
+      <w:ins w:id="14" w:author="Dave Bridges" w:date="2016-03-21T08:03:00Z">
+        <w:r>
+          <w:rPr>
+            <w:sz w:val="22"/>
+            <w:szCs w:val="22"/>
+          </w:rPr>
+          <w:t>R</w:t>
+        </w:r>
+      </w:ins>
+      <w:r>
+        <w:rPr>
+          <w:sz w:val="22"/>
+          <w:szCs w:val="22"/>
+        </w:rPr>
+        <w:t>elatively stable radicals with half-lives of ~21 days exist on the surface of airborne PM</w:t>
       </w:r>
       <w:r>
         <w:rPr>
@@ -2470,12 +2605,30 @@
         </w:rPr>
         <w:t xml:space="preserve"> </w:t>
       </w:r>
-      <w:r>
-        <w:rPr>
-          <w:sz w:val="22"/>
-          <w:szCs w:val="22"/>
-        </w:rPr>
-        <w:t xml:space="preserve">and have named these PM-associated radicals </w:t>
+      <w:del w:id="15" w:author="Dave Bridges" w:date="2016-03-21T08:04:00Z">
+        <w:r>
+          <w:rPr>
+            <w:sz w:val="22"/>
+            <w:szCs w:val="22"/>
+          </w:rPr>
+          <w:delText>and have named these PM-associated radicals</w:delText>
+        </w:r>
+      </w:del>
+      <w:ins w:id="16" w:author="Dave Bridges" w:date="2016-03-21T08:04:00Z">
+        <w:r>
+          <w:rPr>
+            <w:sz w:val="22"/>
+            <w:szCs w:val="22"/>
+          </w:rPr>
+          <w:t>referred to as</w:t>
+        </w:r>
+      </w:ins>
+      <w:r>
+        <w:rPr>
+          <w:sz w:val="22"/>
+          <w:szCs w:val="22"/>
+        </w:rPr>
+        <w:t xml:space="preserve"> </w:t>
       </w:r>
       <w:r>
         <w:rPr>
@@ -2503,53 +2656,46 @@
           <w:sz w:val="22"/>
           <w:szCs w:val="22"/>
         </w:rPr>
-        <w:t>s). Interestingly, EPFR</w:t>
-      </w:r>
-      <w:r>
-        <w:rPr>
-          <w:sz w:val="22"/>
-          <w:szCs w:val="22"/>
-        </w:rPr>
-        <w:t>’</w:t>
-      </w:r>
-      <w:r>
-        <w:rPr>
-          <w:sz w:val="22"/>
-          <w:szCs w:val="22"/>
-        </w:rPr>
-        <w:t>s exist on airborne PM</w:t>
-      </w:r>
-      <w:r>
-        <w:rPr>
-          <w:sz w:val="22"/>
-          <w:szCs w:val="22"/>
-          <w:vertAlign w:val="subscript"/>
-        </w:rPr>
-        <w:t>2.5</w:t>
-      </w:r>
-      <w:r>
-        <w:rPr>
-          <w:sz w:val="22"/>
-          <w:szCs w:val="22"/>
-        </w:rPr>
-        <w:t xml:space="preserve"> at concentrations that are relatively high compared to most organic pollutants (~1-10 </w:t>
-      </w:r>
-      <w:proofErr w:type="spellStart"/>
-      <w:r>
-        <w:rPr>
-          <w:sz w:val="22"/>
-          <w:szCs w:val="22"/>
-        </w:rPr>
-        <w:t>μM</w:t>
-      </w:r>
-      <w:proofErr w:type="spellEnd"/>
-      <w:r>
-        <w:rPr>
-          <w:sz w:val="22"/>
-          <w:szCs w:val="22"/>
-        </w:rPr>
-        <w:t>/g).</w:t>
-      </w:r>
+        <w:t xml:space="preserve">s). </w:t>
+      </w:r>
+      <w:del w:id="17" w:author="Dave Bridges" w:date="2016-03-21T08:05:00Z">
+        <w:r>
+          <w:rPr>
+            <w:sz w:val="22"/>
+            <w:szCs w:val="22"/>
+          </w:rPr>
+          <w:delText>Interestingly, EPFR</w:delText>
+        </w:r>
+        <w:r>
+          <w:rPr>
+            <w:sz w:val="22"/>
+            <w:szCs w:val="22"/>
+          </w:rPr>
+          <w:delText>’</w:delText>
+        </w:r>
+        <w:r>
+          <w:rPr>
+            <w:sz w:val="22"/>
+            <w:szCs w:val="22"/>
+          </w:rPr>
+          <w:delText>s exist on airborne PM</w:delText>
+        </w:r>
+        <w:r>
+          <w:rPr>
+            <w:sz w:val="22"/>
+            <w:szCs w:val="22"/>
+            <w:vertAlign w:val="subscript"/>
+          </w:rPr>
+          <w:delText>2.5</w:delText>
+        </w:r>
+        <w:r>
+          <w:rPr>
+            <w:sz w:val="22"/>
+            <w:szCs w:val="22"/>
+          </w:rPr>
+          <w:delText xml:space="preserve"> at concentrations that are relatively high compared to most organic pollutants (~1-10 μM/g).</w:delText>
+        </w:r>
+      </w:del>
     </w:p>
     <w:p>
       <w:pPr>
@@ -2725,13 +2871,24 @@
         </w:rPr>
         <w:t xml:space="preserve">pollutants that should contain EPFR’s. </w:t>
       </w:r>
-      <w:r>
-        <w:rPr>
-          <w:sz w:val="22"/>
-          <w:szCs w:val="22"/>
-        </w:rPr>
-        <w:t>The m</w:t>
-      </w:r>
+      <w:ins w:id="18" w:author="Dave Bridges" w:date="2016-03-21T08:05:00Z">
+        <w:r>
+          <w:rPr>
+            <w:sz w:val="22"/>
+            <w:szCs w:val="22"/>
+          </w:rPr>
+          <w:t>M</w:t>
+        </w:r>
+      </w:ins>
+      <w:del w:id="19" w:author="Dave Bridges" w:date="2016-03-21T08:05:00Z">
+        <w:r>
+          <w:rPr>
+            <w:sz w:val="22"/>
+            <w:szCs w:val="22"/>
+          </w:rPr>
+          <w:delText>The m</w:delText>
+        </w:r>
+      </w:del>
       <w:r>
         <w:rPr>
           <w:sz w:val="22"/>
@@ -2751,15 +2908,153 @@
           <w:sz w:val="22"/>
           <w:szCs w:val="22"/>
         </w:rPr>
-        <w:t>reactive oxygen species production and are the primary site of the antioxidant defense system. Thus, defects in mitochondrial metabolism</w:t>
-      </w:r>
-      <w:r>
-        <w:rPr>
-          <w:sz w:val="22"/>
-          <w:szCs w:val="22"/>
-        </w:rPr>
-        <w:t>, particularly in the context of obesity,</w:t>
-      </w:r>
+        <w:t xml:space="preserve">reactive oxygen species production and are the </w:t>
+      </w:r>
+      <w:commentRangeStart w:id="20"/>
+      <w:r>
+        <w:rPr>
+          <w:sz w:val="22"/>
+          <w:szCs w:val="22"/>
+        </w:rPr>
+        <w:t xml:space="preserve">primary site </w:t>
+      </w:r>
+      <w:commentRangeEnd w:id="20"/>
+      <w:r>
+        <w:rPr>
+          <w:rStyle w:val="CommentReference"/>
+        </w:rPr>
+        <w:commentReference w:id="20"/>
+      </w:r>
+      <w:r>
+        <w:rPr>
+          <w:sz w:val="22"/>
+          <w:szCs w:val="22"/>
+        </w:rPr>
+        <w:t xml:space="preserve">of the antioxidant defense system. Thus, </w:t>
+      </w:r>
+      <w:del w:id="21" w:author="Dave Bridges" w:date="2016-03-21T08:15:00Z">
+        <w:r>
+          <w:rPr>
+            <w:sz w:val="22"/>
+            <w:szCs w:val="22"/>
+          </w:rPr>
+          <w:delText xml:space="preserve">defects </w:delText>
+        </w:r>
+      </w:del>
+      <w:ins w:id="22" w:author="Dave Bridges" w:date="2016-03-21T08:15:00Z">
+        <w:r>
+          <w:rPr>
+            <w:sz w:val="22"/>
+            <w:szCs w:val="22"/>
+          </w:rPr>
+          <w:t>reactive oxygen species can impair</w:t>
+        </w:r>
+      </w:ins>
+      <w:del w:id="23" w:author="Dave Bridges" w:date="2016-03-21T08:15:00Z">
+        <w:r>
+          <w:rPr>
+            <w:sz w:val="22"/>
+            <w:szCs w:val="22"/>
+          </w:rPr>
+          <w:delText>in</w:delText>
+        </w:r>
+      </w:del>
+      <w:r>
+        <w:rPr>
+          <w:sz w:val="22"/>
+          <w:szCs w:val="22"/>
+        </w:rPr>
+        <w:t xml:space="preserve"> mitochondrial </w:t>
+      </w:r>
+      <w:del w:id="24" w:author="Dave Bridges" w:date="2016-03-21T08:07:00Z">
+        <w:r>
+          <w:rPr>
+            <w:sz w:val="22"/>
+            <w:szCs w:val="22"/>
+          </w:rPr>
+          <w:delText>metabolism</w:delText>
+        </w:r>
+        <w:r>
+          <w:rPr>
+            <w:sz w:val="22"/>
+            <w:szCs w:val="22"/>
+          </w:rPr>
+          <w:delText>, particularly in the context of obesity,</w:delText>
+        </w:r>
+        <w:r>
+          <w:rPr>
+            <w:sz w:val="22"/>
+            <w:szCs w:val="22"/>
+          </w:rPr>
+          <w:delText xml:space="preserve"> </w:delText>
+        </w:r>
+        <w:r>
+          <w:rPr>
+            <w:sz w:val="22"/>
+            <w:szCs w:val="22"/>
+          </w:rPr>
+          <w:delText xml:space="preserve">are likely to </w:delText>
+        </w:r>
+        <w:r>
+          <w:rPr>
+            <w:sz w:val="22"/>
+            <w:szCs w:val="22"/>
+          </w:rPr>
+          <w:delText>have profound effects on</w:delText>
+        </w:r>
+      </w:del>
+      <w:ins w:id="25" w:author="Dave Bridges" w:date="2016-03-21T08:07:00Z">
+        <w:r>
+          <w:rPr>
+            <w:sz w:val="22"/>
+            <w:szCs w:val="22"/>
+          </w:rPr>
+          <w:t xml:space="preserve">oxidative capacity can </w:t>
+        </w:r>
+      </w:ins>
+      <w:ins w:id="26" w:author="Dave Bridges" w:date="2016-03-21T08:16:00Z">
+        <w:r>
+          <w:rPr>
+            <w:sz w:val="22"/>
+            <w:szCs w:val="22"/>
+          </w:rPr>
+          <w:t>and can correlate</w:t>
+        </w:r>
+      </w:ins>
+      <w:ins w:id="27" w:author="Dave Bridges" w:date="2016-03-21T08:07:00Z">
+        <w:r>
+          <w:rPr>
+            <w:sz w:val="22"/>
+            <w:szCs w:val="22"/>
+          </w:rPr>
+          <w:t xml:space="preserve"> with </w:t>
+        </w:r>
+      </w:ins>
+      <w:ins w:id="28" w:author="Dave Bridges" w:date="2016-03-21T08:16:00Z">
+        <w:r>
+          <w:rPr>
+            <w:sz w:val="22"/>
+            <w:szCs w:val="22"/>
+          </w:rPr>
+          <w:t xml:space="preserve">whole body </w:t>
+        </w:r>
+      </w:ins>
+      <w:ins w:id="29" w:author="Dave Bridges" w:date="2016-03-21T08:07:00Z">
+        <w:r>
+          <w:rPr>
+            <w:sz w:val="22"/>
+            <w:szCs w:val="22"/>
+          </w:rPr>
+          <w:t>reduc</w:t>
+        </w:r>
+        <w:r>
+          <w:rPr>
+            <w:sz w:val="22"/>
+            <w:szCs w:val="22"/>
+          </w:rPr>
+          <w:t>tions in</w:t>
+        </w:r>
+      </w:ins>
       <w:r>
         <w:rPr>
           <w:sz w:val="22"/>
@@ -2772,36 +3067,31 @@
           <w:sz w:val="22"/>
           <w:szCs w:val="22"/>
         </w:rPr>
-        <w:t xml:space="preserve">are likely to </w:t>
-      </w:r>
-      <w:r>
-        <w:rPr>
-          <w:sz w:val="22"/>
-          <w:szCs w:val="22"/>
-        </w:rPr>
-        <w:t xml:space="preserve">have profound effects on </w:t>
-      </w:r>
-      <w:r>
-        <w:rPr>
-          <w:sz w:val="22"/>
-          <w:szCs w:val="22"/>
-        </w:rPr>
-        <w:t>energy expenditure and</w:t>
-      </w:r>
-      <w:r>
-        <w:rPr>
-          <w:sz w:val="22"/>
-          <w:szCs w:val="22"/>
-        </w:rPr>
-        <w:t>/or result in</w:t>
-      </w:r>
-      <w:r>
-        <w:rPr>
-          <w:sz w:val="22"/>
-          <w:szCs w:val="22"/>
-        </w:rPr>
-        <w:t xml:space="preserve"> other metabolic abnormalities</w:t>
-      </w:r>
+        <w:t>energy expenditure</w:t>
+      </w:r>
+      <w:del w:id="30" w:author="Dave Bridges" w:date="2016-03-21T08:06:00Z">
+        <w:r>
+          <w:rPr>
+            <w:sz w:val="22"/>
+            <w:szCs w:val="22"/>
+          </w:rPr>
+          <w:delText xml:space="preserve"> and</w:delText>
+        </w:r>
+        <w:r>
+          <w:rPr>
+            <w:sz w:val="22"/>
+            <w:szCs w:val="22"/>
+          </w:rPr>
+          <w:delText>/or result in</w:delText>
+        </w:r>
+        <w:r>
+          <w:rPr>
+            <w:sz w:val="22"/>
+            <w:szCs w:val="22"/>
+          </w:rPr>
+          <w:delText xml:space="preserve"> other metabolic abnormalities</w:delText>
+        </w:r>
+      </w:del>
       <w:r>
         <w:rPr>
           <w:sz w:val="22"/>
@@ -2849,7 +3139,16 @@
           <w:sz w:val="22"/>
           <w:szCs w:val="22"/>
         </w:rPr>
-        <w:t xml:space="preserve"> maintaining metabolic health is </w:t>
+        <w:t xml:space="preserve"> maintaining metabolic health i</w:t>
+      </w:r>
+      <w:bookmarkStart w:id="31" w:name="_GoBack"/>
+      <w:bookmarkEnd w:id="31"/>
+      <w:r>
+        <w:rPr>
+          <w:sz w:val="22"/>
+          <w:szCs w:val="22"/>
+        </w:rPr>
+        <w:t xml:space="preserve">s </w:t>
       </w:r>
       <w:r>
         <w:rPr>
@@ -2986,6 +3285,7 @@
         </w:rPr>
         <w:t xml:space="preserve">being closely linked to many </w:t>
       </w:r>
+      <w:commentRangeStart w:id="32"/>
       <w:r>
         <w:rPr>
           <w:sz w:val="22"/>
@@ -3000,6 +3300,13 @@
         </w:rPr>
         <w:t xml:space="preserve">metabolic disease states </w:t>
       </w:r>
+      <w:commentRangeEnd w:id="32"/>
+      <w:r>
+        <w:rPr>
+          <w:rStyle w:val="CommentReference"/>
+        </w:rPr>
+        <w:commentReference w:id="32"/>
+      </w:r>
       <w:r>
         <w:rPr>
           <w:sz w:val="22"/>
@@ -3091,7 +3398,23 @@
           <w:sz w:val="22"/>
           <w:szCs w:val="22"/>
         </w:rPr>
-        <w:t xml:space="preserve">In this study, we have investigated the effects of </w:t>
+        <w:t xml:space="preserve">In this study, we </w:t>
+      </w:r>
+      <w:del w:id="33" w:author="Dave Bridges" w:date="2016-03-21T08:06:00Z">
+        <w:r>
+          <w:rPr>
+            <w:sz w:val="22"/>
+            <w:szCs w:val="22"/>
+          </w:rPr>
+          <w:delText xml:space="preserve">have </w:delText>
+        </w:r>
+      </w:del>
+      <w:r>
+        <w:rPr>
+          <w:sz w:val="22"/>
+          <w:szCs w:val="22"/>
+        </w:rPr>
+        <w:t xml:space="preserve">investigated the effects of </w:t>
       </w:r>
       <w:r>
         <w:rPr>
@@ -3183,7 +3506,6 @@
           <w:sz w:val="22"/>
           <w:szCs w:val="22"/>
         </w:rPr>
-        <w:lastRenderedPageBreak/>
         <w:t>Methods and Materials</w:t>
       </w:r>
     </w:p>
@@ -3441,7 +3763,15 @@
           <w:sz w:val="22"/>
           <w:szCs w:val="22"/>
         </w:rPr>
-        <w:t xml:space="preserve">regnant dams were administered 50 µl of MCP230 particle suspension via oropharyngeal aspiration on days 10 and 17 </w:t>
+        <w:t xml:space="preserve">regnant dams were administered 50 µl of MCP230 particle suspension via oropharyngeal aspiration on days 10 and </w:t>
+      </w:r>
+      <w:r>
+        <w:rPr>
+          <w:sz w:val="22"/>
+          <w:szCs w:val="22"/>
+        </w:rPr>
+        <w:lastRenderedPageBreak/>
+        <w:t xml:space="preserve">17 </w:t>
       </w:r>
       <w:r>
         <w:rPr>
@@ -4095,15 +4425,7 @@
           <w:sz w:val="22"/>
           <w:szCs w:val="22"/>
         </w:rPr>
-        <w:t xml:space="preserve">  Food intake during the HFD phase was </w:t>
-      </w:r>
-      <w:r>
-        <w:rPr>
-          <w:sz w:val="22"/>
-          <w:szCs w:val="22"/>
-        </w:rPr>
-        <w:lastRenderedPageBreak/>
-        <w:t>determined on a per-cage level by weigh</w:t>
+        <w:t xml:space="preserve">  Food intake during the HFD phase was determined on a per-cage level by weigh</w:t>
       </w:r>
       <w:r>
         <w:rPr>
@@ -4243,7 +4565,15 @@
           <w:sz w:val="22"/>
           <w:szCs w:val="22"/>
         </w:rPr>
-        <w:t xml:space="preserve">to their new single-caged environment.  </w:t>
+        <w:t xml:space="preserve">to their new single-caged </w:t>
+      </w:r>
+      <w:r>
+        <w:rPr>
+          <w:sz w:val="22"/>
+          <w:szCs w:val="22"/>
+        </w:rPr>
+        <w:lastRenderedPageBreak/>
+        <w:t xml:space="preserve">environment.  </w:t>
       </w:r>
       <w:r>
         <w:rPr>
@@ -14972,7 +15302,7 @@
         </w:rPr>
         <w:t xml:space="preserve">), as well as </w:t>
       </w:r>
-      <w:commentRangeStart w:id="0"/>
+      <w:commentRangeStart w:id="34"/>
       <w:r>
         <w:rPr>
           <w:sz w:val="22"/>
@@ -14995,12 +15325,12 @@
         </w:rPr>
         <w:t xml:space="preserve">, an uncoupling protein known to be up-regulated as a means to reduce endogenous ROS production </w:t>
       </w:r>
-      <w:commentRangeEnd w:id="0"/>
+      <w:commentRangeEnd w:id="34"/>
       <w:r>
         <w:rPr>
           <w:rStyle w:val="CommentReference"/>
         </w:rPr>
-        <w:commentReference w:id="0"/>
+        <w:commentReference w:id="34"/>
       </w:r>
       <w:r>
         <w:rPr>
@@ -15142,7 +15472,7 @@
         </w:rPr>
         <w:t>(</w:t>
       </w:r>
-      <w:commentRangeStart w:id="1"/>
+      <w:commentRangeStart w:id="35"/>
       <w:r>
         <w:rPr>
           <w:sz w:val="22"/>
@@ -15150,12 +15480,12 @@
         </w:rPr>
         <w:t>REFS</w:t>
       </w:r>
-      <w:commentRangeEnd w:id="1"/>
+      <w:commentRangeEnd w:id="35"/>
       <w:r>
         <w:rPr>
           <w:rStyle w:val="CommentReference"/>
         </w:rPr>
-        <w:commentReference w:id="1"/>
+        <w:commentReference w:id="35"/>
       </w:r>
       <w:r>
         <w:rPr>
@@ -15338,16 +15668,7 @@
           <w:sz w:val="22"/>
           <w:szCs w:val="22"/>
         </w:rPr>
-        <w:t>t</w:t>
-      </w:r>
-      <w:bookmarkStart w:id="2" w:name="_GoBack"/>
-      <w:bookmarkEnd w:id="2"/>
-      <w:r>
-        <w:rPr>
-          <w:sz w:val="22"/>
-          <w:szCs w:val="22"/>
-        </w:rPr>
-        <w:t xml:space="preserve">he MCP230-exposed mice are, at least in part, a </w:t>
+        <w:t xml:space="preserve">the MCP230-exposed mice are, at least in part, a </w:t>
       </w:r>
       <w:r>
         <w:rPr>
@@ -26506,8 +26827,28 @@
           <w:sz w:val="22"/>
           <w:szCs w:val="22"/>
         </w:rPr>
-        <w:t xml:space="preserve"> were used for normalization.</w:t>
-      </w:r>
+        <w:t xml:space="preserve"> were used for normalization</w:t>
+      </w:r>
+      <w:ins w:id="36" w:author="Dave Bridges" w:date="2016-03-21T08:00:00Z">
+        <w:r>
+          <w:rPr>
+            <w:rFonts w:cs="Arial"/>
+            <w:sz w:val="22"/>
+            <w:szCs w:val="22"/>
+          </w:rPr>
+          <w:t xml:space="preserve"> of genomic DNA and mRNA respectively.</w:t>
+        </w:r>
+      </w:ins>
+      <w:del w:id="37" w:author="Dave Bridges" w:date="2016-03-21T08:00:00Z">
+        <w:r>
+          <w:rPr>
+            <w:rFonts w:cs="Arial"/>
+            <w:sz w:val="22"/>
+            <w:szCs w:val="22"/>
+          </w:rPr>
+          <w:delText>.</w:delText>
+        </w:r>
+      </w:del>
     </w:p>
     <w:tbl>
       <w:tblPr>
@@ -28395,8 +28736,8 @@
 </file>
 
 <file path=word/comments.xml><?xml version="1.0" encoding="utf-8"?>
-<w:comments xmlns:wpc="http://schemas.microsoft.com/office/word/2010/wordprocessingCanvas" xmlns:mc="http://schemas.openxmlformats.org/markup-compatibility/2006" xmlns:o="urn:schemas-microsoft-com:office:office" xmlns:r="http://schemas.openxmlformats.org/officeDocument/2006/relationships" xmlns:m="http://schemas.openxmlformats.org/officeDocument/2006/math" xmlns:v="urn:schemas-microsoft-com:vml" xmlns:wp14="http://schemas.microsoft.com/office/word/2010/wordprocessingDrawing" xmlns:wp="http://schemas.openxmlformats.org/drawingml/2006/wordprocessingDrawing" xmlns:w10="urn:schemas-microsoft-com:office:word" xmlns:w="http://schemas.openxmlformats.org/wordprocessingml/2006/main" xmlns:w14="http://schemas.microsoft.com/office/word/2010/wordml" xmlns:w15="http://schemas.microsoft.com/office/word/2012/wordml" xmlns:wpg="http://schemas.microsoft.com/office/word/2010/wordprocessingGroup" xmlns:wpi="http://schemas.microsoft.com/office/word/2010/wordprocessingInk" xmlns:wne="http://schemas.microsoft.com/office/word/2006/wordml" xmlns:wps="http://schemas.microsoft.com/office/word/2010/wordprocessingShape" mc:Ignorable="w14 w15 wp14">
-  <w:comment w:id="0" w:author="Dave Bridges" w:date="2016-03-08T08:41:00Z" w:initials="DB">
+<w:comments xmlns:wpc="http://schemas.microsoft.com/office/word/2010/wordprocessingCanvas" xmlns:mo="http://schemas.microsoft.com/office/mac/office/2008/main" xmlns:mc="http://schemas.openxmlformats.org/markup-compatibility/2006" xmlns:mv="urn:schemas-microsoft-com:mac:vml" xmlns:o="urn:schemas-microsoft-com:office:office" xmlns:r="http://schemas.openxmlformats.org/officeDocument/2006/relationships" xmlns:m="http://schemas.openxmlformats.org/officeDocument/2006/math" xmlns:v="urn:schemas-microsoft-com:vml" xmlns:wp14="http://schemas.microsoft.com/office/word/2010/wordprocessingDrawing" xmlns:wp="http://schemas.openxmlformats.org/drawingml/2006/wordprocessingDrawing" xmlns:w10="urn:schemas-microsoft-com:office:word" xmlns:w="http://schemas.openxmlformats.org/wordprocessingml/2006/main" xmlns:w14="http://schemas.microsoft.com/office/word/2010/wordml" xmlns:wpg="http://schemas.microsoft.com/office/word/2010/wordprocessingGroup" xmlns:wpi="http://schemas.microsoft.com/office/word/2010/wordprocessingInk" xmlns:wne="http://schemas.microsoft.com/office/word/2006/wordml" xmlns:wps="http://schemas.microsoft.com/office/word/2010/wordprocessingShape" mc:Ignorable="w14 wp14">
+  <w:comment w:id="20" w:author="Dave Bridges" w:date="2016-03-21T08:05:00Z" w:initials="DB">
     <w:p>
       <w:pPr>
         <w:pStyle w:val="CommentText"/>
@@ -28408,19 +28749,51 @@
         <w:annotationRef/>
       </w:r>
       <w:r>
-        <w:t xml:space="preserve">If there are data to support PGC1a and </w:t>
-      </w:r>
-      <w:proofErr w:type="spellStart"/>
-      <w:r>
-        <w:t>PPARd</w:t>
-      </w:r>
-      <w:proofErr w:type="spellEnd"/>
-      <w:r>
-        <w:t xml:space="preserve"> as antioxidant responses, then we should include this here</w:t>
+        <w:t>Need better wording here, plus a reference</w:t>
       </w:r>
     </w:p>
   </w:comment>
-  <w:comment w:id="1" w:author="Stephenson, Erin" w:date="2016-03-16T12:40:00Z" w:initials="SE">
+  <w:comment w:id="32" w:author="Dave Bridges" w:date="2016-03-21T08:06:00Z" w:initials="DB">
+    <w:p>
+      <w:pPr>
+        <w:pStyle w:val="CommentText"/>
+      </w:pPr>
+      <w:r>
+        <w:rPr>
+          <w:rStyle w:val="CommentReference"/>
+        </w:rPr>
+        <w:annotationRef/>
+      </w:r>
+      <w:r>
+        <w:t>Too vague</w:t>
+      </w:r>
+    </w:p>
+  </w:comment>
+  <w:comment w:id="34" w:author="Dave Bridges" w:date="2016-03-08T08:41:00Z" w:initials="DB">
+    <w:p>
+      <w:pPr>
+        <w:pStyle w:val="CommentText"/>
+      </w:pPr>
+      <w:r>
+        <w:rPr>
+          <w:rStyle w:val="CommentReference"/>
+        </w:rPr>
+        <w:annotationRef/>
+      </w:r>
+      <w:r>
+        <w:t xml:space="preserve">If there are data to support PGC1a and </w:t>
+      </w:r>
+      <w:proofErr w:type="spellStart"/>
+      <w:r>
+        <w:t>PPARd</w:t>
+      </w:r>
+      <w:proofErr w:type="spellEnd"/>
+      <w:r>
+        <w:t xml:space="preserve"> as antioxidant responses, then we should include this here</w:t>
+      </w:r>
+    </w:p>
+  </w:comment>
+  <w:comment w:id="35" w:author="Stephenson, Erin" w:date="2016-03-16T12:40:00Z" w:initials="SE">
     <w:p>
       <w:pPr>
         <w:pStyle w:val="CommentText"/>
@@ -28502,8 +28875,8 @@
 </file>
 
 <file path=word/numbering.xml><?xml version="1.0" encoding="utf-8"?>
-<w:numbering xmlns:wpc="http://schemas.microsoft.com/office/word/2010/wordprocessingCanvas" xmlns:mc="http://schemas.openxmlformats.org/markup-compatibility/2006" xmlns:o="urn:schemas-microsoft-com:office:office" xmlns:r="http://schemas.openxmlformats.org/officeDocument/2006/relationships" xmlns:m="http://schemas.openxmlformats.org/officeDocument/2006/math" xmlns:v="urn:schemas-microsoft-com:vml" xmlns:wp14="http://schemas.microsoft.com/office/word/2010/wordprocessingDrawing" xmlns:wp="http://schemas.openxmlformats.org/drawingml/2006/wordprocessingDrawing" xmlns:w10="urn:schemas-microsoft-com:office:word" xmlns:w="http://schemas.openxmlformats.org/wordprocessingml/2006/main" xmlns:w14="http://schemas.microsoft.com/office/word/2010/wordml" xmlns:w15="http://schemas.microsoft.com/office/word/2012/wordml" xmlns:wpg="http://schemas.microsoft.com/office/word/2010/wordprocessingGroup" xmlns:wpi="http://schemas.microsoft.com/office/word/2010/wordprocessingInk" xmlns:wne="http://schemas.microsoft.com/office/word/2006/wordml" xmlns:wps="http://schemas.microsoft.com/office/word/2010/wordprocessingShape" mc:Ignorable="w14 w15 wp14">
-  <w:abstractNum w:abstractNumId="0" w15:restartNumberingAfterBreak="0">
+<w:numbering xmlns:wpc="http://schemas.microsoft.com/office/word/2010/wordprocessingCanvas" xmlns:mo="http://schemas.microsoft.com/office/mac/office/2008/main" xmlns:mc="http://schemas.openxmlformats.org/markup-compatibility/2006" xmlns:mv="urn:schemas-microsoft-com:mac:vml" xmlns:o="urn:schemas-microsoft-com:office:office" xmlns:r="http://schemas.openxmlformats.org/officeDocument/2006/relationships" xmlns:m="http://schemas.openxmlformats.org/officeDocument/2006/math" xmlns:v="urn:schemas-microsoft-com:vml" xmlns:wp14="http://schemas.microsoft.com/office/word/2010/wordprocessingDrawing" xmlns:wp="http://schemas.openxmlformats.org/drawingml/2006/wordprocessingDrawing" xmlns:w10="urn:schemas-microsoft-com:office:word" xmlns:w="http://schemas.openxmlformats.org/wordprocessingml/2006/main" xmlns:w14="http://schemas.microsoft.com/office/word/2010/wordml" xmlns:wpg="http://schemas.microsoft.com/office/word/2010/wordprocessingGroup" xmlns:wpi="http://schemas.microsoft.com/office/word/2010/wordprocessingInk" xmlns:wne="http://schemas.microsoft.com/office/word/2006/wordml" xmlns:wps="http://schemas.microsoft.com/office/word/2010/wordprocessingShape" mc:Ignorable="w14 wp14">
+  <w:abstractNum w:abstractNumId="0">
     <w:nsid w:val="18024C15"/>
     <w:multiLevelType w:val="hybridMultilevel"/>
     <w:tmpl w:val="1D7A53E2"/>
@@ -28631,7 +29004,7 @@
 </file>
 
 <file path=word/styles.xml><?xml version="1.0" encoding="utf-8"?>
-<w:styles xmlns:mc="http://schemas.openxmlformats.org/markup-compatibility/2006" xmlns:r="http://schemas.openxmlformats.org/officeDocument/2006/relationships" xmlns:w="http://schemas.openxmlformats.org/wordprocessingml/2006/main" xmlns:w14="http://schemas.microsoft.com/office/word/2010/wordml" xmlns:w15="http://schemas.microsoft.com/office/word/2012/wordml" mc:Ignorable="w14 w15">
+<w:styles xmlns:mc="http://schemas.openxmlformats.org/markup-compatibility/2006" xmlns:r="http://schemas.openxmlformats.org/officeDocument/2006/relationships" xmlns:w="http://schemas.openxmlformats.org/wordprocessingml/2006/main" xmlns:w14="http://schemas.microsoft.com/office/word/2010/wordml" mc:Ignorable="w14">
   <w:docDefaults>
     <w:rPrDefault>
       <w:rPr>
@@ -28643,369 +29016,153 @@
     </w:rPrDefault>
     <w:pPrDefault/>
   </w:docDefaults>
-  <w:latentStyles w:defLockedState="0" w:defUIPriority="99" w:defSemiHidden="0" w:defUnhideWhenUsed="0" w:defQFormat="0" w:count="371">
-    <w:lsdException w:name="Normal" w:uiPriority="0" w:qFormat="1"/>
-    <w:lsdException w:name="heading 1" w:uiPriority="9" w:qFormat="1"/>
-    <w:lsdException w:name="heading 2" w:semiHidden="1" w:uiPriority="9" w:unhideWhenUsed="1" w:qFormat="1"/>
-    <w:lsdException w:name="heading 3" w:semiHidden="1" w:uiPriority="9" w:unhideWhenUsed="1" w:qFormat="1"/>
-    <w:lsdException w:name="heading 4" w:semiHidden="1" w:uiPriority="9" w:unhideWhenUsed="1" w:qFormat="1"/>
-    <w:lsdException w:name="heading 5" w:semiHidden="1" w:uiPriority="9" w:unhideWhenUsed="1" w:qFormat="1"/>
-    <w:lsdException w:name="heading 6" w:semiHidden="1" w:uiPriority="9" w:unhideWhenUsed="1" w:qFormat="1"/>
-    <w:lsdException w:name="heading 7" w:semiHidden="1" w:uiPriority="9" w:unhideWhenUsed="1" w:qFormat="1"/>
-    <w:lsdException w:name="heading 8" w:semiHidden="1" w:uiPriority="9" w:unhideWhenUsed="1" w:qFormat="1"/>
-    <w:lsdException w:name="heading 9" w:semiHidden="1" w:uiPriority="9" w:unhideWhenUsed="1" w:qFormat="1"/>
-    <w:lsdException w:name="index 1" w:semiHidden="1" w:unhideWhenUsed="1"/>
-    <w:lsdException w:name="index 2" w:semiHidden="1" w:unhideWhenUsed="1"/>
-    <w:lsdException w:name="index 3" w:semiHidden="1" w:unhideWhenUsed="1"/>
-    <w:lsdException w:name="index 4" w:semiHidden="1" w:unhideWhenUsed="1"/>
-    <w:lsdException w:name="index 5" w:semiHidden="1" w:unhideWhenUsed="1"/>
-    <w:lsdException w:name="index 6" w:semiHidden="1" w:unhideWhenUsed="1"/>
-    <w:lsdException w:name="index 7" w:semiHidden="1" w:unhideWhenUsed="1"/>
-    <w:lsdException w:name="index 8" w:semiHidden="1" w:unhideWhenUsed="1"/>
-    <w:lsdException w:name="index 9" w:semiHidden="1" w:unhideWhenUsed="1"/>
-    <w:lsdException w:name="toc 1" w:semiHidden="1" w:uiPriority="39" w:unhideWhenUsed="1"/>
-    <w:lsdException w:name="toc 2" w:semiHidden="1" w:uiPriority="39" w:unhideWhenUsed="1"/>
-    <w:lsdException w:name="toc 3" w:semiHidden="1" w:uiPriority="39" w:unhideWhenUsed="1"/>
-    <w:lsdException w:name="toc 4" w:semiHidden="1" w:uiPriority="39" w:unhideWhenUsed="1"/>
-    <w:lsdException w:name="toc 5" w:semiHidden="1" w:uiPriority="39" w:unhideWhenUsed="1"/>
-    <w:lsdException w:name="toc 6" w:semiHidden="1" w:uiPriority="39" w:unhideWhenUsed="1"/>
-    <w:lsdException w:name="toc 7" w:semiHidden="1" w:uiPriority="39" w:unhideWhenUsed="1"/>
-    <w:lsdException w:name="toc 8" w:semiHidden="1" w:uiPriority="39" w:unhideWhenUsed="1"/>
-    <w:lsdException w:name="toc 9" w:semiHidden="1" w:uiPriority="39" w:unhideWhenUsed="1"/>
-    <w:lsdException w:name="Normal Indent" w:semiHidden="1" w:unhideWhenUsed="1"/>
-    <w:lsdException w:name="footnote text" w:semiHidden="1" w:unhideWhenUsed="1"/>
-    <w:lsdException w:name="annotation text" w:semiHidden="1" w:unhideWhenUsed="1"/>
-    <w:lsdException w:name="header" w:semiHidden="1" w:unhideWhenUsed="1"/>
-    <w:lsdException w:name="footer" w:semiHidden="1" w:unhideWhenUsed="1"/>
-    <w:lsdException w:name="index heading" w:semiHidden="1" w:unhideWhenUsed="1"/>
-    <w:lsdException w:name="caption" w:semiHidden="1" w:uiPriority="35" w:unhideWhenUsed="1" w:qFormat="1"/>
-    <w:lsdException w:name="table of figures" w:semiHidden="1" w:unhideWhenUsed="1"/>
-    <w:lsdException w:name="envelope address" w:semiHidden="1" w:unhideWhenUsed="1"/>
-    <w:lsdException w:name="envelope return" w:semiHidden="1" w:unhideWhenUsed="1"/>
-    <w:lsdException w:name="footnote reference" w:semiHidden="1" w:unhideWhenUsed="1"/>
-    <w:lsdException w:name="annotation reference" w:semiHidden="1" w:unhideWhenUsed="1"/>
-    <w:lsdException w:name="line number" w:semiHidden="1" w:unhideWhenUsed="1"/>
-    <w:lsdException w:name="page number" w:semiHidden="1" w:unhideWhenUsed="1"/>
-    <w:lsdException w:name="endnote reference" w:semiHidden="1" w:unhideWhenUsed="1"/>
-    <w:lsdException w:name="endnote text" w:semiHidden="1" w:unhideWhenUsed="1"/>
-    <w:lsdException w:name="table of authorities" w:semiHidden="1" w:unhideWhenUsed="1"/>
-    <w:lsdException w:name="macro" w:semiHidden="1" w:unhideWhenUsed="1"/>
-    <w:lsdException w:name="toa heading" w:semiHidden="1" w:unhideWhenUsed="1"/>
-    <w:lsdException w:name="List" w:semiHidden="1" w:unhideWhenUsed="1"/>
-    <w:lsdException w:name="List Bullet" w:semiHidden="1" w:unhideWhenUsed="1"/>
-    <w:lsdException w:name="List Number" w:semiHidden="1" w:unhideWhenUsed="1"/>
-    <w:lsdException w:name="List 2" w:semiHidden="1" w:unhideWhenUsed="1"/>
-    <w:lsdException w:name="List 3" w:semiHidden="1" w:unhideWhenUsed="1"/>
-    <w:lsdException w:name="List 4" w:semiHidden="1" w:unhideWhenUsed="1"/>
-    <w:lsdException w:name="List 5" w:semiHidden="1" w:unhideWhenUsed="1"/>
-    <w:lsdException w:name="List Bullet 2" w:semiHidden="1" w:unhideWhenUsed="1"/>
-    <w:lsdException w:name="List Bullet 3" w:semiHidden="1" w:unhideWhenUsed="1"/>
-    <w:lsdException w:name="List Bullet 4" w:semiHidden="1" w:unhideWhenUsed="1"/>
-    <w:lsdException w:name="List Bullet 5" w:semiHidden="1" w:unhideWhenUsed="1"/>
-    <w:lsdException w:name="List Number 2" w:semiHidden="1" w:unhideWhenUsed="1"/>
-    <w:lsdException w:name="List Number 3" w:semiHidden="1" w:unhideWhenUsed="1"/>
-    <w:lsdException w:name="List Number 4" w:semiHidden="1" w:unhideWhenUsed="1"/>
-    <w:lsdException w:name="List Number 5" w:semiHidden="1" w:unhideWhenUsed="1"/>
-    <w:lsdException w:name="Title" w:uiPriority="10" w:qFormat="1"/>
-    <w:lsdException w:name="Closing" w:semiHidden="1" w:unhideWhenUsed="1"/>
-    <w:lsdException w:name="Signature" w:semiHidden="1" w:unhideWhenUsed="1"/>
-    <w:lsdException w:name="Default Paragraph Font" w:semiHidden="1" w:uiPriority="1" w:unhideWhenUsed="1"/>
-    <w:lsdException w:name="Body Text" w:semiHidden="1" w:unhideWhenUsed="1"/>
-    <w:lsdException w:name="Body Text Indent" w:semiHidden="1" w:unhideWhenUsed="1"/>
-    <w:lsdException w:name="List Continue" w:semiHidden="1" w:unhideWhenUsed="1"/>
-    <w:lsdException w:name="List Continue 2" w:semiHidden="1" w:unhideWhenUsed="1"/>
-    <w:lsdException w:name="List Continue 3" w:semiHidden="1" w:unhideWhenUsed="1"/>
-    <w:lsdException w:name="List Continue 4" w:semiHidden="1" w:unhideWhenUsed="1"/>
-    <w:lsdException w:name="List Continue 5" w:semiHidden="1" w:unhideWhenUsed="1"/>
-    <w:lsdException w:name="Message Header" w:semiHidden="1" w:unhideWhenUsed="1"/>
-    <w:lsdException w:name="Subtitle" w:uiPriority="11" w:qFormat="1"/>
-    <w:lsdException w:name="Salutation" w:semiHidden="1" w:unhideWhenUsed="1"/>
-    <w:lsdException w:name="Date" w:semiHidden="1" w:unhideWhenUsed="1"/>
-    <w:lsdException w:name="Body Text First Indent" w:semiHidden="1" w:unhideWhenUsed="1"/>
-    <w:lsdException w:name="Body Text First Indent 2" w:semiHidden="1" w:unhideWhenUsed="1"/>
-    <w:lsdException w:name="Note Heading" w:semiHidden="1" w:unhideWhenUsed="1"/>
-    <w:lsdException w:name="Body Text 2" w:semiHidden="1" w:unhideWhenUsed="1"/>
-    <w:lsdException w:name="Body Text 3" w:semiHidden="1" w:unhideWhenUsed="1"/>
-    <w:lsdException w:name="Body Text Indent 2" w:semiHidden="1" w:unhideWhenUsed="1"/>
-    <w:lsdException w:name="Body Text Indent 3" w:semiHidden="1" w:unhideWhenUsed="1"/>
-    <w:lsdException w:name="Block Text" w:semiHidden="1" w:unhideWhenUsed="1"/>
-    <w:lsdException w:name="Hyperlink" w:semiHidden="1" w:unhideWhenUsed="1"/>
-    <w:lsdException w:name="FollowedHyperlink" w:semiHidden="1" w:unhideWhenUsed="1"/>
-    <w:lsdException w:name="Strong" w:uiPriority="22" w:qFormat="1"/>
-    <w:lsdException w:name="Emphasis" w:uiPriority="20" w:qFormat="1"/>
-    <w:lsdException w:name="Document Map" w:semiHidden="1" w:unhideWhenUsed="1"/>
-    <w:lsdException w:name="Plain Text" w:semiHidden="1" w:unhideWhenUsed="1"/>
-    <w:lsdException w:name="E-mail Signature" w:semiHidden="1" w:unhideWhenUsed="1"/>
-    <w:lsdException w:name="HTML Top of Form" w:semiHidden="1" w:unhideWhenUsed="1"/>
-    <w:lsdException w:name="HTML Bottom of Form" w:semiHidden="1" w:unhideWhenUsed="1"/>
-    <w:lsdException w:name="Normal (Web)" w:semiHidden="1" w:unhideWhenUsed="1"/>
-    <w:lsdException w:name="HTML Acronym" w:semiHidden="1" w:unhideWhenUsed="1"/>
-    <w:lsdException w:name="HTML Address" w:semiHidden="1" w:unhideWhenUsed="1"/>
-    <w:lsdException w:name="HTML Cite" w:semiHidden="1" w:unhideWhenUsed="1"/>
-    <w:lsdException w:name="HTML Code" w:semiHidden="1" w:unhideWhenUsed="1"/>
-    <w:lsdException w:name="HTML Definition" w:semiHidden="1" w:unhideWhenUsed="1"/>
-    <w:lsdException w:name="HTML Keyboard" w:semiHidden="1" w:unhideWhenUsed="1"/>
-    <w:lsdException w:name="HTML Preformatted" w:semiHidden="1" w:unhideWhenUsed="1"/>
-    <w:lsdException w:name="HTML Sample" w:semiHidden="1" w:unhideWhenUsed="1"/>
-    <w:lsdException w:name="HTML Typewriter" w:semiHidden="1" w:unhideWhenUsed="1"/>
-    <w:lsdException w:name="HTML Variable" w:semiHidden="1" w:unhideWhenUsed="1"/>
-    <w:lsdException w:name="Normal Table" w:semiHidden="1" w:unhideWhenUsed="1"/>
-    <w:lsdException w:name="annotation subject" w:semiHidden="1" w:unhideWhenUsed="1"/>
-    <w:lsdException w:name="No List" w:semiHidden="1" w:unhideWhenUsed="1"/>
-    <w:lsdException w:name="Outline List 1" w:semiHidden="1" w:unhideWhenUsed="1"/>
-    <w:lsdException w:name="Outline List 2" w:semiHidden="1" w:unhideWhenUsed="1"/>
-    <w:lsdException w:name="Outline List 3" w:semiHidden="1" w:unhideWhenUsed="1"/>
-    <w:lsdException w:name="Table Simple 1" w:semiHidden="1" w:unhideWhenUsed="1"/>
-    <w:lsdException w:name="Table Simple 2" w:semiHidden="1" w:unhideWhenUsed="1"/>
-    <w:lsdException w:name="Table Simple 3" w:semiHidden="1" w:unhideWhenUsed="1"/>
-    <w:lsdException w:name="Table Classic 1" w:semiHidden="1" w:unhideWhenUsed="1"/>
-    <w:lsdException w:name="Table Classic 2" w:semiHidden="1" w:unhideWhenUsed="1"/>
-    <w:lsdException w:name="Table Classic 3" w:semiHidden="1" w:unhideWhenUsed="1"/>
-    <w:lsdException w:name="Table Classic 4" w:semiHidden="1" w:unhideWhenUsed="1"/>
-    <w:lsdException w:name="Table Colorful 1" w:semiHidden="1" w:unhideWhenUsed="1"/>
-    <w:lsdException w:name="Table Colorful 2" w:semiHidden="1" w:unhideWhenUsed="1"/>
-    <w:lsdException w:name="Table Colorful 3" w:semiHidden="1" w:unhideWhenUsed="1"/>
-    <w:lsdException w:name="Table Columns 1" w:semiHidden="1" w:unhideWhenUsed="1"/>
-    <w:lsdException w:name="Table Columns 2" w:semiHidden="1" w:unhideWhenUsed="1"/>
-    <w:lsdException w:name="Table Columns 3" w:semiHidden="1" w:unhideWhenUsed="1"/>
-    <w:lsdException w:name="Table Columns 4" w:semiHidden="1" w:unhideWhenUsed="1"/>
-    <w:lsdException w:name="Table Columns 5" w:semiHidden="1" w:unhideWhenUsed="1"/>
-    <w:lsdException w:name="Table Grid 1" w:semiHidden="1" w:unhideWhenUsed="1"/>
-    <w:lsdException w:name="Table Grid 2" w:semiHidden="1" w:unhideWhenUsed="1"/>
-    <w:lsdException w:name="Table Grid 3" w:semiHidden="1" w:unhideWhenUsed="1"/>
-    <w:lsdException w:name="Table Grid 4" w:semiHidden="1" w:unhideWhenUsed="1"/>
-    <w:lsdException w:name="Table Grid 5" w:semiHidden="1" w:unhideWhenUsed="1"/>
-    <w:lsdException w:name="Table Grid 6" w:semiHidden="1" w:unhideWhenUsed="1"/>
-    <w:lsdException w:name="Table Grid 7" w:semiHidden="1" w:unhideWhenUsed="1"/>
-    <w:lsdException w:name="Table Grid 8" w:semiHidden="1" w:unhideWhenUsed="1"/>
-    <w:lsdException w:name="Table List 1" w:semiHidden="1" w:unhideWhenUsed="1"/>
-    <w:lsdException w:name="Table List 2" w:semiHidden="1" w:unhideWhenUsed="1"/>
-    <w:lsdException w:name="Table List 3" w:semiHidden="1" w:unhideWhenUsed="1"/>
-    <w:lsdException w:name="Table List 4" w:semiHidden="1" w:unhideWhenUsed="1"/>
-    <w:lsdException w:name="Table List 5" w:semiHidden="1" w:unhideWhenUsed="1"/>
-    <w:lsdException w:name="Table List 6" w:semiHidden="1" w:unhideWhenUsed="1"/>
-    <w:lsdException w:name="Table List 7" w:semiHidden="1" w:unhideWhenUsed="1"/>
-    <w:lsdException w:name="Table List 8" w:semiHidden="1" w:unhideWhenUsed="1"/>
-    <w:lsdException w:name="Table 3D effects 1" w:semiHidden="1" w:unhideWhenUsed="1"/>
-    <w:lsdException w:name="Table 3D effects 2" w:semiHidden="1" w:unhideWhenUsed="1"/>
-    <w:lsdException w:name="Table 3D effects 3" w:semiHidden="1" w:unhideWhenUsed="1"/>
-    <w:lsdException w:name="Table Contemporary" w:semiHidden="1" w:unhideWhenUsed="1"/>
-    <w:lsdException w:name="Table Elegant" w:semiHidden="1" w:unhideWhenUsed="1"/>
-    <w:lsdException w:name="Table Professional" w:semiHidden="1" w:unhideWhenUsed="1"/>
-    <w:lsdException w:name="Table Subtle 1" w:semiHidden="1" w:unhideWhenUsed="1"/>
-    <w:lsdException w:name="Table Subtle 2" w:semiHidden="1" w:unhideWhenUsed="1"/>
-    <w:lsdException w:name="Table Web 1" w:semiHidden="1" w:unhideWhenUsed="1"/>
-    <w:lsdException w:name="Table Web 2" w:semiHidden="1" w:unhideWhenUsed="1"/>
-    <w:lsdException w:name="Table Web 3" w:semiHidden="1" w:unhideWhenUsed="1"/>
-    <w:lsdException w:name="Balloon Text" w:semiHidden="1" w:unhideWhenUsed="1"/>
-    <w:lsdException w:name="Table Grid" w:uiPriority="39"/>
-    <w:lsdException w:name="Table Theme" w:semiHidden="1" w:unhideWhenUsed="1"/>
-    <w:lsdException w:name="Placeholder Text" w:semiHidden="1"/>
-    <w:lsdException w:name="No Spacing" w:uiPriority="1" w:qFormat="1"/>
-    <w:lsdException w:name="Light Shading" w:uiPriority="60"/>
-    <w:lsdException w:name="Light List" w:uiPriority="61"/>
-    <w:lsdException w:name="Light Grid" w:uiPriority="62"/>
-    <w:lsdException w:name="Medium Shading 1" w:uiPriority="63"/>
-    <w:lsdException w:name="Medium Shading 2" w:uiPriority="64"/>
-    <w:lsdException w:name="Medium List 1" w:uiPriority="65"/>
-    <w:lsdException w:name="Medium List 2" w:uiPriority="66"/>
-    <w:lsdException w:name="Medium Grid 1" w:uiPriority="67"/>
-    <w:lsdException w:name="Medium Grid 2" w:uiPriority="68"/>
-    <w:lsdException w:name="Medium Grid 3" w:uiPriority="69"/>
-    <w:lsdException w:name="Dark List" w:uiPriority="70"/>
-    <w:lsdException w:name="Colorful Shading" w:uiPriority="71"/>
-    <w:lsdException w:name="Colorful List" w:uiPriority="72"/>
-    <w:lsdException w:name="Colorful Grid" w:uiPriority="73"/>
-    <w:lsdException w:name="Light Shading Accent 1" w:uiPriority="60"/>
-    <w:lsdException w:name="Light List Accent 1" w:uiPriority="61"/>
-    <w:lsdException w:name="Light Grid Accent 1" w:uiPriority="62"/>
-    <w:lsdException w:name="Medium Shading 1 Accent 1" w:uiPriority="63"/>
-    <w:lsdException w:name="Medium Shading 2 Accent 1" w:uiPriority="64"/>
-    <w:lsdException w:name="Medium List 1 Accent 1" w:uiPriority="65"/>
-    <w:lsdException w:name="Revision" w:semiHidden="1"/>
-    <w:lsdException w:name="List Paragraph" w:uiPriority="34" w:qFormat="1"/>
-    <w:lsdException w:name="Quote" w:uiPriority="29" w:qFormat="1"/>
-    <w:lsdException w:name="Intense Quote" w:uiPriority="30" w:qFormat="1"/>
-    <w:lsdException w:name="Medium List 2 Accent 1" w:uiPriority="66"/>
-    <w:lsdException w:name="Medium Grid 1 Accent 1" w:uiPriority="67"/>
-    <w:lsdException w:name="Medium Grid 2 Accent 1" w:uiPriority="68"/>
-    <w:lsdException w:name="Medium Grid 3 Accent 1" w:uiPriority="69"/>
-    <w:lsdException w:name="Dark List Accent 1" w:uiPriority="70"/>
-    <w:lsdException w:name="Colorful Shading Accent 1" w:uiPriority="71"/>
-    <w:lsdException w:name="Colorful List Accent 1" w:uiPriority="72"/>
-    <w:lsdException w:name="Colorful Grid Accent 1" w:uiPriority="73"/>
-    <w:lsdException w:name="Light Shading Accent 2" w:uiPriority="60"/>
-    <w:lsdException w:name="Light List Accent 2" w:uiPriority="61"/>
-    <w:lsdException w:name="Light Grid Accent 2" w:uiPriority="62"/>
-    <w:lsdException w:name="Medium Shading 1 Accent 2" w:uiPriority="63"/>
-    <w:lsdException w:name="Medium Shading 2 Accent 2" w:uiPriority="64"/>
-    <w:lsdException w:name="Medium List 1 Accent 2" w:uiPriority="65"/>
-    <w:lsdException w:name="Medium List 2 Accent 2" w:uiPriority="66"/>
-    <w:lsdException w:name="Medium Grid 1 Accent 2" w:uiPriority="67"/>
-    <w:lsdException w:name="Medium Grid 2 Accent 2" w:uiPriority="68"/>
-    <w:lsdException w:name="Medium Grid 3 Accent 2" w:uiPriority="69"/>
-    <w:lsdException w:name="Dark List Accent 2" w:uiPriority="70"/>
-    <w:lsdException w:name="Colorful Shading Accent 2" w:uiPriority="71"/>
-    <w:lsdException w:name="Colorful List Accent 2" w:uiPriority="72"/>
-    <w:lsdException w:name="Colorful Grid Accent 2" w:uiPriority="73"/>
-    <w:lsdException w:name="Light Shading Accent 3" w:uiPriority="60"/>
-    <w:lsdException w:name="Light List Accent 3" w:uiPriority="61"/>
-    <w:lsdException w:name="Light Grid Accent 3" w:uiPriority="62"/>
-    <w:lsdException w:name="Medium Shading 1 Accent 3" w:uiPriority="63"/>
-    <w:lsdException w:name="Medium Shading 2 Accent 3" w:uiPriority="64"/>
-    <w:lsdException w:name="Medium List 1 Accent 3" w:uiPriority="65"/>
-    <w:lsdException w:name="Medium List 2 Accent 3" w:uiPriority="66"/>
-    <w:lsdException w:name="Medium Grid 1 Accent 3" w:uiPriority="67"/>
-    <w:lsdException w:name="Medium Grid 2 Accent 3" w:uiPriority="68"/>
-    <w:lsdException w:name="Medium Grid 3 Accent 3" w:uiPriority="69"/>
-    <w:lsdException w:name="Dark List Accent 3" w:uiPriority="70"/>
-    <w:lsdException w:name="Colorful Shading Accent 3" w:uiPriority="71"/>
-    <w:lsdException w:name="Colorful List Accent 3" w:uiPriority="72"/>
-    <w:lsdException w:name="Colorful Grid Accent 3" w:uiPriority="73"/>
-    <w:lsdException w:name="Light Shading Accent 4" w:uiPriority="60"/>
-    <w:lsdException w:name="Light List Accent 4" w:uiPriority="61"/>
-    <w:lsdException w:name="Light Grid Accent 4" w:uiPriority="62"/>
-    <w:lsdException w:name="Medium Shading 1 Accent 4" w:uiPriority="63"/>
-    <w:lsdException w:name="Medium Shading 2 Accent 4" w:uiPriority="64"/>
-    <w:lsdException w:name="Medium List 1 Accent 4" w:uiPriority="65"/>
-    <w:lsdException w:name="Medium List 2 Accent 4" w:uiPriority="66"/>
-    <w:lsdException w:name="Medium Grid 1 Accent 4" w:uiPriority="67"/>
-    <w:lsdException w:name="Medium Grid 2 Accent 4" w:uiPriority="68"/>
-    <w:lsdException w:name="Medium Grid 3 Accent 4" w:uiPriority="69"/>
-    <w:lsdException w:name="Dark List Accent 4" w:uiPriority="70"/>
-    <w:lsdException w:name="Colorful Shading Accent 4" w:uiPriority="71"/>
-    <w:lsdException w:name="Colorful List Accent 4" w:uiPriority="72"/>
-    <w:lsdException w:name="Colorful Grid Accent 4" w:uiPriority="73"/>
-    <w:lsdException w:name="Light Shading Accent 5" w:uiPriority="60"/>
-    <w:lsdException w:name="Light List Accent 5" w:uiPriority="61"/>
-    <w:lsdException w:name="Light Grid Accent 5" w:uiPriority="62"/>
-    <w:lsdException w:name="Medium Shading 1 Accent 5" w:uiPriority="63"/>
-    <w:lsdException w:name="Medium Shading 2 Accent 5" w:uiPriority="64"/>
-    <w:lsdException w:name="Medium List 1 Accent 5" w:uiPriority="65"/>
-    <w:lsdException w:name="Medium List 2 Accent 5" w:uiPriority="66"/>
-    <w:lsdException w:name="Medium Grid 1 Accent 5" w:uiPriority="67"/>
-    <w:lsdException w:name="Medium Grid 2 Accent 5" w:uiPriority="68"/>
-    <w:lsdException w:name="Medium Grid 3 Accent 5" w:uiPriority="69"/>
-    <w:lsdException w:name="Dark List Accent 5" w:uiPriority="70"/>
-    <w:lsdException w:name="Colorful Shading Accent 5" w:uiPriority="71"/>
-    <w:lsdException w:name="Colorful List Accent 5" w:uiPriority="72"/>
-    <w:lsdException w:name="Colorful Grid Accent 5" w:uiPriority="73"/>
-    <w:lsdException w:name="Light Shading Accent 6" w:uiPriority="60"/>
-    <w:lsdException w:name="Light List Accent 6" w:uiPriority="61"/>
-    <w:lsdException w:name="Light Grid Accent 6" w:uiPriority="62"/>
-    <w:lsdException w:name="Medium Shading 1 Accent 6" w:uiPriority="63"/>
-    <w:lsdException w:name="Medium Shading 2 Accent 6" w:uiPriority="64"/>
-    <w:lsdException w:name="Medium List 1 Accent 6" w:uiPriority="65"/>
-    <w:lsdException w:name="Medium List 2 Accent 6" w:uiPriority="66"/>
-    <w:lsdException w:name="Medium Grid 1 Accent 6" w:uiPriority="67"/>
-    <w:lsdException w:name="Medium Grid 2 Accent 6" w:uiPriority="68"/>
-    <w:lsdException w:name="Medium Grid 3 Accent 6" w:uiPriority="69"/>
-    <w:lsdException w:name="Dark List Accent 6" w:uiPriority="70"/>
-    <w:lsdException w:name="Colorful Shading Accent 6" w:uiPriority="71"/>
-    <w:lsdException w:name="Colorful List Accent 6" w:uiPriority="72"/>
-    <w:lsdException w:name="Colorful Grid Accent 6" w:uiPriority="73"/>
-    <w:lsdException w:name="Subtle Emphasis" w:uiPriority="19" w:qFormat="1"/>
-    <w:lsdException w:name="Intense Emphasis" w:uiPriority="21" w:qFormat="1"/>
-    <w:lsdException w:name="Subtle Reference" w:uiPriority="31" w:qFormat="1"/>
-    <w:lsdException w:name="Intense Reference" w:uiPriority="32" w:qFormat="1"/>
-    <w:lsdException w:name="Book Title" w:uiPriority="33" w:qFormat="1"/>
-    <w:lsdException w:name="Bibliography" w:semiHidden="1" w:uiPriority="37" w:unhideWhenUsed="1"/>
-    <w:lsdException w:name="TOC Heading" w:semiHidden="1" w:uiPriority="39" w:unhideWhenUsed="1" w:qFormat="1"/>
-    <w:lsdException w:name="Grid Table 4" w:uiPriority="49"/>
-    <w:lsdException w:name="Grid Table 5 Dark" w:uiPriority="50"/>
-    <w:lsdException w:name="Grid Table 6 Colorful" w:uiPriority="51"/>
-    <w:lsdException w:name="Grid Table 7 Colorful" w:uiPriority="52"/>
-    <w:lsdException w:name="Grid Table 1 Light Accent 1" w:uiPriority="46"/>
-    <w:lsdException w:name="Grid Table 2 Accent 1" w:uiPriority="47"/>
-    <w:lsdException w:name="Grid Table 3 Accent 1" w:uiPriority="48"/>
-    <w:lsdException w:name="Grid Table 4 Accent 1" w:uiPriority="49"/>
-    <w:lsdException w:name="Grid Table 5 Dark Accent 1" w:uiPriority="50"/>
-    <w:lsdException w:name="Grid Table 6 Colorful Accent 1" w:uiPriority="51"/>
-    <w:lsdException w:name="Grid Table 7 Colorful Accent 1" w:uiPriority="52"/>
-    <w:lsdException w:name="Grid Table 1 Light Accent 2" w:uiPriority="46"/>
-    <w:lsdException w:name="Grid Table 2 Accent 2" w:uiPriority="47"/>
-    <w:lsdException w:name="Grid Table 3 Accent 2" w:uiPriority="48"/>
-    <w:lsdException w:name="Grid Table 4 Accent 2" w:uiPriority="49"/>
-    <w:lsdException w:name="Grid Table 5 Dark Accent 2" w:uiPriority="50"/>
-    <w:lsdException w:name="Grid Table 6 Colorful Accent 2" w:uiPriority="51"/>
-    <w:lsdException w:name="Grid Table 7 Colorful Accent 2" w:uiPriority="52"/>
-    <w:lsdException w:name="Grid Table 1 Light Accent 3" w:uiPriority="46"/>
-    <w:lsdException w:name="Grid Table 2 Accent 3" w:uiPriority="47"/>
-    <w:lsdException w:name="Grid Table 3 Accent 3" w:uiPriority="48"/>
-    <w:lsdException w:name="Grid Table 4 Accent 3" w:uiPriority="49"/>
-    <w:lsdException w:name="Grid Table 5 Dark Accent 3" w:uiPriority="50"/>
-    <w:lsdException w:name="Grid Table 6 Colorful Accent 3" w:uiPriority="51"/>
-    <w:lsdException w:name="Grid Table 7 Colorful Accent 3" w:uiPriority="52"/>
-    <w:lsdException w:name="Grid Table 1 Light Accent 4" w:uiPriority="46"/>
-    <w:lsdException w:name="Grid Table 2 Accent 4" w:uiPriority="47"/>
-    <w:lsdException w:name="Grid Table 3 Accent 4" w:uiPriority="48"/>
-    <w:lsdException w:name="Grid Table 4 Accent 4" w:uiPriority="49"/>
-    <w:lsdException w:name="Grid Table 5 Dark Accent 4" w:uiPriority="50"/>
-    <w:lsdException w:name="Grid Table 6 Colorful Accent 4" w:uiPriority="51"/>
-    <w:lsdException w:name="Grid Table 7 Colorful Accent 4" w:uiPriority="52"/>
-    <w:lsdException w:name="Grid Table 1 Light Accent 5" w:uiPriority="46"/>
-    <w:lsdException w:name="Grid Table 2 Accent 5" w:uiPriority="47"/>
-    <w:lsdException w:name="Grid Table 3 Accent 5" w:uiPriority="48"/>
-    <w:lsdException w:name="Grid Table 4 Accent 5" w:uiPriority="49"/>
-    <w:lsdException w:name="Grid Table 5 Dark Accent 5" w:uiPriority="50"/>
-    <w:lsdException w:name="Grid Table 6 Colorful Accent 5" w:uiPriority="51"/>
-    <w:lsdException w:name="Grid Table 7 Colorful Accent 5" w:uiPriority="52"/>
-    <w:lsdException w:name="Grid Table 1 Light Accent 6" w:uiPriority="46"/>
-    <w:lsdException w:name="Grid Table 2 Accent 6" w:uiPriority="47"/>
-    <w:lsdException w:name="Grid Table 3 Accent 6" w:uiPriority="48"/>
-    <w:lsdException w:name="Grid Table 4 Accent 6" w:uiPriority="49"/>
-    <w:lsdException w:name="Grid Table 5 Dark Accent 6" w:uiPriority="50"/>
-    <w:lsdException w:name="Grid Table 6 Colorful Accent 6" w:uiPriority="51"/>
-    <w:lsdException w:name="Grid Table 7 Colorful Accent 6" w:uiPriority="52"/>
-    <w:lsdException w:name="List Table 1 Light" w:uiPriority="46"/>
-    <w:lsdException w:name="List Table 2" w:uiPriority="47"/>
-    <w:lsdException w:name="List Table 3" w:uiPriority="48"/>
-    <w:lsdException w:name="List Table 4" w:uiPriority="49"/>
-    <w:lsdException w:name="List Table 5 Dark" w:uiPriority="50"/>
-    <w:lsdException w:name="List Table 6 Colorful" w:uiPriority="51"/>
-    <w:lsdException w:name="List Table 7 Colorful" w:uiPriority="52"/>
-    <w:lsdException w:name="List Table 1 Light Accent 1" w:uiPriority="46"/>
-    <w:lsdException w:name="List Table 2 Accent 1" w:uiPriority="47"/>
-    <w:lsdException w:name="List Table 3 Accent 1" w:uiPriority="48"/>
-    <w:lsdException w:name="List Table 4 Accent 1" w:uiPriority="49"/>
-    <w:lsdException w:name="List Table 5 Dark Accent 1" w:uiPriority="50"/>
-    <w:lsdException w:name="List Table 6 Colorful Accent 1" w:uiPriority="51"/>
-    <w:lsdException w:name="List Table 7 Colorful Accent 1" w:uiPriority="52"/>
-    <w:lsdException w:name="List Table 1 Light Accent 2" w:uiPriority="46"/>
-    <w:lsdException w:name="List Table 2 Accent 2" w:uiPriority="47"/>
-    <w:lsdException w:name="List Table 3 Accent 2" w:uiPriority="48"/>
-    <w:lsdException w:name="List Table 4 Accent 2" w:uiPriority="49"/>
-    <w:lsdException w:name="List Table 5 Dark Accent 2" w:uiPriority="50"/>
-    <w:lsdException w:name="List Table 6 Colorful Accent 2" w:uiPriority="51"/>
-    <w:lsdException w:name="List Table 7 Colorful Accent 2" w:uiPriority="52"/>
-    <w:lsdException w:name="List Table 1 Light Accent 3" w:uiPriority="46"/>
-    <w:lsdException w:name="List Table 2 Accent 3" w:uiPriority="47"/>
-    <w:lsdException w:name="List Table 3 Accent 3" w:uiPriority="48"/>
-    <w:lsdException w:name="List Table 4 Accent 3" w:uiPriority="49"/>
-    <w:lsdException w:name="List Table 5 Dark Accent 3" w:uiPriority="50"/>
-    <w:lsdException w:name="List Table 6 Colorful Accent 3" w:uiPriority="51"/>
-    <w:lsdException w:name="List Table 7 Colorful Accent 3" w:uiPriority="52"/>
-    <w:lsdException w:name="List Table 1 Light Accent 4" w:uiPriority="46"/>
-    <w:lsdException w:name="List Table 2 Accent 4" w:uiPriority="47"/>
-    <w:lsdException w:name="List Table 3 Accent 4" w:uiPriority="48"/>
-    <w:lsdException w:name="List Table 4 Accent 4" w:uiPriority="49"/>
-    <w:lsdException w:name="List Table 5 Dark Accent 4" w:uiPriority="50"/>
-    <w:lsdException w:name="List Table 6 Colorful Accent 4" w:uiPriority="51"/>
-    <w:lsdException w:name="List Table 7 Colorful Accent 4" w:uiPriority="52"/>
-    <w:lsdException w:name="List Table 1 Light Accent 5" w:uiPriority="46"/>
-    <w:lsdException w:name="List Table 2 Accent 5" w:uiPriority="47"/>
-    <w:lsdException w:name="List Table 3 Accent 5" w:uiPriority="48"/>
-    <w:lsdException w:name="List Table 4 Accent 5" w:uiPriority="49"/>
-    <w:lsdException w:name="List Table 5 Dark Accent 5" w:uiPriority="50"/>
-    <w:lsdException w:name="List Table 6 Colorful Accent 5" w:uiPriority="51"/>
-    <w:lsdException w:name="List Table 7 Colorful Accent 5" w:uiPriority="52"/>
-    <w:lsdException w:name="List Table 1 Light Accent 6" w:uiPriority="46"/>
-    <w:lsdException w:name="List Table 2 Accent 6" w:uiPriority="47"/>
-    <w:lsdException w:name="List Table 3 Accent 6" w:uiPriority="48"/>
-    <w:lsdException w:name="List Table 4 Accent 6" w:uiPriority="49"/>
-    <w:lsdException w:name="List Table 5 Dark Accent 6" w:uiPriority="50"/>
-    <w:lsdException w:name="List Table 6 Colorful Accent 6" w:uiPriority="51"/>
-    <w:lsdException w:name="List Table 7 Colorful Accent 6" w:uiPriority="52"/>
+  <w:latentStyles w:defLockedState="0" w:defUIPriority="99" w:defSemiHidden="1" w:defUnhideWhenUsed="1" w:defQFormat="0" w:count="276">
+    <w:lsdException w:name="Normal" w:semiHidden="0" w:uiPriority="0" w:unhideWhenUsed="0" w:qFormat="1"/>
+    <w:lsdException w:name="heading 1" w:semiHidden="0" w:uiPriority="9" w:unhideWhenUsed="0" w:qFormat="1"/>
+    <w:lsdException w:name="heading 2" w:uiPriority="9" w:qFormat="1"/>
+    <w:lsdException w:name="heading 3" w:uiPriority="9" w:qFormat="1"/>
+    <w:lsdException w:name="heading 4" w:uiPriority="9" w:qFormat="1"/>
+    <w:lsdException w:name="heading 5" w:uiPriority="9" w:qFormat="1"/>
+    <w:lsdException w:name="heading 6" w:uiPriority="9" w:qFormat="1"/>
+    <w:lsdException w:name="heading 7" w:uiPriority="9" w:qFormat="1"/>
+    <w:lsdException w:name="heading 8" w:uiPriority="9" w:qFormat="1"/>
+    <w:lsdException w:name="heading 9" w:uiPriority="9" w:qFormat="1"/>
+    <w:lsdException w:name="toc 1" w:uiPriority="39"/>
+    <w:lsdException w:name="toc 2" w:uiPriority="39"/>
+    <w:lsdException w:name="toc 3" w:uiPriority="39"/>
+    <w:lsdException w:name="toc 4" w:uiPriority="39"/>
+    <w:lsdException w:name="toc 5" w:uiPriority="39"/>
+    <w:lsdException w:name="toc 6" w:uiPriority="39"/>
+    <w:lsdException w:name="toc 7" w:uiPriority="39"/>
+    <w:lsdException w:name="toc 8" w:uiPriority="39"/>
+    <w:lsdException w:name="toc 9" w:uiPriority="39"/>
+    <w:lsdException w:name="caption" w:uiPriority="35" w:qFormat="1"/>
+    <w:lsdException w:name="Title" w:semiHidden="0" w:uiPriority="10" w:unhideWhenUsed="0" w:qFormat="1"/>
+    <w:lsdException w:name="Default Paragraph Font" w:uiPriority="1"/>
+    <w:lsdException w:name="Subtitle" w:semiHidden="0" w:uiPriority="11" w:unhideWhenUsed="0" w:qFormat="1"/>
+    <w:lsdException w:name="Strong" w:semiHidden="0" w:uiPriority="22" w:unhideWhenUsed="0" w:qFormat="1"/>
+    <w:lsdException w:name="Emphasis" w:semiHidden="0" w:uiPriority="20" w:unhideWhenUsed="0" w:qFormat="1"/>
+    <w:lsdException w:name="Table Grid" w:semiHidden="0" w:uiPriority="39" w:unhideWhenUsed="0"/>
+    <w:lsdException w:name="Note Level 1" w:semiHidden="0" w:unhideWhenUsed="0"/>
+    <w:lsdException w:name="Note Level 2" w:semiHidden="0" w:unhideWhenUsed="0"/>
+    <w:lsdException w:name="Note Level 3" w:semiHidden="0" w:unhideWhenUsed="0"/>
+    <w:lsdException w:name="Note Level 4" w:semiHidden="0" w:unhideWhenUsed="0"/>
+    <w:lsdException w:name="Note Level 5" w:semiHidden="0" w:unhideWhenUsed="0"/>
+    <w:lsdException w:name="Note Level 6" w:semiHidden="0" w:unhideWhenUsed="0"/>
+    <w:lsdException w:name="Note Level 7" w:semiHidden="0" w:unhideWhenUsed="0"/>
+    <w:lsdException w:name="Note Level 8" w:semiHidden="0" w:unhideWhenUsed="0"/>
+    <w:lsdException w:name="Note Level 9" w:semiHidden="0" w:unhideWhenUsed="0"/>
+    <w:lsdException w:name="Placeholder Text" w:unhideWhenUsed="0"/>
+    <w:lsdException w:name="No Spacing" w:semiHidden="0" w:uiPriority="1" w:unhideWhenUsed="0" w:qFormat="1"/>
+    <w:lsdException w:name="Light Shading" w:semiHidden="0" w:uiPriority="60" w:unhideWhenUsed="0"/>
+    <w:lsdException w:name="Light List" w:semiHidden="0" w:uiPriority="61" w:unhideWhenUsed="0"/>
+    <w:lsdException w:name="Light Grid" w:semiHidden="0" w:uiPriority="62" w:unhideWhenUsed="0"/>
+    <w:lsdException w:name="Medium Shading 1" w:semiHidden="0" w:uiPriority="63" w:unhideWhenUsed="0"/>
+    <w:lsdException w:name="Medium Shading 2" w:semiHidden="0" w:uiPriority="64" w:unhideWhenUsed="0"/>
+    <w:lsdException w:name="Medium List 1" w:semiHidden="0" w:uiPriority="65" w:unhideWhenUsed="0"/>
+    <w:lsdException w:name="Medium List 2" w:semiHidden="0" w:uiPriority="66" w:unhideWhenUsed="0"/>
+    <w:lsdException w:name="Medium Grid 1" w:semiHidden="0" w:uiPriority="67" w:unhideWhenUsed="0"/>
+    <w:lsdException w:name="Medium Grid 2" w:semiHidden="0" w:uiPriority="68" w:unhideWhenUsed="0"/>
+    <w:lsdException w:name="Medium Grid 3" w:semiHidden="0" w:uiPriority="69" w:unhideWhenUsed="0"/>
+    <w:lsdException w:name="Dark List" w:semiHidden="0" w:uiPriority="70" w:unhideWhenUsed="0"/>
+    <w:lsdException w:name="Colorful Shading" w:semiHidden="0" w:uiPriority="71" w:unhideWhenUsed="0"/>
+    <w:lsdException w:name="Colorful List" w:semiHidden="0" w:uiPriority="72" w:unhideWhenUsed="0"/>
+    <w:lsdException w:name="Colorful Grid" w:semiHidden="0" w:uiPriority="73" w:unhideWhenUsed="0"/>
+    <w:lsdException w:name="Light Shading Accent 1" w:semiHidden="0" w:uiPriority="60" w:unhideWhenUsed="0"/>
+    <w:lsdException w:name="Light List Accent 1" w:semiHidden="0" w:uiPriority="61" w:unhideWhenUsed="0"/>
+    <w:lsdException w:name="Light Grid Accent 1" w:semiHidden="0" w:uiPriority="62" w:unhideWhenUsed="0"/>
+    <w:lsdException w:name="Medium Shading 1 Accent 1" w:semiHidden="0" w:uiPriority="63" w:unhideWhenUsed="0"/>
+    <w:lsdException w:name="Medium Shading 2 Accent 1" w:semiHidden="0" w:uiPriority="64" w:unhideWhenUsed="0"/>
+    <w:lsdException w:name="Medium List 1 Accent 1" w:semiHidden="0" w:uiPriority="65" w:unhideWhenUsed="0"/>
+    <w:lsdException w:name="Revision" w:unhideWhenUsed="0"/>
+    <w:lsdException w:name="List Paragraph" w:semiHidden="0" w:uiPriority="34" w:unhideWhenUsed="0" w:qFormat="1"/>
+    <w:lsdException w:name="Quote" w:semiHidden="0" w:uiPriority="29" w:unhideWhenUsed="0" w:qFormat="1"/>
+    <w:lsdException w:name="Intense Quote" w:semiHidden="0" w:uiPriority="30" w:unhideWhenUsed="0" w:qFormat="1"/>
+    <w:lsdException w:name="Medium List 2 Accent 1" w:semiHidden="0" w:uiPriority="66" w:unhideWhenUsed="0"/>
+    <w:lsdException w:name="Medium Grid 1 Accent 1" w:semiHidden="0" w:uiPriority="67" w:unhideWhenUsed="0"/>
+    <w:lsdException w:name="Medium Grid 2 Accent 1" w:semiHidden="0" w:uiPriority="68" w:unhideWhenUsed="0"/>
+    <w:lsdException w:name="Medium Grid 3 Accent 1" w:semiHidden="0" w:uiPriority="69" w:unhideWhenUsed="0"/>
+    <w:lsdException w:name="Dark List Accent 1" w:semiHidden="0" w:uiPriority="70" w:unhideWhenUsed="0"/>
+    <w:lsdException w:name="Colorful Shading Accent 1" w:semiHidden="0" w:uiPriority="71" w:unhideWhenUsed="0"/>
+    <w:lsdException w:name="Colorful List Accent 1" w:semiHidden="0" w:uiPriority="72" w:unhideWhenUsed="0"/>
+    <w:lsdException w:name="Colorful Grid Accent 1" w:semiHidden="0" w:uiPriority="73" w:unhideWhenUsed="0"/>
+    <w:lsdException w:name="Light Shading Accent 2" w:semiHidden="0" w:uiPriority="60" w:unhideWhenUsed="0"/>
+    <w:lsdException w:name="Light List Accent 2" w:semiHidden="0" w:uiPriority="61" w:unhideWhenUsed="0"/>
+    <w:lsdException w:name="Light Grid Accent 2" w:semiHidden="0" w:uiPriority="62" w:unhideWhenUsed="0"/>
+    <w:lsdException w:name="Medium Shading 1 Accent 2" w:semiHidden="0" w:uiPriority="63" w:unhideWhenUsed="0"/>
+    <w:lsdException w:name="Medium Shading 2 Accent 2" w:semiHidden="0" w:uiPriority="64" w:unhideWhenUsed="0"/>
+    <w:lsdException w:name="Medium List 1 Accent 2" w:semiHidden="0" w:uiPriority="65" w:unhideWhenUsed="0"/>
+    <w:lsdException w:name="Medium List 2 Accent 2" w:semiHidden="0" w:uiPriority="66" w:unhideWhenUsed="0"/>
+    <w:lsdException w:name="Medium Grid 1 Accent 2" w:semiHidden="0" w:uiPriority="67" w:unhideWhenUsed="0"/>
+    <w:lsdException w:name="Medium Grid 2 Accent 2" w:semiHidden="0" w:uiPriority="68" w:unhideWhenUsed="0"/>
+    <w:lsdException w:name="Medium Grid 3 Accent 2" w:semiHidden="0" w:uiPriority="69" w:unhideWhenUsed="0"/>
+    <w:lsdException w:name="Dark List Accent 2" w:semiHidden="0" w:uiPriority="70" w:unhideWhenUsed="0"/>
+    <w:lsdException w:name="Colorful Shading Accent 2" w:semiHidden="0" w:uiPriority="71" w:unhideWhenUsed="0"/>
+    <w:lsdException w:name="Colorful List Accent 2" w:semiHidden="0" w:uiPriority="72" w:unhideWhenUsed="0"/>
+    <w:lsdException w:name="Colorful Grid Accent 2" w:semiHidden="0" w:uiPriority="73" w:unhideWhenUsed="0"/>
+    <w:lsdException w:name="Light Shading Accent 3" w:semiHidden="0" w:uiPriority="60" w:unhideWhenUsed="0"/>
+    <w:lsdException w:name="Light List Accent 3" w:semiHidden="0" w:uiPriority="61" w:unhideWhenUsed="0"/>
+    <w:lsdException w:name="Light Grid Accent 3" w:semiHidden="0" w:uiPriority="62" w:unhideWhenUsed="0"/>
+    <w:lsdException w:name="Medium Shading 1 Accent 3" w:semiHidden="0" w:uiPriority="63" w:unhideWhenUsed="0"/>
+    <w:lsdException w:name="Medium Shading 2 Accent 3" w:semiHidden="0" w:uiPriority="64" w:unhideWhenUsed="0"/>
+    <w:lsdException w:name="Medium List 1 Accent 3" w:semiHidden="0" w:uiPriority="65" w:unhideWhenUsed="0"/>
+    <w:lsdException w:name="Medium List 2 Accent 3" w:semiHidden="0" w:uiPriority="66" w:unhideWhenUsed="0"/>
+    <w:lsdException w:name="Medium Grid 1 Accent 3" w:semiHidden="0" w:uiPriority="67" w:unhideWhenUsed="0"/>
+    <w:lsdException w:name="Medium Grid 2 Accent 3" w:semiHidden="0" w:uiPriority="68" w:unhideWhenUsed="0"/>
+    <w:lsdException w:name="Medium Grid 3 Accent 3" w:semiHidden="0" w:uiPriority="69" w:unhideWhenUsed="0"/>
+    <w:lsdException w:name="Dark List Accent 3" w:semiHidden="0" w:uiPriority="70" w:unhideWhenUsed="0"/>
+    <w:lsdException w:name="Colorful Shading Accent 3" w:semiHidden="0" w:uiPriority="71" w:unhideWhenUsed="0"/>
+    <w:lsdException w:name="Colorful List Accent 3" w:semiHidden="0" w:uiPriority="72" w:unhideWhenUsed="0"/>
+    <w:lsdException w:name="Colorful Grid Accent 3" w:semiHidden="0" w:uiPriority="73" w:unhideWhenUsed="0"/>
+    <w:lsdException w:name="Light Shading Accent 4" w:semiHidden="0" w:uiPriority="60" w:unhideWhenUsed="0"/>
+    <w:lsdException w:name="Light List Accent 4" w:semiHidden="0" w:uiPriority="61" w:unhideWhenUsed="0"/>
+    <w:lsdException w:name="Light Grid Accent 4" w:semiHidden="0" w:uiPriority="62" w:unhideWhenUsed="0"/>
+    <w:lsdException w:name="Medium Shading 1 Accent 4" w:semiHidden="0" w:uiPriority="63" w:unhideWhenUsed="0"/>
+    <w:lsdException w:name="Medium Shading 2 Accent 4" w:semiHidden="0" w:uiPriority="64" w:unhideWhenUsed="0"/>
+    <w:lsdException w:name="Medium List 1 Accent 4" w:semiHidden="0" w:uiPriority="65" w:unhideWhenUsed="0"/>
+    <w:lsdException w:name="Medium List 2 Accent 4" w:semiHidden="0" w:uiPriority="66" w:unhideWhenUsed="0"/>
+    <w:lsdException w:name="Medium Grid 1 Accent 4" w:semiHidden="0" w:uiPriority="67" w:unhideWhenUsed="0"/>
+    <w:lsdException w:name="Medium Grid 2 Accent 4" w:semiHidden="0" w:uiPriority="68" w:unhideWhenUsed="0"/>
+    <w:lsdException w:name="Medium Grid 3 Accent 4" w:semiHidden="0" w:uiPriority="69" w:unhideWhenUsed="0"/>
+    <w:lsdException w:name="Dark List Accent 4" w:semiHidden="0" w:uiPriority="70" w:unhideWhenUsed="0"/>
+    <w:lsdException w:name="Colorful Shading Accent 4" w:semiHidden="0" w:uiPriority="71" w:unhideWhenUsed="0"/>
+    <w:lsdException w:name="Colorful List Accent 4" w:semiHidden="0" w:uiPriority="72" w:unhideWhenUsed="0"/>
+    <w:lsdException w:name="Colorful Grid Accent 4" w:semiHidden="0" w:uiPriority="73" w:unhideWhenUsed="0"/>
+    <w:lsdException w:name="Light Shading Accent 5" w:semiHidden="0" w:uiPriority="60" w:unhideWhenUsed="0"/>
+    <w:lsdException w:name="Light List Accent 5" w:semiHidden="0" w:uiPriority="61" w:unhideWhenUsed="0"/>
+    <w:lsdException w:name="Light Grid Accent 5" w:semiHidden="0" w:uiPriority="62" w:unhideWhenUsed="0"/>
+    <w:lsdException w:name="Medium Shading 1 Accent 5" w:semiHidden="0" w:uiPriority="63" w:unhideWhenUsed="0"/>
+    <w:lsdException w:name="Medium Shading 2 Accent 5" w:semiHidden="0" w:uiPriority="64" w:unhideWhenUsed="0"/>
+    <w:lsdException w:name="Medium List 1 Accent 5" w:semiHidden="0" w:uiPriority="65" w:unhideWhenUsed="0"/>
+    <w:lsdException w:name="Medium List 2 Accent 5" w:semiHidden="0" w:uiPriority="66" w:unhideWhenUsed="0"/>
+    <w:lsdException w:name="Medium Grid 1 Accent 5" w:semiHidden="0" w:uiPriority="67" w:unhideWhenUsed="0"/>
+    <w:lsdException w:name="Medium Grid 2 Accent 5" w:semiHidden="0" w:uiPriority="68" w:unhideWhenUsed="0"/>
+    <w:lsdException w:name="Medium Grid 3 Accent 5" w:semiHidden="0" w:uiPriority="69" w:unhideWhenUsed="0"/>
+    <w:lsdException w:name="Dark List Accent 5" w:semiHidden="0" w:uiPriority="70" w:unhideWhenUsed="0"/>
+    <w:lsdException w:name="Colorful Shading Accent 5" w:semiHidden="0" w:uiPriority="71" w:unhideWhenUsed="0"/>
+    <w:lsdException w:name="Colorful List Accent 5" w:semiHidden="0" w:uiPriority="72" w:unhideWhenUsed="0"/>
+    <w:lsdException w:name="Colorful Grid Accent 5" w:semiHidden="0" w:uiPriority="73" w:unhideWhenUsed="0"/>
+    <w:lsdException w:name="Light Shading Accent 6" w:semiHidden="0" w:uiPriority="60" w:unhideWhenUsed="0"/>
+    <w:lsdException w:name="Light List Accent 6" w:semiHidden="0" w:uiPriority="61" w:unhideWhenUsed="0"/>
+    <w:lsdException w:name="Light Grid Accent 6" w:semiHidden="0" w:uiPriority="62" w:unhideWhenUsed="0"/>
+    <w:lsdException w:name="Medium Shading 1 Accent 6" w:semiHidden="0" w:uiPriority="63" w:unhideWhenUsed="0"/>
+    <w:lsdException w:name="Medium Shading 2 Accent 6" w:semiHidden="0" w:uiPriority="64" w:unhideWhenUsed="0"/>
+    <w:lsdException w:name="Medium List 1 Accent 6" w:semiHidden="0" w:uiPriority="65" w:unhideWhenUsed="0"/>
+    <w:lsdException w:name="Medium List 2 Accent 6" w:semiHidden="0" w:uiPriority="66" w:unhideWhenUsed="0"/>
+    <w:lsdException w:name="Medium Grid 1 Accent 6" w:semiHidden="0" w:uiPriority="67" w:unhideWhenUsed="0"/>
+    <w:lsdException w:name="Medium Grid 2 Accent 6" w:semiHidden="0" w:uiPriority="68" w:unhideWhenUsed="0"/>
+    <w:lsdException w:name="Medium Grid 3 Accent 6" w:semiHidden="0" w:uiPriority="69" w:unhideWhenUsed="0"/>
+    <w:lsdException w:name="Dark List Accent 6" w:semiHidden="0" w:uiPriority="70" w:unhideWhenUsed="0"/>
+    <w:lsdException w:name="Colorful Shading Accent 6" w:semiHidden="0" w:uiPriority="71" w:unhideWhenUsed="0"/>
+    <w:lsdException w:name="Colorful List Accent 6" w:semiHidden="0" w:uiPriority="72" w:unhideWhenUsed="0"/>
+    <w:lsdException w:name="Colorful Grid Accent 6" w:semiHidden="0" w:uiPriority="73" w:unhideWhenUsed="0"/>
+    <w:lsdException w:name="Subtle Emphasis" w:semiHidden="0" w:uiPriority="19" w:unhideWhenUsed="0" w:qFormat="1"/>
+    <w:lsdException w:name="Intense Emphasis" w:semiHidden="0" w:uiPriority="21" w:unhideWhenUsed="0" w:qFormat="1"/>
+    <w:lsdException w:name="Subtle Reference" w:semiHidden="0" w:uiPriority="31" w:unhideWhenUsed="0" w:qFormat="1"/>
+    <w:lsdException w:name="Intense Reference" w:semiHidden="0" w:uiPriority="32" w:unhideWhenUsed="0" w:qFormat="1"/>
+    <w:lsdException w:name="Book Title" w:semiHidden="0" w:uiPriority="33" w:unhideWhenUsed="0" w:qFormat="1"/>
+    <w:lsdException w:name="Bibliography" w:uiPriority="37"/>
+    <w:lsdException w:name="TOC Heading" w:uiPriority="39" w:qFormat="1"/>
   </w:latentStyles>
   <w:style w:type="paragraph" w:default="1" w:styleId="Normal">
     <w:name w:val="Normal"/>
@@ -29309,6 +29466,7 @@
       <w:szCs w:val="22"/>
     </w:rPr>
     <w:tblPr>
+      <w:tblInd w:w="0" w:type="dxa"/>
       <w:tblBorders>
         <w:top w:val="single" w:sz="4" w:space="0" w:color="auto"/>
         <w:left w:val="single" w:sz="4" w:space="0" w:color="auto"/>
@@ -29317,6 +29475,505 @@
         <w:insideH w:val="single" w:sz="4" w:space="0" w:color="auto"/>
         <w:insideV w:val="single" w:sz="4" w:space="0" w:color="auto"/>
       </w:tblBorders>
+      <w:tblCellMar>
+        <w:top w:w="0" w:type="dxa"/>
+        <w:left w:w="108" w:type="dxa"/>
+        <w:bottom w:w="0" w:type="dxa"/>
+        <w:right w:w="108" w:type="dxa"/>
+      </w:tblCellMar>
+    </w:tblPr>
+  </w:style>
+  <w:style w:type="character" w:styleId="PlaceholderText">
+    <w:name w:val="Placeholder Text"/>
+    <w:basedOn w:val="DefaultParagraphFont"/>
+    <w:uiPriority w:val="99"/>
+    <w:semiHidden/>
+    <w:rsid w:val="00F71825"/>
+    <w:rPr>
+      <w:color w:val="808080"/>
+    </w:rPr>
+  </w:style>
+</w:styles>
+</file>
+
+<file path=word/stylesWithEffects.xml><?xml version="1.0" encoding="utf-8"?>
+<w:styles xmlns:wpc="http://schemas.microsoft.com/office/word/2010/wordprocessingCanvas" xmlns:mo="http://schemas.microsoft.com/office/mac/office/2008/main" xmlns:mc="http://schemas.openxmlformats.org/markup-compatibility/2006" xmlns:mv="urn:schemas-microsoft-com:mac:vml" xmlns:o="urn:schemas-microsoft-com:office:office" xmlns:r="http://schemas.openxmlformats.org/officeDocument/2006/relationships" xmlns:m="http://schemas.openxmlformats.org/officeDocument/2006/math" xmlns:v="urn:schemas-microsoft-com:vml" xmlns:wp14="http://schemas.microsoft.com/office/word/2010/wordprocessingDrawing" xmlns:wp="http://schemas.openxmlformats.org/drawingml/2006/wordprocessingDrawing" xmlns:w10="urn:schemas-microsoft-com:office:word" xmlns:w="http://schemas.openxmlformats.org/wordprocessingml/2006/main" xmlns:w14="http://schemas.microsoft.com/office/word/2010/wordml" xmlns:wpg="http://schemas.microsoft.com/office/word/2010/wordprocessingGroup" xmlns:wpi="http://schemas.microsoft.com/office/word/2010/wordprocessingInk" xmlns:wne="http://schemas.microsoft.com/office/word/2006/wordml" xmlns:wps="http://schemas.microsoft.com/office/word/2010/wordprocessingShape" mc:Ignorable="w14 wp14">
+  <w:docDefaults>
+    <w:rPrDefault>
+      <w:rPr>
+        <w:rFonts w:asciiTheme="minorHAnsi" w:eastAsiaTheme="minorEastAsia" w:hAnsiTheme="minorHAnsi" w:cstheme="minorBidi"/>
+        <w:sz w:val="24"/>
+        <w:szCs w:val="24"/>
+        <w:lang w:val="en-US" w:eastAsia="en-US" w:bidi="ar-SA"/>
+      </w:rPr>
+    </w:rPrDefault>
+    <w:pPrDefault/>
+  </w:docDefaults>
+  <w:latentStyles w:defLockedState="0" w:defUIPriority="99" w:defSemiHidden="1" w:defUnhideWhenUsed="1" w:defQFormat="0" w:count="276">
+    <w:lsdException w:name="Normal" w:semiHidden="0" w:uiPriority="0" w:unhideWhenUsed="0" w:qFormat="1"/>
+    <w:lsdException w:name="heading 1" w:semiHidden="0" w:uiPriority="9" w:unhideWhenUsed="0" w:qFormat="1"/>
+    <w:lsdException w:name="heading 2" w:uiPriority="9" w:qFormat="1"/>
+    <w:lsdException w:name="heading 3" w:uiPriority="9" w:qFormat="1"/>
+    <w:lsdException w:name="heading 4" w:uiPriority="9" w:qFormat="1"/>
+    <w:lsdException w:name="heading 5" w:uiPriority="9" w:qFormat="1"/>
+    <w:lsdException w:name="heading 6" w:uiPriority="9" w:qFormat="1"/>
+    <w:lsdException w:name="heading 7" w:uiPriority="9" w:qFormat="1"/>
+    <w:lsdException w:name="heading 8" w:uiPriority="9" w:qFormat="1"/>
+    <w:lsdException w:name="heading 9" w:uiPriority="9" w:qFormat="1"/>
+    <w:lsdException w:name="toc 1" w:uiPriority="39"/>
+    <w:lsdException w:name="toc 2" w:uiPriority="39"/>
+    <w:lsdException w:name="toc 3" w:uiPriority="39"/>
+    <w:lsdException w:name="toc 4" w:uiPriority="39"/>
+    <w:lsdException w:name="toc 5" w:uiPriority="39"/>
+    <w:lsdException w:name="toc 6" w:uiPriority="39"/>
+    <w:lsdException w:name="toc 7" w:uiPriority="39"/>
+    <w:lsdException w:name="toc 8" w:uiPriority="39"/>
+    <w:lsdException w:name="toc 9" w:uiPriority="39"/>
+    <w:lsdException w:name="caption" w:uiPriority="35" w:qFormat="1"/>
+    <w:lsdException w:name="Title" w:semiHidden="0" w:uiPriority="10" w:unhideWhenUsed="0" w:qFormat="1"/>
+    <w:lsdException w:name="Default Paragraph Font" w:uiPriority="1"/>
+    <w:lsdException w:name="Subtitle" w:semiHidden="0" w:uiPriority="11" w:unhideWhenUsed="0" w:qFormat="1"/>
+    <w:lsdException w:name="Strong" w:semiHidden="0" w:uiPriority="22" w:unhideWhenUsed="0" w:qFormat="1"/>
+    <w:lsdException w:name="Emphasis" w:semiHidden="0" w:uiPriority="20" w:unhideWhenUsed="0" w:qFormat="1"/>
+    <w:lsdException w:name="Table Grid" w:semiHidden="0" w:uiPriority="39" w:unhideWhenUsed="0"/>
+    <w:lsdException w:name="Note Level 1" w:semiHidden="0" w:unhideWhenUsed="0"/>
+    <w:lsdException w:name="Note Level 2" w:semiHidden="0" w:unhideWhenUsed="0"/>
+    <w:lsdException w:name="Note Level 3" w:semiHidden="0" w:unhideWhenUsed="0"/>
+    <w:lsdException w:name="Note Level 4" w:semiHidden="0" w:unhideWhenUsed="0"/>
+    <w:lsdException w:name="Note Level 5" w:semiHidden="0" w:unhideWhenUsed="0"/>
+    <w:lsdException w:name="Note Level 6" w:semiHidden="0" w:unhideWhenUsed="0"/>
+    <w:lsdException w:name="Note Level 7" w:semiHidden="0" w:unhideWhenUsed="0"/>
+    <w:lsdException w:name="Note Level 8" w:semiHidden="0" w:unhideWhenUsed="0"/>
+    <w:lsdException w:name="Note Level 9" w:semiHidden="0" w:unhideWhenUsed="0"/>
+    <w:lsdException w:name="Placeholder Text" w:unhideWhenUsed="0"/>
+    <w:lsdException w:name="No Spacing" w:semiHidden="0" w:uiPriority="1" w:unhideWhenUsed="0" w:qFormat="1"/>
+    <w:lsdException w:name="Light Shading" w:semiHidden="0" w:uiPriority="60" w:unhideWhenUsed="0"/>
+    <w:lsdException w:name="Light List" w:semiHidden="0" w:uiPriority="61" w:unhideWhenUsed="0"/>
+    <w:lsdException w:name="Light Grid" w:semiHidden="0" w:uiPriority="62" w:unhideWhenUsed="0"/>
+    <w:lsdException w:name="Medium Shading 1" w:semiHidden="0" w:uiPriority="63" w:unhideWhenUsed="0"/>
+    <w:lsdException w:name="Medium Shading 2" w:semiHidden="0" w:uiPriority="64" w:unhideWhenUsed="0"/>
+    <w:lsdException w:name="Medium List 1" w:semiHidden="0" w:uiPriority="65" w:unhideWhenUsed="0"/>
+    <w:lsdException w:name="Medium List 2" w:semiHidden="0" w:uiPriority="66" w:unhideWhenUsed="0"/>
+    <w:lsdException w:name="Medium Grid 1" w:semiHidden="0" w:uiPriority="67" w:unhideWhenUsed="0"/>
+    <w:lsdException w:name="Medium Grid 2" w:semiHidden="0" w:uiPriority="68" w:unhideWhenUsed="0"/>
+    <w:lsdException w:name="Medium Grid 3" w:semiHidden="0" w:uiPriority="69" w:unhideWhenUsed="0"/>
+    <w:lsdException w:name="Dark List" w:semiHidden="0" w:uiPriority="70" w:unhideWhenUsed="0"/>
+    <w:lsdException w:name="Colorful Shading" w:semiHidden="0" w:uiPriority="71" w:unhideWhenUsed="0"/>
+    <w:lsdException w:name="Colorful List" w:semiHidden="0" w:uiPriority="72" w:unhideWhenUsed="0"/>
+    <w:lsdException w:name="Colorful Grid" w:semiHidden="0" w:uiPriority="73" w:unhideWhenUsed="0"/>
+    <w:lsdException w:name="Light Shading Accent 1" w:semiHidden="0" w:uiPriority="60" w:unhideWhenUsed="0"/>
+    <w:lsdException w:name="Light List Accent 1" w:semiHidden="0" w:uiPriority="61" w:unhideWhenUsed="0"/>
+    <w:lsdException w:name="Light Grid Accent 1" w:semiHidden="0" w:uiPriority="62" w:unhideWhenUsed="0"/>
+    <w:lsdException w:name="Medium Shading 1 Accent 1" w:semiHidden="0" w:uiPriority="63" w:unhideWhenUsed="0"/>
+    <w:lsdException w:name="Medium Shading 2 Accent 1" w:semiHidden="0" w:uiPriority="64" w:unhideWhenUsed="0"/>
+    <w:lsdException w:name="Medium List 1 Accent 1" w:semiHidden="0" w:uiPriority="65" w:unhideWhenUsed="0"/>
+    <w:lsdException w:name="Revision" w:unhideWhenUsed="0"/>
+    <w:lsdException w:name="List Paragraph" w:semiHidden="0" w:uiPriority="34" w:unhideWhenUsed="0" w:qFormat="1"/>
+    <w:lsdException w:name="Quote" w:semiHidden="0" w:uiPriority="29" w:unhideWhenUsed="0" w:qFormat="1"/>
+    <w:lsdException w:name="Intense Quote" w:semiHidden="0" w:uiPriority="30" w:unhideWhenUsed="0" w:qFormat="1"/>
+    <w:lsdException w:name="Medium List 2 Accent 1" w:semiHidden="0" w:uiPriority="66" w:unhideWhenUsed="0"/>
+    <w:lsdException w:name="Medium Grid 1 Accent 1" w:semiHidden="0" w:uiPriority="67" w:unhideWhenUsed="0"/>
+    <w:lsdException w:name="Medium Grid 2 Accent 1" w:semiHidden="0" w:uiPriority="68" w:unhideWhenUsed="0"/>
+    <w:lsdException w:name="Medium Grid 3 Accent 1" w:semiHidden="0" w:uiPriority="69" w:unhideWhenUsed="0"/>
+    <w:lsdException w:name="Dark List Accent 1" w:semiHidden="0" w:uiPriority="70" w:unhideWhenUsed="0"/>
+    <w:lsdException w:name="Colorful Shading Accent 1" w:semiHidden="0" w:uiPriority="71" w:unhideWhenUsed="0"/>
+    <w:lsdException w:name="Colorful List Accent 1" w:semiHidden="0" w:uiPriority="72" w:unhideWhenUsed="0"/>
+    <w:lsdException w:name="Colorful Grid Accent 1" w:semiHidden="0" w:uiPriority="73" w:unhideWhenUsed="0"/>
+    <w:lsdException w:name="Light Shading Accent 2" w:semiHidden="0" w:uiPriority="60" w:unhideWhenUsed="0"/>
+    <w:lsdException w:name="Light List Accent 2" w:semiHidden="0" w:uiPriority="61" w:unhideWhenUsed="0"/>
+    <w:lsdException w:name="Light Grid Accent 2" w:semiHidden="0" w:uiPriority="62" w:unhideWhenUsed="0"/>
+    <w:lsdException w:name="Medium Shading 1 Accent 2" w:semiHidden="0" w:uiPriority="63" w:unhideWhenUsed="0"/>
+    <w:lsdException w:name="Medium Shading 2 Accent 2" w:semiHidden="0" w:uiPriority="64" w:unhideWhenUsed="0"/>
+    <w:lsdException w:name="Medium List 1 Accent 2" w:semiHidden="0" w:uiPriority="65" w:unhideWhenUsed="0"/>
+    <w:lsdException w:name="Medium List 2 Accent 2" w:semiHidden="0" w:uiPriority="66" w:unhideWhenUsed="0"/>
+    <w:lsdException w:name="Medium Grid 1 Accent 2" w:semiHidden="0" w:uiPriority="67" w:unhideWhenUsed="0"/>
+    <w:lsdException w:name="Medium Grid 2 Accent 2" w:semiHidden="0" w:uiPriority="68" w:unhideWhenUsed="0"/>
+    <w:lsdException w:name="Medium Grid 3 Accent 2" w:semiHidden="0" w:uiPriority="69" w:unhideWhenUsed="0"/>
+    <w:lsdException w:name="Dark List Accent 2" w:semiHidden="0" w:uiPriority="70" w:unhideWhenUsed="0"/>
+    <w:lsdException w:name="Colorful Shading Accent 2" w:semiHidden="0" w:uiPriority="71" w:unhideWhenUsed="0"/>
+    <w:lsdException w:name="Colorful List Accent 2" w:semiHidden="0" w:uiPriority="72" w:unhideWhenUsed="0"/>
+    <w:lsdException w:name="Colorful Grid Accent 2" w:semiHidden="0" w:uiPriority="73" w:unhideWhenUsed="0"/>
+    <w:lsdException w:name="Light Shading Accent 3" w:semiHidden="0" w:uiPriority="60" w:unhideWhenUsed="0"/>
+    <w:lsdException w:name="Light List Accent 3" w:semiHidden="0" w:uiPriority="61" w:unhideWhenUsed="0"/>
+    <w:lsdException w:name="Light Grid Accent 3" w:semiHidden="0" w:uiPriority="62" w:unhideWhenUsed="0"/>
+    <w:lsdException w:name="Medium Shading 1 Accent 3" w:semiHidden="0" w:uiPriority="63" w:unhideWhenUsed="0"/>
+    <w:lsdException w:name="Medium Shading 2 Accent 3" w:semiHidden="0" w:uiPriority="64" w:unhideWhenUsed="0"/>
+    <w:lsdException w:name="Medium List 1 Accent 3" w:semiHidden="0" w:uiPriority="65" w:unhideWhenUsed="0"/>
+    <w:lsdException w:name="Medium List 2 Accent 3" w:semiHidden="0" w:uiPriority="66" w:unhideWhenUsed="0"/>
+    <w:lsdException w:name="Medium Grid 1 Accent 3" w:semiHidden="0" w:uiPriority="67" w:unhideWhenUsed="0"/>
+    <w:lsdException w:name="Medium Grid 2 Accent 3" w:semiHidden="0" w:uiPriority="68" w:unhideWhenUsed="0"/>
+    <w:lsdException w:name="Medium Grid 3 Accent 3" w:semiHidden="0" w:uiPriority="69" w:unhideWhenUsed="0"/>
+    <w:lsdException w:name="Dark List Accent 3" w:semiHidden="0" w:uiPriority="70" w:unhideWhenUsed="0"/>
+    <w:lsdException w:name="Colorful Shading Accent 3" w:semiHidden="0" w:uiPriority="71" w:unhideWhenUsed="0"/>
+    <w:lsdException w:name="Colorful List Accent 3" w:semiHidden="0" w:uiPriority="72" w:unhideWhenUsed="0"/>
+    <w:lsdException w:name="Colorful Grid Accent 3" w:semiHidden="0" w:uiPriority="73" w:unhideWhenUsed="0"/>
+    <w:lsdException w:name="Light Shading Accent 4" w:semiHidden="0" w:uiPriority="60" w:unhideWhenUsed="0"/>
+    <w:lsdException w:name="Light List Accent 4" w:semiHidden="0" w:uiPriority="61" w:unhideWhenUsed="0"/>
+    <w:lsdException w:name="Light Grid Accent 4" w:semiHidden="0" w:uiPriority="62" w:unhideWhenUsed="0"/>
+    <w:lsdException w:name="Medium Shading 1 Accent 4" w:semiHidden="0" w:uiPriority="63" w:unhideWhenUsed="0"/>
+    <w:lsdException w:name="Medium Shading 2 Accent 4" w:semiHidden="0" w:uiPriority="64" w:unhideWhenUsed="0"/>
+    <w:lsdException w:name="Medium List 1 Accent 4" w:semiHidden="0" w:uiPriority="65" w:unhideWhenUsed="0"/>
+    <w:lsdException w:name="Medium List 2 Accent 4" w:semiHidden="0" w:uiPriority="66" w:unhideWhenUsed="0"/>
+    <w:lsdException w:name="Medium Grid 1 Accent 4" w:semiHidden="0" w:uiPriority="67" w:unhideWhenUsed="0"/>
+    <w:lsdException w:name="Medium Grid 2 Accent 4" w:semiHidden="0" w:uiPriority="68" w:unhideWhenUsed="0"/>
+    <w:lsdException w:name="Medium Grid 3 Accent 4" w:semiHidden="0" w:uiPriority="69" w:unhideWhenUsed="0"/>
+    <w:lsdException w:name="Dark List Accent 4" w:semiHidden="0" w:uiPriority="70" w:unhideWhenUsed="0"/>
+    <w:lsdException w:name="Colorful Shading Accent 4" w:semiHidden="0" w:uiPriority="71" w:unhideWhenUsed="0"/>
+    <w:lsdException w:name="Colorful List Accent 4" w:semiHidden="0" w:uiPriority="72" w:unhideWhenUsed="0"/>
+    <w:lsdException w:name="Colorful Grid Accent 4" w:semiHidden="0" w:uiPriority="73" w:unhideWhenUsed="0"/>
+    <w:lsdException w:name="Light Shading Accent 5" w:semiHidden="0" w:uiPriority="60" w:unhideWhenUsed="0"/>
+    <w:lsdException w:name="Light List Accent 5" w:semiHidden="0" w:uiPriority="61" w:unhideWhenUsed="0"/>
+    <w:lsdException w:name="Light Grid Accent 5" w:semiHidden="0" w:uiPriority="62" w:unhideWhenUsed="0"/>
+    <w:lsdException w:name="Medium Shading 1 Accent 5" w:semiHidden="0" w:uiPriority="63" w:unhideWhenUsed="0"/>
+    <w:lsdException w:name="Medium Shading 2 Accent 5" w:semiHidden="0" w:uiPriority="64" w:unhideWhenUsed="0"/>
+    <w:lsdException w:name="Medium List 1 Accent 5" w:semiHidden="0" w:uiPriority="65" w:unhideWhenUsed="0"/>
+    <w:lsdException w:name="Medium List 2 Accent 5" w:semiHidden="0" w:uiPriority="66" w:unhideWhenUsed="0"/>
+    <w:lsdException w:name="Medium Grid 1 Accent 5" w:semiHidden="0" w:uiPriority="67" w:unhideWhenUsed="0"/>
+    <w:lsdException w:name="Medium Grid 2 Accent 5" w:semiHidden="0" w:uiPriority="68" w:unhideWhenUsed="0"/>
+    <w:lsdException w:name="Medium Grid 3 Accent 5" w:semiHidden="0" w:uiPriority="69" w:unhideWhenUsed="0"/>
+    <w:lsdException w:name="Dark List Accent 5" w:semiHidden="0" w:uiPriority="70" w:unhideWhenUsed="0"/>
+    <w:lsdException w:name="Colorful Shading Accent 5" w:semiHidden="0" w:uiPriority="71" w:unhideWhenUsed="0"/>
+    <w:lsdException w:name="Colorful List Accent 5" w:semiHidden="0" w:uiPriority="72" w:unhideWhenUsed="0"/>
+    <w:lsdException w:name="Colorful Grid Accent 5" w:semiHidden="0" w:uiPriority="73" w:unhideWhenUsed="0"/>
+    <w:lsdException w:name="Light Shading Accent 6" w:semiHidden="0" w:uiPriority="60" w:unhideWhenUsed="0"/>
+    <w:lsdException w:name="Light List Accent 6" w:semiHidden="0" w:uiPriority="61" w:unhideWhenUsed="0"/>
+    <w:lsdException w:name="Light Grid Accent 6" w:semiHidden="0" w:uiPriority="62" w:unhideWhenUsed="0"/>
+    <w:lsdException w:name="Medium Shading 1 Accent 6" w:semiHidden="0" w:uiPriority="63" w:unhideWhenUsed="0"/>
+    <w:lsdException w:name="Medium Shading 2 Accent 6" w:semiHidden="0" w:uiPriority="64" w:unhideWhenUsed="0"/>
+    <w:lsdException w:name="Medium List 1 Accent 6" w:semiHidden="0" w:uiPriority="65" w:unhideWhenUsed="0"/>
+    <w:lsdException w:name="Medium List 2 Accent 6" w:semiHidden="0" w:uiPriority="66" w:unhideWhenUsed="0"/>
+    <w:lsdException w:name="Medium Grid 1 Accent 6" w:semiHidden="0" w:uiPriority="67" w:unhideWhenUsed="0"/>
+    <w:lsdException w:name="Medium Grid 2 Accent 6" w:semiHidden="0" w:uiPriority="68" w:unhideWhenUsed="0"/>
+    <w:lsdException w:name="Medium Grid 3 Accent 6" w:semiHidden="0" w:uiPriority="69" w:unhideWhenUsed="0"/>
+    <w:lsdException w:name="Dark List Accent 6" w:semiHidden="0" w:uiPriority="70" w:unhideWhenUsed="0"/>
+    <w:lsdException w:name="Colorful Shading Accent 6" w:semiHidden="0" w:uiPriority="71" w:unhideWhenUsed="0"/>
+    <w:lsdException w:name="Colorful List Accent 6" w:semiHidden="0" w:uiPriority="72" w:unhideWhenUsed="0"/>
+    <w:lsdException w:name="Colorful Grid Accent 6" w:semiHidden="0" w:uiPriority="73" w:unhideWhenUsed="0"/>
+    <w:lsdException w:name="Subtle Emphasis" w:semiHidden="0" w:uiPriority="19" w:unhideWhenUsed="0" w:qFormat="1"/>
+    <w:lsdException w:name="Intense Emphasis" w:semiHidden="0" w:uiPriority="21" w:unhideWhenUsed="0" w:qFormat="1"/>
+    <w:lsdException w:name="Subtle Reference" w:semiHidden="0" w:uiPriority="31" w:unhideWhenUsed="0" w:qFormat="1"/>
+    <w:lsdException w:name="Intense Reference" w:semiHidden="0" w:uiPriority="32" w:unhideWhenUsed="0" w:qFormat="1"/>
+    <w:lsdException w:name="Book Title" w:semiHidden="0" w:uiPriority="33" w:unhideWhenUsed="0" w:qFormat="1"/>
+    <w:lsdException w:name="Bibliography" w:uiPriority="37"/>
+    <w:lsdException w:name="TOC Heading" w:uiPriority="39" w:qFormat="1"/>
+  </w:latentStyles>
+  <w:style w:type="paragraph" w:default="1" w:styleId="Normal">
+    <w:name w:val="Normal"/>
+    <w:qFormat/>
+  </w:style>
+  <w:style w:type="paragraph" w:styleId="Heading1">
+    <w:name w:val="heading 1"/>
+    <w:basedOn w:val="Normal"/>
+    <w:next w:val="Normal"/>
+    <w:link w:val="Heading1Char"/>
+    <w:uiPriority w:val="9"/>
+    <w:qFormat/>
+    <w:rsid w:val="007221E6"/>
+    <w:pPr>
+      <w:keepNext/>
+      <w:keepLines/>
+      <w:spacing w:before="480"/>
+      <w:outlineLvl w:val="0"/>
+    </w:pPr>
+    <w:rPr>
+      <w:rFonts w:asciiTheme="majorHAnsi" w:eastAsiaTheme="majorEastAsia" w:hAnsiTheme="majorHAnsi" w:cstheme="majorBidi"/>
+      <w:b/>
+      <w:bCs/>
+      <w:color w:val="345A8A" w:themeColor="accent1" w:themeShade="B5"/>
+      <w:sz w:val="32"/>
+      <w:szCs w:val="32"/>
+    </w:rPr>
+  </w:style>
+  <w:style w:type="paragraph" w:styleId="Heading2">
+    <w:name w:val="heading 2"/>
+    <w:basedOn w:val="Normal"/>
+    <w:next w:val="Normal"/>
+    <w:link w:val="Heading2Char"/>
+    <w:uiPriority w:val="9"/>
+    <w:unhideWhenUsed/>
+    <w:qFormat/>
+    <w:rsid w:val="00230B4A"/>
+    <w:pPr>
+      <w:keepNext/>
+      <w:keepLines/>
+      <w:spacing w:before="200"/>
+      <w:outlineLvl w:val="1"/>
+    </w:pPr>
+    <w:rPr>
+      <w:rFonts w:asciiTheme="majorHAnsi" w:eastAsiaTheme="majorEastAsia" w:hAnsiTheme="majorHAnsi" w:cstheme="majorBidi"/>
+      <w:b/>
+      <w:bCs/>
+      <w:color w:val="4F81BD" w:themeColor="accent1"/>
+      <w:sz w:val="26"/>
+      <w:szCs w:val="26"/>
+    </w:rPr>
+  </w:style>
+  <w:style w:type="character" w:default="1" w:styleId="DefaultParagraphFont">
+    <w:name w:val="Default Paragraph Font"/>
+    <w:uiPriority w:val="1"/>
+    <w:semiHidden/>
+    <w:unhideWhenUsed/>
+  </w:style>
+  <w:style w:type="table" w:default="1" w:styleId="TableNormal">
+    <w:name w:val="Normal Table"/>
+    <w:uiPriority w:val="99"/>
+    <w:semiHidden/>
+    <w:unhideWhenUsed/>
+    <w:tblPr>
+      <w:tblInd w:w="0" w:type="dxa"/>
+      <w:tblCellMar>
+        <w:top w:w="0" w:type="dxa"/>
+        <w:left w:w="108" w:type="dxa"/>
+        <w:bottom w:w="0" w:type="dxa"/>
+        <w:right w:w="108" w:type="dxa"/>
+      </w:tblCellMar>
+    </w:tblPr>
+  </w:style>
+  <w:style w:type="numbering" w:default="1" w:styleId="NoList">
+    <w:name w:val="No List"/>
+    <w:uiPriority w:val="99"/>
+    <w:semiHidden/>
+    <w:unhideWhenUsed/>
+  </w:style>
+  <w:style w:type="character" w:customStyle="1" w:styleId="Heading1Char">
+    <w:name w:val="Heading 1 Char"/>
+    <w:basedOn w:val="DefaultParagraphFont"/>
+    <w:link w:val="Heading1"/>
+    <w:uiPriority w:val="9"/>
+    <w:rsid w:val="007221E6"/>
+    <w:rPr>
+      <w:rFonts w:asciiTheme="majorHAnsi" w:eastAsiaTheme="majorEastAsia" w:hAnsiTheme="majorHAnsi" w:cstheme="majorBidi"/>
+      <w:b/>
+      <w:bCs/>
+      <w:color w:val="345A8A" w:themeColor="accent1" w:themeShade="B5"/>
+      <w:sz w:val="32"/>
+      <w:szCs w:val="32"/>
+    </w:rPr>
+  </w:style>
+  <w:style w:type="character" w:styleId="CommentReference">
+    <w:name w:val="annotation reference"/>
+    <w:basedOn w:val="DefaultParagraphFont"/>
+    <w:uiPriority w:val="99"/>
+    <w:semiHidden/>
+    <w:unhideWhenUsed/>
+    <w:rsid w:val="00532F5A"/>
+    <w:rPr>
+      <w:sz w:val="18"/>
+      <w:szCs w:val="18"/>
+    </w:rPr>
+  </w:style>
+  <w:style w:type="paragraph" w:styleId="CommentText">
+    <w:name w:val="annotation text"/>
+    <w:basedOn w:val="Normal"/>
+    <w:link w:val="CommentTextChar"/>
+    <w:uiPriority w:val="99"/>
+    <w:semiHidden/>
+    <w:unhideWhenUsed/>
+    <w:rsid w:val="00532F5A"/>
+  </w:style>
+  <w:style w:type="character" w:customStyle="1" w:styleId="CommentTextChar">
+    <w:name w:val="Comment Text Char"/>
+    <w:basedOn w:val="DefaultParagraphFont"/>
+    <w:link w:val="CommentText"/>
+    <w:uiPriority w:val="99"/>
+    <w:semiHidden/>
+    <w:rsid w:val="00532F5A"/>
+  </w:style>
+  <w:style w:type="paragraph" w:styleId="CommentSubject">
+    <w:name w:val="annotation subject"/>
+    <w:basedOn w:val="CommentText"/>
+    <w:next w:val="CommentText"/>
+    <w:link w:val="CommentSubjectChar"/>
+    <w:uiPriority w:val="99"/>
+    <w:semiHidden/>
+    <w:unhideWhenUsed/>
+    <w:rsid w:val="00532F5A"/>
+    <w:rPr>
+      <w:b/>
+      <w:bCs/>
+      <w:sz w:val="20"/>
+      <w:szCs w:val="20"/>
+    </w:rPr>
+  </w:style>
+  <w:style w:type="character" w:customStyle="1" w:styleId="CommentSubjectChar">
+    <w:name w:val="Comment Subject Char"/>
+    <w:basedOn w:val="CommentTextChar"/>
+    <w:link w:val="CommentSubject"/>
+    <w:uiPriority w:val="99"/>
+    <w:semiHidden/>
+    <w:rsid w:val="00532F5A"/>
+    <w:rPr>
+      <w:b/>
+      <w:bCs/>
+      <w:sz w:val="20"/>
+      <w:szCs w:val="20"/>
+    </w:rPr>
+  </w:style>
+  <w:style w:type="paragraph" w:styleId="BalloonText">
+    <w:name w:val="Balloon Text"/>
+    <w:basedOn w:val="Normal"/>
+    <w:link w:val="BalloonTextChar"/>
+    <w:uiPriority w:val="99"/>
+    <w:semiHidden/>
+    <w:unhideWhenUsed/>
+    <w:rsid w:val="00532F5A"/>
+    <w:rPr>
+      <w:rFonts w:ascii="Lucida Grande" w:hAnsi="Lucida Grande" w:cs="Lucida Grande"/>
+      <w:sz w:val="18"/>
+      <w:szCs w:val="18"/>
+    </w:rPr>
+  </w:style>
+  <w:style w:type="character" w:customStyle="1" w:styleId="BalloonTextChar">
+    <w:name w:val="Balloon Text Char"/>
+    <w:basedOn w:val="DefaultParagraphFont"/>
+    <w:link w:val="BalloonText"/>
+    <w:uiPriority w:val="99"/>
+    <w:semiHidden/>
+    <w:rsid w:val="00532F5A"/>
+    <w:rPr>
+      <w:rFonts w:ascii="Lucida Grande" w:hAnsi="Lucida Grande" w:cs="Lucida Grande"/>
+      <w:sz w:val="18"/>
+      <w:szCs w:val="18"/>
+    </w:rPr>
+  </w:style>
+  <w:style w:type="character" w:styleId="Hyperlink">
+    <w:name w:val="Hyperlink"/>
+    <w:basedOn w:val="DefaultParagraphFont"/>
+    <w:uiPriority w:val="99"/>
+    <w:unhideWhenUsed/>
+    <w:rsid w:val="00532F5A"/>
+    <w:rPr>
+      <w:color w:val="0000FF" w:themeColor="hyperlink"/>
+      <w:u w:val="single"/>
+    </w:rPr>
+  </w:style>
+  <w:style w:type="character" w:customStyle="1" w:styleId="Heading2Char">
+    <w:name w:val="Heading 2 Char"/>
+    <w:basedOn w:val="DefaultParagraphFont"/>
+    <w:link w:val="Heading2"/>
+    <w:uiPriority w:val="9"/>
+    <w:rsid w:val="00230B4A"/>
+    <w:rPr>
+      <w:rFonts w:asciiTheme="majorHAnsi" w:eastAsiaTheme="majorEastAsia" w:hAnsiTheme="majorHAnsi" w:cstheme="majorBidi"/>
+      <w:b/>
+      <w:bCs/>
+      <w:color w:val="4F81BD" w:themeColor="accent1"/>
+      <w:sz w:val="26"/>
+      <w:szCs w:val="26"/>
+    </w:rPr>
+  </w:style>
+  <w:style w:type="paragraph" w:styleId="NormalWeb">
+    <w:name w:val="Normal (Web)"/>
+    <w:basedOn w:val="Normal"/>
+    <w:uiPriority w:val="99"/>
+    <w:unhideWhenUsed/>
+    <w:rsid w:val="001B3EBF"/>
+    <w:pPr>
+      <w:spacing w:before="100" w:beforeAutospacing="1" w:after="100" w:afterAutospacing="1"/>
+    </w:pPr>
+    <w:rPr>
+      <w:rFonts w:ascii="Times" w:hAnsi="Times" w:cs="Times New Roman"/>
+      <w:sz w:val="20"/>
+      <w:szCs w:val="20"/>
+    </w:rPr>
+  </w:style>
+  <w:style w:type="paragraph" w:styleId="ListParagraph">
+    <w:name w:val="List Paragraph"/>
+    <w:basedOn w:val="Normal"/>
+    <w:uiPriority w:val="34"/>
+    <w:qFormat/>
+    <w:rsid w:val="007A42DE"/>
+    <w:pPr>
+      <w:ind w:left="720"/>
+      <w:contextualSpacing/>
+    </w:pPr>
+  </w:style>
+  <w:style w:type="character" w:customStyle="1" w:styleId="fm-citation-ids-label">
+    <w:name w:val="fm-citation-ids-label"/>
+    <w:basedOn w:val="DefaultParagraphFont"/>
+    <w:rsid w:val="0036482C"/>
+  </w:style>
+  <w:style w:type="character" w:customStyle="1" w:styleId="apple-converted-space">
+    <w:name w:val="apple-converted-space"/>
+    <w:basedOn w:val="DefaultParagraphFont"/>
+    <w:rsid w:val="0036482C"/>
+  </w:style>
+  <w:style w:type="paragraph" w:styleId="Revision">
+    <w:name w:val="Revision"/>
+    <w:hidden/>
+    <w:uiPriority w:val="99"/>
+    <w:semiHidden/>
+    <w:rsid w:val="00B0500E"/>
+  </w:style>
+  <w:style w:type="paragraph" w:customStyle="1" w:styleId="EndNoteBibliographyTitle">
+    <w:name w:val="EndNote Bibliography Title"/>
+    <w:basedOn w:val="Normal"/>
+    <w:link w:val="EndNoteBibliographyTitleChar"/>
+    <w:rsid w:val="005F76EB"/>
+    <w:pPr>
+      <w:jc w:val="center"/>
+    </w:pPr>
+    <w:rPr>
+      <w:rFonts w:ascii="Cambria" w:hAnsi="Cambria"/>
+      <w:noProof/>
+    </w:rPr>
+  </w:style>
+  <w:style w:type="character" w:customStyle="1" w:styleId="EndNoteBibliographyTitleChar">
+    <w:name w:val="EndNote Bibliography Title Char"/>
+    <w:basedOn w:val="DefaultParagraphFont"/>
+    <w:link w:val="EndNoteBibliographyTitle"/>
+    <w:rsid w:val="005F76EB"/>
+    <w:rPr>
+      <w:rFonts w:ascii="Cambria" w:hAnsi="Cambria"/>
+      <w:noProof/>
+    </w:rPr>
+  </w:style>
+  <w:style w:type="paragraph" w:customStyle="1" w:styleId="EndNoteBibliography">
+    <w:name w:val="EndNote Bibliography"/>
+    <w:basedOn w:val="Normal"/>
+    <w:link w:val="EndNoteBibliographyChar"/>
+    <w:rsid w:val="005F76EB"/>
+    <w:rPr>
+      <w:rFonts w:ascii="Cambria" w:hAnsi="Cambria"/>
+      <w:noProof/>
+    </w:rPr>
+  </w:style>
+  <w:style w:type="character" w:customStyle="1" w:styleId="EndNoteBibliographyChar">
+    <w:name w:val="EndNote Bibliography Char"/>
+    <w:basedOn w:val="DefaultParagraphFont"/>
+    <w:link w:val="EndNoteBibliography"/>
+    <w:rsid w:val="005F76EB"/>
+    <w:rPr>
+      <w:rFonts w:ascii="Cambria" w:hAnsi="Cambria"/>
+      <w:noProof/>
+    </w:rPr>
+  </w:style>
+  <w:style w:type="table" w:styleId="TableGrid">
+    <w:name w:val="Table Grid"/>
+    <w:basedOn w:val="TableNormal"/>
+    <w:uiPriority w:val="39"/>
+    <w:rsid w:val="00A410E7"/>
+    <w:rPr>
+      <w:rFonts w:eastAsiaTheme="minorHAnsi"/>
+      <w:sz w:val="22"/>
+      <w:szCs w:val="22"/>
+    </w:rPr>
+    <w:tblPr>
+      <w:tblInd w:w="0" w:type="dxa"/>
+      <w:tblBorders>
+        <w:top w:val="single" w:sz="4" w:space="0" w:color="auto"/>
+        <w:left w:val="single" w:sz="4" w:space="0" w:color="auto"/>
+        <w:bottom w:val="single" w:sz="4" w:space="0" w:color="auto"/>
+        <w:right w:val="single" w:sz="4" w:space="0" w:color="auto"/>
+        <w:insideH w:val="single" w:sz="4" w:space="0" w:color="auto"/>
+        <w:insideV w:val="single" w:sz="4" w:space="0" w:color="auto"/>
+      </w:tblBorders>
+      <w:tblCellMar>
+        <w:top w:w="0" w:type="dxa"/>
+        <w:left w:w="108" w:type="dxa"/>
+        <w:bottom w:w="0" w:type="dxa"/>
+        <w:right w:w="108" w:type="dxa"/>
+      </w:tblCellMar>
     </w:tblPr>
   </w:style>
   <w:style w:type="character" w:styleId="PlaceholderText">
@@ -29657,7 +30314,7 @@
 </file>
 
 <file path=customXml/itemProps1.xml><?xml version="1.0" encoding="utf-8"?>
-<ds:datastoreItem xmlns:ds="http://schemas.openxmlformats.org/officeDocument/2006/customXml" ds:itemID="{9BCE8561-F32F-4416-A677-98AECBC19AF1}">
+<ds:datastoreItem xmlns:ds="http://schemas.openxmlformats.org/officeDocument/2006/customXml" ds:itemID="{B3F6FB90-93B9-CF46-8909-B896782C3AA2}">
   <ds:schemaRefs>
     <ds:schemaRef ds:uri="http://schemas.openxmlformats.org/officeDocument/2006/bibliography"/>
   </ds:schemaRefs>

</xml_diff>